<commit_message>
Aggiornata relazione con tutorial e primo grafico.
Da finire, aggiungo dopo
</commit_message>
<xml_diff>
--- a/Relazione_progetto_im.docx
+++ b/Relazione_progetto_im.docx
@@ -15,7 +15,23 @@
           <w:sz w:val="22"/>
           <w:szCs w:val="22"/>
         </w:rPr>
-        <w:t>Eric Rossetto (134020), Stefano Travasci ()</w:t>
+        <w:t xml:space="preserve">Eric Rossetto (134020), Stefano </w:t>
+      </w:r>
+      <w:proofErr w:type="spellStart"/>
+      <w:r>
+        <w:rPr>
+          <w:sz w:val="22"/>
+          <w:szCs w:val="22"/>
+        </w:rPr>
+        <w:t>Travasci</w:t>
+      </w:r>
+      <w:proofErr w:type="spellEnd"/>
+      <w:r>
+        <w:rPr>
+          <w:sz w:val="22"/>
+          <w:szCs w:val="22"/>
+        </w:rPr>
+        <w:t xml:space="preserve"> ()</w:t>
       </w:r>
     </w:p>
     <w:p>
@@ -86,8 +102,6 @@
       <w:r>
         <w:t xml:space="preserve"> per il progetto è la seguente:</w:t>
       </w:r>
-      <w:bookmarkStart w:id="0" w:name="_GoBack"/>
-      <w:bookmarkEnd w:id="0"/>
       <w:r>
         <w:t xml:space="preserve"> </w:t>
       </w:r>
@@ -124,16 +138,10 @@
     </w:p>
     <w:p>
       <w:r>
-        <w:t xml:space="preserve">I certificati di morte fornitoci contenevano codici nel formato standard ICD-10 da tradurre attraverso un mapping predefinito in codici ICD-11. In aggiunta a ciò, vi si richiedeva di fare una statistica sulla traduzione: quali certificati non </w:t>
-      </w:r>
-      <w:r>
-        <w:t>avessero</w:t>
-      </w:r>
-      <w:r>
-        <w:t xml:space="preserve"> avuto un </w:t>
-      </w:r>
-      <w:r>
-        <w:t>processo di traduzione corretto, etc.</w:t>
+        <w:t>I certificati di morte fornitoci contenevano codici nel formato standard ICD-10 da tradurre attraverso un mapping predefinito in codici ICD-11. In aggiunta a ciò, vi si richiedeva di fare una statistica sulla traduzione</w:t>
+      </w:r>
+      <w:r>
+        <w:t xml:space="preserve"> sull’insieme dei certificati di morte tradotti.</w:t>
       </w:r>
     </w:p>
     <w:p>
@@ -181,7 +189,25 @@
         <w:t>.</w:t>
       </w:r>
       <w:r>
-        <w:t xml:space="preserve"> Tale oggetto possiede 3 campi: il codice ICD-10, il codice ICD-11 e il tipo di mapping che vi sussiste. Le tipologie di mapping sono</w:t>
+        <w:t xml:space="preserve"> Tale oggetto possiede 3 campi: </w:t>
+      </w:r>
+      <w:r>
+        <w:t>un</w:t>
+      </w:r>
+      <w:r>
+        <w:t xml:space="preserve"> codice ICD-10, il </w:t>
+      </w:r>
+      <w:r>
+        <w:t xml:space="preserve">rispettivo </w:t>
+      </w:r>
+      <w:r>
+        <w:t xml:space="preserve">codice ICD-11 </w:t>
+      </w:r>
+      <w:r>
+        <w:t xml:space="preserve">(se presente) </w:t>
+      </w:r>
+      <w:r>
+        <w:t>e il tipo di mapping che vi sussiste. Le tipologie di mapping sono</w:t>
       </w:r>
       <w:r>
         <w:rPr>
@@ -189,133 +215,81 @@
         </w:rPr>
         <w:t xml:space="preserve">: </w:t>
       </w:r>
-    </w:p>
-    <w:p>
-      <w:pPr>
-        <w:pStyle w:val="Paragrafoelenco"/>
-        <w:numPr>
-          <w:ilvl w:val="1"/>
-          <w:numId w:val="31"/>
-        </w:numPr>
+      <w:proofErr w:type="spellStart"/>
+      <w:r>
         <w:rPr>
           <w:rFonts w:cstheme="minorHAnsi"/>
         </w:rPr>
-      </w:pPr>
+        <w:t>NotConvertedYet</w:t>
+      </w:r>
+      <w:proofErr w:type="spellEnd"/>
       <w:r>
         <w:rPr>
           <w:rFonts w:cstheme="minorHAnsi"/>
         </w:rPr>
-        <w:t>NotConvertedYet,</w:t>
-      </w:r>
+        <w:t xml:space="preserve">, </w:t>
+      </w:r>
+      <w:proofErr w:type="spellStart"/>
       <w:r>
         <w:rPr>
           <w:rFonts w:cstheme="minorHAnsi"/>
         </w:rPr>
-        <w:t xml:space="preserve"> significa non</w:t>
-      </w:r>
+        <w:t>Equivalent</w:t>
+      </w:r>
+      <w:proofErr w:type="spellEnd"/>
       <w:r>
         <w:rPr>
           <w:rFonts w:cstheme="minorHAnsi"/>
         </w:rPr>
-        <w:t xml:space="preserve"> è ancora avvenuta una conversione.</w:t>
-      </w:r>
-    </w:p>
-    <w:p>
-      <w:pPr>
-        <w:pStyle w:val="Paragrafoelenco"/>
-        <w:numPr>
-          <w:ilvl w:val="1"/>
-          <w:numId w:val="31"/>
-        </w:numPr>
+        <w:t xml:space="preserve">, </w:t>
+      </w:r>
+      <w:proofErr w:type="spellStart"/>
+      <w:r>
         <w:rPr>
           <w:rFonts w:cstheme="minorHAnsi"/>
-          <w:lang w:val="en-GB"/>
-        </w:rPr>
-      </w:pPr>
+        </w:rPr>
+        <w:t>SubClass</w:t>
+      </w:r>
+      <w:proofErr w:type="spellEnd"/>
       <w:r>
         <w:rPr>
           <w:rFonts w:cstheme="minorHAnsi"/>
-          <w:lang w:val="en-GB"/>
-        </w:rPr>
-        <w:t>Equivalent,</w:t>
-      </w:r>
+        </w:rPr>
+        <w:t xml:space="preserve">, </w:t>
+      </w:r>
+      <w:proofErr w:type="spellStart"/>
       <w:r>
         <w:rPr>
           <w:rFonts w:cstheme="minorHAnsi"/>
-          <w:lang w:val="en-GB"/>
+        </w:rPr>
+        <w:t>SubClassGood</w:t>
+      </w:r>
+      <w:proofErr w:type="spellEnd"/>
+      <w:r>
+        <w:rPr>
+          <w:rFonts w:cstheme="minorHAnsi"/>
+        </w:rPr>
+        <w:t xml:space="preserve">, </w:t>
+      </w:r>
+      <w:proofErr w:type="spellStart"/>
+      <w:r>
+        <w:rPr>
+          <w:rFonts w:cstheme="minorHAnsi"/>
+        </w:rPr>
+        <w:t>NoMapping</w:t>
+      </w:r>
+      <w:proofErr w:type="spellEnd"/>
+      <w:r>
+        <w:rPr>
+          <w:rFonts w:cstheme="minorHAnsi"/>
+        </w:rPr>
+        <w:t>.</w:t>
+      </w:r>
+      <w:r>
+        <w:rPr>
+          <w:rFonts w:cstheme="minorHAnsi"/>
         </w:rPr>
         <w:t xml:space="preserve"> </w:t>
-      </w:r>
-    </w:p>
-    <w:p>
-      <w:pPr>
-        <w:pStyle w:val="Paragrafoelenco"/>
-        <w:numPr>
-          <w:ilvl w:val="1"/>
-          <w:numId w:val="31"/>
-        </w:numPr>
-        <w:rPr>
-          <w:rFonts w:cstheme="minorHAnsi"/>
-          <w:lang w:val="en-GB"/>
-        </w:rPr>
-      </w:pPr>
-      <w:r>
-        <w:rPr>
-          <w:rFonts w:cstheme="minorHAnsi"/>
-          <w:lang w:val="en-GB"/>
-        </w:rPr>
-        <w:t>Subclass,</w:t>
-      </w:r>
-    </w:p>
-    <w:p>
-      <w:pPr>
-        <w:pStyle w:val="Paragrafoelenco"/>
-        <w:numPr>
-          <w:ilvl w:val="1"/>
-          <w:numId w:val="31"/>
-        </w:numPr>
-        <w:rPr>
-          <w:rFonts w:cstheme="minorHAnsi"/>
-          <w:lang w:val="en-GB"/>
-        </w:rPr>
-      </w:pPr>
-      <w:r>
-        <w:rPr>
-          <w:rFonts w:cstheme="minorHAnsi"/>
-          <w:lang w:val="en-GB"/>
-        </w:rPr>
-        <w:t>SubclassGood,</w:t>
-      </w:r>
-      <w:r>
-        <w:rPr>
-          <w:rFonts w:cstheme="minorHAnsi"/>
-          <w:lang w:val="en-GB"/>
-        </w:rPr>
-        <w:t xml:space="preserve"> </w:t>
-      </w:r>
-    </w:p>
-    <w:p>
-      <w:pPr>
-        <w:pStyle w:val="Paragrafoelenco"/>
-        <w:numPr>
-          <w:ilvl w:val="1"/>
-          <w:numId w:val="31"/>
-        </w:numPr>
-        <w:rPr>
-          <w:rFonts w:cstheme="minorHAnsi"/>
-        </w:rPr>
-      </w:pPr>
-      <w:r>
-        <w:rPr>
-          <w:rFonts w:cstheme="minorHAnsi"/>
-        </w:rPr>
-        <w:t>NoMapping</w:t>
-      </w:r>
-      <w:r>
-        <w:rPr>
-          <w:rFonts w:cstheme="minorHAnsi"/>
-        </w:rPr>
-        <w:t xml:space="preserve">, non esiste un mapping tra il codice ICD-10 e ICD-11. </w:t>
       </w:r>
     </w:p>
     <w:p>
@@ -338,7 +312,13 @@
         <w:t>:</w:t>
       </w:r>
       <w:r>
-        <w:t xml:space="preserve"> questo oggetto rappresenta un certificato. Come tale contiene i campi per l’anno di battitura, età e sesso del deceduto e infine tutti i </w:t>
+        <w:t xml:space="preserve"> questo oggetto rappresenta un certificato</w:t>
+      </w:r>
+      <w:r>
+        <w:t xml:space="preserve"> di morte</w:t>
+      </w:r>
+      <w:r>
+        <w:t xml:space="preserve">. Come tale contiene i campi per l’anno di battitura, età e sesso del deceduto e infine tutti i </w:t>
       </w:r>
       <w:r>
         <w:t xml:space="preserve">codici di tipo </w:t>
@@ -353,7 +333,15 @@
         <w:t xml:space="preserve"> </w:t>
       </w:r>
       <w:r>
-        <w:t xml:space="preserve">che rappresentano le varie cause di morte. L’ultimo codice, UCOD – Underlined Cause Of Death, </w:t>
+        <w:t xml:space="preserve">che rappresentano le varie cause di morte. L’ultimo codice, UCOD – </w:t>
+      </w:r>
+      <w:proofErr w:type="spellStart"/>
+      <w:r>
+        <w:t>Underlined</w:t>
+      </w:r>
+      <w:proofErr w:type="spellEnd"/>
+      <w:r>
+        <w:t xml:space="preserve"> Cause Of Death, </w:t>
       </w:r>
       <w:r>
         <w:t>ci dice</w:t>
@@ -370,6 +358,7 @@
           <w:numId w:val="31"/>
         </w:numPr>
       </w:pPr>
+      <w:proofErr w:type="spellStart"/>
       <w:r>
         <w:rPr>
           <w:rFonts w:ascii="Courier New" w:hAnsi="Courier New" w:cs="Courier New"/>
@@ -378,6 +367,7 @@
         </w:rPr>
         <w:t>CodeConverter</w:t>
       </w:r>
+      <w:proofErr w:type="spellEnd"/>
       <w:r>
         <w:t>:</w:t>
       </w:r>
@@ -390,6 +380,7 @@
           <w:numId w:val="31"/>
         </w:numPr>
       </w:pPr>
+      <w:proofErr w:type="spellStart"/>
       <w:r>
         <w:rPr>
           <w:rFonts w:ascii="Courier New" w:hAnsi="Courier New" w:cs="Courier New"/>
@@ -398,6 +389,7 @@
         </w:rPr>
         <w:t>MapNode</w:t>
       </w:r>
+      <w:proofErr w:type="spellEnd"/>
       <w:r>
         <w:t>:</w:t>
       </w:r>
@@ -410,6 +402,7 @@
           <w:numId w:val="31"/>
         </w:numPr>
       </w:pPr>
+      <w:proofErr w:type="spellStart"/>
       <w:r>
         <w:rPr>
           <w:rFonts w:ascii="Courier New" w:hAnsi="Courier New" w:cs="Courier New"/>
@@ -418,6 +411,7 @@
         </w:rPr>
         <w:t>CertificateConverter</w:t>
       </w:r>
+      <w:proofErr w:type="spellEnd"/>
       <w:r>
         <w:t>:</w:t>
       </w:r>
@@ -426,85 +420,1034 @@
       </w:r>
       <w:r>
         <w:t>.</w:t>
-      </w:r>
-    </w:p>
-    <w:p/>
-    <w:p>
-      <w:pPr>
-        <w:pStyle w:val="Titolo1"/>
-      </w:pPr>
-      <w:r>
-        <w:t>Analisi statistica</w:t>
-      </w:r>
-    </w:p>
-    <w:p/>
-    <w:p>
-      <w:pPr>
-        <w:pStyle w:val="Titolo1"/>
-      </w:pPr>
-      <w:r>
-        <w:lastRenderedPageBreak/>
-        <w:t>Compilazione ed esecuzione del progetto</w:t>
       </w:r>
     </w:p>
     <w:p>
-      <w:r>
-        <w:t xml:space="preserve">Su sistemi Unix e Unix-like è possibile compilare con il comando </w:t>
-      </w:r>
-      <w:r>
-        <w:rPr>
-          <w:rFonts w:ascii="Courier New" w:hAnsi="Courier New" w:cs="Courier New"/>
-        </w:rPr>
-        <w:t>javac</w:t>
-      </w:r>
-      <w:r>
-        <w:t xml:space="preserve">. Spostandosi sulla directory </w:t>
-      </w:r>
-      <w:r>
-        <w:rPr>
-          <w:rFonts w:ascii="Courier New" w:hAnsi="Courier New" w:cs="Courier New"/>
-        </w:rPr>
-        <w:t>/src</w:t>
-      </w:r>
-      <w:r>
-        <w:t>, digitare:</w:t>
+      <w:pPr>
+        <w:pStyle w:val="Titolo1"/>
+      </w:pPr>
+      <w:r>
+        <w:t>Analisi statistica</w:t>
       </w:r>
     </w:p>
     <w:p>
-      <w:pPr>
-        <w:jc w:val="center"/>
-        <w:rPr>
-          <w:rFonts w:ascii="Courier New" w:hAnsi="Courier New" w:cs="Courier New"/>
-        </w:rPr>
-      </w:pPr>
-      <w:r>
-        <w:rPr>
-          <w:rFonts w:ascii="Courier New" w:hAnsi="Courier New" w:cs="Courier New"/>
-        </w:rPr>
-        <w:t>javac programma.java</w:t>
-      </w:r>
+      <w:r>
+        <w:t xml:space="preserve">La prima statistica vede il confronto tra il numero di certificati che sono stati tradotti in qualche modo </w:t>
+      </w:r>
+      <w:r>
+        <w:rPr>
+          <w:i/>
+          <w:iCs/>
+        </w:rPr>
+        <w:t>correttamente</w:t>
+      </w:r>
+      <w:r>
+        <w:t xml:space="preserve"> e il numero di certificati che invece sono stati scartati per </w:t>
+      </w:r>
+      <w:proofErr w:type="spellStart"/>
+      <w:r>
+        <w:t>NoMapping</w:t>
+      </w:r>
+      <w:proofErr w:type="spellEnd"/>
+      <w:r>
+        <w:t xml:space="preserve"> oppure perché il codice ICD10 inserito non ha avuto una corrispondenza nel file di mapping (si presume per un qualche errore di battitura da parte del medico/operatore sanitario).</w:t>
+      </w:r>
+    </w:p>
+    <w:tbl>
+      <w:tblPr>
+        <w:tblStyle w:val="Grigliatabella"/>
+        <w:tblW w:w="0" w:type="auto"/>
+        <w:tblLook w:val="04A0" w:firstRow="1" w:lastRow="0" w:firstColumn="1" w:lastColumn="0" w:noHBand="0" w:noVBand="1"/>
+      </w:tblPr>
+      <w:tblGrid>
+        <w:gridCol w:w="3823"/>
+        <w:gridCol w:w="992"/>
+        <w:gridCol w:w="4202"/>
+      </w:tblGrid>
+      <w:tr>
+        <w:tc>
+          <w:tcPr>
+            <w:tcW w:w="3823" w:type="dxa"/>
+          </w:tcPr>
+          <w:p>
+            <w:r>
+              <w:t>Certificati totali</w:t>
+            </w:r>
+          </w:p>
+        </w:tc>
+        <w:tc>
+          <w:tcPr>
+            <w:tcW w:w="992" w:type="dxa"/>
+          </w:tcPr>
+          <w:p>
+            <w:r>
+              <w:t>10000</w:t>
+            </w:r>
+            <w:r>
+              <w:t>0</w:t>
+            </w:r>
+          </w:p>
+        </w:tc>
+        <w:tc>
+          <w:tcPr>
+            <w:tcW w:w="4202" w:type="dxa"/>
+          </w:tcPr>
+          <w:p>
+            <w:r>
+              <w:t>100% sul totale</w:t>
+            </w:r>
+          </w:p>
+        </w:tc>
+      </w:tr>
+      <w:tr>
+        <w:tc>
+          <w:tcPr>
+            <w:tcW w:w="3823" w:type="dxa"/>
+          </w:tcPr>
+          <w:p>
+            <w:pPr>
+              <w:rPr>
+                <w:b/>
+                <w:bCs/>
+              </w:rPr>
+            </w:pPr>
+            <w:r>
+              <w:rPr>
+                <w:b/>
+                <w:bCs/>
+              </w:rPr>
+              <w:t>Certificati tradotti correttamente</w:t>
+            </w:r>
+          </w:p>
+        </w:tc>
+        <w:tc>
+          <w:tcPr>
+            <w:tcW w:w="992" w:type="dxa"/>
+          </w:tcPr>
+          <w:p>
+            <w:r>
+              <w:t>99788</w:t>
+            </w:r>
+          </w:p>
+        </w:tc>
+        <w:tc>
+          <w:tcPr>
+            <w:tcW w:w="4202" w:type="dxa"/>
+          </w:tcPr>
+          <w:p>
+            <w:r>
+              <w:t>99.788% sul totale</w:t>
+            </w:r>
+          </w:p>
+        </w:tc>
+      </w:tr>
+      <w:tr>
+        <w:tc>
+          <w:tcPr>
+            <w:tcW w:w="3823" w:type="dxa"/>
+          </w:tcPr>
+          <w:p>
+            <w:pPr>
+              <w:rPr>
+                <w:b/>
+                <w:bCs/>
+              </w:rPr>
+            </w:pPr>
+            <w:r>
+              <w:rPr>
+                <w:b/>
+                <w:bCs/>
+              </w:rPr>
+              <w:t>Certificati scartati</w:t>
+            </w:r>
+          </w:p>
+        </w:tc>
+        <w:tc>
+          <w:tcPr>
+            <w:tcW w:w="992" w:type="dxa"/>
+          </w:tcPr>
+          <w:p>
+            <w:r>
+              <w:t>212</w:t>
+            </w:r>
+          </w:p>
+        </w:tc>
+        <w:tc>
+          <w:tcPr>
+            <w:tcW w:w="4202" w:type="dxa"/>
+          </w:tcPr>
+          <w:p>
+            <w:r>
+              <w:t>0.212% sul totale</w:t>
+            </w:r>
+          </w:p>
+        </w:tc>
+      </w:tr>
+      <w:tr>
+        <w:tc>
+          <w:tcPr>
+            <w:tcW w:w="3823" w:type="dxa"/>
+          </w:tcPr>
+          <w:p>
+            <w:r>
+              <w:t xml:space="preserve">Certificati scartati per </w:t>
+            </w:r>
+            <w:proofErr w:type="spellStart"/>
+            <w:r>
+              <w:t>NoMapping</w:t>
+            </w:r>
+            <w:proofErr w:type="spellEnd"/>
+          </w:p>
+        </w:tc>
+        <w:tc>
+          <w:tcPr>
+            <w:tcW w:w="992" w:type="dxa"/>
+          </w:tcPr>
+          <w:p>
+            <w:r>
+              <w:t>185</w:t>
+            </w:r>
+          </w:p>
+        </w:tc>
+        <w:tc>
+          <w:tcPr>
+            <w:tcW w:w="4202" w:type="dxa"/>
+          </w:tcPr>
+          <w:p>
+            <w:r>
+              <w:t>87.264</w:t>
+            </w:r>
+            <w:r>
+              <w:t>% sul totale dei certificati scartati</w:t>
+            </w:r>
+          </w:p>
+        </w:tc>
+      </w:tr>
+      <w:tr>
+        <w:tc>
+          <w:tcPr>
+            <w:tcW w:w="3823" w:type="dxa"/>
+          </w:tcPr>
+          <w:p>
+            <w:r>
+              <w:t>Certificati scartati per codice inesistente</w:t>
+            </w:r>
+          </w:p>
+        </w:tc>
+        <w:tc>
+          <w:tcPr>
+            <w:tcW w:w="992" w:type="dxa"/>
+          </w:tcPr>
+          <w:p>
+            <w:r>
+              <w:t>27</w:t>
+            </w:r>
+          </w:p>
+        </w:tc>
+        <w:tc>
+          <w:tcPr>
+            <w:tcW w:w="4202" w:type="dxa"/>
+          </w:tcPr>
+          <w:p>
+            <w:r>
+              <w:t>12.735</w:t>
+            </w:r>
+            <w:r>
+              <w:t>% sul totale dei certificati scartati</w:t>
+            </w:r>
+          </w:p>
+        </w:tc>
+      </w:tr>
+    </w:tbl>
+    <w:p>
+      <w:bookmarkStart w:id="0" w:name="_GoBack"/>
+      <w:bookmarkEnd w:id="0"/>
     </w:p>
     <w:p>
       <w:r>
-        <w:t>per eseguire il progetto digitare semplicemente:</w:t>
+        <w:rPr>
+          <w:noProof/>
+        </w:rPr>
+        <w:drawing>
+          <wp:inline distT="0" distB="0" distL="0" distR="0" wp14:anchorId="0E012FA7" wp14:editId="4F300744">
+            <wp:extent cx="5486400" cy="3200400"/>
+            <wp:effectExtent l="0" t="0" r="0" b="0"/>
+            <wp:docPr id="4" name="Grafico 4"/>
+            <wp:cNvGraphicFramePr/>
+            <a:graphic xmlns:a="http://schemas.openxmlformats.org/drawingml/2006/main">
+              <a:graphicData uri="http://schemas.openxmlformats.org/drawingml/2006/chart">
+                <c:chart xmlns:c="http://schemas.openxmlformats.org/drawingml/2006/chart" xmlns:r="http://schemas.openxmlformats.org/officeDocument/2006/relationships" r:id="rId12"/>
+              </a:graphicData>
+            </a:graphic>
+          </wp:inline>
+        </w:drawing>
       </w:r>
     </w:p>
     <w:p>
       <w:pPr>
+        <w:pStyle w:val="Titolo1"/>
+      </w:pPr>
+      <w:r>
+        <w:t>Compilazione ed esecuzione del progetto</w:t>
+      </w:r>
+    </w:p>
+    <w:p>
+      <w:r>
+        <w:t xml:space="preserve">Su sistemi Unix e Unix-like è possibile compilare con il comando </w:t>
+      </w:r>
+      <w:proofErr w:type="spellStart"/>
+      <w:r>
+        <w:rPr>
+          <w:rFonts w:ascii="Courier New" w:hAnsi="Courier New" w:cs="Courier New"/>
+        </w:rPr>
+        <w:t>javac</w:t>
+      </w:r>
+      <w:proofErr w:type="spellEnd"/>
+      <w:r>
+        <w:t xml:space="preserve">. Spostandosi sulla directory </w:t>
+      </w:r>
+      <w:r>
+        <w:rPr>
+          <w:rFonts w:ascii="Courier New" w:hAnsi="Courier New" w:cs="Courier New"/>
+        </w:rPr>
+        <w:t>/</w:t>
+      </w:r>
+      <w:proofErr w:type="spellStart"/>
+      <w:r>
+        <w:rPr>
+          <w:rFonts w:ascii="Courier New" w:hAnsi="Courier New" w:cs="Courier New"/>
+        </w:rPr>
+        <w:t>src</w:t>
+      </w:r>
+      <w:proofErr w:type="spellEnd"/>
+      <w:r>
+        <w:t>, digitare:</w:t>
+      </w:r>
+    </w:p>
+    <w:p>
+      <w:pPr>
         <w:jc w:val="center"/>
         <w:rPr>
           <w:rFonts w:ascii="Courier New" w:hAnsi="Courier New" w:cs="Courier New"/>
         </w:rPr>
       </w:pPr>
+      <w:proofErr w:type="spellStart"/>
       <w:r>
         <w:rPr>
           <w:rFonts w:ascii="Courier New" w:hAnsi="Courier New" w:cs="Courier New"/>
         </w:rPr>
-        <w:t>java programma &lt;lista di valori in input&gt;</w:t>
-      </w:r>
+        <w:t>javac</w:t>
+      </w:r>
+      <w:proofErr w:type="spellEnd"/>
+      <w:r>
+        <w:rPr>
+          <w:rFonts w:ascii="Courier New" w:hAnsi="Courier New" w:cs="Courier New"/>
+        </w:rPr>
+        <w:t xml:space="preserve"> </w:t>
+      </w:r>
+      <w:r>
+        <w:rPr>
+          <w:rFonts w:ascii="Courier New" w:hAnsi="Courier New" w:cs="Courier New"/>
+        </w:rPr>
+        <w:t>ConvertiCertificatiInICD11</w:t>
+      </w:r>
+      <w:r>
+        <w:rPr>
+          <w:rFonts w:ascii="Courier New" w:hAnsi="Courier New" w:cs="Courier New"/>
+        </w:rPr>
+        <w:t>.java</w:t>
+      </w:r>
+    </w:p>
+    <w:p>
+      <w:pPr>
+        <w:rPr>
+          <w:rFonts w:cstheme="minorHAnsi"/>
+        </w:rPr>
+      </w:pPr>
+      <w:r>
+        <w:rPr>
+          <w:rFonts w:cstheme="minorHAnsi"/>
+        </w:rPr>
+        <w:t xml:space="preserve">In aggiunta è possibile modificare il comportamento del programma mediante l’utilizzo di alcune opzioni </w:t>
+      </w:r>
+      <w:r>
+        <w:rPr>
+          <w:rFonts w:cstheme="minorHAnsi"/>
+        </w:rPr>
+        <w:t>digitabili</w:t>
+      </w:r>
+      <w:r>
+        <w:rPr>
+          <w:rFonts w:cstheme="minorHAnsi"/>
+        </w:rPr>
+        <w:t xml:space="preserve"> </w:t>
+      </w:r>
+      <w:r>
+        <w:rPr>
+          <w:rFonts w:cstheme="minorHAnsi"/>
+        </w:rPr>
+        <w:t>via</w:t>
+      </w:r>
+      <w:r>
+        <w:rPr>
+          <w:rFonts w:cstheme="minorHAnsi"/>
+        </w:rPr>
+        <w:t xml:space="preserve"> linea di comando. Per aprire il menu della guida digitare:</w:t>
+      </w:r>
+    </w:p>
+    <w:p>
+      <w:pPr>
+        <w:rPr>
+          <w:rFonts w:ascii="Courier New" w:hAnsi="Courier New" w:cs="Courier New"/>
+        </w:rPr>
+      </w:pPr>
+      <w:r>
+        <w:rPr>
+          <w:rFonts w:cstheme="minorHAnsi"/>
+          <w:noProof/>
+        </w:rPr>
+        <w:drawing>
+          <wp:anchor distT="0" distB="0" distL="114300" distR="114300" simplePos="0" relativeHeight="251658240" behindDoc="0" locked="0" layoutInCell="1" allowOverlap="1" wp14:anchorId="4538783A" wp14:editId="6969C473">
+            <wp:simplePos x="0" y="0"/>
+            <wp:positionH relativeFrom="margin">
+              <wp:align>center</wp:align>
+            </wp:positionH>
+            <wp:positionV relativeFrom="paragraph">
+              <wp:posOffset>385022</wp:posOffset>
+            </wp:positionV>
+            <wp:extent cx="6613525" cy="1108710"/>
+            <wp:effectExtent l="0" t="0" r="0" b="0"/>
+            <wp:wrapTopAndBottom/>
+            <wp:docPr id="1" name="Immagine 1"/>
+            <wp:cNvGraphicFramePr>
+              <a:graphicFrameLocks xmlns:a="http://schemas.openxmlformats.org/drawingml/2006/main" noChangeAspect="1"/>
+            </wp:cNvGraphicFramePr>
+            <a:graphic xmlns:a="http://schemas.openxmlformats.org/drawingml/2006/main">
+              <a:graphicData uri="http://schemas.openxmlformats.org/drawingml/2006/picture">
+                <pic:pic xmlns:pic="http://schemas.openxmlformats.org/drawingml/2006/picture">
+                  <pic:nvPicPr>
+                    <pic:cNvPr id="0" name="Picture 1"/>
+                    <pic:cNvPicPr>
+                      <a:picLocks noChangeAspect="1" noChangeArrowheads="1"/>
+                    </pic:cNvPicPr>
+                  </pic:nvPicPr>
+                  <pic:blipFill>
+                    <a:blip r:embed="rId13">
+                      <a:extLst>
+                        <a:ext uri="{28A0092B-C50C-407E-A947-70E740481C1C}">
+                          <a14:useLocalDpi xmlns:a14="http://schemas.microsoft.com/office/drawing/2010/main" val="0"/>
+                        </a:ext>
+                      </a:extLst>
+                    </a:blip>
+                    <a:srcRect/>
+                    <a:stretch>
+                      <a:fillRect/>
+                    </a:stretch>
+                  </pic:blipFill>
+                  <pic:spPr bwMode="auto">
+                    <a:xfrm>
+                      <a:off x="0" y="0"/>
+                      <a:ext cx="6613525" cy="1108710"/>
+                    </a:xfrm>
+                    <a:prstGeom prst="rect">
+                      <a:avLst/>
+                    </a:prstGeom>
+                    <a:noFill/>
+                    <a:ln>
+                      <a:noFill/>
+                    </a:ln>
+                  </pic:spPr>
+                </pic:pic>
+              </a:graphicData>
+            </a:graphic>
+            <wp14:sizeRelH relativeFrom="margin">
+              <wp14:pctWidth>0</wp14:pctWidth>
+            </wp14:sizeRelH>
+            <wp14:sizeRelV relativeFrom="margin">
+              <wp14:pctHeight>0</wp14:pctHeight>
+            </wp14:sizeRelV>
+          </wp:anchor>
+        </w:drawing>
+      </w:r>
+      <w:r>
+        <w:rPr>
+          <w:rFonts w:ascii="Courier New" w:hAnsi="Courier New" w:cs="Courier New"/>
+        </w:rPr>
+        <w:t xml:space="preserve">java </w:t>
+      </w:r>
+      <w:r>
+        <w:rPr>
+          <w:rFonts w:ascii="Courier New" w:hAnsi="Courier New" w:cs="Courier New"/>
+        </w:rPr>
+        <w:t>ConvertiCertificatiInICD11</w:t>
+      </w:r>
+      <w:r>
+        <w:rPr>
+          <w:rFonts w:ascii="Courier New" w:hAnsi="Courier New" w:cs="Courier New"/>
+        </w:rPr>
+        <w:t xml:space="preserve"> -help</w:t>
+      </w:r>
+    </w:p>
+    <w:p>
+      <w:pPr>
+        <w:rPr>
+          <w:rFonts w:ascii="Courier New" w:hAnsi="Courier New" w:cs="Courier New"/>
+        </w:rPr>
+      </w:pPr>
+    </w:p>
+    <w:p>
+      <w:pPr>
+        <w:rPr>
+          <w:rFonts w:cstheme="minorHAnsi"/>
+        </w:rPr>
+      </w:pPr>
+      <w:r>
+        <w:rPr>
+          <w:rFonts w:cstheme="minorHAnsi"/>
+        </w:rPr>
+        <w:t xml:space="preserve">Le opzioni sono esplicative ma per completezza ne chiariamo l’uso. Oltre al comando </w:t>
+      </w:r>
+      <w:r>
+        <w:rPr>
+          <w:rFonts w:ascii="Courier New" w:hAnsi="Courier New" w:cs="Courier New"/>
+        </w:rPr>
+        <w:t>-help</w:t>
+      </w:r>
+      <w:r>
+        <w:rPr>
+          <w:rFonts w:cstheme="minorHAnsi"/>
+        </w:rPr>
+        <w:t>, abbiamo:</w:t>
+      </w:r>
+    </w:p>
+    <w:p>
+      <w:pPr>
+        <w:pStyle w:val="Paragrafoelenco"/>
+        <w:numPr>
+          <w:ilvl w:val="0"/>
+          <w:numId w:val="33"/>
+        </w:numPr>
+        <w:rPr>
+          <w:rFonts w:ascii="Courier New" w:hAnsi="Courier New" w:cs="Courier New"/>
+        </w:rPr>
+      </w:pPr>
+      <w:r>
+        <w:rPr>
+          <w:rFonts w:ascii="Courier New" w:hAnsi="Courier New" w:cs="Courier New"/>
+        </w:rPr>
+        <w:t>-</w:t>
+      </w:r>
+      <w:proofErr w:type="spellStart"/>
+      <w:r>
+        <w:rPr>
+          <w:rFonts w:ascii="Courier New" w:hAnsi="Courier New" w:cs="Courier New"/>
+        </w:rPr>
+        <w:t>disableSubClassGood</w:t>
+      </w:r>
+      <w:proofErr w:type="spellEnd"/>
+      <w:r>
+        <w:rPr>
+          <w:rFonts w:cstheme="minorHAnsi"/>
+        </w:rPr>
+        <w:t xml:space="preserve">, in riferimento a quanto detto precedentemente sui tipi di conversione, tale comando disabilita la suddivisione tra i </w:t>
+      </w:r>
+      <w:proofErr w:type="spellStart"/>
+      <w:r>
+        <w:rPr>
+          <w:rFonts w:cstheme="minorHAnsi"/>
+        </w:rPr>
+        <w:t>SubClass</w:t>
+      </w:r>
+      <w:proofErr w:type="spellEnd"/>
+      <w:r>
+        <w:rPr>
+          <w:rFonts w:cstheme="minorHAnsi"/>
+        </w:rPr>
+        <w:t xml:space="preserve"> e va a considerare una maggiore quantità di certificati, per via della più lasca relazione;</w:t>
+      </w:r>
+    </w:p>
+    <w:p>
+      <w:pPr>
+        <w:pStyle w:val="Paragrafoelenco"/>
+        <w:numPr>
+          <w:ilvl w:val="0"/>
+          <w:numId w:val="33"/>
+        </w:numPr>
+        <w:rPr>
+          <w:rFonts w:cstheme="minorHAnsi"/>
+        </w:rPr>
+      </w:pPr>
+      <w:r>
+        <w:rPr>
+          <w:rFonts w:ascii="Courier New" w:hAnsi="Courier New" w:cs="Courier New"/>
+        </w:rPr>
+        <w:t>-</w:t>
+      </w:r>
+      <w:proofErr w:type="spellStart"/>
+      <w:r>
+        <w:rPr>
+          <w:rFonts w:ascii="Courier New" w:hAnsi="Courier New" w:cs="Courier New"/>
+        </w:rPr>
+        <w:t>outputPath</w:t>
+      </w:r>
+      <w:proofErr w:type="spellEnd"/>
+      <w:r>
+        <w:rPr>
+          <w:rFonts w:ascii="Courier New" w:hAnsi="Courier New" w:cs="Courier New"/>
+        </w:rPr>
+        <w:t xml:space="preserve"> &lt;</w:t>
+      </w:r>
+      <w:proofErr w:type="spellStart"/>
+      <w:r>
+        <w:rPr>
+          <w:rFonts w:ascii="Courier New" w:hAnsi="Courier New" w:cs="Courier New"/>
+        </w:rPr>
+        <w:t>filePath</w:t>
+      </w:r>
+      <w:proofErr w:type="spellEnd"/>
+      <w:r>
+        <w:rPr>
+          <w:rFonts w:ascii="Courier New" w:hAnsi="Courier New" w:cs="Courier New"/>
+        </w:rPr>
+        <w:t>&gt;</w:t>
+      </w:r>
+      <w:r>
+        <w:rPr>
+          <w:rFonts w:cstheme="minorHAnsi"/>
+        </w:rPr>
+        <w:t>, permette di specificare il nome e la posizione del file dove andranno i certificati convertiti in ICD11;</w:t>
+      </w:r>
+    </w:p>
+    <w:p>
+      <w:pPr>
+        <w:pStyle w:val="Paragrafoelenco"/>
+        <w:numPr>
+          <w:ilvl w:val="0"/>
+          <w:numId w:val="33"/>
+        </w:numPr>
+        <w:rPr>
+          <w:rFonts w:cstheme="minorHAnsi"/>
+        </w:rPr>
+      </w:pPr>
+      <w:r>
+        <w:rPr>
+          <w:rFonts w:ascii="Courier New" w:hAnsi="Courier New" w:cs="Courier New"/>
+        </w:rPr>
+        <w:lastRenderedPageBreak/>
+        <w:t>-</w:t>
+      </w:r>
+      <w:proofErr w:type="spellStart"/>
+      <w:r>
+        <w:rPr>
+          <w:rFonts w:ascii="Courier New" w:hAnsi="Courier New" w:cs="Courier New"/>
+        </w:rPr>
+        <w:t>mappingPath</w:t>
+      </w:r>
+      <w:proofErr w:type="spellEnd"/>
+      <w:r>
+        <w:rPr>
+          <w:rFonts w:ascii="Courier New" w:hAnsi="Courier New" w:cs="Courier New"/>
+        </w:rPr>
+        <w:t xml:space="preserve"> &lt;</w:t>
+      </w:r>
+      <w:proofErr w:type="spellStart"/>
+      <w:r>
+        <w:rPr>
+          <w:rFonts w:ascii="Courier New" w:hAnsi="Courier New" w:cs="Courier New"/>
+        </w:rPr>
+        <w:t>filePath</w:t>
+      </w:r>
+      <w:proofErr w:type="spellEnd"/>
+      <w:r>
+        <w:rPr>
+          <w:rFonts w:ascii="Courier New" w:hAnsi="Courier New" w:cs="Courier New"/>
+        </w:rPr>
+        <w:t>&gt;</w:t>
+      </w:r>
+      <w:r>
+        <w:rPr>
+          <w:rFonts w:cstheme="minorHAnsi"/>
+        </w:rPr>
+        <w:t xml:space="preserve">, </w:t>
+      </w:r>
+      <w:r>
+        <w:rPr>
+          <w:rFonts w:cstheme="minorHAnsi"/>
+        </w:rPr>
+        <w:t>permette di specificare il nome e la posizione del file</w:t>
+      </w:r>
+      <w:r>
+        <w:rPr>
+          <w:rFonts w:cstheme="minorHAnsi"/>
+        </w:rPr>
+        <w:t xml:space="preserve"> utilizzato per il mapping;</w:t>
+      </w:r>
+    </w:p>
+    <w:p>
+      <w:pPr>
+        <w:pStyle w:val="Paragrafoelenco"/>
+        <w:numPr>
+          <w:ilvl w:val="0"/>
+          <w:numId w:val="33"/>
+        </w:numPr>
+        <w:rPr>
+          <w:rFonts w:cstheme="minorHAnsi"/>
+        </w:rPr>
+      </w:pPr>
+      <w:r>
+        <w:rPr>
+          <w:rFonts w:ascii="Courier New" w:hAnsi="Courier New" w:cs="Courier New"/>
+        </w:rPr>
+        <w:t>-</w:t>
+      </w:r>
+      <w:proofErr w:type="spellStart"/>
+      <w:r>
+        <w:rPr>
+          <w:rFonts w:ascii="Courier New" w:hAnsi="Courier New" w:cs="Courier New"/>
+        </w:rPr>
+        <w:t>statsPath</w:t>
+      </w:r>
+      <w:proofErr w:type="spellEnd"/>
+      <w:r>
+        <w:rPr>
+          <w:rFonts w:ascii="Courier New" w:hAnsi="Courier New" w:cs="Courier New"/>
+        </w:rPr>
+        <w:t xml:space="preserve"> &lt;</w:t>
+      </w:r>
+      <w:proofErr w:type="spellStart"/>
+      <w:r>
+        <w:rPr>
+          <w:rFonts w:ascii="Courier New" w:hAnsi="Courier New" w:cs="Courier New"/>
+        </w:rPr>
+        <w:t>filePath</w:t>
+      </w:r>
+      <w:proofErr w:type="spellEnd"/>
+      <w:r>
+        <w:rPr>
+          <w:rFonts w:ascii="Courier New" w:hAnsi="Courier New" w:cs="Courier New"/>
+        </w:rPr>
+        <w:t>&gt;</w:t>
+      </w:r>
+      <w:r>
+        <w:rPr>
+          <w:rFonts w:cstheme="minorHAnsi"/>
+        </w:rPr>
+        <w:t xml:space="preserve">, </w:t>
+      </w:r>
+      <w:r>
+        <w:rPr>
+          <w:rFonts w:cstheme="minorHAnsi"/>
+        </w:rPr>
+        <w:t>permette di specificare il nome e la posizione del file dove andranno i risultati dell’analisi statistica effettuata;</w:t>
+      </w:r>
+    </w:p>
+    <w:p>
+      <w:pPr>
+        <w:pStyle w:val="Paragrafoelenco"/>
+        <w:numPr>
+          <w:ilvl w:val="0"/>
+          <w:numId w:val="33"/>
+        </w:numPr>
+        <w:rPr>
+          <w:rFonts w:cstheme="minorHAnsi"/>
+        </w:rPr>
+      </w:pPr>
+      <w:r>
+        <w:rPr>
+          <w:rFonts w:ascii="Courier New" w:hAnsi="Courier New" w:cs="Courier New"/>
+        </w:rPr>
+        <w:t>-</w:t>
+      </w:r>
+      <w:proofErr w:type="spellStart"/>
+      <w:r>
+        <w:rPr>
+          <w:rFonts w:ascii="Courier New" w:hAnsi="Courier New" w:cs="Courier New"/>
+        </w:rPr>
+        <w:t>includeFirstLine</w:t>
+      </w:r>
+      <w:proofErr w:type="spellEnd"/>
+      <w:r>
+        <w:rPr>
+          <w:rFonts w:cstheme="minorHAnsi"/>
+        </w:rPr>
+        <w:t xml:space="preserve">, permette di includere nell’output anche l’intestazione </w:t>
+      </w:r>
+    </w:p>
+    <w:p>
+      <w:pPr>
+        <w:pStyle w:val="Paragrafoelenco"/>
+        <w:ind w:left="1416"/>
+        <w:rPr>
+          <w:rFonts w:ascii="Courier New" w:hAnsi="Courier New" w:cs="Courier New"/>
+          <w:lang w:val="en-GB"/>
+        </w:rPr>
+      </w:pPr>
+      <w:r>
+        <w:rPr>
+          <w:rFonts w:ascii="Courier New" w:hAnsi="Courier New" w:cs="Courier New"/>
+          <w:lang w:val="en-GB"/>
+        </w:rPr>
+        <w:t>YEAR SEX AGE P_1_1_1 P_1_1_2 …  … UCOD</w:t>
+      </w:r>
+    </w:p>
+    <w:p>
+      <w:pPr>
+        <w:pStyle w:val="Paragrafoelenco"/>
+        <w:numPr>
+          <w:ilvl w:val="0"/>
+          <w:numId w:val="33"/>
+        </w:numPr>
+        <w:rPr>
+          <w:rFonts w:cstheme="minorHAnsi"/>
+        </w:rPr>
+      </w:pPr>
+      <w:r>
+        <w:rPr>
+          <w:rFonts w:ascii="Courier New" w:hAnsi="Courier New" w:cs="Courier New"/>
+        </w:rPr>
+        <w:t>-</w:t>
+      </w:r>
+      <w:proofErr w:type="spellStart"/>
+      <w:r>
+        <w:rPr>
+          <w:rFonts w:ascii="Courier New" w:hAnsi="Courier New" w:cs="Courier New"/>
+        </w:rPr>
+        <w:t>disableStatsFile</w:t>
+      </w:r>
+      <w:proofErr w:type="spellEnd"/>
+      <w:r>
+        <w:rPr>
+          <w:rFonts w:cstheme="minorHAnsi"/>
+        </w:rPr>
+        <w:t xml:space="preserve">, disabilita la scrittura dell’analisi statistica sul file e limitandosi a stamparla solo su </w:t>
+      </w:r>
+      <w:proofErr w:type="spellStart"/>
+      <w:r>
+        <w:rPr>
+          <w:rFonts w:cstheme="minorHAnsi"/>
+        </w:rPr>
+        <w:t>stdout</w:t>
+      </w:r>
+      <w:proofErr w:type="spellEnd"/>
+      <w:r>
+        <w:rPr>
+          <w:rFonts w:cstheme="minorHAnsi"/>
+        </w:rPr>
+        <w:t>.</w:t>
+      </w:r>
+    </w:p>
+    <w:p>
+      <w:r>
+        <w:t xml:space="preserve">Per l’esecuzione del </w:t>
+      </w:r>
+      <w:r>
+        <w:t>progetto</w:t>
+      </w:r>
+      <w:r>
+        <w:t xml:space="preserve"> è necessario conoscere </w:t>
+      </w:r>
+      <w:r>
+        <w:t xml:space="preserve">la posizione </w:t>
+      </w:r>
+      <w:r>
+        <w:t xml:space="preserve">del file da convertire, nello stesso formato fornitoci in </w:t>
+      </w:r>
+      <w:r>
+        <w:rPr>
+          <w:rFonts w:ascii="Courier New" w:hAnsi="Courier New" w:cs="Courier New"/>
+        </w:rPr>
+        <w:t>cert2017100K.txt</w:t>
+      </w:r>
+      <w:r>
+        <w:t xml:space="preserve">, e </w:t>
+      </w:r>
+      <w:r>
+        <w:t>la posizione</w:t>
+      </w:r>
+      <w:r>
+        <w:t xml:space="preserve"> del file di mapping ICD10-to-ICD11:</w:t>
+      </w:r>
+    </w:p>
+    <w:p>
+      <w:pPr>
+        <w:jc w:val="center"/>
+        <w:rPr>
+          <w:rFonts w:ascii="Courier New" w:hAnsi="Courier New" w:cs="Courier New"/>
+          <w:lang w:val="en-GB"/>
+        </w:rPr>
+      </w:pPr>
+      <w:r>
+        <w:rPr>
+          <w:rFonts w:ascii="Courier New" w:hAnsi="Courier New" w:cs="Courier New"/>
+          <w:lang w:val="en-GB"/>
+        </w:rPr>
+        <w:t>java ConvertiCertificatiInICD11 &lt;</w:t>
+      </w:r>
+      <w:proofErr w:type="spellStart"/>
+      <w:r>
+        <w:rPr>
+          <w:rFonts w:ascii="Courier New" w:hAnsi="Courier New" w:cs="Courier New"/>
+          <w:lang w:val="en-GB"/>
+        </w:rPr>
+        <w:t>pathFileDaConvertire</w:t>
+      </w:r>
+      <w:proofErr w:type="spellEnd"/>
+      <w:r>
+        <w:rPr>
+          <w:rFonts w:ascii="Courier New" w:hAnsi="Courier New" w:cs="Courier New"/>
+          <w:lang w:val="en-GB"/>
+        </w:rPr>
+        <w:t>&gt; -</w:t>
+      </w:r>
+      <w:proofErr w:type="spellStart"/>
+      <w:r>
+        <w:rPr>
+          <w:rFonts w:ascii="Courier New" w:hAnsi="Courier New" w:cs="Courier New"/>
+          <w:lang w:val="en-GB"/>
+        </w:rPr>
+        <w:t>mappingPath</w:t>
+      </w:r>
+      <w:proofErr w:type="spellEnd"/>
+      <w:r>
+        <w:rPr>
+          <w:rFonts w:ascii="Courier New" w:hAnsi="Courier New" w:cs="Courier New"/>
+          <w:lang w:val="en-GB"/>
+        </w:rPr>
+        <w:t xml:space="preserve"> &lt;</w:t>
+      </w:r>
+      <w:proofErr w:type="spellStart"/>
+      <w:r>
+        <w:rPr>
+          <w:rFonts w:ascii="Courier New" w:hAnsi="Courier New" w:cs="Courier New"/>
+          <w:lang w:val="en-GB"/>
+        </w:rPr>
+        <w:t>pathFileMapping</w:t>
+      </w:r>
+      <w:proofErr w:type="spellEnd"/>
+      <w:r>
+        <w:rPr>
+          <w:rFonts w:ascii="Courier New" w:hAnsi="Courier New" w:cs="Courier New"/>
+          <w:lang w:val="en-GB"/>
+        </w:rPr>
+        <w:t>&gt;</w:t>
+      </w:r>
+    </w:p>
+    <w:p>
+      <w:pPr>
+        <w:rPr>
+          <w:rFonts w:cstheme="minorHAnsi"/>
+        </w:rPr>
+      </w:pPr>
+      <w:r>
+        <w:rPr>
+          <w:rFonts w:cstheme="minorHAnsi"/>
+        </w:rPr>
+        <w:t>L’esecuzione di tale commando produrrà d</w:t>
+      </w:r>
+      <w:r>
+        <w:rPr>
+          <w:rFonts w:cstheme="minorHAnsi"/>
+        </w:rPr>
+        <w:t>i default, a meno di opzioni inserite dall’utente, due file il cui nome è generato proceduralmente:</w:t>
+      </w:r>
+    </w:p>
+    <w:p>
+      <w:pPr>
+        <w:pStyle w:val="Paragrafoelenco"/>
+        <w:numPr>
+          <w:ilvl w:val="0"/>
+          <w:numId w:val="32"/>
+        </w:numPr>
+        <w:rPr>
+          <w:rFonts w:cstheme="minorHAnsi"/>
+        </w:rPr>
+      </w:pPr>
+      <w:r>
+        <w:rPr>
+          <w:rFonts w:ascii="Courier New" w:hAnsi="Courier New" w:cs="Courier New"/>
+        </w:rPr>
+        <w:t>out_</w:t>
+      </w:r>
+      <w:r>
+        <w:rPr>
+          <w:rFonts w:ascii="Courier New" w:hAnsi="Courier New" w:cs="Courier New"/>
+          <w:i/>
+          <w:iCs/>
+        </w:rPr>
+        <w:t>LocalTime</w:t>
+      </w:r>
+      <w:r>
+        <w:rPr>
+          <w:rFonts w:ascii="Courier New" w:hAnsi="Courier New" w:cs="Courier New"/>
+        </w:rPr>
+        <w:t>.txt</w:t>
+      </w:r>
+      <w:r>
+        <w:rPr>
+          <w:rFonts w:cstheme="minorHAnsi"/>
+        </w:rPr>
+        <w:t>, quale contiene il l’insieme dei certificati di morte tradotti in ICD11</w:t>
+      </w:r>
+      <w:r>
+        <w:rPr>
+          <w:rFonts w:cstheme="minorHAnsi"/>
+        </w:rPr>
+        <w:t>;</w:t>
+      </w:r>
+    </w:p>
+    <w:p>
+      <w:pPr>
+        <w:pStyle w:val="Paragrafoelenco"/>
+        <w:numPr>
+          <w:ilvl w:val="0"/>
+          <w:numId w:val="32"/>
+        </w:numPr>
+        <w:rPr>
+          <w:rFonts w:cstheme="minorHAnsi"/>
+        </w:rPr>
+      </w:pPr>
+      <w:r>
+        <w:rPr>
+          <w:rFonts w:ascii="Courier New" w:hAnsi="Courier New" w:cs="Courier New"/>
+        </w:rPr>
+        <w:t>stats_</w:t>
+      </w:r>
+      <w:r>
+        <w:rPr>
+          <w:rFonts w:ascii="Courier New" w:hAnsi="Courier New" w:cs="Courier New"/>
+          <w:i/>
+          <w:iCs/>
+        </w:rPr>
+        <w:t>LocalTime</w:t>
+      </w:r>
+      <w:r>
+        <w:rPr>
+          <w:rFonts w:ascii="Courier New" w:hAnsi="Courier New" w:cs="Courier New"/>
+        </w:rPr>
+        <w:t>.txt</w:t>
+      </w:r>
+      <w:r>
+        <w:rPr>
+          <w:rFonts w:cstheme="minorHAnsi"/>
+        </w:rPr>
+        <w:t>,</w:t>
+      </w:r>
+      <w:r>
+        <w:rPr>
+          <w:rFonts w:cstheme="minorHAnsi"/>
+        </w:rPr>
+        <w:t xml:space="preserve"> quale contiene tutti i dati relativi all’analisi statistica, che di default compare anche come output a terminale.</w:t>
+      </w:r>
+    </w:p>
+    <w:p>
+      <w:pPr>
+        <w:rPr>
+          <w:rFonts w:cstheme="minorHAnsi"/>
+        </w:rPr>
+      </w:pPr>
     </w:p>
     <w:sectPr>
-      <w:footerReference w:type="default" r:id="rId12"/>
+      <w:footerReference w:type="default" r:id="rId14"/>
       <w:pgSz w:w="11907" w:h="16839" w:code="9"/>
       <w:pgMar w:top="1440" w:right="1440" w:bottom="1440" w:left="1440" w:header="720" w:footer="720" w:gutter="0"/>
       <w:cols w:space="720"/>
@@ -1329,6 +2272,92 @@
     </w:lvl>
   </w:abstractNum>
   <w:abstractNum w:abstractNumId="16" w15:restartNumberingAfterBreak="0">
+    <w:nsid w:val="2BA34911"/>
+    <w:multiLevelType w:val="hybridMultilevel"/>
+    <w:tmpl w:val="988839AC"/>
+    <w:lvl w:ilvl="0" w:tplc="0410000F">
+      <w:start w:val="1"/>
+      <w:numFmt w:val="decimal"/>
+      <w:lvlText w:val="%1."/>
+      <w:lvlJc w:val="left"/>
+      <w:pPr>
+        <w:ind w:left="720" w:hanging="360"/>
+      </w:pPr>
+    </w:lvl>
+    <w:lvl w:ilvl="1" w:tplc="04100019" w:tentative="1">
+      <w:start w:val="1"/>
+      <w:numFmt w:val="lowerLetter"/>
+      <w:lvlText w:val="%2."/>
+      <w:lvlJc w:val="left"/>
+      <w:pPr>
+        <w:ind w:left="1440" w:hanging="360"/>
+      </w:pPr>
+    </w:lvl>
+    <w:lvl w:ilvl="2" w:tplc="0410001B" w:tentative="1">
+      <w:start w:val="1"/>
+      <w:numFmt w:val="lowerRoman"/>
+      <w:lvlText w:val="%3."/>
+      <w:lvlJc w:val="right"/>
+      <w:pPr>
+        <w:ind w:left="2160" w:hanging="180"/>
+      </w:pPr>
+    </w:lvl>
+    <w:lvl w:ilvl="3" w:tplc="0410000F" w:tentative="1">
+      <w:start w:val="1"/>
+      <w:numFmt w:val="decimal"/>
+      <w:lvlText w:val="%4."/>
+      <w:lvlJc w:val="left"/>
+      <w:pPr>
+        <w:ind w:left="2880" w:hanging="360"/>
+      </w:pPr>
+    </w:lvl>
+    <w:lvl w:ilvl="4" w:tplc="04100019" w:tentative="1">
+      <w:start w:val="1"/>
+      <w:numFmt w:val="lowerLetter"/>
+      <w:lvlText w:val="%5."/>
+      <w:lvlJc w:val="left"/>
+      <w:pPr>
+        <w:ind w:left="3600" w:hanging="360"/>
+      </w:pPr>
+    </w:lvl>
+    <w:lvl w:ilvl="5" w:tplc="0410001B" w:tentative="1">
+      <w:start w:val="1"/>
+      <w:numFmt w:val="lowerRoman"/>
+      <w:lvlText w:val="%6."/>
+      <w:lvlJc w:val="right"/>
+      <w:pPr>
+        <w:ind w:left="4320" w:hanging="180"/>
+      </w:pPr>
+    </w:lvl>
+    <w:lvl w:ilvl="6" w:tplc="0410000F" w:tentative="1">
+      <w:start w:val="1"/>
+      <w:numFmt w:val="decimal"/>
+      <w:lvlText w:val="%7."/>
+      <w:lvlJc w:val="left"/>
+      <w:pPr>
+        <w:ind w:left="5040" w:hanging="360"/>
+      </w:pPr>
+    </w:lvl>
+    <w:lvl w:ilvl="7" w:tplc="04100019" w:tentative="1">
+      <w:start w:val="1"/>
+      <w:numFmt w:val="lowerLetter"/>
+      <w:lvlText w:val="%8."/>
+      <w:lvlJc w:val="left"/>
+      <w:pPr>
+        <w:ind w:left="5760" w:hanging="360"/>
+      </w:pPr>
+    </w:lvl>
+    <w:lvl w:ilvl="8" w:tplc="0410001B" w:tentative="1">
+      <w:start w:val="1"/>
+      <w:numFmt w:val="lowerRoman"/>
+      <w:lvlText w:val="%9."/>
+      <w:lvlJc w:val="right"/>
+      <w:pPr>
+        <w:ind w:left="6480" w:hanging="180"/>
+      </w:pPr>
+    </w:lvl>
+  </w:abstractNum>
+  <w:abstractNum w:abstractNumId="17" w15:restartNumberingAfterBreak="0">
     <w:nsid w:val="32C57636"/>
     <w:multiLevelType w:val="hybridMultilevel"/>
     <w:tmpl w:val="BC0836D4"/>
@@ -1441,7 +2470,7 @@
       </w:rPr>
     </w:lvl>
   </w:abstractNum>
-  <w:abstractNum w:abstractNumId="17" w15:restartNumberingAfterBreak="0">
+  <w:abstractNum w:abstractNumId="18" w15:restartNumberingAfterBreak="0">
     <w:nsid w:val="3F9A3F7E"/>
     <w:multiLevelType w:val="multilevel"/>
     <w:tmpl w:val="04090023"/>
@@ -1528,7 +2557,7 @@
       </w:pPr>
     </w:lvl>
   </w:abstractNum>
-  <w:abstractNum w:abstractNumId="18" w15:restartNumberingAfterBreak="0">
+  <w:abstractNum w:abstractNumId="19" w15:restartNumberingAfterBreak="0">
     <w:nsid w:val="4986523D"/>
     <w:multiLevelType w:val="multilevel"/>
     <w:tmpl w:val="0409001D"/>
@@ -1614,10 +2643,123 @@
       </w:pPr>
     </w:lvl>
   </w:abstractNum>
-  <w:abstractNum w:abstractNumId="19" w15:restartNumberingAfterBreak="0">
+  <w:abstractNum w:abstractNumId="20" w15:restartNumberingAfterBreak="0">
     <w:nsid w:val="63784BF0"/>
     <w:multiLevelType w:val="hybridMultilevel"/>
     <w:tmpl w:val="DF927D30"/>
+    <w:lvl w:ilvl="0" w:tplc="04100001">
+      <w:start w:val="1"/>
+      <w:numFmt w:val="bullet"/>
+      <w:lvlText w:val=""/>
+      <w:lvlJc w:val="left"/>
+      <w:pPr>
+        <w:ind w:left="720" w:hanging="360"/>
+      </w:pPr>
+      <w:rPr>
+        <w:rFonts w:ascii="Symbol" w:hAnsi="Symbol" w:hint="default"/>
+      </w:rPr>
+    </w:lvl>
+    <w:lvl w:ilvl="1" w:tplc="04100003" w:tentative="1">
+      <w:start w:val="1"/>
+      <w:numFmt w:val="bullet"/>
+      <w:lvlText w:val="o"/>
+      <w:lvlJc w:val="left"/>
+      <w:pPr>
+        <w:ind w:left="1440" w:hanging="360"/>
+      </w:pPr>
+      <w:rPr>
+        <w:rFonts w:ascii="Courier New" w:hAnsi="Courier New" w:cs="Courier New" w:hint="default"/>
+      </w:rPr>
+    </w:lvl>
+    <w:lvl w:ilvl="2" w:tplc="04100005" w:tentative="1">
+      <w:start w:val="1"/>
+      <w:numFmt w:val="bullet"/>
+      <w:lvlText w:val=""/>
+      <w:lvlJc w:val="left"/>
+      <w:pPr>
+        <w:ind w:left="2160" w:hanging="360"/>
+      </w:pPr>
+      <w:rPr>
+        <w:rFonts w:ascii="Wingdings" w:hAnsi="Wingdings" w:hint="default"/>
+      </w:rPr>
+    </w:lvl>
+    <w:lvl w:ilvl="3" w:tplc="04100001" w:tentative="1">
+      <w:start w:val="1"/>
+      <w:numFmt w:val="bullet"/>
+      <w:lvlText w:val=""/>
+      <w:lvlJc w:val="left"/>
+      <w:pPr>
+        <w:ind w:left="2880" w:hanging="360"/>
+      </w:pPr>
+      <w:rPr>
+        <w:rFonts w:ascii="Symbol" w:hAnsi="Symbol" w:hint="default"/>
+      </w:rPr>
+    </w:lvl>
+    <w:lvl w:ilvl="4" w:tplc="04100003" w:tentative="1">
+      <w:start w:val="1"/>
+      <w:numFmt w:val="bullet"/>
+      <w:lvlText w:val="o"/>
+      <w:lvlJc w:val="left"/>
+      <w:pPr>
+        <w:ind w:left="3600" w:hanging="360"/>
+      </w:pPr>
+      <w:rPr>
+        <w:rFonts w:ascii="Courier New" w:hAnsi="Courier New" w:cs="Courier New" w:hint="default"/>
+      </w:rPr>
+    </w:lvl>
+    <w:lvl w:ilvl="5" w:tplc="04100005" w:tentative="1">
+      <w:start w:val="1"/>
+      <w:numFmt w:val="bullet"/>
+      <w:lvlText w:val=""/>
+      <w:lvlJc w:val="left"/>
+      <w:pPr>
+        <w:ind w:left="4320" w:hanging="360"/>
+      </w:pPr>
+      <w:rPr>
+        <w:rFonts w:ascii="Wingdings" w:hAnsi="Wingdings" w:hint="default"/>
+      </w:rPr>
+    </w:lvl>
+    <w:lvl w:ilvl="6" w:tplc="04100001" w:tentative="1">
+      <w:start w:val="1"/>
+      <w:numFmt w:val="bullet"/>
+      <w:lvlText w:val=""/>
+      <w:lvlJc w:val="left"/>
+      <w:pPr>
+        <w:ind w:left="5040" w:hanging="360"/>
+      </w:pPr>
+      <w:rPr>
+        <w:rFonts w:ascii="Symbol" w:hAnsi="Symbol" w:hint="default"/>
+      </w:rPr>
+    </w:lvl>
+    <w:lvl w:ilvl="7" w:tplc="04100003" w:tentative="1">
+      <w:start w:val="1"/>
+      <w:numFmt w:val="bullet"/>
+      <w:lvlText w:val="o"/>
+      <w:lvlJc w:val="left"/>
+      <w:pPr>
+        <w:ind w:left="5760" w:hanging="360"/>
+      </w:pPr>
+      <w:rPr>
+        <w:rFonts w:ascii="Courier New" w:hAnsi="Courier New" w:cs="Courier New" w:hint="default"/>
+      </w:rPr>
+    </w:lvl>
+    <w:lvl w:ilvl="8" w:tplc="04100005" w:tentative="1">
+      <w:start w:val="1"/>
+      <w:numFmt w:val="bullet"/>
+      <w:lvlText w:val=""/>
+      <w:lvlJc w:val="left"/>
+      <w:pPr>
+        <w:ind w:left="6480" w:hanging="360"/>
+      </w:pPr>
+      <w:rPr>
+        <w:rFonts w:ascii="Wingdings" w:hAnsi="Wingdings" w:hint="default"/>
+      </w:rPr>
+    </w:lvl>
+  </w:abstractNum>
+  <w:abstractNum w:abstractNumId="21" w15:restartNumberingAfterBreak="0">
+    <w:nsid w:val="785C3DC4"/>
+    <w:multiLevelType w:val="hybridMultilevel"/>
+    <w:tmpl w:val="6F30158C"/>
     <w:lvl w:ilvl="0" w:tplc="04100001">
       <w:start w:val="1"/>
       <w:numFmt w:val="bullet"/>
@@ -1794,7 +2936,7 @@
     <w:abstractNumId w:val="10"/>
   </w:num>
   <w:num w:numId="14">
-    <w:abstractNumId w:val="18"/>
+    <w:abstractNumId w:val="19"/>
   </w:num>
   <w:num w:numId="15">
     <w:abstractNumId w:val="11"/>
@@ -1839,13 +2981,19 @@
     <w:abstractNumId w:val="15"/>
   </w:num>
   <w:num w:numId="29">
+    <w:abstractNumId w:val="18"/>
+  </w:num>
+  <w:num w:numId="30">
+    <w:abstractNumId w:val="20"/>
+  </w:num>
+  <w:num w:numId="31">
     <w:abstractNumId w:val="17"/>
   </w:num>
-  <w:num w:numId="30">
-    <w:abstractNumId w:val="19"/>
+  <w:num w:numId="32">
+    <w:abstractNumId w:val="16"/>
   </w:num>
-  <w:num w:numId="31">
-    <w:abstractNumId w:val="16"/>
+  <w:num w:numId="33">
+    <w:abstractNumId w:val="21"/>
   </w:num>
 </w:numbering>
 </file>
@@ -1973,6 +3121,7 @@
     <w:lsdException w:name="HTML Sample" w:semiHidden="1" w:unhideWhenUsed="1"/>
     <w:lsdException w:name="HTML Typewriter" w:semiHidden="1" w:unhideWhenUsed="1"/>
     <w:lsdException w:name="HTML Variable" w:semiHidden="1" w:unhideWhenUsed="1"/>
+    <w:lsdException w:name="Normal Table" w:semiHidden="1" w:unhideWhenUsed="1"/>
     <w:lsdException w:name="annotation subject" w:semiHidden="1" w:unhideWhenUsed="1"/>
     <w:lsdException w:name="No List" w:semiHidden="1" w:unhideWhenUsed="1"/>
     <w:lsdException w:name="Outline List 1" w:semiHidden="1" w:unhideWhenUsed="1"/>
@@ -2018,9 +3167,11 @@
     <w:lsdException w:name="Table Subtle 1" w:semiHidden="1" w:unhideWhenUsed="1"/>
     <w:lsdException w:name="Table Subtle 2" w:semiHidden="1" w:unhideWhenUsed="1"/>
     <w:lsdException w:name="Table Web 1" w:semiHidden="1" w:unhideWhenUsed="1"/>
+    <w:lsdException w:name="Table Web 2" w:semiHidden="1" w:unhideWhenUsed="1"/>
     <w:lsdException w:name="Table Web 3" w:semiHidden="1" w:unhideWhenUsed="1"/>
     <w:lsdException w:name="Balloon Text" w:semiHidden="1" w:unhideWhenUsed="1"/>
     <w:lsdException w:name="Table Grid" w:uiPriority="39"/>
+    <w:lsdException w:name="Table Theme" w:semiHidden="1" w:unhideWhenUsed="1"/>
     <w:lsdException w:name="Placeholder Text" w:semiHidden="1"/>
     <w:lsdException w:name="No Spacing" w:semiHidden="1" w:uiPriority="1" w:unhideWhenUsed="1" w:qFormat="1"/>
     <w:lsdException w:name="Light Shading" w:uiPriority="60"/>
@@ -2460,6 +3611,7 @@
   <w:style w:type="character" w:default="1" w:styleId="Carpredefinitoparagrafo">
     <w:name w:val="Default Paragraph Font"/>
     <w:uiPriority w:val="1"/>
+    <w:semiHidden/>
     <w:unhideWhenUsed/>
   </w:style>
   <w:style w:type="table" w:default="1" w:styleId="Tabellanormale">
@@ -3226,7 +4378,910 @@
       <w:contextualSpacing/>
     </w:pPr>
   </w:style>
+  <w:style w:type="table" w:styleId="Grigliatabella">
+    <w:name w:val="Table Grid"/>
+    <w:basedOn w:val="Tabellanormale"/>
+    <w:uiPriority w:val="39"/>
+    <w:rsid w:val="00813F12"/>
+    <w:pPr>
+      <w:spacing w:after="0" w:line="240" w:lineRule="auto"/>
+    </w:pPr>
+    <w:tblPr>
+      <w:tblBorders>
+        <w:top w:val="single" w:sz="4" w:space="0" w:color="auto"/>
+        <w:left w:val="single" w:sz="4" w:space="0" w:color="auto"/>
+        <w:bottom w:val="single" w:sz="4" w:space="0" w:color="auto"/>
+        <w:right w:val="single" w:sz="4" w:space="0" w:color="auto"/>
+        <w:insideH w:val="single" w:sz="4" w:space="0" w:color="auto"/>
+        <w:insideV w:val="single" w:sz="4" w:space="0" w:color="auto"/>
+      </w:tblBorders>
+    </w:tblPr>
+  </w:style>
 </w:styles>
+</file>
+
+<file path=word/charts/chart1.xml><?xml version="1.0" encoding="utf-8"?>
+<c:chartSpace xmlns:c="http://schemas.openxmlformats.org/drawingml/2006/chart" xmlns:a="http://schemas.openxmlformats.org/drawingml/2006/main" xmlns:r="http://schemas.openxmlformats.org/officeDocument/2006/relationships" xmlns:c16r2="http://schemas.microsoft.com/office/drawing/2015/06/chart">
+  <c:date1904 val="0"/>
+  <c:lang val="it-IT"/>
+  <c:roundedCorners val="0"/>
+  <mc:AlternateContent xmlns:mc="http://schemas.openxmlformats.org/markup-compatibility/2006">
+    <mc:Choice xmlns:c14="http://schemas.microsoft.com/office/drawing/2007/8/2/chart" Requires="c14">
+      <c14:style val="102"/>
+    </mc:Choice>
+    <mc:Fallback>
+      <c:style val="2"/>
+    </mc:Fallback>
+  </mc:AlternateContent>
+  <c:chart>
+    <c:title>
+      <c:overlay val="0"/>
+      <c:spPr>
+        <a:noFill/>
+        <a:ln>
+          <a:noFill/>
+        </a:ln>
+        <a:effectLst/>
+      </c:spPr>
+      <c:txPr>
+        <a:bodyPr rot="0" spcFirstLastPara="1" vertOverflow="ellipsis" vert="horz" wrap="square" anchor="ctr" anchorCtr="1"/>
+        <a:lstStyle/>
+        <a:p>
+          <a:pPr>
+            <a:defRPr sz="1440" b="0" i="0" u="none" strike="noStrike" kern="1200" spc="0" baseline="0">
+              <a:solidFill>
+                <a:schemeClr val="tx1">
+                  <a:lumMod val="65000"/>
+                  <a:lumOff val="35000"/>
+                </a:schemeClr>
+              </a:solidFill>
+              <a:latin typeface="+mn-lt"/>
+              <a:ea typeface="+mn-ea"/>
+              <a:cs typeface="+mn-cs"/>
+            </a:defRPr>
+          </a:pPr>
+          <a:endParaRPr lang="it-IT"/>
+        </a:p>
+      </c:txPr>
+    </c:title>
+    <c:autoTitleDeleted val="0"/>
+    <c:plotArea>
+      <c:layout/>
+      <c:ofPieChart>
+        <c:ofPieType val="pie"/>
+        <c:varyColors val="1"/>
+        <c:ser>
+          <c:idx val="0"/>
+          <c:order val="0"/>
+          <c:tx>
+            <c:strRef>
+              <c:f>Foglio1!$B$1</c:f>
+              <c:strCache>
+                <c:ptCount val="1"/>
+                <c:pt idx="0">
+                  <c:v>Certificati Tradotti VS Certificati Scartati</c:v>
+                </c:pt>
+              </c:strCache>
+            </c:strRef>
+          </c:tx>
+          <c:dPt>
+            <c:idx val="0"/>
+            <c:bubble3D val="0"/>
+            <c:spPr>
+              <a:solidFill>
+                <a:schemeClr val="accent1"/>
+              </a:solidFill>
+              <a:ln w="19050">
+                <a:solidFill>
+                  <a:schemeClr val="lt1"/>
+                </a:solidFill>
+              </a:ln>
+              <a:effectLst/>
+            </c:spPr>
+            <c:extLst>
+              <c:ext xmlns:c16="http://schemas.microsoft.com/office/drawing/2014/chart" uri="{C3380CC4-5D6E-409C-BE32-E72D297353CC}">
+                <c16:uniqueId val="{00000001-A9B7-48E3-9CEE-6921005E195B}"/>
+              </c:ext>
+            </c:extLst>
+          </c:dPt>
+          <c:dPt>
+            <c:idx val="1"/>
+            <c:bubble3D val="0"/>
+            <c:spPr>
+              <a:solidFill>
+                <a:schemeClr val="accent2"/>
+              </a:solidFill>
+              <a:ln w="19050">
+                <a:solidFill>
+                  <a:schemeClr val="lt1"/>
+                </a:solidFill>
+              </a:ln>
+              <a:effectLst/>
+            </c:spPr>
+            <c:extLst>
+              <c:ext xmlns:c16="http://schemas.microsoft.com/office/drawing/2014/chart" uri="{C3380CC4-5D6E-409C-BE32-E72D297353CC}">
+                <c16:uniqueId val="{00000003-A9B7-48E3-9CEE-6921005E195B}"/>
+              </c:ext>
+            </c:extLst>
+          </c:dPt>
+          <c:dPt>
+            <c:idx val="2"/>
+            <c:bubble3D val="0"/>
+            <c:spPr>
+              <a:solidFill>
+                <a:schemeClr val="accent3"/>
+              </a:solidFill>
+              <a:ln w="19050">
+                <a:solidFill>
+                  <a:schemeClr val="lt1"/>
+                </a:solidFill>
+              </a:ln>
+              <a:effectLst/>
+            </c:spPr>
+            <c:extLst>
+              <c:ext xmlns:c16="http://schemas.microsoft.com/office/drawing/2014/chart" uri="{C3380CC4-5D6E-409C-BE32-E72D297353CC}">
+                <c16:uniqueId val="{00000005-A9B7-48E3-9CEE-6921005E195B}"/>
+              </c:ext>
+            </c:extLst>
+          </c:dPt>
+          <c:dPt>
+            <c:idx val="3"/>
+            <c:bubble3D val="0"/>
+            <c:spPr>
+              <a:solidFill>
+                <a:schemeClr val="accent4"/>
+              </a:solidFill>
+              <a:ln w="19050">
+                <a:solidFill>
+                  <a:schemeClr val="lt1"/>
+                </a:solidFill>
+              </a:ln>
+              <a:effectLst/>
+            </c:spPr>
+            <c:extLst>
+              <c:ext xmlns:c16="http://schemas.microsoft.com/office/drawing/2014/chart" uri="{C3380CC4-5D6E-409C-BE32-E72D297353CC}">
+                <c16:uniqueId val="{00000007-A9B7-48E3-9CEE-6921005E195B}"/>
+              </c:ext>
+            </c:extLst>
+          </c:dPt>
+          <c:dPt>
+            <c:idx val="4"/>
+            <c:bubble3D val="0"/>
+            <c:spPr>
+              <a:solidFill>
+                <a:schemeClr val="accent5"/>
+              </a:solidFill>
+              <a:ln w="19050">
+                <a:solidFill>
+                  <a:schemeClr val="lt1"/>
+                </a:solidFill>
+              </a:ln>
+              <a:effectLst/>
+            </c:spPr>
+            <c:extLst>
+              <c:ext xmlns:c16="http://schemas.microsoft.com/office/drawing/2014/chart" uri="{C3380CC4-5D6E-409C-BE32-E72D297353CC}">
+                <c16:uniqueId val="{00000009-A9B7-48E3-9CEE-6921005E195B}"/>
+              </c:ext>
+            </c:extLst>
+          </c:dPt>
+          <c:cat>
+            <c:strRef>
+              <c:f>Foglio1!$A$2:$A$5</c:f>
+              <c:strCache>
+                <c:ptCount val="4"/>
+                <c:pt idx="0">
+                  <c:v>Certificati tradotti correttamente</c:v>
+                </c:pt>
+                <c:pt idx="1">
+                  <c:v>Certificati scartati</c:v>
+                </c:pt>
+                <c:pt idx="2">
+                  <c:v>Certificati scartati (NoMapping)</c:v>
+                </c:pt>
+                <c:pt idx="3">
+                  <c:v>Certificati scartati (Codice Inesistente)</c:v>
+                </c:pt>
+              </c:strCache>
+            </c:strRef>
+          </c:cat>
+          <c:val>
+            <c:numRef>
+              <c:f>Foglio1!$B$2:$B$5</c:f>
+              <c:numCache>
+                <c:formatCode>General</c:formatCode>
+                <c:ptCount val="4"/>
+                <c:pt idx="0">
+                  <c:v>20000</c:v>
+                </c:pt>
+                <c:pt idx="1">
+                  <c:v>0</c:v>
+                </c:pt>
+                <c:pt idx="2">
+                  <c:v>185</c:v>
+                </c:pt>
+                <c:pt idx="3">
+                  <c:v>27</c:v>
+                </c:pt>
+              </c:numCache>
+            </c:numRef>
+          </c:val>
+          <c:extLst>
+            <c:ext xmlns:c16="http://schemas.microsoft.com/office/drawing/2014/chart" uri="{C3380CC4-5D6E-409C-BE32-E72D297353CC}">
+              <c16:uniqueId val="{00000000-2C78-4444-829D-FBD57CE8D90E}"/>
+            </c:ext>
+          </c:extLst>
+        </c:ser>
+        <c:dLbls>
+          <c:showLegendKey val="0"/>
+          <c:showVal val="0"/>
+          <c:showCatName val="0"/>
+          <c:showSerName val="0"/>
+          <c:showPercent val="0"/>
+          <c:showBubbleSize val="0"/>
+          <c:showLeaderLines val="1"/>
+        </c:dLbls>
+        <c:gapWidth val="100"/>
+        <c:secondPieSize val="75"/>
+        <c:serLines>
+          <c:spPr>
+            <a:ln w="9525" cap="flat" cmpd="sng" algn="ctr">
+              <a:solidFill>
+                <a:schemeClr val="tx1">
+                  <a:lumMod val="35000"/>
+                  <a:lumOff val="65000"/>
+                </a:schemeClr>
+              </a:solidFill>
+              <a:round/>
+            </a:ln>
+            <a:effectLst/>
+          </c:spPr>
+        </c:serLines>
+      </c:ofPieChart>
+      <c:spPr>
+        <a:noFill/>
+        <a:ln>
+          <a:noFill/>
+        </a:ln>
+        <a:effectLst/>
+      </c:spPr>
+    </c:plotArea>
+    <c:legend>
+      <c:legendPos val="b"/>
+      <c:overlay val="0"/>
+      <c:spPr>
+        <a:noFill/>
+        <a:ln>
+          <a:noFill/>
+        </a:ln>
+        <a:effectLst/>
+      </c:spPr>
+      <c:txPr>
+        <a:bodyPr rot="0" spcFirstLastPara="1" vertOverflow="ellipsis" vert="horz" wrap="square" anchor="ctr" anchorCtr="1"/>
+        <a:lstStyle/>
+        <a:p>
+          <a:pPr>
+            <a:defRPr sz="900" b="0" i="0" u="none" strike="noStrike" kern="1200" baseline="0">
+              <a:solidFill>
+                <a:schemeClr val="tx1">
+                  <a:lumMod val="65000"/>
+                  <a:lumOff val="35000"/>
+                </a:schemeClr>
+              </a:solidFill>
+              <a:latin typeface="+mn-lt"/>
+              <a:ea typeface="+mn-ea"/>
+              <a:cs typeface="+mn-cs"/>
+            </a:defRPr>
+          </a:pPr>
+          <a:endParaRPr lang="it-IT"/>
+        </a:p>
+      </c:txPr>
+    </c:legend>
+    <c:plotVisOnly val="1"/>
+    <c:dispBlanksAs val="gap"/>
+    <c:extLst>
+      <c:ext xmlns:c16r3="http://schemas.microsoft.com/office/drawing/2017/03/chart" uri="{56B9EC1D-385E-4148-901F-78D8002777C0}">
+        <c16r3:dataDisplayOptions16>
+          <c16r3:dispNaAsBlank val="1"/>
+        </c16r3:dataDisplayOptions16>
+      </c:ext>
+    </c:extLst>
+    <c:showDLblsOverMax val="0"/>
+  </c:chart>
+  <c:spPr>
+    <a:solidFill>
+      <a:schemeClr val="bg1"/>
+    </a:solidFill>
+    <a:ln w="9525" cap="flat" cmpd="sng" algn="ctr">
+      <a:solidFill>
+        <a:schemeClr val="tx1">
+          <a:lumMod val="15000"/>
+          <a:lumOff val="85000"/>
+        </a:schemeClr>
+      </a:solidFill>
+      <a:round/>
+    </a:ln>
+    <a:effectLst/>
+  </c:spPr>
+  <c:txPr>
+    <a:bodyPr/>
+    <a:lstStyle/>
+    <a:p>
+      <a:pPr>
+        <a:defRPr/>
+      </a:pPr>
+      <a:endParaRPr lang="it-IT"/>
+    </a:p>
+  </c:txPr>
+  <c:externalData r:id="rId3">
+    <c:autoUpdate val="0"/>
+  </c:externalData>
+</c:chartSpace>
+</file>
+
+<file path=word/charts/colors1.xml><?xml version="1.0" encoding="utf-8"?>
+<cs:colorStyle xmlns:cs="http://schemas.microsoft.com/office/drawing/2012/chartStyle" xmlns:a="http://schemas.openxmlformats.org/drawingml/2006/main" meth="cycle" id="10">
+  <a:schemeClr val="accent1"/>
+  <a:schemeClr val="accent2"/>
+  <a:schemeClr val="accent3"/>
+  <a:schemeClr val="accent4"/>
+  <a:schemeClr val="accent5"/>
+  <a:schemeClr val="accent6"/>
+  <cs:variation/>
+  <cs:variation>
+    <a:lumMod val="60000"/>
+  </cs:variation>
+  <cs:variation>
+    <a:lumMod val="80000"/>
+    <a:lumOff val="20000"/>
+  </cs:variation>
+  <cs:variation>
+    <a:lumMod val="80000"/>
+  </cs:variation>
+  <cs:variation>
+    <a:lumMod val="60000"/>
+    <a:lumOff val="40000"/>
+  </cs:variation>
+  <cs:variation>
+    <a:lumMod val="50000"/>
+  </cs:variation>
+  <cs:variation>
+    <a:lumMod val="70000"/>
+    <a:lumOff val="30000"/>
+  </cs:variation>
+  <cs:variation>
+    <a:lumMod val="70000"/>
+  </cs:variation>
+  <cs:variation>
+    <a:lumMod val="50000"/>
+    <a:lumOff val="50000"/>
+  </cs:variation>
+</cs:colorStyle>
+</file>
+
+<file path=word/charts/style1.xml><?xml version="1.0" encoding="utf-8"?>
+<cs:chartStyle xmlns:cs="http://schemas.microsoft.com/office/drawing/2012/chartStyle" xmlns:a="http://schemas.openxmlformats.org/drawingml/2006/main" id="333">
+  <cs:axisTitle>
+    <cs:lnRef idx="0"/>
+    <cs:fillRef idx="0"/>
+    <cs:effectRef idx="0"/>
+    <cs:fontRef idx="minor">
+      <a:schemeClr val="tx1">
+        <a:lumMod val="65000"/>
+        <a:lumOff val="35000"/>
+      </a:schemeClr>
+    </cs:fontRef>
+    <cs:defRPr sz="900" kern="1200"/>
+  </cs:axisTitle>
+  <cs:categoryAxis>
+    <cs:lnRef idx="0"/>
+    <cs:fillRef idx="0"/>
+    <cs:effectRef idx="0"/>
+    <cs:fontRef idx="minor">
+      <a:schemeClr val="tx1">
+        <a:lumMod val="65000"/>
+        <a:lumOff val="35000"/>
+      </a:schemeClr>
+    </cs:fontRef>
+    <cs:spPr>
+      <a:ln w="9525" cap="flat" cmpd="sng" algn="ctr">
+        <a:solidFill>
+          <a:schemeClr val="tx1">
+            <a:lumMod val="15000"/>
+            <a:lumOff val="85000"/>
+          </a:schemeClr>
+        </a:solidFill>
+        <a:round/>
+      </a:ln>
+    </cs:spPr>
+    <cs:defRPr sz="900" kern="1200"/>
+  </cs:categoryAxis>
+  <cs:chartArea mods="allowNoFillOverride allowNoLineOverride">
+    <cs:lnRef idx="0"/>
+    <cs:fillRef idx="0"/>
+    <cs:effectRef idx="0"/>
+    <cs:fontRef idx="minor">
+      <a:schemeClr val="tx1"/>
+    </cs:fontRef>
+    <cs:spPr>
+      <a:solidFill>
+        <a:schemeClr val="bg1"/>
+      </a:solidFill>
+      <a:ln w="9525" cap="flat" cmpd="sng" algn="ctr">
+        <a:solidFill>
+          <a:schemeClr val="tx1">
+            <a:lumMod val="15000"/>
+            <a:lumOff val="85000"/>
+          </a:schemeClr>
+        </a:solidFill>
+        <a:round/>
+      </a:ln>
+    </cs:spPr>
+    <cs:defRPr sz="900" kern="1200"/>
+  </cs:chartArea>
+  <cs:dataLabel>
+    <cs:lnRef idx="0"/>
+    <cs:fillRef idx="0"/>
+    <cs:effectRef idx="0"/>
+    <cs:fontRef idx="minor">
+      <a:schemeClr val="tx1">
+        <a:lumMod val="65000"/>
+        <a:lumOff val="35000"/>
+      </a:schemeClr>
+    </cs:fontRef>
+    <cs:defRPr sz="900" kern="1200"/>
+  </cs:dataLabel>
+  <cs:dataLabelCallout>
+    <cs:lnRef idx="0"/>
+    <cs:fillRef idx="0"/>
+    <cs:effectRef idx="0"/>
+    <cs:fontRef idx="minor">
+      <a:schemeClr val="dk1">
+        <a:lumMod val="65000"/>
+        <a:lumOff val="35000"/>
+      </a:schemeClr>
+    </cs:fontRef>
+    <cs:spPr>
+      <a:solidFill>
+        <a:schemeClr val="lt1"/>
+      </a:solidFill>
+      <a:ln>
+        <a:solidFill>
+          <a:schemeClr val="dk1">
+            <a:lumMod val="50000"/>
+            <a:lumOff val="50000"/>
+          </a:schemeClr>
+        </a:solidFill>
+      </a:ln>
+    </cs:spPr>
+    <cs:defRPr sz="900" kern="1200"/>
+    <cs:bodyPr rot="0" spcFirstLastPara="1" vertOverflow="clip" horzOverflow="clip" vert="horz" wrap="square" lIns="36576" tIns="18288" rIns="36576" bIns="18288" anchor="ctr" anchorCtr="1">
+      <a:spAutoFit/>
+    </cs:bodyPr>
+  </cs:dataLabelCallout>
+  <cs:dataPoint>
+    <cs:lnRef idx="0"/>
+    <cs:fillRef idx="0">
+      <cs:styleClr val="auto"/>
+    </cs:fillRef>
+    <cs:effectRef idx="0"/>
+    <cs:fontRef idx="minor">
+      <a:schemeClr val="tx1"/>
+    </cs:fontRef>
+    <cs:spPr>
+      <a:solidFill>
+        <a:schemeClr val="phClr"/>
+      </a:solidFill>
+      <a:ln w="19050">
+        <a:solidFill>
+          <a:schemeClr val="lt1"/>
+        </a:solidFill>
+      </a:ln>
+    </cs:spPr>
+  </cs:dataPoint>
+  <cs:dataPoint3D>
+    <cs:lnRef idx="0"/>
+    <cs:fillRef idx="0">
+      <cs:styleClr val="auto"/>
+    </cs:fillRef>
+    <cs:effectRef idx="0"/>
+    <cs:fontRef idx="minor">
+      <a:schemeClr val="tx1"/>
+    </cs:fontRef>
+    <cs:spPr>
+      <a:solidFill>
+        <a:schemeClr val="phClr"/>
+      </a:solidFill>
+      <a:ln w="19050">
+        <a:solidFill>
+          <a:schemeClr val="lt1"/>
+        </a:solidFill>
+      </a:ln>
+    </cs:spPr>
+  </cs:dataPoint3D>
+  <cs:dataPointLine>
+    <cs:lnRef idx="0">
+      <cs:styleClr val="auto"/>
+    </cs:lnRef>
+    <cs:fillRef idx="0"/>
+    <cs:effectRef idx="0"/>
+    <cs:fontRef idx="minor">
+      <a:schemeClr val="tx1"/>
+    </cs:fontRef>
+    <cs:spPr>
+      <a:ln w="28575" cap="rnd">
+        <a:solidFill>
+          <a:schemeClr val="phClr"/>
+        </a:solidFill>
+        <a:round/>
+      </a:ln>
+    </cs:spPr>
+  </cs:dataPointLine>
+  <cs:dataPointMarker>
+    <cs:lnRef idx="0"/>
+    <cs:fillRef idx="0">
+      <cs:styleClr val="auto"/>
+    </cs:fillRef>
+    <cs:effectRef idx="0"/>
+    <cs:fontRef idx="minor">
+      <a:schemeClr val="tx1"/>
+    </cs:fontRef>
+    <cs:spPr>
+      <a:solidFill>
+        <a:schemeClr val="phClr"/>
+      </a:solidFill>
+      <a:ln w="9525">
+        <a:solidFill>
+          <a:schemeClr val="lt1"/>
+        </a:solidFill>
+      </a:ln>
+    </cs:spPr>
+  </cs:dataPointMarker>
+  <cs:dataPointMarkerLayout symbol="circle" size="6"/>
+  <cs:dataPointWireframe>
+    <cs:lnRef idx="0">
+      <cs:styleClr val="auto"/>
+    </cs:lnRef>
+    <cs:fillRef idx="0"/>
+    <cs:effectRef idx="0"/>
+    <cs:fontRef idx="minor">
+      <a:schemeClr val="tx1"/>
+    </cs:fontRef>
+    <cs:spPr>
+      <a:ln w="9525" cap="rnd">
+        <a:solidFill>
+          <a:schemeClr val="phClr"/>
+        </a:solidFill>
+        <a:round/>
+      </a:ln>
+    </cs:spPr>
+  </cs:dataPointWireframe>
+  <cs:dataTable>
+    <cs:lnRef idx="0"/>
+    <cs:fillRef idx="0"/>
+    <cs:effectRef idx="0"/>
+    <cs:fontRef idx="minor">
+      <a:schemeClr val="tx1">
+        <a:lumMod val="65000"/>
+        <a:lumOff val="35000"/>
+      </a:schemeClr>
+    </cs:fontRef>
+    <cs:spPr>
+      <a:noFill/>
+      <a:ln w="9525" cap="flat" cmpd="sng" algn="ctr">
+        <a:solidFill>
+          <a:schemeClr val="tx1">
+            <a:lumMod val="15000"/>
+            <a:lumOff val="85000"/>
+          </a:schemeClr>
+        </a:solidFill>
+        <a:round/>
+      </a:ln>
+    </cs:spPr>
+    <cs:defRPr sz="900" kern="1200"/>
+  </cs:dataTable>
+  <cs:downBar>
+    <cs:lnRef idx="0"/>
+    <cs:fillRef idx="0"/>
+    <cs:effectRef idx="0"/>
+    <cs:fontRef idx="minor">
+      <a:schemeClr val="tx1"/>
+    </cs:fontRef>
+    <cs:spPr>
+      <a:solidFill>
+        <a:schemeClr val="dk1">
+          <a:lumMod val="75000"/>
+          <a:lumOff val="25000"/>
+        </a:schemeClr>
+      </a:solidFill>
+      <a:ln w="9525" cap="flat" cmpd="sng" algn="ctr">
+        <a:solidFill>
+          <a:schemeClr val="tx1">
+            <a:lumMod val="65000"/>
+            <a:lumOff val="35000"/>
+          </a:schemeClr>
+        </a:solidFill>
+        <a:round/>
+      </a:ln>
+    </cs:spPr>
+  </cs:downBar>
+  <cs:dropLine>
+    <cs:lnRef idx="0"/>
+    <cs:fillRef idx="0"/>
+    <cs:effectRef idx="0"/>
+    <cs:fontRef idx="minor">
+      <a:schemeClr val="tx1"/>
+    </cs:fontRef>
+    <cs:spPr>
+      <a:ln w="9525" cap="flat" cmpd="sng" algn="ctr">
+        <a:solidFill>
+          <a:schemeClr val="tx1">
+            <a:lumMod val="35000"/>
+            <a:lumOff val="65000"/>
+          </a:schemeClr>
+        </a:solidFill>
+        <a:round/>
+      </a:ln>
+    </cs:spPr>
+  </cs:dropLine>
+  <cs:errorBar>
+    <cs:lnRef idx="0"/>
+    <cs:fillRef idx="0"/>
+    <cs:effectRef idx="0"/>
+    <cs:fontRef idx="minor">
+      <a:schemeClr val="tx1"/>
+    </cs:fontRef>
+    <cs:spPr>
+      <a:ln w="9525" cap="flat" cmpd="sng" algn="ctr">
+        <a:solidFill>
+          <a:schemeClr val="tx1">
+            <a:lumMod val="65000"/>
+            <a:lumOff val="35000"/>
+          </a:schemeClr>
+        </a:solidFill>
+        <a:round/>
+      </a:ln>
+    </cs:spPr>
+  </cs:errorBar>
+  <cs:floor>
+    <cs:lnRef idx="0"/>
+    <cs:fillRef idx="0"/>
+    <cs:effectRef idx="0"/>
+    <cs:fontRef idx="minor">
+      <a:schemeClr val="tx1"/>
+    </cs:fontRef>
+    <cs:spPr>
+      <a:noFill/>
+      <a:ln>
+        <a:noFill/>
+      </a:ln>
+    </cs:spPr>
+  </cs:floor>
+  <cs:gridlineMajor>
+    <cs:lnRef idx="0"/>
+    <cs:fillRef idx="0"/>
+    <cs:effectRef idx="0"/>
+    <cs:fontRef idx="minor">
+      <a:schemeClr val="tx1"/>
+    </cs:fontRef>
+    <cs:spPr>
+      <a:ln w="9525" cap="flat" cmpd="sng" algn="ctr">
+        <a:solidFill>
+          <a:schemeClr val="tx1">
+            <a:lumMod val="15000"/>
+            <a:lumOff val="85000"/>
+          </a:schemeClr>
+        </a:solidFill>
+        <a:round/>
+      </a:ln>
+    </cs:spPr>
+  </cs:gridlineMajor>
+  <cs:gridlineMinor>
+    <cs:lnRef idx="0"/>
+    <cs:fillRef idx="0"/>
+    <cs:effectRef idx="0"/>
+    <cs:fontRef idx="minor">
+      <a:schemeClr val="tx1"/>
+    </cs:fontRef>
+    <cs:spPr>
+      <a:ln w="9525" cap="flat" cmpd="sng" algn="ctr">
+        <a:solidFill>
+          <a:schemeClr val="tx1">
+            <a:lumMod val="5000"/>
+            <a:lumOff val="95000"/>
+          </a:schemeClr>
+        </a:solidFill>
+        <a:round/>
+      </a:ln>
+    </cs:spPr>
+  </cs:gridlineMinor>
+  <cs:hiLoLine>
+    <cs:lnRef idx="0"/>
+    <cs:fillRef idx="0"/>
+    <cs:effectRef idx="0"/>
+    <cs:fontRef idx="minor">
+      <a:schemeClr val="tx1"/>
+    </cs:fontRef>
+    <cs:spPr>
+      <a:ln w="9525" cap="flat" cmpd="sng" algn="ctr">
+        <a:solidFill>
+          <a:schemeClr val="tx1">
+            <a:lumMod val="50000"/>
+            <a:lumOff val="50000"/>
+          </a:schemeClr>
+        </a:solidFill>
+        <a:round/>
+      </a:ln>
+    </cs:spPr>
+  </cs:hiLoLine>
+  <cs:leaderLine>
+    <cs:lnRef idx="0"/>
+    <cs:fillRef idx="0"/>
+    <cs:effectRef idx="0"/>
+    <cs:fontRef idx="minor">
+      <a:schemeClr val="tx1"/>
+    </cs:fontRef>
+    <cs:spPr>
+      <a:ln w="9525" cap="flat" cmpd="sng" algn="ctr">
+        <a:solidFill>
+          <a:schemeClr val="tx1">
+            <a:lumMod val="35000"/>
+            <a:lumOff val="65000"/>
+          </a:schemeClr>
+        </a:solidFill>
+        <a:round/>
+      </a:ln>
+    </cs:spPr>
+  </cs:leaderLine>
+  <cs:legend>
+    <cs:lnRef idx="0"/>
+    <cs:fillRef idx="0"/>
+    <cs:effectRef idx="0"/>
+    <cs:fontRef idx="minor">
+      <a:schemeClr val="tx1">
+        <a:lumMod val="65000"/>
+        <a:lumOff val="35000"/>
+      </a:schemeClr>
+    </cs:fontRef>
+    <cs:defRPr sz="900" kern="1200"/>
+  </cs:legend>
+  <cs:plotArea mods="allowNoFillOverride allowNoLineOverride">
+    <cs:lnRef idx="0"/>
+    <cs:fillRef idx="0"/>
+    <cs:effectRef idx="0"/>
+    <cs:fontRef idx="minor">
+      <a:schemeClr val="tx1"/>
+    </cs:fontRef>
+  </cs:plotArea>
+  <cs:plotArea3D mods="allowNoFillOverride allowNoLineOverride">
+    <cs:lnRef idx="0"/>
+    <cs:fillRef idx="0"/>
+    <cs:effectRef idx="0"/>
+    <cs:fontRef idx="minor">
+      <a:schemeClr val="tx1"/>
+    </cs:fontRef>
+  </cs:plotArea3D>
+  <cs:seriesAxis>
+    <cs:lnRef idx="0"/>
+    <cs:fillRef idx="0"/>
+    <cs:effectRef idx="0"/>
+    <cs:fontRef idx="minor">
+      <a:schemeClr val="tx1">
+        <a:lumMod val="65000"/>
+        <a:lumOff val="35000"/>
+      </a:schemeClr>
+    </cs:fontRef>
+    <cs:defRPr sz="900" kern="1200"/>
+  </cs:seriesAxis>
+  <cs:seriesLine>
+    <cs:lnRef idx="0"/>
+    <cs:fillRef idx="0"/>
+    <cs:effectRef idx="0"/>
+    <cs:fontRef idx="minor">
+      <a:schemeClr val="tx1"/>
+    </cs:fontRef>
+    <cs:spPr>
+      <a:ln w="9525" cap="flat" cmpd="sng" algn="ctr">
+        <a:solidFill>
+          <a:schemeClr val="tx1">
+            <a:lumMod val="35000"/>
+            <a:lumOff val="65000"/>
+          </a:schemeClr>
+        </a:solidFill>
+        <a:round/>
+      </a:ln>
+    </cs:spPr>
+  </cs:seriesLine>
+  <cs:title>
+    <cs:lnRef idx="0"/>
+    <cs:fillRef idx="0"/>
+    <cs:effectRef idx="0"/>
+    <cs:fontRef idx="minor">
+      <a:schemeClr val="tx1">
+        <a:lumMod val="65000"/>
+        <a:lumOff val="35000"/>
+      </a:schemeClr>
+    </cs:fontRef>
+    <cs:defRPr sz="1440" b="0" kern="1200" spc="0" baseline="0"/>
+  </cs:title>
+  <cs:trendline>
+    <cs:lnRef idx="0">
+      <cs:styleClr val="auto"/>
+    </cs:lnRef>
+    <cs:fillRef idx="0"/>
+    <cs:effectRef idx="0"/>
+    <cs:fontRef idx="minor">
+      <a:schemeClr val="tx1"/>
+    </cs:fontRef>
+    <cs:spPr>
+      <a:ln w="19050" cap="rnd">
+        <a:solidFill>
+          <a:schemeClr val="phClr"/>
+        </a:solidFill>
+        <a:prstDash val="sysDash"/>
+      </a:ln>
+    </cs:spPr>
+  </cs:trendline>
+  <cs:trendlineLabel>
+    <cs:lnRef idx="0"/>
+    <cs:fillRef idx="0"/>
+    <cs:effectRef idx="0"/>
+    <cs:fontRef idx="minor">
+      <a:schemeClr val="tx1">
+        <a:lumMod val="65000"/>
+        <a:lumOff val="35000"/>
+      </a:schemeClr>
+    </cs:fontRef>
+    <cs:defRPr sz="900" kern="1200"/>
+  </cs:trendlineLabel>
+  <cs:upBar>
+    <cs:lnRef idx="0"/>
+    <cs:fillRef idx="0"/>
+    <cs:effectRef idx="0"/>
+    <cs:fontRef idx="minor">
+      <a:schemeClr val="tx1"/>
+    </cs:fontRef>
+    <cs:spPr>
+      <a:solidFill>
+        <a:schemeClr val="lt1"/>
+      </a:solidFill>
+      <a:ln w="9525" cap="flat" cmpd="sng" algn="ctr">
+        <a:solidFill>
+          <a:schemeClr val="tx1">
+            <a:lumMod val="65000"/>
+            <a:lumOff val="35000"/>
+          </a:schemeClr>
+        </a:solidFill>
+        <a:round/>
+      </a:ln>
+    </cs:spPr>
+  </cs:upBar>
+  <cs:valueAxis>
+    <cs:lnRef idx="0"/>
+    <cs:fillRef idx="0"/>
+    <cs:effectRef idx="0"/>
+    <cs:fontRef idx="minor">
+      <a:schemeClr val="tx1">
+        <a:lumMod val="65000"/>
+        <a:lumOff val="35000"/>
+      </a:schemeClr>
+    </cs:fontRef>
+    <cs:defRPr sz="900" kern="1200"/>
+  </cs:valueAxis>
+  <cs:wall>
+    <cs:lnRef idx="0"/>
+    <cs:fillRef idx="0"/>
+    <cs:effectRef idx="0"/>
+    <cs:fontRef idx="minor">
+      <a:schemeClr val="tx1"/>
+    </cs:fontRef>
+    <cs:spPr>
+      <a:noFill/>
+      <a:ln>
+        <a:noFill/>
+      </a:ln>
+    </cs:spPr>
+  </cs:wall>
+</cs:chartStyle>
 </file>
 
 <file path=word/theme/theme1.xml><?xml version="1.0" encoding="utf-8"?>
@@ -3491,141 +5546,6 @@
 </file>
 
 <file path=customXml/item1.xml><?xml version="1.0" encoding="utf-8"?>
-<p:properties xmlns:p="http://schemas.microsoft.com/office/2006/metadata/properties" xmlns:xsi="http://www.w3.org/2001/XMLSchema-instance" xmlns:pc="http://schemas.microsoft.com/office/infopath/2007/PartnerControls">
-  <documentManagement>
-    <APDescription xmlns="4873beb7-5857-4685-be1f-d57550cc96cc" xsi:nil="true"/>
-    <AssetExpire xmlns="4873beb7-5857-4685-be1f-d57550cc96cc">2029-01-01T08:00:00+00:00</AssetExpire>
-    <CampaignTagsTaxHTField0 xmlns="4873beb7-5857-4685-be1f-d57550cc96cc">
-      <Terms xmlns="http://schemas.microsoft.com/office/infopath/2007/PartnerControls"/>
-    </CampaignTagsTaxHTField0>
-    <IntlLangReviewDate xmlns="4873beb7-5857-4685-be1f-d57550cc96cc" xsi:nil="true"/>
-    <TPFriendlyName xmlns="4873beb7-5857-4685-be1f-d57550cc96cc" xsi:nil="true"/>
-    <IntlLangReview xmlns="4873beb7-5857-4685-be1f-d57550cc96cc">false</IntlLangReview>
-    <LocLastLocAttemptVersionLookup xmlns="4873beb7-5857-4685-be1f-d57550cc96cc">856581</LocLastLocAttemptVersionLookup>
-    <PolicheckWords xmlns="4873beb7-5857-4685-be1f-d57550cc96cc" xsi:nil="true"/>
-    <SubmitterId xmlns="4873beb7-5857-4685-be1f-d57550cc96cc" xsi:nil="true"/>
-    <AcquiredFrom xmlns="4873beb7-5857-4685-be1f-d57550cc96cc">Internal MS</AcquiredFrom>
-    <EditorialStatus xmlns="4873beb7-5857-4685-be1f-d57550cc96cc">Complete</EditorialStatus>
-    <Markets xmlns="4873beb7-5857-4685-be1f-d57550cc96cc"/>
-    <OriginAsset xmlns="4873beb7-5857-4685-be1f-d57550cc96cc" xsi:nil="true"/>
-    <AssetStart xmlns="4873beb7-5857-4685-be1f-d57550cc96cc">2012-09-19T07:42:00+00:00</AssetStart>
-    <FriendlyTitle xmlns="4873beb7-5857-4685-be1f-d57550cc96cc" xsi:nil="true"/>
-    <MarketSpecific xmlns="4873beb7-5857-4685-be1f-d57550cc96cc">false</MarketSpecific>
-    <TPNamespace xmlns="4873beb7-5857-4685-be1f-d57550cc96cc" xsi:nil="true"/>
-    <PublishStatusLookup xmlns="4873beb7-5857-4685-be1f-d57550cc96cc">
-      <Value>1622610</Value>
-    </PublishStatusLookup>
-    <APAuthor xmlns="4873beb7-5857-4685-be1f-d57550cc96cc">
-      <UserInfo>
-        <DisplayName>REDMOND\v-aptall</DisplayName>
-        <AccountId>2566</AccountId>
-        <AccountType/>
-      </UserInfo>
-    </APAuthor>
-    <TPCommandLine xmlns="4873beb7-5857-4685-be1f-d57550cc96cc" xsi:nil="true"/>
-    <IntlLangReviewer xmlns="4873beb7-5857-4685-be1f-d57550cc96cc" xsi:nil="true"/>
-    <OpenTemplate xmlns="4873beb7-5857-4685-be1f-d57550cc96cc">true</OpenTemplate>
-    <CSXSubmissionDate xmlns="4873beb7-5857-4685-be1f-d57550cc96cc" xsi:nil="true"/>
-    <TaxCatchAll xmlns="4873beb7-5857-4685-be1f-d57550cc96cc"/>
-    <Manager xmlns="4873beb7-5857-4685-be1f-d57550cc96cc" xsi:nil="true"/>
-    <NumericId xmlns="4873beb7-5857-4685-be1f-d57550cc96cc" xsi:nil="true"/>
-    <ParentAssetId xmlns="4873beb7-5857-4685-be1f-d57550cc96cc" xsi:nil="true"/>
-    <OriginalSourceMarket xmlns="4873beb7-5857-4685-be1f-d57550cc96cc" xsi:nil="true"/>
-    <ApprovalStatus xmlns="4873beb7-5857-4685-be1f-d57550cc96cc">InProgress</ApprovalStatus>
-    <TPComponent xmlns="4873beb7-5857-4685-be1f-d57550cc96cc" xsi:nil="true"/>
-    <EditorialTags xmlns="4873beb7-5857-4685-be1f-d57550cc96cc" xsi:nil="true"/>
-    <TPExecutable xmlns="4873beb7-5857-4685-be1f-d57550cc96cc" xsi:nil="true"/>
-    <TPLaunchHelpLink xmlns="4873beb7-5857-4685-be1f-d57550cc96cc" xsi:nil="true"/>
-    <LocComments xmlns="4873beb7-5857-4685-be1f-d57550cc96cc" xsi:nil="true"/>
-    <LocRecommendedHandoff xmlns="4873beb7-5857-4685-be1f-d57550cc96cc" xsi:nil="true"/>
-    <SourceTitle xmlns="4873beb7-5857-4685-be1f-d57550cc96cc" xsi:nil="true"/>
-    <CSXUpdate xmlns="4873beb7-5857-4685-be1f-d57550cc96cc">false</CSXUpdate>
-    <IntlLocPriority xmlns="4873beb7-5857-4685-be1f-d57550cc96cc" xsi:nil="true"/>
-    <UAProjectedTotalWords xmlns="4873beb7-5857-4685-be1f-d57550cc96cc" xsi:nil="true"/>
-    <AssetType xmlns="4873beb7-5857-4685-be1f-d57550cc96cc">TP</AssetType>
-    <MachineTranslated xmlns="4873beb7-5857-4685-be1f-d57550cc96cc">false</MachineTranslated>
-    <OutputCachingOn xmlns="4873beb7-5857-4685-be1f-d57550cc96cc">false</OutputCachingOn>
-    <TemplateStatus xmlns="4873beb7-5857-4685-be1f-d57550cc96cc">Complete</TemplateStatus>
-    <IsSearchable xmlns="4873beb7-5857-4685-be1f-d57550cc96cc">true</IsSearchable>
-    <ContentItem xmlns="4873beb7-5857-4685-be1f-d57550cc96cc" xsi:nil="true"/>
-    <HandoffToMSDN xmlns="4873beb7-5857-4685-be1f-d57550cc96cc" xsi:nil="true"/>
-    <ShowIn xmlns="4873beb7-5857-4685-be1f-d57550cc96cc">Show everywhere</ShowIn>
-    <ThumbnailAssetId xmlns="4873beb7-5857-4685-be1f-d57550cc96cc" xsi:nil="true"/>
-    <UALocComments xmlns="4873beb7-5857-4685-be1f-d57550cc96cc" xsi:nil="true"/>
-    <UALocRecommendation xmlns="4873beb7-5857-4685-be1f-d57550cc96cc">Localize</UALocRecommendation>
-    <LastModifiedDateTime xmlns="4873beb7-5857-4685-be1f-d57550cc96cc" xsi:nil="true"/>
-    <LegacyData xmlns="4873beb7-5857-4685-be1f-d57550cc96cc" xsi:nil="true"/>
-    <LocManualTestRequired xmlns="4873beb7-5857-4685-be1f-d57550cc96cc">false</LocManualTestRequired>
-    <LocMarketGroupTiers2 xmlns="4873beb7-5857-4685-be1f-d57550cc96cc" xsi:nil="true"/>
-    <ClipArtFilename xmlns="4873beb7-5857-4685-be1f-d57550cc96cc" xsi:nil="true"/>
-    <TPApplication xmlns="4873beb7-5857-4685-be1f-d57550cc96cc" xsi:nil="true"/>
-    <CSXHash xmlns="4873beb7-5857-4685-be1f-d57550cc96cc" xsi:nil="true"/>
-    <DirectSourceMarket xmlns="4873beb7-5857-4685-be1f-d57550cc96cc" xsi:nil="true"/>
-    <PrimaryImageGen xmlns="4873beb7-5857-4685-be1f-d57550cc96cc">true</PrimaryImageGen>
-    <PlannedPubDate xmlns="4873beb7-5857-4685-be1f-d57550cc96cc" xsi:nil="true"/>
-    <CSXSubmissionMarket xmlns="4873beb7-5857-4685-be1f-d57550cc96cc" xsi:nil="true"/>
-    <Downloads xmlns="4873beb7-5857-4685-be1f-d57550cc96cc">0</Downloads>
-    <ArtSampleDocs xmlns="4873beb7-5857-4685-be1f-d57550cc96cc" xsi:nil="true"/>
-    <TrustLevel xmlns="4873beb7-5857-4685-be1f-d57550cc96cc">1 Microsoft Managed Content</TrustLevel>
-    <BlockPublish xmlns="4873beb7-5857-4685-be1f-d57550cc96cc">false</BlockPublish>
-    <TPLaunchHelpLinkType xmlns="4873beb7-5857-4685-be1f-d57550cc96cc">Template</TPLaunchHelpLinkType>
-    <LocalizationTagsTaxHTField0 xmlns="4873beb7-5857-4685-be1f-d57550cc96cc">
-      <Terms xmlns="http://schemas.microsoft.com/office/infopath/2007/PartnerControls"/>
-    </LocalizationTagsTaxHTField0>
-    <BusinessGroup xmlns="4873beb7-5857-4685-be1f-d57550cc96cc" xsi:nil="true"/>
-    <Providers xmlns="4873beb7-5857-4685-be1f-d57550cc96cc" xsi:nil="true"/>
-    <TemplateTemplateType xmlns="4873beb7-5857-4685-be1f-d57550cc96cc">Word Document Template</TemplateTemplateType>
-    <TimesCloned xmlns="4873beb7-5857-4685-be1f-d57550cc96cc" xsi:nil="true"/>
-    <TPAppVersion xmlns="4873beb7-5857-4685-be1f-d57550cc96cc" xsi:nil="true"/>
-    <VoteCount xmlns="4873beb7-5857-4685-be1f-d57550cc96cc" xsi:nil="true"/>
-    <AverageRating xmlns="4873beb7-5857-4685-be1f-d57550cc96cc" xsi:nil="true"/>
-    <FeatureTagsTaxHTField0 xmlns="4873beb7-5857-4685-be1f-d57550cc96cc">
-      <Terms xmlns="http://schemas.microsoft.com/office/infopath/2007/PartnerControls"/>
-    </FeatureTagsTaxHTField0>
-    <Provider xmlns="4873beb7-5857-4685-be1f-d57550cc96cc" xsi:nil="true"/>
-    <UACurrentWords xmlns="4873beb7-5857-4685-be1f-d57550cc96cc" xsi:nil="true"/>
-    <AssetId xmlns="4873beb7-5857-4685-be1f-d57550cc96cc">TP103457714</AssetId>
-    <TPClientViewer xmlns="4873beb7-5857-4685-be1f-d57550cc96cc" xsi:nil="true"/>
-    <DSATActionTaken xmlns="4873beb7-5857-4685-be1f-d57550cc96cc" xsi:nil="true"/>
-    <APEditor xmlns="4873beb7-5857-4685-be1f-d57550cc96cc">
-      <UserInfo>
-        <DisplayName/>
-        <AccountId xsi:nil="true"/>
-        <AccountType/>
-      </UserInfo>
-    </APEditor>
-    <TPInstallLocation xmlns="4873beb7-5857-4685-be1f-d57550cc96cc" xsi:nil="true"/>
-    <OOCacheId xmlns="4873beb7-5857-4685-be1f-d57550cc96cc" xsi:nil="true"/>
-    <IsDeleted xmlns="4873beb7-5857-4685-be1f-d57550cc96cc">false</IsDeleted>
-    <PublishTargets xmlns="4873beb7-5857-4685-be1f-d57550cc96cc">OfficeOnlineVNext</PublishTargets>
-    <ApprovalLog xmlns="4873beb7-5857-4685-be1f-d57550cc96cc" xsi:nil="true"/>
-    <BugNumber xmlns="4873beb7-5857-4685-be1f-d57550cc96cc" xsi:nil="true"/>
-    <CrawlForDependencies xmlns="4873beb7-5857-4685-be1f-d57550cc96cc">false</CrawlForDependencies>
-    <InternalTagsTaxHTField0 xmlns="4873beb7-5857-4685-be1f-d57550cc96cc">
-      <Terms xmlns="http://schemas.microsoft.com/office/infopath/2007/PartnerControls"/>
-    </InternalTagsTaxHTField0>
-    <LastHandOff xmlns="4873beb7-5857-4685-be1f-d57550cc96cc" xsi:nil="true"/>
-    <Milestone xmlns="4873beb7-5857-4685-be1f-d57550cc96cc" xsi:nil="true"/>
-    <OriginalRelease xmlns="4873beb7-5857-4685-be1f-d57550cc96cc">15</OriginalRelease>
-    <RecommendationsModifier xmlns="4873beb7-5857-4685-be1f-d57550cc96cc" xsi:nil="true"/>
-    <ScenarioTagsTaxHTField0 xmlns="4873beb7-5857-4685-be1f-d57550cc96cc">
-      <Terms xmlns="http://schemas.microsoft.com/office/infopath/2007/PartnerControls"/>
-    </ScenarioTagsTaxHTField0>
-    <UANotes xmlns="4873beb7-5857-4685-be1f-d57550cc96cc" xsi:nil="true"/>
-  </documentManagement>
-</p:properties>
-</file>
-
-<file path=customXml/item2.xml><?xml version="1.0" encoding="utf-8"?>
-<?mso-contentType ?>
-<FormTemplates xmlns="http://schemas.microsoft.com/sharepoint/v3/contenttype/forms">
-  <Display>DocumentLibraryForm</Display>
-  <Edit>AssetEditForm</Edit>
-  <New>DocumentLibraryForm</New>
-</FormTemplates>
-</file>
-
-<file path=customXml/item3.xml><?xml version="1.0" encoding="utf-8"?>
 <ct:contentTypeSchema xmlns:ct="http://schemas.microsoft.com/office/2006/metadata/contentType" xmlns:ma="http://schemas.microsoft.com/office/2006/metadata/properties/metaAttributes" ct:_="" ma:_="" ma:contentTypeName="TemplateFile" ma:contentTypeID="0x0101006EDDDB5EE6D98C44930B742096920B300400F5B6D36B3EF94B4E9A635CDF2A18F5B8" ma:contentTypeVersion="72" ma:contentTypeDescription="Create a new document." ma:contentTypeScope="" ma:versionID="a23e56308344d904b51738559c3d67c9">
   <xsd:schema xmlns:xsd="http://www.w3.org/2001/XMLSchema" xmlns:xs="http://www.w3.org/2001/XMLSchema" xmlns:p="http://schemas.microsoft.com/office/2006/metadata/properties" xmlns:ns2="4873beb7-5857-4685-be1f-d57550cc96cc" targetNamespace="http://schemas.microsoft.com/office/2006/metadata/properties" ma:root="true" ma:fieldsID="cd0908cc4600e77bf5da051303e00c8d" ns2:_="">
     <xsd:import namespace="4873beb7-5857-4685-be1f-d57550cc96cc"/>
@@ -4665,25 +6585,142 @@
 </ct:contentTypeSchema>
 </file>
 
-<file path=customXml/itemProps1.xml><?xml version="1.0" encoding="utf-8"?>
-<ds:datastoreItem xmlns:ds="http://schemas.openxmlformats.org/officeDocument/2006/customXml" ds:itemID="{63671810-3EF7-4C8E-BCBA-248ABE2BAB39}">
-  <ds:schemaRefs>
-    <ds:schemaRef ds:uri="http://schemas.microsoft.com/office/2006/metadata/properties"/>
-    <ds:schemaRef ds:uri="http://schemas.microsoft.com/office/infopath/2007/PartnerControls"/>
-    <ds:schemaRef ds:uri="4873beb7-5857-4685-be1f-d57550cc96cc"/>
-  </ds:schemaRefs>
-</ds:datastoreItem>
+<file path=customXml/item2.xml><?xml version="1.0" encoding="utf-8"?>
+<?mso-contentType ?>
+<FormTemplates xmlns="http://schemas.microsoft.com/sharepoint/v3/contenttype/forms">
+  <Display>DocumentLibraryForm</Display>
+  <Edit>AssetEditForm</Edit>
+  <New>DocumentLibraryForm</New>
+</FormTemplates>
 </file>
 
-<file path=customXml/itemProps2.xml><?xml version="1.0" encoding="utf-8"?>
-<ds:datastoreItem xmlns:ds="http://schemas.openxmlformats.org/officeDocument/2006/customXml" ds:itemID="{499EA1EC-B023-4266-9865-E1EDA122A8C9}">
-  <ds:schemaRefs>
-    <ds:schemaRef ds:uri="http://schemas.microsoft.com/sharepoint/v3/contenttype/forms"/>
-  </ds:schemaRefs>
-</ds:datastoreItem>
+<file path=customXml/item3.xml><?xml version="1.0" encoding="utf-8"?>
+<p:properties xmlns:p="http://schemas.microsoft.com/office/2006/metadata/properties" xmlns:xsi="http://www.w3.org/2001/XMLSchema-instance" xmlns:pc="http://schemas.microsoft.com/office/infopath/2007/PartnerControls">
+  <documentManagement>
+    <APDescription xmlns="4873beb7-5857-4685-be1f-d57550cc96cc" xsi:nil="true"/>
+    <AssetExpire xmlns="4873beb7-5857-4685-be1f-d57550cc96cc">2029-01-01T08:00:00+00:00</AssetExpire>
+    <CampaignTagsTaxHTField0 xmlns="4873beb7-5857-4685-be1f-d57550cc96cc">
+      <Terms xmlns="http://schemas.microsoft.com/office/infopath/2007/PartnerControls"/>
+    </CampaignTagsTaxHTField0>
+    <IntlLangReviewDate xmlns="4873beb7-5857-4685-be1f-d57550cc96cc" xsi:nil="true"/>
+    <TPFriendlyName xmlns="4873beb7-5857-4685-be1f-d57550cc96cc" xsi:nil="true"/>
+    <IntlLangReview xmlns="4873beb7-5857-4685-be1f-d57550cc96cc">false</IntlLangReview>
+    <LocLastLocAttemptVersionLookup xmlns="4873beb7-5857-4685-be1f-d57550cc96cc">856581</LocLastLocAttemptVersionLookup>
+    <PolicheckWords xmlns="4873beb7-5857-4685-be1f-d57550cc96cc" xsi:nil="true"/>
+    <SubmitterId xmlns="4873beb7-5857-4685-be1f-d57550cc96cc" xsi:nil="true"/>
+    <AcquiredFrom xmlns="4873beb7-5857-4685-be1f-d57550cc96cc">Internal MS</AcquiredFrom>
+    <EditorialStatus xmlns="4873beb7-5857-4685-be1f-d57550cc96cc">Complete</EditorialStatus>
+    <Markets xmlns="4873beb7-5857-4685-be1f-d57550cc96cc"/>
+    <OriginAsset xmlns="4873beb7-5857-4685-be1f-d57550cc96cc" xsi:nil="true"/>
+    <AssetStart xmlns="4873beb7-5857-4685-be1f-d57550cc96cc">2012-09-19T07:42:00+00:00</AssetStart>
+    <FriendlyTitle xmlns="4873beb7-5857-4685-be1f-d57550cc96cc" xsi:nil="true"/>
+    <MarketSpecific xmlns="4873beb7-5857-4685-be1f-d57550cc96cc">false</MarketSpecific>
+    <TPNamespace xmlns="4873beb7-5857-4685-be1f-d57550cc96cc" xsi:nil="true"/>
+    <PublishStatusLookup xmlns="4873beb7-5857-4685-be1f-d57550cc96cc">
+      <Value>1622610</Value>
+    </PublishStatusLookup>
+    <APAuthor xmlns="4873beb7-5857-4685-be1f-d57550cc96cc">
+      <UserInfo>
+        <DisplayName>REDMOND\v-aptall</DisplayName>
+        <AccountId>2566</AccountId>
+        <AccountType/>
+      </UserInfo>
+    </APAuthor>
+    <TPCommandLine xmlns="4873beb7-5857-4685-be1f-d57550cc96cc" xsi:nil="true"/>
+    <IntlLangReviewer xmlns="4873beb7-5857-4685-be1f-d57550cc96cc" xsi:nil="true"/>
+    <OpenTemplate xmlns="4873beb7-5857-4685-be1f-d57550cc96cc">true</OpenTemplate>
+    <CSXSubmissionDate xmlns="4873beb7-5857-4685-be1f-d57550cc96cc" xsi:nil="true"/>
+    <TaxCatchAll xmlns="4873beb7-5857-4685-be1f-d57550cc96cc"/>
+    <Manager xmlns="4873beb7-5857-4685-be1f-d57550cc96cc" xsi:nil="true"/>
+    <NumericId xmlns="4873beb7-5857-4685-be1f-d57550cc96cc" xsi:nil="true"/>
+    <ParentAssetId xmlns="4873beb7-5857-4685-be1f-d57550cc96cc" xsi:nil="true"/>
+    <OriginalSourceMarket xmlns="4873beb7-5857-4685-be1f-d57550cc96cc" xsi:nil="true"/>
+    <ApprovalStatus xmlns="4873beb7-5857-4685-be1f-d57550cc96cc">InProgress</ApprovalStatus>
+    <TPComponent xmlns="4873beb7-5857-4685-be1f-d57550cc96cc" xsi:nil="true"/>
+    <EditorialTags xmlns="4873beb7-5857-4685-be1f-d57550cc96cc" xsi:nil="true"/>
+    <TPExecutable xmlns="4873beb7-5857-4685-be1f-d57550cc96cc" xsi:nil="true"/>
+    <TPLaunchHelpLink xmlns="4873beb7-5857-4685-be1f-d57550cc96cc" xsi:nil="true"/>
+    <LocComments xmlns="4873beb7-5857-4685-be1f-d57550cc96cc" xsi:nil="true"/>
+    <LocRecommendedHandoff xmlns="4873beb7-5857-4685-be1f-d57550cc96cc" xsi:nil="true"/>
+    <SourceTitle xmlns="4873beb7-5857-4685-be1f-d57550cc96cc" xsi:nil="true"/>
+    <CSXUpdate xmlns="4873beb7-5857-4685-be1f-d57550cc96cc">false</CSXUpdate>
+    <IntlLocPriority xmlns="4873beb7-5857-4685-be1f-d57550cc96cc" xsi:nil="true"/>
+    <UAProjectedTotalWords xmlns="4873beb7-5857-4685-be1f-d57550cc96cc" xsi:nil="true"/>
+    <AssetType xmlns="4873beb7-5857-4685-be1f-d57550cc96cc">TP</AssetType>
+    <MachineTranslated xmlns="4873beb7-5857-4685-be1f-d57550cc96cc">false</MachineTranslated>
+    <OutputCachingOn xmlns="4873beb7-5857-4685-be1f-d57550cc96cc">false</OutputCachingOn>
+    <TemplateStatus xmlns="4873beb7-5857-4685-be1f-d57550cc96cc">Complete</TemplateStatus>
+    <IsSearchable xmlns="4873beb7-5857-4685-be1f-d57550cc96cc">true</IsSearchable>
+    <ContentItem xmlns="4873beb7-5857-4685-be1f-d57550cc96cc" xsi:nil="true"/>
+    <HandoffToMSDN xmlns="4873beb7-5857-4685-be1f-d57550cc96cc" xsi:nil="true"/>
+    <ShowIn xmlns="4873beb7-5857-4685-be1f-d57550cc96cc">Show everywhere</ShowIn>
+    <ThumbnailAssetId xmlns="4873beb7-5857-4685-be1f-d57550cc96cc" xsi:nil="true"/>
+    <UALocComments xmlns="4873beb7-5857-4685-be1f-d57550cc96cc" xsi:nil="true"/>
+    <UALocRecommendation xmlns="4873beb7-5857-4685-be1f-d57550cc96cc">Localize</UALocRecommendation>
+    <LastModifiedDateTime xmlns="4873beb7-5857-4685-be1f-d57550cc96cc" xsi:nil="true"/>
+    <LegacyData xmlns="4873beb7-5857-4685-be1f-d57550cc96cc" xsi:nil="true"/>
+    <LocManualTestRequired xmlns="4873beb7-5857-4685-be1f-d57550cc96cc">false</LocManualTestRequired>
+    <LocMarketGroupTiers2 xmlns="4873beb7-5857-4685-be1f-d57550cc96cc" xsi:nil="true"/>
+    <ClipArtFilename xmlns="4873beb7-5857-4685-be1f-d57550cc96cc" xsi:nil="true"/>
+    <TPApplication xmlns="4873beb7-5857-4685-be1f-d57550cc96cc" xsi:nil="true"/>
+    <CSXHash xmlns="4873beb7-5857-4685-be1f-d57550cc96cc" xsi:nil="true"/>
+    <DirectSourceMarket xmlns="4873beb7-5857-4685-be1f-d57550cc96cc" xsi:nil="true"/>
+    <PrimaryImageGen xmlns="4873beb7-5857-4685-be1f-d57550cc96cc">true</PrimaryImageGen>
+    <PlannedPubDate xmlns="4873beb7-5857-4685-be1f-d57550cc96cc" xsi:nil="true"/>
+    <CSXSubmissionMarket xmlns="4873beb7-5857-4685-be1f-d57550cc96cc" xsi:nil="true"/>
+    <Downloads xmlns="4873beb7-5857-4685-be1f-d57550cc96cc">0</Downloads>
+    <ArtSampleDocs xmlns="4873beb7-5857-4685-be1f-d57550cc96cc" xsi:nil="true"/>
+    <TrustLevel xmlns="4873beb7-5857-4685-be1f-d57550cc96cc">1 Microsoft Managed Content</TrustLevel>
+    <BlockPublish xmlns="4873beb7-5857-4685-be1f-d57550cc96cc">false</BlockPublish>
+    <TPLaunchHelpLinkType xmlns="4873beb7-5857-4685-be1f-d57550cc96cc">Template</TPLaunchHelpLinkType>
+    <LocalizationTagsTaxHTField0 xmlns="4873beb7-5857-4685-be1f-d57550cc96cc">
+      <Terms xmlns="http://schemas.microsoft.com/office/infopath/2007/PartnerControls"/>
+    </LocalizationTagsTaxHTField0>
+    <BusinessGroup xmlns="4873beb7-5857-4685-be1f-d57550cc96cc" xsi:nil="true"/>
+    <Providers xmlns="4873beb7-5857-4685-be1f-d57550cc96cc" xsi:nil="true"/>
+    <TemplateTemplateType xmlns="4873beb7-5857-4685-be1f-d57550cc96cc">Word Document Template</TemplateTemplateType>
+    <TimesCloned xmlns="4873beb7-5857-4685-be1f-d57550cc96cc" xsi:nil="true"/>
+    <TPAppVersion xmlns="4873beb7-5857-4685-be1f-d57550cc96cc" xsi:nil="true"/>
+    <VoteCount xmlns="4873beb7-5857-4685-be1f-d57550cc96cc" xsi:nil="true"/>
+    <AverageRating xmlns="4873beb7-5857-4685-be1f-d57550cc96cc" xsi:nil="true"/>
+    <FeatureTagsTaxHTField0 xmlns="4873beb7-5857-4685-be1f-d57550cc96cc">
+      <Terms xmlns="http://schemas.microsoft.com/office/infopath/2007/PartnerControls"/>
+    </FeatureTagsTaxHTField0>
+    <Provider xmlns="4873beb7-5857-4685-be1f-d57550cc96cc" xsi:nil="true"/>
+    <UACurrentWords xmlns="4873beb7-5857-4685-be1f-d57550cc96cc" xsi:nil="true"/>
+    <AssetId xmlns="4873beb7-5857-4685-be1f-d57550cc96cc">TP103457714</AssetId>
+    <TPClientViewer xmlns="4873beb7-5857-4685-be1f-d57550cc96cc" xsi:nil="true"/>
+    <DSATActionTaken xmlns="4873beb7-5857-4685-be1f-d57550cc96cc" xsi:nil="true"/>
+    <APEditor xmlns="4873beb7-5857-4685-be1f-d57550cc96cc">
+      <UserInfo>
+        <DisplayName/>
+        <AccountId xsi:nil="true"/>
+        <AccountType/>
+      </UserInfo>
+    </APEditor>
+    <TPInstallLocation xmlns="4873beb7-5857-4685-be1f-d57550cc96cc" xsi:nil="true"/>
+    <OOCacheId xmlns="4873beb7-5857-4685-be1f-d57550cc96cc" xsi:nil="true"/>
+    <IsDeleted xmlns="4873beb7-5857-4685-be1f-d57550cc96cc">false</IsDeleted>
+    <PublishTargets xmlns="4873beb7-5857-4685-be1f-d57550cc96cc">OfficeOnlineVNext</PublishTargets>
+    <ApprovalLog xmlns="4873beb7-5857-4685-be1f-d57550cc96cc" xsi:nil="true"/>
+    <BugNumber xmlns="4873beb7-5857-4685-be1f-d57550cc96cc" xsi:nil="true"/>
+    <CrawlForDependencies xmlns="4873beb7-5857-4685-be1f-d57550cc96cc">false</CrawlForDependencies>
+    <InternalTagsTaxHTField0 xmlns="4873beb7-5857-4685-be1f-d57550cc96cc">
+      <Terms xmlns="http://schemas.microsoft.com/office/infopath/2007/PartnerControls"/>
+    </InternalTagsTaxHTField0>
+    <LastHandOff xmlns="4873beb7-5857-4685-be1f-d57550cc96cc" xsi:nil="true"/>
+    <Milestone xmlns="4873beb7-5857-4685-be1f-d57550cc96cc" xsi:nil="true"/>
+    <OriginalRelease xmlns="4873beb7-5857-4685-be1f-d57550cc96cc">15</OriginalRelease>
+    <RecommendationsModifier xmlns="4873beb7-5857-4685-be1f-d57550cc96cc" xsi:nil="true"/>
+    <ScenarioTagsTaxHTField0 xmlns="4873beb7-5857-4685-be1f-d57550cc96cc">
+      <Terms xmlns="http://schemas.microsoft.com/office/infopath/2007/PartnerControls"/>
+    </ScenarioTagsTaxHTField0>
+    <UANotes xmlns="4873beb7-5857-4685-be1f-d57550cc96cc" xsi:nil="true"/>
+  </documentManagement>
+</p:properties>
 </file>
 
-<file path=customXml/itemProps3.xml><?xml version="1.0" encoding="utf-8"?>
+<file path=customXml/itemProps1.xml><?xml version="1.0" encoding="utf-8"?>
 <ds:datastoreItem xmlns:ds="http://schemas.openxmlformats.org/officeDocument/2006/customXml" ds:itemID="{9332E30D-EFB4-40E8-AB8F-C2E02C2E75EB}">
   <ds:schemaRefs>
     <ds:schemaRef ds:uri="http://schemas.microsoft.com/office/2006/metadata/contentType"/>
@@ -4699,4 +6736,22 @@
     <ds:schemaRef ds:uri="http://schemas.microsoft.com/internal/obd"/>
   </ds:schemaRefs>
 </ds:datastoreItem>
+</file>
+
+<file path=customXml/itemProps2.xml><?xml version="1.0" encoding="utf-8"?>
+<ds:datastoreItem xmlns:ds="http://schemas.openxmlformats.org/officeDocument/2006/customXml" ds:itemID="{499EA1EC-B023-4266-9865-E1EDA122A8C9}">
+  <ds:schemaRefs>
+    <ds:schemaRef ds:uri="http://schemas.microsoft.com/sharepoint/v3/contenttype/forms"/>
+  </ds:schemaRefs>
+</ds:datastoreItem>
+</file>
+
+<file path=customXml/itemProps3.xml><?xml version="1.0" encoding="utf-8"?>
+<ds:datastoreItem xmlns:ds="http://schemas.openxmlformats.org/officeDocument/2006/customXml" ds:itemID="{63671810-3EF7-4C8E-BCBA-248ABE2BAB39}">
+  <ds:schemaRefs>
+    <ds:schemaRef ds:uri="http://schemas.microsoft.com/office/2006/metadata/properties"/>
+    <ds:schemaRef ds:uri="http://schemas.microsoft.com/office/infopath/2007/PartnerControls"/>
+    <ds:schemaRef ds:uri="4873beb7-5857-4685-be1f-d57550cc96cc"/>
+  </ds:schemaRefs>
+</ds:datastoreItem>
 </file>
</xml_diff>

<commit_message>
Finita la parte statistica sulla relazione
</commit_message>
<xml_diff>
--- a/Relazione_progetto_im.docx
+++ b/Relazione_progetto_im.docx
@@ -138,10 +138,13 @@
     </w:p>
     <w:p>
       <w:r>
-        <w:t>I certificati di morte fornitoci contenevano codici nel formato standard ICD-10 da tradurre attraverso un mapping predefinito in codici ICD-11. In aggiunta a ciò, vi si richiedeva di fare una statistica sulla traduzione</w:t>
-      </w:r>
-      <w:r>
-        <w:t xml:space="preserve"> sull’insieme dei certificati di morte tradotti.</w:t>
+        <w:t>I certificati di morte fornitoci contenevano codici nel formato standard ICD-10 da tradurre attraverso un mapping predefinito in codici ICD-11. In aggiunta a ciò, vi si richiedeva di fare una statistica</w:t>
+      </w:r>
+      <w:r>
+        <w:t xml:space="preserve"> </w:t>
+      </w:r>
+      <w:r>
+        <w:t>sull’insieme dei certificati di morte tradotti.</w:t>
       </w:r>
     </w:p>
     <w:p>
@@ -154,7 +157,21 @@
     </w:p>
     <w:p>
       <w:r>
-        <w:t>La soluzione presentata è costituita dalle seguenti classi ed oggetti:</w:t>
+        <w:t xml:space="preserve">La soluzione presentata </w:t>
+      </w:r>
+      <w:r>
+        <w:t xml:space="preserve">è basata sugli oggetti e le classi definite nel package </w:t>
+      </w:r>
+      <w:proofErr w:type="spellStart"/>
+      <w:r>
+        <w:rPr>
+          <w:rFonts w:ascii="Courier New" w:hAnsi="Courier New" w:cs="Courier New"/>
+        </w:rPr>
+        <w:t>strumentiConvertiCertificati</w:t>
+      </w:r>
+      <w:proofErr w:type="spellEnd"/>
+      <w:r>
+        <w:t>:</w:t>
       </w:r>
     </w:p>
     <w:p>
@@ -419,20 +436,113 @@
         <w:t xml:space="preserve"> tale oggetto rappresenta un convertitore di certificati</w:t>
       </w:r>
       <w:r>
+        <w:t>, possiede un campo privato contenente il certificato e si occupa di estrarre i certificati dal file in input, delegarne la traduzione e infine aggiungere il nuovo codice tradotto</w:t>
+      </w:r>
+      <w:r>
         <w:t>.</w:t>
       </w:r>
     </w:p>
     <w:p>
-      <w:pPr>
-        <w:pStyle w:val="Titolo1"/>
-      </w:pPr>
-      <w:r>
-        <w:t>Analisi statistica</w:t>
+      <w:r>
+        <w:t xml:space="preserve">Nel definire l’oggetto </w:t>
+      </w:r>
+      <w:r>
+        <w:rPr>
+          <w:rFonts w:ascii="Courier New" w:hAnsi="Courier New" w:cs="Courier New"/>
+        </w:rPr>
+        <w:t>Code</w:t>
+      </w:r>
+      <w:r>
+        <w:t xml:space="preserve"> abbiamo fatto riferimento a delle diverse tipologie di mapping che vengono in parte definire nel file di mapping</w:t>
+      </w:r>
+      <w:r>
+        <w:t>. Tali tipologie sono definite nel seguente modo:</w:t>
       </w:r>
     </w:p>
     <w:p>
-      <w:r>
-        <w:t xml:space="preserve">La prima statistica vede il confronto tra il numero di certificati che sono stati tradotti in qualche modo </w:t>
+      <w:pPr>
+        <w:pStyle w:val="Paragrafoelenco"/>
+        <w:numPr>
+          <w:ilvl w:val="0"/>
+          <w:numId w:val="34"/>
+        </w:numPr>
+      </w:pPr>
+      <w:proofErr w:type="spellStart"/>
+      <w:r>
+        <w:t>NotConvertedYet</w:t>
+      </w:r>
+      <w:proofErr w:type="spellEnd"/>
+    </w:p>
+    <w:p>
+      <w:pPr>
+        <w:pStyle w:val="Paragrafoelenco"/>
+        <w:numPr>
+          <w:ilvl w:val="0"/>
+          <w:numId w:val="34"/>
+        </w:numPr>
+      </w:pPr>
+      <w:proofErr w:type="spellStart"/>
+      <w:r>
+        <w:t>Equivalent</w:t>
+      </w:r>
+      <w:proofErr w:type="spellEnd"/>
+    </w:p>
+    <w:p>
+      <w:pPr>
+        <w:pStyle w:val="Paragrafoelenco"/>
+        <w:numPr>
+          <w:ilvl w:val="0"/>
+          <w:numId w:val="34"/>
+        </w:numPr>
+      </w:pPr>
+      <w:proofErr w:type="spellStart"/>
+      <w:r>
+        <w:t>SubClass</w:t>
+      </w:r>
+      <w:proofErr w:type="spellEnd"/>
+    </w:p>
+    <w:p>
+      <w:pPr>
+        <w:pStyle w:val="Paragrafoelenco"/>
+        <w:numPr>
+          <w:ilvl w:val="0"/>
+          <w:numId w:val="34"/>
+        </w:numPr>
+      </w:pPr>
+      <w:proofErr w:type="spellStart"/>
+      <w:r>
+        <w:t>SubClassGood</w:t>
+      </w:r>
+      <w:proofErr w:type="spellEnd"/>
+    </w:p>
+    <w:p>
+      <w:pPr>
+        <w:pStyle w:val="Paragrafoelenco"/>
+        <w:numPr>
+          <w:ilvl w:val="0"/>
+          <w:numId w:val="34"/>
+        </w:numPr>
+      </w:pPr>
+      <w:proofErr w:type="spellStart"/>
+      <w:r>
+        <w:t>NoMapping</w:t>
+      </w:r>
+      <w:bookmarkStart w:id="0" w:name="_GoBack"/>
+      <w:bookmarkEnd w:id="0"/>
+      <w:proofErr w:type="spellEnd"/>
+    </w:p>
+    <w:p>
+      <w:pPr>
+        <w:pStyle w:val="Titolo1"/>
+      </w:pPr>
+      <w:r>
+        <w:lastRenderedPageBreak/>
+        <w:t>Analisi statistica</w:t>
+      </w:r>
+    </w:p>
+    <w:p>
+      <w:r>
+        <w:t xml:space="preserve">La prima statistica vede il confronto tra il numero di certificati che sono stati tradotti </w:t>
       </w:r>
       <w:r>
         <w:rPr>
@@ -442,10 +552,56 @@
         <w:t>correttamente</w:t>
       </w:r>
       <w:r>
+        <w:t xml:space="preserve">, ossia </w:t>
+      </w:r>
+      <w:r>
+        <w:t xml:space="preserve">che presentano un match di un tipo </w:t>
+      </w:r>
+      <w:proofErr w:type="spellStart"/>
+      <w:r>
+        <w:rPr>
+          <w:b/>
+          <w:bCs/>
+        </w:rPr>
+        <w:t>Equivalent</w:t>
+      </w:r>
+      <w:proofErr w:type="spellEnd"/>
+      <w:r>
+        <w:t xml:space="preserve"> o </w:t>
+      </w:r>
+      <w:proofErr w:type="spellStart"/>
+      <w:r>
+        <w:rPr>
+          <w:b/>
+          <w:bCs/>
+        </w:rPr>
+        <w:t>SubClassGood</w:t>
+      </w:r>
+      <w:proofErr w:type="spellEnd"/>
+      <w:r>
+        <w:t xml:space="preserve"> o </w:t>
+      </w:r>
+      <w:proofErr w:type="spellStart"/>
+      <w:r>
+        <w:rPr>
+          <w:b/>
+          <w:bCs/>
+        </w:rPr>
+        <w:t>SubClass</w:t>
+      </w:r>
+      <w:proofErr w:type="spellEnd"/>
+      <w:r>
+        <w:t>,</w:t>
+      </w:r>
+      <w:r>
         <w:t xml:space="preserve"> e il numero di certificati che invece sono stati scartati per </w:t>
       </w:r>
       <w:proofErr w:type="spellStart"/>
       <w:r>
+        <w:rPr>
+          <w:b/>
+          <w:bCs/>
+        </w:rPr>
         <w:t>NoMapping</w:t>
       </w:r>
       <w:proofErr w:type="spellEnd"/>
@@ -470,7 +626,15 @@
             <w:tcW w:w="3823" w:type="dxa"/>
           </w:tcPr>
           <w:p>
+            <w:pPr>
+              <w:rPr>
+                <w:rFonts w:ascii="Microsoft JhengHei UI Light" w:eastAsia="Microsoft JhengHei UI Light" w:hAnsi="Microsoft JhengHei UI Light"/>
+              </w:rPr>
+            </w:pPr>
             <w:r>
+              <w:rPr>
+                <w:rFonts w:ascii="Microsoft JhengHei UI Light" w:eastAsia="Microsoft JhengHei UI Light" w:hAnsi="Microsoft JhengHei UI Light"/>
+              </w:rPr>
               <w:t>Certificati totali</w:t>
             </w:r>
           </w:p>
@@ -480,10 +644,21 @@
             <w:tcW w:w="992" w:type="dxa"/>
           </w:tcPr>
           <w:p>
+            <w:pPr>
+              <w:rPr>
+                <w:rFonts w:ascii="Microsoft JhengHei UI Light" w:eastAsia="Microsoft JhengHei UI Light" w:hAnsi="Microsoft JhengHei UI Light"/>
+              </w:rPr>
+            </w:pPr>
             <w:r>
+              <w:rPr>
+                <w:rFonts w:ascii="Microsoft JhengHei UI Light" w:eastAsia="Microsoft JhengHei UI Light" w:hAnsi="Microsoft JhengHei UI Light"/>
+              </w:rPr>
               <w:t>10000</w:t>
             </w:r>
             <w:r>
+              <w:rPr>
+                <w:rFonts w:ascii="Microsoft JhengHei UI Light" w:eastAsia="Microsoft JhengHei UI Light" w:hAnsi="Microsoft JhengHei UI Light"/>
+              </w:rPr>
               <w:t>0</w:t>
             </w:r>
           </w:p>
@@ -493,7 +668,15 @@
             <w:tcW w:w="4202" w:type="dxa"/>
           </w:tcPr>
           <w:p>
+            <w:pPr>
+              <w:rPr>
+                <w:rFonts w:ascii="Microsoft JhengHei UI Light" w:eastAsia="Microsoft JhengHei UI Light" w:hAnsi="Microsoft JhengHei UI Light"/>
+              </w:rPr>
+            </w:pPr>
             <w:r>
+              <w:rPr>
+                <w:rFonts w:ascii="Microsoft JhengHei UI Light" w:eastAsia="Microsoft JhengHei UI Light" w:hAnsi="Microsoft JhengHei UI Light"/>
+              </w:rPr>
               <w:t>100% sul totale</w:t>
             </w:r>
           </w:p>
@@ -507,12 +690,14 @@
           <w:p>
             <w:pPr>
               <w:rPr>
+                <w:rFonts w:ascii="Microsoft JhengHei UI Light" w:eastAsia="Microsoft JhengHei UI Light" w:hAnsi="Microsoft JhengHei UI Light"/>
                 <w:b/>
                 <w:bCs/>
               </w:rPr>
             </w:pPr>
             <w:r>
               <w:rPr>
+                <w:rFonts w:ascii="Microsoft JhengHei UI Light" w:eastAsia="Microsoft JhengHei UI Light" w:hAnsi="Microsoft JhengHei UI Light"/>
                 <w:b/>
                 <w:bCs/>
               </w:rPr>
@@ -525,7 +710,15 @@
             <w:tcW w:w="992" w:type="dxa"/>
           </w:tcPr>
           <w:p>
+            <w:pPr>
+              <w:rPr>
+                <w:rFonts w:ascii="Microsoft JhengHei UI Light" w:eastAsia="Microsoft JhengHei UI Light" w:hAnsi="Microsoft JhengHei UI Light"/>
+              </w:rPr>
+            </w:pPr>
             <w:r>
+              <w:rPr>
+                <w:rFonts w:ascii="Microsoft JhengHei UI Light" w:eastAsia="Microsoft JhengHei UI Light" w:hAnsi="Microsoft JhengHei UI Light"/>
+              </w:rPr>
               <w:t>99788</w:t>
             </w:r>
           </w:p>
@@ -535,7 +728,15 @@
             <w:tcW w:w="4202" w:type="dxa"/>
           </w:tcPr>
           <w:p>
+            <w:pPr>
+              <w:rPr>
+                <w:rFonts w:ascii="Microsoft JhengHei UI Light" w:eastAsia="Microsoft JhengHei UI Light" w:hAnsi="Microsoft JhengHei UI Light"/>
+              </w:rPr>
+            </w:pPr>
             <w:r>
+              <w:rPr>
+                <w:rFonts w:ascii="Microsoft JhengHei UI Light" w:eastAsia="Microsoft JhengHei UI Light" w:hAnsi="Microsoft JhengHei UI Light"/>
+              </w:rPr>
               <w:t>99.788% sul totale</w:t>
             </w:r>
           </w:p>
@@ -549,12 +750,14 @@
           <w:p>
             <w:pPr>
               <w:rPr>
+                <w:rFonts w:ascii="Microsoft JhengHei UI Light" w:eastAsia="Microsoft JhengHei UI Light" w:hAnsi="Microsoft JhengHei UI Light"/>
                 <w:b/>
                 <w:bCs/>
               </w:rPr>
             </w:pPr>
             <w:r>
               <w:rPr>
+                <w:rFonts w:ascii="Microsoft JhengHei UI Light" w:eastAsia="Microsoft JhengHei UI Light" w:hAnsi="Microsoft JhengHei UI Light"/>
                 <w:b/>
                 <w:bCs/>
               </w:rPr>
@@ -567,7 +770,15 @@
             <w:tcW w:w="992" w:type="dxa"/>
           </w:tcPr>
           <w:p>
+            <w:pPr>
+              <w:rPr>
+                <w:rFonts w:ascii="Microsoft JhengHei UI Light" w:eastAsia="Microsoft JhengHei UI Light" w:hAnsi="Microsoft JhengHei UI Light"/>
+              </w:rPr>
+            </w:pPr>
             <w:r>
+              <w:rPr>
+                <w:rFonts w:ascii="Microsoft JhengHei UI Light" w:eastAsia="Microsoft JhengHei UI Light" w:hAnsi="Microsoft JhengHei UI Light"/>
+              </w:rPr>
               <w:t>212</w:t>
             </w:r>
           </w:p>
@@ -577,7 +788,15 @@
             <w:tcW w:w="4202" w:type="dxa"/>
           </w:tcPr>
           <w:p>
+            <w:pPr>
+              <w:rPr>
+                <w:rFonts w:ascii="Microsoft JhengHei UI Light" w:eastAsia="Microsoft JhengHei UI Light" w:hAnsi="Microsoft JhengHei UI Light"/>
+              </w:rPr>
+            </w:pPr>
             <w:r>
+              <w:rPr>
+                <w:rFonts w:ascii="Microsoft JhengHei UI Light" w:eastAsia="Microsoft JhengHei UI Light" w:hAnsi="Microsoft JhengHei UI Light"/>
+              </w:rPr>
               <w:t>0.212% sul totale</w:t>
             </w:r>
           </w:p>
@@ -589,11 +808,22 @@
             <w:tcW w:w="3823" w:type="dxa"/>
           </w:tcPr>
           <w:p>
+            <w:pPr>
+              <w:rPr>
+                <w:rFonts w:ascii="Microsoft JhengHei UI Light" w:eastAsia="Microsoft JhengHei UI Light" w:hAnsi="Microsoft JhengHei UI Light"/>
+              </w:rPr>
+            </w:pPr>
             <w:r>
+              <w:rPr>
+                <w:rFonts w:ascii="Microsoft JhengHei UI Light" w:eastAsia="Microsoft JhengHei UI Light" w:hAnsi="Microsoft JhengHei UI Light"/>
+              </w:rPr>
               <w:t xml:space="preserve">Certificati scartati per </w:t>
             </w:r>
             <w:proofErr w:type="spellStart"/>
             <w:r>
+              <w:rPr>
+                <w:rFonts w:ascii="Microsoft JhengHei UI Light" w:eastAsia="Microsoft JhengHei UI Light" w:hAnsi="Microsoft JhengHei UI Light"/>
+              </w:rPr>
               <w:t>NoMapping</w:t>
             </w:r>
             <w:proofErr w:type="spellEnd"/>
@@ -604,7 +834,15 @@
             <w:tcW w:w="992" w:type="dxa"/>
           </w:tcPr>
           <w:p>
+            <w:pPr>
+              <w:rPr>
+                <w:rFonts w:ascii="Microsoft JhengHei UI Light" w:eastAsia="Microsoft JhengHei UI Light" w:hAnsi="Microsoft JhengHei UI Light"/>
+              </w:rPr>
+            </w:pPr>
             <w:r>
+              <w:rPr>
+                <w:rFonts w:ascii="Microsoft JhengHei UI Light" w:eastAsia="Microsoft JhengHei UI Light" w:hAnsi="Microsoft JhengHei UI Light"/>
+              </w:rPr>
               <w:t>185</w:t>
             </w:r>
           </w:p>
@@ -614,11 +852,16 @@
             <w:tcW w:w="4202" w:type="dxa"/>
           </w:tcPr>
           <w:p>
+            <w:pPr>
+              <w:rPr>
+                <w:rFonts w:ascii="Microsoft JhengHei UI Light" w:eastAsia="Microsoft JhengHei UI Light" w:hAnsi="Microsoft JhengHei UI Light"/>
+              </w:rPr>
+            </w:pPr>
             <w:r>
-              <w:t>87.264</w:t>
-            </w:r>
-            <w:r>
-              <w:t>% sul totale dei certificati scartati</w:t>
+              <w:rPr>
+                <w:rFonts w:ascii="Microsoft JhengHei UI Light" w:eastAsia="Microsoft JhengHei UI Light" w:hAnsi="Microsoft JhengHei UI Light"/>
+              </w:rPr>
+              <w:t>87.264% sul totale dei certificati scartati</w:t>
             </w:r>
           </w:p>
         </w:tc>
@@ -629,7 +872,15 @@
             <w:tcW w:w="3823" w:type="dxa"/>
           </w:tcPr>
           <w:p>
+            <w:pPr>
+              <w:rPr>
+                <w:rFonts w:ascii="Microsoft JhengHei UI Light" w:eastAsia="Microsoft JhengHei UI Light" w:hAnsi="Microsoft JhengHei UI Light"/>
+              </w:rPr>
+            </w:pPr>
             <w:r>
+              <w:rPr>
+                <w:rFonts w:ascii="Microsoft JhengHei UI Light" w:eastAsia="Microsoft JhengHei UI Light" w:hAnsi="Microsoft JhengHei UI Light"/>
+              </w:rPr>
               <w:t>Certificati scartati per codice inesistente</w:t>
             </w:r>
           </w:p>
@@ -639,7 +890,15 @@
             <w:tcW w:w="992" w:type="dxa"/>
           </w:tcPr>
           <w:p>
+            <w:pPr>
+              <w:rPr>
+                <w:rFonts w:ascii="Microsoft JhengHei UI Light" w:eastAsia="Microsoft JhengHei UI Light" w:hAnsi="Microsoft JhengHei UI Light"/>
+              </w:rPr>
+            </w:pPr>
             <w:r>
+              <w:rPr>
+                <w:rFonts w:ascii="Microsoft JhengHei UI Light" w:eastAsia="Microsoft JhengHei UI Light" w:hAnsi="Microsoft JhengHei UI Light"/>
+              </w:rPr>
               <w:t>27</w:t>
             </w:r>
           </w:p>
@@ -649,34 +908,332 @@
             <w:tcW w:w="4202" w:type="dxa"/>
           </w:tcPr>
           <w:p>
+            <w:pPr>
+              <w:rPr>
+                <w:rFonts w:ascii="Microsoft JhengHei UI Light" w:eastAsia="Microsoft JhengHei UI Light" w:hAnsi="Microsoft JhengHei UI Light"/>
+              </w:rPr>
+            </w:pPr>
             <w:r>
-              <w:t>12.735</w:t>
+              <w:rPr>
+                <w:rFonts w:ascii="Microsoft JhengHei UI Light" w:eastAsia="Microsoft JhengHei UI Light" w:hAnsi="Microsoft JhengHei UI Light"/>
+              </w:rPr>
+              <w:t>12.735% sul totale dei certificati scartati</w:t>
             </w:r>
+          </w:p>
+        </w:tc>
+      </w:tr>
+    </w:tbl>
+    <w:p/>
+    <w:p>
+      <w:r>
+        <w:rPr>
+          <w:noProof/>
+        </w:rPr>
+        <w:drawing>
+          <wp:inline distT="0" distB="0" distL="0" distR="0" wp14:anchorId="0E012FA7" wp14:editId="69CA4C47">
+            <wp:extent cx="5570220" cy="4198620"/>
+            <wp:effectExtent l="0" t="0" r="0" b="0"/>
+            <wp:docPr id="4" name="Grafico 4"/>
+            <wp:cNvGraphicFramePr/>
+            <a:graphic xmlns:a="http://schemas.openxmlformats.org/drawingml/2006/main">
+              <a:graphicData uri="http://schemas.openxmlformats.org/drawingml/2006/chart">
+                <c:chart xmlns:c="http://schemas.openxmlformats.org/drawingml/2006/chart" xmlns:r="http://schemas.openxmlformats.org/officeDocument/2006/relationships" r:id="rId12"/>
+              </a:graphicData>
+            </a:graphic>
+          </wp:inline>
+        </w:drawing>
+      </w:r>
+    </w:p>
+    <w:p>
+      <w:r>
+        <w:t>Un ulteriore dato che potrebbe risultare interessante è il numero di certificati convertiti, come prima, correttamente divisi opportunamente per tipologia di conversione.</w:t>
+      </w:r>
+    </w:p>
+    <w:tbl>
+      <w:tblPr>
+        <w:tblStyle w:val="Grigliatabella"/>
+        <w:tblW w:w="0" w:type="auto"/>
+        <w:tblLook w:val="04A0" w:firstRow="1" w:lastRow="0" w:firstColumn="1" w:lastColumn="0" w:noHBand="0" w:noVBand="1"/>
+      </w:tblPr>
+      <w:tblGrid>
+        <w:gridCol w:w="3005"/>
+        <w:gridCol w:w="3006"/>
+        <w:gridCol w:w="3006"/>
+      </w:tblGrid>
+      <w:tr>
+        <w:tc>
+          <w:tcPr>
+            <w:tcW w:w="3005" w:type="dxa"/>
+          </w:tcPr>
+          <w:p>
+            <w:pPr>
+              <w:rPr>
+                <w:rFonts w:ascii="Microsoft JhengHei UI Light" w:eastAsia="Microsoft JhengHei UI Light" w:hAnsi="Microsoft JhengHei UI Light"/>
+              </w:rPr>
+            </w:pPr>
             <w:r>
-              <w:t>% sul totale dei certificati scartati</w:t>
+              <w:rPr>
+                <w:rFonts w:ascii="Microsoft JhengHei UI Light" w:eastAsia="Microsoft JhengHei UI Light" w:hAnsi="Microsoft JhengHei UI Light"/>
+              </w:rPr>
+              <w:t xml:space="preserve">Certificati </w:t>
+            </w:r>
+            <w:proofErr w:type="spellStart"/>
+            <w:r>
+              <w:rPr>
+                <w:rFonts w:ascii="Microsoft JhengHei UI Light" w:eastAsia="Microsoft JhengHei UI Light" w:hAnsi="Microsoft JhengHei UI Light"/>
+              </w:rPr>
+              <w:t>Equivalent</w:t>
+            </w:r>
+            <w:proofErr w:type="spellEnd"/>
+          </w:p>
+        </w:tc>
+        <w:tc>
+          <w:tcPr>
+            <w:tcW w:w="3006" w:type="dxa"/>
+          </w:tcPr>
+          <w:p>
+            <w:pPr>
+              <w:rPr>
+                <w:rFonts w:ascii="Microsoft JhengHei UI Light" w:eastAsia="Microsoft JhengHei UI Light" w:hAnsi="Microsoft JhengHei UI Light"/>
+              </w:rPr>
+            </w:pPr>
+            <w:r>
+              <w:rPr>
+                <w:rFonts w:ascii="Microsoft JhengHei UI Light" w:eastAsia="Microsoft JhengHei UI Light" w:hAnsi="Microsoft JhengHei UI Light"/>
+              </w:rPr>
+              <w:t>16868</w:t>
+            </w:r>
+          </w:p>
+        </w:tc>
+        <w:tc>
+          <w:tcPr>
+            <w:tcW w:w="3006" w:type="dxa"/>
+          </w:tcPr>
+          <w:p>
+            <w:pPr>
+              <w:rPr>
+                <w:rFonts w:ascii="Microsoft JhengHei UI Light" w:eastAsia="Microsoft JhengHei UI Light" w:hAnsi="Microsoft JhengHei UI Light"/>
+              </w:rPr>
+            </w:pPr>
+            <w:r>
+              <w:rPr>
+                <w:rFonts w:ascii="Microsoft JhengHei UI Light" w:eastAsia="Microsoft JhengHei UI Light" w:hAnsi="Microsoft JhengHei UI Light"/>
+              </w:rPr>
+              <w:t>19.903%</w:t>
+            </w:r>
+          </w:p>
+        </w:tc>
+      </w:tr>
+      <w:tr>
+        <w:tc>
+          <w:tcPr>
+            <w:tcW w:w="3005" w:type="dxa"/>
+          </w:tcPr>
+          <w:p>
+            <w:pPr>
+              <w:rPr>
+                <w:rFonts w:ascii="Microsoft JhengHei UI Light" w:eastAsia="Microsoft JhengHei UI Light" w:hAnsi="Microsoft JhengHei UI Light"/>
+              </w:rPr>
+            </w:pPr>
+            <w:r>
+              <w:rPr>
+                <w:rFonts w:ascii="Microsoft JhengHei UI Light" w:eastAsia="Microsoft JhengHei UI Light" w:hAnsi="Microsoft JhengHei UI Light"/>
+              </w:rPr>
+              <w:t xml:space="preserve">Certificati </w:t>
+            </w:r>
+            <w:proofErr w:type="spellStart"/>
+            <w:r>
+              <w:rPr>
+                <w:rFonts w:ascii="Microsoft JhengHei UI Light" w:eastAsia="Microsoft JhengHei UI Light" w:hAnsi="Microsoft JhengHei UI Light"/>
+              </w:rPr>
+              <w:t>SubClassGood</w:t>
+            </w:r>
+            <w:proofErr w:type="spellEnd"/>
+          </w:p>
+        </w:tc>
+        <w:tc>
+          <w:tcPr>
+            <w:tcW w:w="3006" w:type="dxa"/>
+          </w:tcPr>
+          <w:p>
+            <w:pPr>
+              <w:rPr>
+                <w:rFonts w:ascii="Microsoft JhengHei UI Light" w:eastAsia="Microsoft JhengHei UI Light" w:hAnsi="Microsoft JhengHei UI Light"/>
+              </w:rPr>
+            </w:pPr>
+            <w:r>
+              <w:rPr>
+                <w:rFonts w:ascii="Microsoft JhengHei UI Light" w:eastAsia="Microsoft JhengHei UI Light" w:hAnsi="Microsoft JhengHei UI Light"/>
+              </w:rPr>
+              <w:t>628</w:t>
+            </w:r>
+          </w:p>
+        </w:tc>
+        <w:tc>
+          <w:tcPr>
+            <w:tcW w:w="3006" w:type="dxa"/>
+          </w:tcPr>
+          <w:p>
+            <w:pPr>
+              <w:rPr>
+                <w:rFonts w:ascii="Microsoft JhengHei UI Light" w:eastAsia="Microsoft JhengHei UI Light" w:hAnsi="Microsoft JhengHei UI Light"/>
+              </w:rPr>
+            </w:pPr>
+            <w:r>
+              <w:rPr>
+                <w:rFonts w:ascii="Microsoft JhengHei UI Light" w:eastAsia="Microsoft JhengHei UI Light" w:hAnsi="Microsoft JhengHei UI Light"/>
+              </w:rPr>
+              <w:t>0.629%</w:t>
+            </w:r>
+          </w:p>
+        </w:tc>
+      </w:tr>
+      <w:tr>
+        <w:tc>
+          <w:tcPr>
+            <w:tcW w:w="3005" w:type="dxa"/>
+          </w:tcPr>
+          <w:p>
+            <w:pPr>
+              <w:rPr>
+                <w:rFonts w:ascii="Microsoft JhengHei UI Light" w:eastAsia="Microsoft JhengHei UI Light" w:hAnsi="Microsoft JhengHei UI Light"/>
+              </w:rPr>
+            </w:pPr>
+            <w:proofErr w:type="spellStart"/>
+            <w:r>
+              <w:rPr>
+                <w:rFonts w:ascii="Microsoft JhengHei UI Light" w:eastAsia="Microsoft JhengHei UI Light" w:hAnsi="Microsoft JhengHei UI Light"/>
+              </w:rPr>
+              <w:t>Certifcati</w:t>
+            </w:r>
+            <w:proofErr w:type="spellEnd"/>
+            <w:r>
+              <w:rPr>
+                <w:rFonts w:ascii="Microsoft JhengHei UI Light" w:eastAsia="Microsoft JhengHei UI Light" w:hAnsi="Microsoft JhengHei UI Light"/>
+              </w:rPr>
+              <w:t xml:space="preserve"> </w:t>
+            </w:r>
+          </w:p>
+        </w:tc>
+        <w:tc>
+          <w:tcPr>
+            <w:tcW w:w="3006" w:type="dxa"/>
+          </w:tcPr>
+          <w:p>
+            <w:pPr>
+              <w:rPr>
+                <w:rFonts w:ascii="Microsoft JhengHei UI Light" w:eastAsia="Microsoft JhengHei UI Light" w:hAnsi="Microsoft JhengHei UI Light"/>
+              </w:rPr>
+            </w:pPr>
+            <w:r>
+              <w:rPr>
+                <w:rFonts w:ascii="Microsoft JhengHei UI Light" w:eastAsia="Microsoft JhengHei UI Light" w:hAnsi="Microsoft JhengHei UI Light"/>
+              </w:rPr>
+              <w:t>82292</w:t>
+            </w:r>
+          </w:p>
+        </w:tc>
+        <w:tc>
+          <w:tcPr>
+            <w:tcW w:w="3006" w:type="dxa"/>
+          </w:tcPr>
+          <w:p>
+            <w:pPr>
+              <w:rPr>
+                <w:rFonts w:ascii="Microsoft JhengHei UI Light" w:eastAsia="Microsoft JhengHei UI Light" w:hAnsi="Microsoft JhengHei UI Light"/>
+              </w:rPr>
+            </w:pPr>
+            <w:r>
+              <w:rPr>
+                <w:rFonts w:ascii="Microsoft JhengHei UI Light" w:eastAsia="Microsoft JhengHei UI Light" w:hAnsi="Microsoft JhengHei UI Light"/>
+              </w:rPr>
+              <w:t>82.467%</w:t>
             </w:r>
           </w:p>
         </w:tc>
       </w:tr>
     </w:tbl>
     <w:p>
-      <w:bookmarkStart w:id="0" w:name="_GoBack"/>
-      <w:bookmarkEnd w:id="0"/>
+      <w:pPr>
+        <w:jc w:val="center"/>
+      </w:pPr>
     </w:p>
     <w:p>
+      <w:pPr>
+        <w:jc w:val="center"/>
+      </w:pPr>
       <w:r>
         <w:rPr>
           <w:noProof/>
         </w:rPr>
+        <w:lastRenderedPageBreak/>
         <w:drawing>
-          <wp:inline distT="0" distB="0" distL="0" distR="0" wp14:anchorId="0E012FA7" wp14:editId="4F300744">
-            <wp:extent cx="5486400" cy="3200400"/>
+          <wp:inline distT="0" distB="0" distL="0" distR="0" wp14:anchorId="642BF2D3" wp14:editId="5A1033B5">
+            <wp:extent cx="5242560" cy="3703320"/>
             <wp:effectExtent l="0" t="0" r="0" b="0"/>
-            <wp:docPr id="4" name="Grafico 4"/>
+            <wp:docPr id="2" name="Grafico 2"/>
             <wp:cNvGraphicFramePr/>
             <a:graphic xmlns:a="http://schemas.openxmlformats.org/drawingml/2006/main">
               <a:graphicData uri="http://schemas.openxmlformats.org/drawingml/2006/chart">
-                <c:chart xmlns:c="http://schemas.openxmlformats.org/drawingml/2006/chart" xmlns:r="http://schemas.openxmlformats.org/officeDocument/2006/relationships" r:id="rId12"/>
+                <c:chart xmlns:c="http://schemas.openxmlformats.org/drawingml/2006/chart" xmlns:r="http://schemas.openxmlformats.org/officeDocument/2006/relationships" r:id="rId13"/>
+              </a:graphicData>
+            </a:graphic>
+          </wp:inline>
+        </w:drawing>
+      </w:r>
+    </w:p>
+    <w:p>
+      <w:r>
+        <w:t>Molti dei campi all’interno dei certificati sono vuoti, è possibile quindi analizzare quale sia la dimensione media dei certificati</w:t>
+      </w:r>
+      <w:r>
+        <w:t>, anche in base alla tipologia di conversion</w:t>
+      </w:r>
+      <w:r>
+        <w:t>e.</w:t>
+      </w:r>
+    </w:p>
+    <w:p>
+      <w:pPr>
+        <w:jc w:val="center"/>
+      </w:pPr>
+      <w:r>
+        <w:rPr>
+          <w:noProof/>
+        </w:rPr>
+        <w:drawing>
+          <wp:inline distT="0" distB="0" distL="0" distR="0" wp14:anchorId="26A48609" wp14:editId="1915FAB1">
+            <wp:extent cx="5257800" cy="3535680"/>
+            <wp:effectExtent l="0" t="0" r="0" b="7620"/>
+            <wp:docPr id="5" name="Grafico 5"/>
+            <wp:cNvGraphicFramePr/>
+            <a:graphic xmlns:a="http://schemas.openxmlformats.org/drawingml/2006/main">
+              <a:graphicData uri="http://schemas.openxmlformats.org/drawingml/2006/chart">
+                <c:chart xmlns:c="http://schemas.openxmlformats.org/drawingml/2006/chart" xmlns:r="http://schemas.openxmlformats.org/officeDocument/2006/relationships" r:id="rId14"/>
+              </a:graphicData>
+            </a:graphic>
+          </wp:inline>
+        </w:drawing>
+      </w:r>
+    </w:p>
+    <w:p>
+      <w:pPr>
+        <w:jc w:val="center"/>
+      </w:pPr>
+      <w:r>
+        <w:rPr>
+          <w:noProof/>
+        </w:rPr>
+        <w:lastRenderedPageBreak/>
+        <w:drawing>
+          <wp:inline distT="0" distB="0" distL="0" distR="0" wp14:anchorId="7AAA16AC" wp14:editId="09ECBA3B">
+            <wp:extent cx="5353050" cy="3840480"/>
+            <wp:effectExtent l="0" t="0" r="0" b="7620"/>
+            <wp:docPr id="6" name="Grafico 6"/>
+            <wp:cNvGraphicFramePr/>
+            <a:graphic xmlns:a="http://schemas.openxmlformats.org/drawingml/2006/main">
+              <a:graphicData uri="http://schemas.openxmlformats.org/drawingml/2006/chart">
+                <c:chart xmlns:c="http://schemas.openxmlformats.org/drawingml/2006/chart" xmlns:r="http://schemas.openxmlformats.org/officeDocument/2006/relationships" r:id="rId15"/>
               </a:graphicData>
             </a:graphic>
           </wp:inline>
@@ -832,7 +1389,7 @@
                     </pic:cNvPicPr>
                   </pic:nvPicPr>
                   <pic:blipFill>
-                    <a:blip r:embed="rId13">
+                    <a:blip r:embed="rId16">
                       <a:extLst>
                         <a:ext uri="{28A0092B-C50C-407E-A947-70E740481C1C}">
                           <a14:useLocalDpi xmlns:a14="http://schemas.microsoft.com/office/drawing/2010/main" val="0"/>
@@ -879,13 +1436,7 @@
         <w:rPr>
           <w:rFonts w:ascii="Courier New" w:hAnsi="Courier New" w:cs="Courier New"/>
         </w:rPr>
-        <w:t>ConvertiCertificatiInICD11</w:t>
-      </w:r>
-      <w:r>
-        <w:rPr>
-          <w:rFonts w:ascii="Courier New" w:hAnsi="Courier New" w:cs="Courier New"/>
-        </w:rPr>
-        <w:t xml:space="preserve"> -help</w:t>
+        <w:t>ConvertiCertificatiInICD11 -help</w:t>
       </w:r>
     </w:p>
     <w:p>
@@ -981,6 +1532,7 @@
         <w:rPr>
           <w:rFonts w:ascii="Courier New" w:hAnsi="Courier New" w:cs="Courier New"/>
         </w:rPr>
+        <w:lastRenderedPageBreak/>
         <w:t>-</w:t>
       </w:r>
       <w:proofErr w:type="spellStart"/>
@@ -1033,7 +1585,6 @@
         <w:rPr>
           <w:rFonts w:ascii="Courier New" w:hAnsi="Courier New" w:cs="Courier New"/>
         </w:rPr>
-        <w:lastRenderedPageBreak/>
         <w:t>-</w:t>
       </w:r>
       <w:proofErr w:type="spellStart"/>
@@ -1068,19 +1619,7 @@
         <w:rPr>
           <w:rFonts w:cstheme="minorHAnsi"/>
         </w:rPr>
-        <w:t xml:space="preserve">, </w:t>
-      </w:r>
-      <w:r>
-        <w:rPr>
-          <w:rFonts w:cstheme="minorHAnsi"/>
-        </w:rPr>
-        <w:t>permette di specificare il nome e la posizione del file</w:t>
-      </w:r>
-      <w:r>
-        <w:rPr>
-          <w:rFonts w:cstheme="minorHAnsi"/>
-        </w:rPr>
-        <w:t xml:space="preserve"> utilizzato per il mapping;</w:t>
+        <w:t>, permette di specificare il nome e la posizione del file utilizzato per il mapping;</w:t>
       </w:r>
     </w:p>
     <w:p>
@@ -1132,13 +1671,7 @@
         <w:rPr>
           <w:rFonts w:cstheme="minorHAnsi"/>
         </w:rPr>
-        <w:t xml:space="preserve">, </w:t>
-      </w:r>
-      <w:r>
-        <w:rPr>
-          <w:rFonts w:cstheme="minorHAnsi"/>
-        </w:rPr>
-        <w:t>permette di specificare il nome e la posizione del file dove andranno i risultati dell’analisi statistica effettuata;</w:t>
+        <w:t>, permette di specificare il nome e la posizione del file dove andranno i risultati dell’analisi statistica effettuata;</w:t>
       </w:r>
     </w:p>
     <w:p>
@@ -1238,13 +1771,7 @@
     </w:p>
     <w:p>
       <w:r>
-        <w:t xml:space="preserve">Per l’esecuzione del </w:t>
-      </w:r>
-      <w:r>
-        <w:t>progetto</w:t>
-      </w:r>
-      <w:r>
-        <w:t xml:space="preserve"> è necessario conoscere </w:t>
+        <w:t xml:space="preserve">Per l’esecuzione del progetto è necessario conoscere </w:t>
       </w:r>
       <w:r>
         <w:t xml:space="preserve">la posizione </w:t>
@@ -1273,13 +1800,11 @@
         <w:jc w:val="center"/>
         <w:rPr>
           <w:rFonts w:ascii="Courier New" w:hAnsi="Courier New" w:cs="Courier New"/>
-          <w:lang w:val="en-GB"/>
         </w:rPr>
       </w:pPr>
       <w:r>
         <w:rPr>
           <w:rFonts w:ascii="Courier New" w:hAnsi="Courier New" w:cs="Courier New"/>
-          <w:lang w:val="en-GB"/>
         </w:rPr>
         <w:t>java ConvertiCertificatiInICD11 &lt;</w:t>
       </w:r>
@@ -1287,7 +1812,6 @@
       <w:r>
         <w:rPr>
           <w:rFonts w:ascii="Courier New" w:hAnsi="Courier New" w:cs="Courier New"/>
-          <w:lang w:val="en-GB"/>
         </w:rPr>
         <w:t>pathFileDaConvertire</w:t>
       </w:r>
@@ -1295,7 +1819,6 @@
       <w:r>
         <w:rPr>
           <w:rFonts w:ascii="Courier New" w:hAnsi="Courier New" w:cs="Courier New"/>
-          <w:lang w:val="en-GB"/>
         </w:rPr>
         <w:t>&gt; -</w:t>
       </w:r>
@@ -1303,7 +1826,6 @@
       <w:r>
         <w:rPr>
           <w:rFonts w:ascii="Courier New" w:hAnsi="Courier New" w:cs="Courier New"/>
-          <w:lang w:val="en-GB"/>
         </w:rPr>
         <w:t>mappingPath</w:t>
       </w:r>
@@ -1311,7 +1833,6 @@
       <w:r>
         <w:rPr>
           <w:rFonts w:ascii="Courier New" w:hAnsi="Courier New" w:cs="Courier New"/>
-          <w:lang w:val="en-GB"/>
         </w:rPr>
         <w:t xml:space="preserve"> &lt;</w:t>
       </w:r>
@@ -1319,7 +1840,6 @@
       <w:r>
         <w:rPr>
           <w:rFonts w:ascii="Courier New" w:hAnsi="Courier New" w:cs="Courier New"/>
-          <w:lang w:val="en-GB"/>
         </w:rPr>
         <w:t>pathFileMapping</w:t>
       </w:r>
@@ -1327,7 +1847,6 @@
       <w:r>
         <w:rPr>
           <w:rFonts w:ascii="Courier New" w:hAnsi="Courier New" w:cs="Courier New"/>
-          <w:lang w:val="en-GB"/>
         </w:rPr>
         <w:t>&gt;</w:t>
       </w:r>
@@ -1447,7 +1966,7 @@
       </w:pPr>
     </w:p>
     <w:sectPr>
-      <w:footerReference w:type="default" r:id="rId14"/>
+      <w:footerReference w:type="default" r:id="rId17"/>
       <w:pgSz w:w="11907" w:h="16839" w:code="9"/>
       <w:pgMar w:top="1440" w:right="1440" w:bottom="1440" w:left="1440" w:header="720" w:footer="720" w:gutter="0"/>
       <w:cols w:space="720"/>
@@ -1754,6 +2273,119 @@
     </w:lvl>
   </w:abstractNum>
   <w:abstractNum w:abstractNumId="10" w15:restartNumberingAfterBreak="0">
+    <w:nsid w:val="01932408"/>
+    <w:multiLevelType w:val="hybridMultilevel"/>
+    <w:tmpl w:val="EBC453E8"/>
+    <w:lvl w:ilvl="0" w:tplc="04100001">
+      <w:start w:val="1"/>
+      <w:numFmt w:val="bullet"/>
+      <w:lvlText w:val=""/>
+      <w:lvlJc w:val="left"/>
+      <w:pPr>
+        <w:ind w:left="720" w:hanging="360"/>
+      </w:pPr>
+      <w:rPr>
+        <w:rFonts w:ascii="Symbol" w:hAnsi="Symbol" w:hint="default"/>
+      </w:rPr>
+    </w:lvl>
+    <w:lvl w:ilvl="1" w:tplc="04100003" w:tentative="1">
+      <w:start w:val="1"/>
+      <w:numFmt w:val="bullet"/>
+      <w:lvlText w:val="o"/>
+      <w:lvlJc w:val="left"/>
+      <w:pPr>
+        <w:ind w:left="1440" w:hanging="360"/>
+      </w:pPr>
+      <w:rPr>
+        <w:rFonts w:ascii="Courier New" w:hAnsi="Courier New" w:cs="Courier New" w:hint="default"/>
+      </w:rPr>
+    </w:lvl>
+    <w:lvl w:ilvl="2" w:tplc="04100005" w:tentative="1">
+      <w:start w:val="1"/>
+      <w:numFmt w:val="bullet"/>
+      <w:lvlText w:val=""/>
+      <w:lvlJc w:val="left"/>
+      <w:pPr>
+        <w:ind w:left="2160" w:hanging="360"/>
+      </w:pPr>
+      <w:rPr>
+        <w:rFonts w:ascii="Wingdings" w:hAnsi="Wingdings" w:hint="default"/>
+      </w:rPr>
+    </w:lvl>
+    <w:lvl w:ilvl="3" w:tplc="04100001" w:tentative="1">
+      <w:start w:val="1"/>
+      <w:numFmt w:val="bullet"/>
+      <w:lvlText w:val=""/>
+      <w:lvlJc w:val="left"/>
+      <w:pPr>
+        <w:ind w:left="2880" w:hanging="360"/>
+      </w:pPr>
+      <w:rPr>
+        <w:rFonts w:ascii="Symbol" w:hAnsi="Symbol" w:hint="default"/>
+      </w:rPr>
+    </w:lvl>
+    <w:lvl w:ilvl="4" w:tplc="04100003" w:tentative="1">
+      <w:start w:val="1"/>
+      <w:numFmt w:val="bullet"/>
+      <w:lvlText w:val="o"/>
+      <w:lvlJc w:val="left"/>
+      <w:pPr>
+        <w:ind w:left="3600" w:hanging="360"/>
+      </w:pPr>
+      <w:rPr>
+        <w:rFonts w:ascii="Courier New" w:hAnsi="Courier New" w:cs="Courier New" w:hint="default"/>
+      </w:rPr>
+    </w:lvl>
+    <w:lvl w:ilvl="5" w:tplc="04100005" w:tentative="1">
+      <w:start w:val="1"/>
+      <w:numFmt w:val="bullet"/>
+      <w:lvlText w:val=""/>
+      <w:lvlJc w:val="left"/>
+      <w:pPr>
+        <w:ind w:left="4320" w:hanging="360"/>
+      </w:pPr>
+      <w:rPr>
+        <w:rFonts w:ascii="Wingdings" w:hAnsi="Wingdings" w:hint="default"/>
+      </w:rPr>
+    </w:lvl>
+    <w:lvl w:ilvl="6" w:tplc="04100001" w:tentative="1">
+      <w:start w:val="1"/>
+      <w:numFmt w:val="bullet"/>
+      <w:lvlText w:val=""/>
+      <w:lvlJc w:val="left"/>
+      <w:pPr>
+        <w:ind w:left="5040" w:hanging="360"/>
+      </w:pPr>
+      <w:rPr>
+        <w:rFonts w:ascii="Symbol" w:hAnsi="Symbol" w:hint="default"/>
+      </w:rPr>
+    </w:lvl>
+    <w:lvl w:ilvl="7" w:tplc="04100003" w:tentative="1">
+      <w:start w:val="1"/>
+      <w:numFmt w:val="bullet"/>
+      <w:lvlText w:val="o"/>
+      <w:lvlJc w:val="left"/>
+      <w:pPr>
+        <w:ind w:left="5760" w:hanging="360"/>
+      </w:pPr>
+      <w:rPr>
+        <w:rFonts w:ascii="Courier New" w:hAnsi="Courier New" w:cs="Courier New" w:hint="default"/>
+      </w:rPr>
+    </w:lvl>
+    <w:lvl w:ilvl="8" w:tplc="04100005" w:tentative="1">
+      <w:start w:val="1"/>
+      <w:numFmt w:val="bullet"/>
+      <w:lvlText w:val=""/>
+      <w:lvlJc w:val="left"/>
+      <w:pPr>
+        <w:ind w:left="6480" w:hanging="360"/>
+      </w:pPr>
+      <w:rPr>
+        <w:rFonts w:ascii="Wingdings" w:hAnsi="Wingdings" w:hint="default"/>
+      </w:rPr>
+    </w:lvl>
+  </w:abstractNum>
+  <w:abstractNum w:abstractNumId="11" w15:restartNumberingAfterBreak="0">
     <w:nsid w:val="07370819"/>
     <w:multiLevelType w:val="multilevel"/>
     <w:tmpl w:val="0409001F"/>
@@ -1839,7 +2471,7 @@
       </w:pPr>
     </w:lvl>
   </w:abstractNum>
-  <w:abstractNum w:abstractNumId="11" w15:restartNumberingAfterBreak="0">
+  <w:abstractNum w:abstractNumId="12" w15:restartNumberingAfterBreak="0">
     <w:nsid w:val="0A42467A"/>
     <w:multiLevelType w:val="multilevel"/>
     <w:tmpl w:val="32C64BCA"/>
@@ -1926,7 +2558,7 @@
       </w:pPr>
     </w:lvl>
   </w:abstractNum>
-  <w:abstractNum w:abstractNumId="12" w15:restartNumberingAfterBreak="0">
+  <w:abstractNum w:abstractNumId="13" w15:restartNumberingAfterBreak="0">
     <w:nsid w:val="0B086CCA"/>
     <w:multiLevelType w:val="multilevel"/>
     <w:tmpl w:val="04090023"/>
@@ -2013,7 +2645,7 @@
       </w:pPr>
     </w:lvl>
   </w:abstractNum>
-  <w:abstractNum w:abstractNumId="13" w15:restartNumberingAfterBreak="0">
+  <w:abstractNum w:abstractNumId="14" w15:restartNumberingAfterBreak="0">
     <w:nsid w:val="0DBE68A0"/>
     <w:multiLevelType w:val="multilevel"/>
     <w:tmpl w:val="0409001F"/>
@@ -2099,7 +2731,7 @@
       </w:pPr>
     </w:lvl>
   </w:abstractNum>
-  <w:abstractNum w:abstractNumId="14" w15:restartNumberingAfterBreak="0">
+  <w:abstractNum w:abstractNumId="15" w15:restartNumberingAfterBreak="0">
     <w:nsid w:val="1482775B"/>
     <w:multiLevelType w:val="multilevel"/>
     <w:tmpl w:val="0EBA3C40"/>
@@ -2185,7 +2817,7 @@
       </w:pPr>
     </w:lvl>
   </w:abstractNum>
-  <w:abstractNum w:abstractNumId="15" w15:restartNumberingAfterBreak="0">
+  <w:abstractNum w:abstractNumId="16" w15:restartNumberingAfterBreak="0">
     <w:nsid w:val="157272BF"/>
     <w:multiLevelType w:val="multilevel"/>
     <w:tmpl w:val="0409001D"/>
@@ -2271,7 +2903,7 @@
       </w:pPr>
     </w:lvl>
   </w:abstractNum>
-  <w:abstractNum w:abstractNumId="16" w15:restartNumberingAfterBreak="0">
+  <w:abstractNum w:abstractNumId="17" w15:restartNumberingAfterBreak="0">
     <w:nsid w:val="2BA34911"/>
     <w:multiLevelType w:val="hybridMultilevel"/>
     <w:tmpl w:val="988839AC"/>
@@ -2357,7 +2989,7 @@
       </w:pPr>
     </w:lvl>
   </w:abstractNum>
-  <w:abstractNum w:abstractNumId="17" w15:restartNumberingAfterBreak="0">
+  <w:abstractNum w:abstractNumId="18" w15:restartNumberingAfterBreak="0">
     <w:nsid w:val="32C57636"/>
     <w:multiLevelType w:val="hybridMultilevel"/>
     <w:tmpl w:val="BC0836D4"/>
@@ -2470,7 +3102,7 @@
       </w:rPr>
     </w:lvl>
   </w:abstractNum>
-  <w:abstractNum w:abstractNumId="18" w15:restartNumberingAfterBreak="0">
+  <w:abstractNum w:abstractNumId="19" w15:restartNumberingAfterBreak="0">
     <w:nsid w:val="3F9A3F7E"/>
     <w:multiLevelType w:val="multilevel"/>
     <w:tmpl w:val="04090023"/>
@@ -2557,7 +3189,7 @@
       </w:pPr>
     </w:lvl>
   </w:abstractNum>
-  <w:abstractNum w:abstractNumId="19" w15:restartNumberingAfterBreak="0">
+  <w:abstractNum w:abstractNumId="20" w15:restartNumberingAfterBreak="0">
     <w:nsid w:val="4986523D"/>
     <w:multiLevelType w:val="multilevel"/>
     <w:tmpl w:val="0409001D"/>
@@ -2643,7 +3275,7 @@
       </w:pPr>
     </w:lvl>
   </w:abstractNum>
-  <w:abstractNum w:abstractNumId="20" w15:restartNumberingAfterBreak="0">
+  <w:abstractNum w:abstractNumId="21" w15:restartNumberingAfterBreak="0">
     <w:nsid w:val="63784BF0"/>
     <w:multiLevelType w:val="hybridMultilevel"/>
     <w:tmpl w:val="DF927D30"/>
@@ -2756,7 +3388,7 @@
       </w:rPr>
     </w:lvl>
   </w:abstractNum>
-  <w:abstractNum w:abstractNumId="21" w15:restartNumberingAfterBreak="0">
+  <w:abstractNum w:abstractNumId="22" w15:restartNumberingAfterBreak="0">
     <w:nsid w:val="785C3DC4"/>
     <w:multiLevelType w:val="hybridMultilevel"/>
     <w:tmpl w:val="6F30158C"/>
@@ -2870,10 +3502,10 @@
     </w:lvl>
   </w:abstractNum>
   <w:num w:numId="1">
-    <w:abstractNumId w:val="14"/>
+    <w:abstractNumId w:val="15"/>
   </w:num>
   <w:num w:numId="2">
-    <w:abstractNumId w:val="14"/>
+    <w:abstractNumId w:val="15"/>
     <w:lvlOverride w:ilvl="0">
       <w:startOverride w:val="1"/>
     </w:lvlOverride>
@@ -2903,46 +3535,46 @@
     </w:lvlOverride>
   </w:num>
   <w:num w:numId="3">
-    <w:abstractNumId w:val="14"/>
+    <w:abstractNumId w:val="15"/>
   </w:num>
   <w:num w:numId="4">
-    <w:abstractNumId w:val="14"/>
+    <w:abstractNumId w:val="15"/>
   </w:num>
   <w:num w:numId="5">
-    <w:abstractNumId w:val="14"/>
+    <w:abstractNumId w:val="15"/>
   </w:num>
   <w:num w:numId="6">
-    <w:abstractNumId w:val="14"/>
+    <w:abstractNumId w:val="15"/>
   </w:num>
   <w:num w:numId="7">
-    <w:abstractNumId w:val="14"/>
+    <w:abstractNumId w:val="15"/>
   </w:num>
   <w:num w:numId="8">
-    <w:abstractNumId w:val="14"/>
+    <w:abstractNumId w:val="15"/>
   </w:num>
   <w:num w:numId="9">
-    <w:abstractNumId w:val="14"/>
+    <w:abstractNumId w:val="15"/>
   </w:num>
   <w:num w:numId="10">
-    <w:abstractNumId w:val="14"/>
+    <w:abstractNumId w:val="15"/>
   </w:num>
   <w:num w:numId="11">
-    <w:abstractNumId w:val="14"/>
+    <w:abstractNumId w:val="15"/>
   </w:num>
   <w:num w:numId="12">
-    <w:abstractNumId w:val="14"/>
+    <w:abstractNumId w:val="15"/>
   </w:num>
   <w:num w:numId="13">
-    <w:abstractNumId w:val="10"/>
+    <w:abstractNumId w:val="11"/>
   </w:num>
   <w:num w:numId="14">
-    <w:abstractNumId w:val="19"/>
+    <w:abstractNumId w:val="20"/>
   </w:num>
   <w:num w:numId="15">
-    <w:abstractNumId w:val="11"/>
+    <w:abstractNumId w:val="12"/>
   </w:num>
   <w:num w:numId="16">
-    <w:abstractNumId w:val="12"/>
+    <w:abstractNumId w:val="13"/>
   </w:num>
   <w:num w:numId="17">
     <w:abstractNumId w:val="9"/>
@@ -2975,25 +3607,28 @@
     <w:abstractNumId w:val="0"/>
   </w:num>
   <w:num w:numId="27">
-    <w:abstractNumId w:val="13"/>
+    <w:abstractNumId w:val="14"/>
   </w:num>
   <w:num w:numId="28">
-    <w:abstractNumId w:val="15"/>
+    <w:abstractNumId w:val="16"/>
   </w:num>
   <w:num w:numId="29">
+    <w:abstractNumId w:val="19"/>
+  </w:num>
+  <w:num w:numId="30">
+    <w:abstractNumId w:val="21"/>
+  </w:num>
+  <w:num w:numId="31">
     <w:abstractNumId w:val="18"/>
   </w:num>
-  <w:num w:numId="30">
-    <w:abstractNumId w:val="20"/>
-  </w:num>
-  <w:num w:numId="31">
+  <w:num w:numId="32">
     <w:abstractNumId w:val="17"/>
   </w:num>
-  <w:num w:numId="32">
-    <w:abstractNumId w:val="16"/>
+  <w:num w:numId="33">
+    <w:abstractNumId w:val="22"/>
   </w:num>
-  <w:num w:numId="33">
-    <w:abstractNumId w:val="21"/>
+  <w:num w:numId="34">
+    <w:abstractNumId w:val="10"/>
   </w:num>
 </w:numbering>
 </file>
@@ -4480,7 +5115,7 @@
             </c:spPr>
             <c:extLst>
               <c:ext xmlns:c16="http://schemas.microsoft.com/office/drawing/2014/chart" uri="{C3380CC4-5D6E-409C-BE32-E72D297353CC}">
-                <c16:uniqueId val="{00000001-A9B7-48E3-9CEE-6921005E195B}"/>
+                <c16:uniqueId val="{00000001-0090-4D7B-A40C-9D07C7752870}"/>
               </c:ext>
             </c:extLst>
           </c:dPt>
@@ -4500,7 +5135,7 @@
             </c:spPr>
             <c:extLst>
               <c:ext xmlns:c16="http://schemas.microsoft.com/office/drawing/2014/chart" uri="{C3380CC4-5D6E-409C-BE32-E72D297353CC}">
-                <c16:uniqueId val="{00000003-A9B7-48E3-9CEE-6921005E195B}"/>
+                <c16:uniqueId val="{00000003-0090-4D7B-A40C-9D07C7752870}"/>
               </c:ext>
             </c:extLst>
           </c:dPt>
@@ -4512,15 +5147,13 @@
                 <a:schemeClr val="accent3"/>
               </a:solidFill>
               <a:ln w="19050">
-                <a:solidFill>
-                  <a:schemeClr val="lt1"/>
-                </a:solidFill>
+                <a:noFill/>
               </a:ln>
               <a:effectLst/>
             </c:spPr>
             <c:extLst>
               <c:ext xmlns:c16="http://schemas.microsoft.com/office/drawing/2014/chart" uri="{C3380CC4-5D6E-409C-BE32-E72D297353CC}">
-                <c16:uniqueId val="{00000005-A9B7-48E3-9CEE-6921005E195B}"/>
+                <c16:uniqueId val="{00000005-0090-4D7B-A40C-9D07C7752870}"/>
               </c:ext>
             </c:extLst>
           </c:dPt>
@@ -4540,7 +5173,7 @@
             </c:spPr>
             <c:extLst>
               <c:ext xmlns:c16="http://schemas.microsoft.com/office/drawing/2014/chart" uri="{C3380CC4-5D6E-409C-BE32-E72D297353CC}">
-                <c16:uniqueId val="{00000007-A9B7-48E3-9CEE-6921005E195B}"/>
+                <c16:uniqueId val="{00000007-0090-4D7B-A40C-9D07C7752870}"/>
               </c:ext>
             </c:extLst>
           </c:dPt>
@@ -4560,7 +5193,7 @@
             </c:spPr>
             <c:extLst>
               <c:ext xmlns:c16="http://schemas.microsoft.com/office/drawing/2014/chart" uri="{C3380CC4-5D6E-409C-BE32-E72D297353CC}">
-                <c16:uniqueId val="{00000009-A9B7-48E3-9CEE-6921005E195B}"/>
+                <c16:uniqueId val="{00000009-0090-4D7B-A40C-9D07C7752870}"/>
               </c:ext>
             </c:extLst>
           </c:dPt>
@@ -4591,7 +5224,7 @@
                 <c:formatCode>General</c:formatCode>
                 <c:ptCount val="4"/>
                 <c:pt idx="0">
-                  <c:v>20000</c:v>
+                  <c:v>40000</c:v>
                 </c:pt>
                 <c:pt idx="1">
                   <c:v>0</c:v>
@@ -4692,12 +5325,1170 @@
       <a:schemeClr val="bg1"/>
     </a:solidFill>
     <a:ln w="9525" cap="flat" cmpd="sng" algn="ctr">
-      <a:solidFill>
-        <a:schemeClr val="tx1">
-          <a:lumMod val="15000"/>
-          <a:lumOff val="85000"/>
-        </a:schemeClr>
-      </a:solidFill>
+      <a:noFill/>
+      <a:round/>
+    </a:ln>
+    <a:effectLst/>
+  </c:spPr>
+  <c:txPr>
+    <a:bodyPr/>
+    <a:lstStyle/>
+    <a:p>
+      <a:pPr>
+        <a:defRPr/>
+      </a:pPr>
+      <a:endParaRPr lang="it-IT"/>
+    </a:p>
+  </c:txPr>
+  <c:externalData r:id="rId3">
+    <c:autoUpdate val="0"/>
+  </c:externalData>
+</c:chartSpace>
+</file>
+
+<file path=word/charts/chart2.xml><?xml version="1.0" encoding="utf-8"?>
+<c:chartSpace xmlns:c="http://schemas.openxmlformats.org/drawingml/2006/chart" xmlns:a="http://schemas.openxmlformats.org/drawingml/2006/main" xmlns:r="http://schemas.openxmlformats.org/officeDocument/2006/relationships" xmlns:c16r2="http://schemas.microsoft.com/office/drawing/2015/06/chart">
+  <c:date1904 val="0"/>
+  <c:lang val="it-IT"/>
+  <c:roundedCorners val="0"/>
+  <mc:AlternateContent xmlns:mc="http://schemas.openxmlformats.org/markup-compatibility/2006">
+    <mc:Choice xmlns:c14="http://schemas.microsoft.com/office/drawing/2007/8/2/chart" Requires="c14">
+      <c14:style val="102"/>
+    </mc:Choice>
+    <mc:Fallback>
+      <c:style val="2"/>
+    </mc:Fallback>
+  </mc:AlternateContent>
+  <c:chart>
+    <c:title>
+      <c:overlay val="0"/>
+      <c:spPr>
+        <a:noFill/>
+        <a:ln>
+          <a:noFill/>
+        </a:ln>
+        <a:effectLst/>
+      </c:spPr>
+      <c:txPr>
+        <a:bodyPr rot="0" spcFirstLastPara="1" vertOverflow="ellipsis" vert="horz" wrap="square" anchor="ctr" anchorCtr="1"/>
+        <a:lstStyle/>
+        <a:p>
+          <a:pPr>
+            <a:defRPr sz="1400" b="0" i="0" u="none" strike="noStrike" kern="1200" spc="0" baseline="0">
+              <a:solidFill>
+                <a:schemeClr val="tx1">
+                  <a:lumMod val="65000"/>
+                  <a:lumOff val="35000"/>
+                </a:schemeClr>
+              </a:solidFill>
+              <a:latin typeface="+mn-lt"/>
+              <a:ea typeface="+mn-ea"/>
+              <a:cs typeface="+mn-cs"/>
+            </a:defRPr>
+          </a:pPr>
+          <a:endParaRPr lang="it-IT"/>
+        </a:p>
+      </c:txPr>
+    </c:title>
+    <c:autoTitleDeleted val="0"/>
+    <c:plotArea>
+      <c:layout/>
+      <c:doughnutChart>
+        <c:varyColors val="1"/>
+        <c:ser>
+          <c:idx val="0"/>
+          <c:order val="0"/>
+          <c:tx>
+            <c:strRef>
+              <c:f>Foglio1!$B$1</c:f>
+              <c:strCache>
+                <c:ptCount val="1"/>
+                <c:pt idx="0">
+                  <c:v>Distribuzione Tipologia Conversione</c:v>
+                </c:pt>
+              </c:strCache>
+            </c:strRef>
+          </c:tx>
+          <c:dPt>
+            <c:idx val="0"/>
+            <c:bubble3D val="0"/>
+            <c:spPr>
+              <a:solidFill>
+                <a:schemeClr val="accent1"/>
+              </a:solidFill>
+              <a:ln w="19050">
+                <a:solidFill>
+                  <a:schemeClr val="lt1"/>
+                </a:solidFill>
+              </a:ln>
+              <a:effectLst/>
+            </c:spPr>
+            <c:extLst>
+              <c:ext xmlns:c16="http://schemas.microsoft.com/office/drawing/2014/chart" uri="{C3380CC4-5D6E-409C-BE32-E72D297353CC}">
+                <c16:uniqueId val="{00000001-4DAC-4088-922D-E8B21A0ABDFE}"/>
+              </c:ext>
+            </c:extLst>
+          </c:dPt>
+          <c:dPt>
+            <c:idx val="1"/>
+            <c:bubble3D val="0"/>
+            <c:spPr>
+              <a:solidFill>
+                <a:schemeClr val="accent2"/>
+              </a:solidFill>
+              <a:ln w="19050">
+                <a:solidFill>
+                  <a:schemeClr val="lt1"/>
+                </a:solidFill>
+              </a:ln>
+              <a:effectLst/>
+            </c:spPr>
+            <c:extLst>
+              <c:ext xmlns:c16="http://schemas.microsoft.com/office/drawing/2014/chart" uri="{C3380CC4-5D6E-409C-BE32-E72D297353CC}">
+                <c16:uniqueId val="{00000003-4DAC-4088-922D-E8B21A0ABDFE}"/>
+              </c:ext>
+            </c:extLst>
+          </c:dPt>
+          <c:dPt>
+            <c:idx val="2"/>
+            <c:bubble3D val="0"/>
+            <c:spPr>
+              <a:solidFill>
+                <a:schemeClr val="accent3"/>
+              </a:solidFill>
+              <a:ln w="19050">
+                <a:solidFill>
+                  <a:schemeClr val="lt1"/>
+                </a:solidFill>
+              </a:ln>
+              <a:effectLst/>
+            </c:spPr>
+            <c:extLst>
+              <c:ext xmlns:c16="http://schemas.microsoft.com/office/drawing/2014/chart" uri="{C3380CC4-5D6E-409C-BE32-E72D297353CC}">
+                <c16:uniqueId val="{00000005-4DAC-4088-922D-E8B21A0ABDFE}"/>
+              </c:ext>
+            </c:extLst>
+          </c:dPt>
+          <c:cat>
+            <c:strRef>
+              <c:f>Foglio1!$A$2:$A$4</c:f>
+              <c:strCache>
+                <c:ptCount val="3"/>
+                <c:pt idx="0">
+                  <c:v>Equivalent</c:v>
+                </c:pt>
+                <c:pt idx="1">
+                  <c:v>SubClassGood</c:v>
+                </c:pt>
+                <c:pt idx="2">
+                  <c:v>SubClass</c:v>
+                </c:pt>
+              </c:strCache>
+            </c:strRef>
+          </c:cat>
+          <c:val>
+            <c:numRef>
+              <c:f>Foglio1!$B$2:$B$4</c:f>
+              <c:numCache>
+                <c:formatCode>General</c:formatCode>
+                <c:ptCount val="3"/>
+                <c:pt idx="0">
+                  <c:v>16868</c:v>
+                </c:pt>
+                <c:pt idx="1">
+                  <c:v>628</c:v>
+                </c:pt>
+                <c:pt idx="2">
+                  <c:v>82292</c:v>
+                </c:pt>
+              </c:numCache>
+            </c:numRef>
+          </c:val>
+          <c:extLst>
+            <c:ext xmlns:c16="http://schemas.microsoft.com/office/drawing/2014/chart" uri="{C3380CC4-5D6E-409C-BE32-E72D297353CC}">
+              <c16:uniqueId val="{00000000-0D26-428B-B0ED-ACF23FC2B4C6}"/>
+            </c:ext>
+          </c:extLst>
+        </c:ser>
+        <c:dLbls>
+          <c:showLegendKey val="0"/>
+          <c:showVal val="0"/>
+          <c:showCatName val="0"/>
+          <c:showSerName val="0"/>
+          <c:showPercent val="0"/>
+          <c:showBubbleSize val="0"/>
+          <c:showLeaderLines val="1"/>
+        </c:dLbls>
+        <c:firstSliceAng val="0"/>
+        <c:holeSize val="75"/>
+      </c:doughnutChart>
+      <c:spPr>
+        <a:noFill/>
+        <a:ln>
+          <a:noFill/>
+        </a:ln>
+        <a:effectLst/>
+      </c:spPr>
+    </c:plotArea>
+    <c:legend>
+      <c:legendPos val="b"/>
+      <c:overlay val="0"/>
+      <c:spPr>
+        <a:noFill/>
+        <a:ln>
+          <a:noFill/>
+        </a:ln>
+        <a:effectLst/>
+      </c:spPr>
+      <c:txPr>
+        <a:bodyPr rot="0" spcFirstLastPara="1" vertOverflow="ellipsis" vert="horz" wrap="square" anchor="ctr" anchorCtr="1"/>
+        <a:lstStyle/>
+        <a:p>
+          <a:pPr>
+            <a:defRPr sz="900" b="0" i="0" u="none" strike="noStrike" kern="1200" baseline="0">
+              <a:solidFill>
+                <a:schemeClr val="tx1">
+                  <a:lumMod val="65000"/>
+                  <a:lumOff val="35000"/>
+                </a:schemeClr>
+              </a:solidFill>
+              <a:latin typeface="+mn-lt"/>
+              <a:ea typeface="+mn-ea"/>
+              <a:cs typeface="+mn-cs"/>
+            </a:defRPr>
+          </a:pPr>
+          <a:endParaRPr lang="it-IT"/>
+        </a:p>
+      </c:txPr>
+    </c:legend>
+    <c:plotVisOnly val="1"/>
+    <c:dispBlanksAs val="gap"/>
+    <c:extLst>
+      <c:ext xmlns:c16r3="http://schemas.microsoft.com/office/drawing/2017/03/chart" uri="{56B9EC1D-385E-4148-901F-78D8002777C0}">
+        <c16r3:dataDisplayOptions16>
+          <c16r3:dispNaAsBlank val="1"/>
+        </c16r3:dataDisplayOptions16>
+      </c:ext>
+    </c:extLst>
+    <c:showDLblsOverMax val="0"/>
+  </c:chart>
+  <c:spPr>
+    <a:solidFill>
+      <a:schemeClr val="bg1"/>
+    </a:solidFill>
+    <a:ln w="9525" cap="flat" cmpd="sng" algn="ctr">
+      <a:noFill/>
+      <a:round/>
+    </a:ln>
+    <a:effectLst/>
+  </c:spPr>
+  <c:txPr>
+    <a:bodyPr/>
+    <a:lstStyle/>
+    <a:p>
+      <a:pPr>
+        <a:defRPr/>
+      </a:pPr>
+      <a:endParaRPr lang="it-IT"/>
+    </a:p>
+  </c:txPr>
+  <c:externalData r:id="rId3">
+    <c:autoUpdate val="0"/>
+  </c:externalData>
+</c:chartSpace>
+</file>
+
+<file path=word/charts/chart3.xml><?xml version="1.0" encoding="utf-8"?>
+<c:chartSpace xmlns:c="http://schemas.openxmlformats.org/drawingml/2006/chart" xmlns:a="http://schemas.openxmlformats.org/drawingml/2006/main" xmlns:r="http://schemas.openxmlformats.org/officeDocument/2006/relationships" xmlns:c16r2="http://schemas.microsoft.com/office/drawing/2015/06/chart">
+  <c:date1904 val="0"/>
+  <c:lang val="it-IT"/>
+  <c:roundedCorners val="0"/>
+  <mc:AlternateContent xmlns:mc="http://schemas.openxmlformats.org/markup-compatibility/2006">
+    <mc:Choice xmlns:c14="http://schemas.microsoft.com/office/drawing/2007/8/2/chart" Requires="c14">
+      <c14:style val="102"/>
+    </mc:Choice>
+    <mc:Fallback>
+      <c:style val="2"/>
+    </mc:Fallback>
+  </mc:AlternateContent>
+  <c:chart>
+    <c:title>
+      <c:tx>
+        <c:rich>
+          <a:bodyPr rot="0" spcFirstLastPara="1" vertOverflow="ellipsis" vert="horz" wrap="square" anchor="ctr" anchorCtr="1"/>
+          <a:lstStyle/>
+          <a:p>
+            <a:pPr>
+              <a:defRPr sz="1400" b="0" i="0" u="none" strike="noStrike" kern="1200" spc="0" baseline="0">
+                <a:solidFill>
+                  <a:schemeClr val="tx1">
+                    <a:lumMod val="65000"/>
+                    <a:lumOff val="35000"/>
+                  </a:schemeClr>
+                </a:solidFill>
+                <a:latin typeface="+mn-lt"/>
+                <a:ea typeface="+mn-ea"/>
+                <a:cs typeface="+mn-cs"/>
+              </a:defRPr>
+            </a:pPr>
+            <a:r>
+              <a:rPr lang="it-IT"/>
+              <a:t>Dimensione</a:t>
+            </a:r>
+            <a:r>
+              <a:rPr lang="it-IT" baseline="0"/>
+              <a:t> media certificati (campi non-empty)</a:t>
+            </a:r>
+            <a:endParaRPr lang="it-IT"/>
+          </a:p>
+        </c:rich>
+      </c:tx>
+      <c:overlay val="0"/>
+      <c:spPr>
+        <a:noFill/>
+        <a:ln>
+          <a:noFill/>
+        </a:ln>
+        <a:effectLst/>
+      </c:spPr>
+      <c:txPr>
+        <a:bodyPr rot="0" spcFirstLastPara="1" vertOverflow="ellipsis" vert="horz" wrap="square" anchor="ctr" anchorCtr="1"/>
+        <a:lstStyle/>
+        <a:p>
+          <a:pPr>
+            <a:defRPr sz="1400" b="0" i="0" u="none" strike="noStrike" kern="1200" spc="0" baseline="0">
+              <a:solidFill>
+                <a:schemeClr val="tx1">
+                  <a:lumMod val="65000"/>
+                  <a:lumOff val="35000"/>
+                </a:schemeClr>
+              </a:solidFill>
+              <a:latin typeface="+mn-lt"/>
+              <a:ea typeface="+mn-ea"/>
+              <a:cs typeface="+mn-cs"/>
+            </a:defRPr>
+          </a:pPr>
+          <a:endParaRPr lang="it-IT"/>
+        </a:p>
+      </c:txPr>
+    </c:title>
+    <c:autoTitleDeleted val="0"/>
+    <c:plotArea>
+      <c:layout/>
+      <c:barChart>
+        <c:barDir val="col"/>
+        <c:grouping val="clustered"/>
+        <c:varyColors val="0"/>
+        <c:ser>
+          <c:idx val="0"/>
+          <c:order val="0"/>
+          <c:tx>
+            <c:strRef>
+              <c:f>Foglio1!$B$1</c:f>
+              <c:strCache>
+                <c:ptCount val="1"/>
+                <c:pt idx="0">
+                  <c:v>Dim. Corretti</c:v>
+                </c:pt>
+              </c:strCache>
+            </c:strRef>
+          </c:tx>
+          <c:spPr>
+            <a:solidFill>
+              <a:schemeClr val="accent1"/>
+            </a:solidFill>
+            <a:ln>
+              <a:noFill/>
+            </a:ln>
+            <a:effectLst/>
+          </c:spPr>
+          <c:invertIfNegative val="0"/>
+          <c:cat>
+            <c:numRef>
+              <c:f>Foglio1!$A$2</c:f>
+              <c:numCache>
+                <c:formatCode>General</c:formatCode>
+                <c:ptCount val="1"/>
+              </c:numCache>
+            </c:numRef>
+          </c:cat>
+          <c:val>
+            <c:numRef>
+              <c:f>Foglio1!$B$2</c:f>
+              <c:numCache>
+                <c:formatCode>General</c:formatCode>
+                <c:ptCount val="1"/>
+                <c:pt idx="0">
+                  <c:v>3.89</c:v>
+                </c:pt>
+              </c:numCache>
+            </c:numRef>
+          </c:val>
+          <c:extLst>
+            <c:ext xmlns:c16="http://schemas.microsoft.com/office/drawing/2014/chart" uri="{C3380CC4-5D6E-409C-BE32-E72D297353CC}">
+              <c16:uniqueId val="{00000000-C3AE-49DC-8CD9-1C58111B7E3F}"/>
+            </c:ext>
+          </c:extLst>
+        </c:ser>
+        <c:ser>
+          <c:idx val="1"/>
+          <c:order val="1"/>
+          <c:tx>
+            <c:strRef>
+              <c:f>Foglio1!$C$1</c:f>
+              <c:strCache>
+                <c:ptCount val="1"/>
+                <c:pt idx="0">
+                  <c:v>Dim. NoMapping</c:v>
+                </c:pt>
+              </c:strCache>
+            </c:strRef>
+          </c:tx>
+          <c:spPr>
+            <a:solidFill>
+              <a:schemeClr val="accent2"/>
+            </a:solidFill>
+            <a:ln>
+              <a:noFill/>
+            </a:ln>
+            <a:effectLst/>
+          </c:spPr>
+          <c:invertIfNegative val="0"/>
+          <c:cat>
+            <c:numRef>
+              <c:f>Foglio1!$A$2</c:f>
+              <c:numCache>
+                <c:formatCode>General</c:formatCode>
+                <c:ptCount val="1"/>
+              </c:numCache>
+            </c:numRef>
+          </c:cat>
+          <c:val>
+            <c:numRef>
+              <c:f>Foglio1!$C$2</c:f>
+              <c:numCache>
+                <c:formatCode>General</c:formatCode>
+                <c:ptCount val="1"/>
+                <c:pt idx="0">
+                  <c:v>5.3</c:v>
+                </c:pt>
+              </c:numCache>
+            </c:numRef>
+          </c:val>
+          <c:extLst>
+            <c:ext xmlns:c16="http://schemas.microsoft.com/office/drawing/2014/chart" uri="{C3380CC4-5D6E-409C-BE32-E72D297353CC}">
+              <c16:uniqueId val="{00000001-C3AE-49DC-8CD9-1C58111B7E3F}"/>
+            </c:ext>
+          </c:extLst>
+        </c:ser>
+        <c:ser>
+          <c:idx val="2"/>
+          <c:order val="2"/>
+          <c:tx>
+            <c:strRef>
+              <c:f>Foglio1!$D$1</c:f>
+              <c:strCache>
+                <c:ptCount val="1"/>
+                <c:pt idx="0">
+                  <c:v>Dim. Cod. Inesistente</c:v>
+                </c:pt>
+              </c:strCache>
+            </c:strRef>
+          </c:tx>
+          <c:spPr>
+            <a:solidFill>
+              <a:schemeClr val="accent3"/>
+            </a:solidFill>
+            <a:ln>
+              <a:noFill/>
+            </a:ln>
+            <a:effectLst/>
+          </c:spPr>
+          <c:invertIfNegative val="0"/>
+          <c:cat>
+            <c:numRef>
+              <c:f>Foglio1!$A$2</c:f>
+              <c:numCache>
+                <c:formatCode>General</c:formatCode>
+                <c:ptCount val="1"/>
+              </c:numCache>
+            </c:numRef>
+          </c:cat>
+          <c:val>
+            <c:numRef>
+              <c:f>Foglio1!$D$2</c:f>
+              <c:numCache>
+                <c:formatCode>General</c:formatCode>
+                <c:ptCount val="1"/>
+                <c:pt idx="0">
+                  <c:v>5.14</c:v>
+                </c:pt>
+              </c:numCache>
+            </c:numRef>
+          </c:val>
+          <c:extLst>
+            <c:ext xmlns:c16="http://schemas.microsoft.com/office/drawing/2014/chart" uri="{C3380CC4-5D6E-409C-BE32-E72D297353CC}">
+              <c16:uniqueId val="{00000002-C3AE-49DC-8CD9-1C58111B7E3F}"/>
+            </c:ext>
+          </c:extLst>
+        </c:ser>
+        <c:ser>
+          <c:idx val="3"/>
+          <c:order val="3"/>
+          <c:tx>
+            <c:strRef>
+              <c:f>Foglio1!$E$1</c:f>
+              <c:strCache>
+                <c:ptCount val="1"/>
+                <c:pt idx="0">
+                  <c:v>Dim. Certificato</c:v>
+                </c:pt>
+              </c:strCache>
+            </c:strRef>
+          </c:tx>
+          <c:spPr>
+            <a:solidFill>
+              <a:schemeClr val="accent4"/>
+            </a:solidFill>
+            <a:ln>
+              <a:noFill/>
+            </a:ln>
+            <a:effectLst/>
+          </c:spPr>
+          <c:invertIfNegative val="0"/>
+          <c:cat>
+            <c:numRef>
+              <c:f>Foglio1!$A$2</c:f>
+              <c:numCache>
+                <c:formatCode>General</c:formatCode>
+                <c:ptCount val="1"/>
+              </c:numCache>
+            </c:numRef>
+          </c:cat>
+          <c:val>
+            <c:numRef>
+              <c:f>Foglio1!$E$2</c:f>
+              <c:numCache>
+                <c:formatCode>General</c:formatCode>
+                <c:ptCount val="1"/>
+                <c:pt idx="0">
+                  <c:v>3.84</c:v>
+                </c:pt>
+              </c:numCache>
+            </c:numRef>
+          </c:val>
+          <c:extLst>
+            <c:ext xmlns:c16="http://schemas.microsoft.com/office/drawing/2014/chart" uri="{C3380CC4-5D6E-409C-BE32-E72D297353CC}">
+              <c16:uniqueId val="{00000003-C3AE-49DC-8CD9-1C58111B7E3F}"/>
+            </c:ext>
+          </c:extLst>
+        </c:ser>
+        <c:dLbls>
+          <c:showLegendKey val="0"/>
+          <c:showVal val="0"/>
+          <c:showCatName val="0"/>
+          <c:showSerName val="0"/>
+          <c:showPercent val="0"/>
+          <c:showBubbleSize val="0"/>
+        </c:dLbls>
+        <c:gapWidth val="219"/>
+        <c:overlap val="-27"/>
+        <c:axId val="584480600"/>
+        <c:axId val="584477976"/>
+      </c:barChart>
+      <c:catAx>
+        <c:axId val="584480600"/>
+        <c:scaling>
+          <c:orientation val="minMax"/>
+        </c:scaling>
+        <c:delete val="0"/>
+        <c:axPos val="b"/>
+        <c:numFmt formatCode="General" sourceLinked="1"/>
+        <c:majorTickMark val="none"/>
+        <c:minorTickMark val="none"/>
+        <c:tickLblPos val="nextTo"/>
+        <c:spPr>
+          <a:noFill/>
+          <a:ln w="9525" cap="flat" cmpd="sng" algn="ctr">
+            <a:solidFill>
+              <a:schemeClr val="tx1">
+                <a:lumMod val="15000"/>
+                <a:lumOff val="85000"/>
+              </a:schemeClr>
+            </a:solidFill>
+            <a:round/>
+          </a:ln>
+          <a:effectLst/>
+        </c:spPr>
+        <c:txPr>
+          <a:bodyPr rot="-60000000" spcFirstLastPara="1" vertOverflow="ellipsis" vert="horz" wrap="square" anchor="ctr" anchorCtr="1"/>
+          <a:lstStyle/>
+          <a:p>
+            <a:pPr>
+              <a:defRPr sz="900" b="0" i="0" u="none" strike="noStrike" kern="1200" baseline="0">
+                <a:solidFill>
+                  <a:schemeClr val="tx1">
+                    <a:lumMod val="65000"/>
+                    <a:lumOff val="35000"/>
+                  </a:schemeClr>
+                </a:solidFill>
+                <a:latin typeface="+mn-lt"/>
+                <a:ea typeface="+mn-ea"/>
+                <a:cs typeface="+mn-cs"/>
+              </a:defRPr>
+            </a:pPr>
+            <a:endParaRPr lang="it-IT"/>
+          </a:p>
+        </c:txPr>
+        <c:crossAx val="584477976"/>
+        <c:crosses val="autoZero"/>
+        <c:auto val="1"/>
+        <c:lblAlgn val="ctr"/>
+        <c:lblOffset val="100"/>
+        <c:noMultiLvlLbl val="0"/>
+      </c:catAx>
+      <c:valAx>
+        <c:axId val="584477976"/>
+        <c:scaling>
+          <c:orientation val="minMax"/>
+        </c:scaling>
+        <c:delete val="0"/>
+        <c:axPos val="l"/>
+        <c:majorGridlines>
+          <c:spPr>
+            <a:ln w="9525" cap="flat" cmpd="sng" algn="ctr">
+              <a:solidFill>
+                <a:schemeClr val="tx1">
+                  <a:lumMod val="15000"/>
+                  <a:lumOff val="85000"/>
+                </a:schemeClr>
+              </a:solidFill>
+              <a:round/>
+            </a:ln>
+            <a:effectLst/>
+          </c:spPr>
+        </c:majorGridlines>
+        <c:numFmt formatCode="General" sourceLinked="1"/>
+        <c:majorTickMark val="none"/>
+        <c:minorTickMark val="none"/>
+        <c:tickLblPos val="nextTo"/>
+        <c:spPr>
+          <a:noFill/>
+          <a:ln>
+            <a:noFill/>
+          </a:ln>
+          <a:effectLst/>
+        </c:spPr>
+        <c:txPr>
+          <a:bodyPr rot="-60000000" spcFirstLastPara="1" vertOverflow="ellipsis" vert="horz" wrap="square" anchor="ctr" anchorCtr="1"/>
+          <a:lstStyle/>
+          <a:p>
+            <a:pPr>
+              <a:defRPr sz="900" b="0" i="0" u="none" strike="noStrike" kern="1200" baseline="0">
+                <a:solidFill>
+                  <a:schemeClr val="tx1">
+                    <a:lumMod val="65000"/>
+                    <a:lumOff val="35000"/>
+                  </a:schemeClr>
+                </a:solidFill>
+                <a:latin typeface="+mn-lt"/>
+                <a:ea typeface="+mn-ea"/>
+                <a:cs typeface="+mn-cs"/>
+              </a:defRPr>
+            </a:pPr>
+            <a:endParaRPr lang="it-IT"/>
+          </a:p>
+        </c:txPr>
+        <c:crossAx val="584480600"/>
+        <c:crosses val="autoZero"/>
+        <c:crossBetween val="between"/>
+      </c:valAx>
+      <c:spPr>
+        <a:noFill/>
+        <a:ln>
+          <a:noFill/>
+        </a:ln>
+        <a:effectLst/>
+      </c:spPr>
+    </c:plotArea>
+    <c:legend>
+      <c:legendPos val="b"/>
+      <c:overlay val="0"/>
+      <c:spPr>
+        <a:noFill/>
+        <a:ln>
+          <a:noFill/>
+        </a:ln>
+        <a:effectLst/>
+      </c:spPr>
+      <c:txPr>
+        <a:bodyPr rot="0" spcFirstLastPara="1" vertOverflow="ellipsis" vert="horz" wrap="square" anchor="ctr" anchorCtr="1"/>
+        <a:lstStyle/>
+        <a:p>
+          <a:pPr>
+            <a:defRPr sz="900" b="0" i="0" u="none" strike="noStrike" kern="1200" baseline="0">
+              <a:solidFill>
+                <a:schemeClr val="tx1">
+                  <a:lumMod val="65000"/>
+                  <a:lumOff val="35000"/>
+                </a:schemeClr>
+              </a:solidFill>
+              <a:latin typeface="+mn-lt"/>
+              <a:ea typeface="+mn-ea"/>
+              <a:cs typeface="+mn-cs"/>
+            </a:defRPr>
+          </a:pPr>
+          <a:endParaRPr lang="it-IT"/>
+        </a:p>
+      </c:txPr>
+    </c:legend>
+    <c:plotVisOnly val="1"/>
+    <c:dispBlanksAs val="gap"/>
+    <c:extLst>
+      <c:ext xmlns:c16r3="http://schemas.microsoft.com/office/drawing/2017/03/chart" uri="{56B9EC1D-385E-4148-901F-78D8002777C0}">
+        <c16r3:dataDisplayOptions16>
+          <c16r3:dispNaAsBlank val="1"/>
+        </c16r3:dataDisplayOptions16>
+      </c:ext>
+    </c:extLst>
+    <c:showDLblsOverMax val="0"/>
+  </c:chart>
+  <c:spPr>
+    <a:solidFill>
+      <a:schemeClr val="bg1"/>
+    </a:solidFill>
+    <a:ln w="9525" cap="flat" cmpd="sng" algn="ctr">
+      <a:noFill/>
+      <a:round/>
+    </a:ln>
+    <a:effectLst/>
+  </c:spPr>
+  <c:txPr>
+    <a:bodyPr/>
+    <a:lstStyle/>
+    <a:p>
+      <a:pPr>
+        <a:defRPr/>
+      </a:pPr>
+      <a:endParaRPr lang="it-IT"/>
+    </a:p>
+  </c:txPr>
+  <c:externalData r:id="rId3">
+    <c:autoUpdate val="0"/>
+  </c:externalData>
+</c:chartSpace>
+</file>
+
+<file path=word/charts/chart4.xml><?xml version="1.0" encoding="utf-8"?>
+<c:chartSpace xmlns:c="http://schemas.openxmlformats.org/drawingml/2006/chart" xmlns:a="http://schemas.openxmlformats.org/drawingml/2006/main" xmlns:r="http://schemas.openxmlformats.org/officeDocument/2006/relationships" xmlns:c16r2="http://schemas.microsoft.com/office/drawing/2015/06/chart">
+  <c:date1904 val="0"/>
+  <c:lang val="it-IT"/>
+  <c:roundedCorners val="0"/>
+  <mc:AlternateContent xmlns:mc="http://schemas.openxmlformats.org/markup-compatibility/2006">
+    <mc:Choice xmlns:c14="http://schemas.microsoft.com/office/drawing/2007/8/2/chart" Requires="c14">
+      <c14:style val="102"/>
+    </mc:Choice>
+    <mc:Fallback>
+      <c:style val="2"/>
+    </mc:Fallback>
+  </mc:AlternateContent>
+  <c:chart>
+    <c:title>
+      <c:tx>
+        <c:rich>
+          <a:bodyPr rot="0" spcFirstLastPara="1" vertOverflow="ellipsis" vert="horz" wrap="square" anchor="ctr" anchorCtr="1"/>
+          <a:lstStyle/>
+          <a:p>
+            <a:pPr>
+              <a:defRPr sz="1400" b="0" i="0" u="none" strike="noStrike" kern="1200" spc="0" baseline="0">
+                <a:solidFill>
+                  <a:schemeClr val="tx1">
+                    <a:lumMod val="65000"/>
+                    <a:lumOff val="35000"/>
+                  </a:schemeClr>
+                </a:solidFill>
+                <a:latin typeface="+mn-lt"/>
+                <a:ea typeface="+mn-ea"/>
+                <a:cs typeface="+mn-cs"/>
+              </a:defRPr>
+            </a:pPr>
+            <a:r>
+              <a:rPr lang="it-IT"/>
+              <a:t>Dimensione media certificati per tipologia</a:t>
+            </a:r>
+            <a:r>
+              <a:rPr lang="it-IT" baseline="0"/>
+              <a:t> di conversione</a:t>
+            </a:r>
+            <a:endParaRPr lang="it-IT"/>
+          </a:p>
+        </c:rich>
+      </c:tx>
+      <c:overlay val="0"/>
+      <c:spPr>
+        <a:noFill/>
+        <a:ln>
+          <a:noFill/>
+        </a:ln>
+        <a:effectLst/>
+      </c:spPr>
+      <c:txPr>
+        <a:bodyPr rot="0" spcFirstLastPara="1" vertOverflow="ellipsis" vert="horz" wrap="square" anchor="ctr" anchorCtr="1"/>
+        <a:lstStyle/>
+        <a:p>
+          <a:pPr>
+            <a:defRPr sz="1400" b="0" i="0" u="none" strike="noStrike" kern="1200" spc="0" baseline="0">
+              <a:solidFill>
+                <a:schemeClr val="tx1">
+                  <a:lumMod val="65000"/>
+                  <a:lumOff val="35000"/>
+                </a:schemeClr>
+              </a:solidFill>
+              <a:latin typeface="+mn-lt"/>
+              <a:ea typeface="+mn-ea"/>
+              <a:cs typeface="+mn-cs"/>
+            </a:defRPr>
+          </a:pPr>
+          <a:endParaRPr lang="it-IT"/>
+        </a:p>
+      </c:txPr>
+    </c:title>
+    <c:autoTitleDeleted val="0"/>
+    <c:plotArea>
+      <c:layout/>
+      <c:barChart>
+        <c:barDir val="col"/>
+        <c:grouping val="clustered"/>
+        <c:varyColors val="0"/>
+        <c:ser>
+          <c:idx val="0"/>
+          <c:order val="0"/>
+          <c:tx>
+            <c:strRef>
+              <c:f>Foglio1!$B$1</c:f>
+              <c:strCache>
+                <c:ptCount val="1"/>
+                <c:pt idx="0">
+                  <c:v>Dim. Equivalent</c:v>
+                </c:pt>
+              </c:strCache>
+            </c:strRef>
+          </c:tx>
+          <c:spPr>
+            <a:solidFill>
+              <a:schemeClr val="accent1"/>
+            </a:solidFill>
+            <a:ln>
+              <a:noFill/>
+            </a:ln>
+            <a:effectLst/>
+          </c:spPr>
+          <c:invertIfNegative val="0"/>
+          <c:cat>
+            <c:numRef>
+              <c:f>Foglio1!$A$2</c:f>
+              <c:numCache>
+                <c:formatCode>General</c:formatCode>
+                <c:ptCount val="1"/>
+              </c:numCache>
+            </c:numRef>
+          </c:cat>
+          <c:val>
+            <c:numRef>
+              <c:f>Foglio1!$B$2</c:f>
+              <c:numCache>
+                <c:formatCode>General</c:formatCode>
+                <c:ptCount val="1"/>
+                <c:pt idx="0">
+                  <c:v>2.72</c:v>
+                </c:pt>
+              </c:numCache>
+            </c:numRef>
+          </c:val>
+          <c:extLst>
+            <c:ext xmlns:c16="http://schemas.microsoft.com/office/drawing/2014/chart" uri="{C3380CC4-5D6E-409C-BE32-E72D297353CC}">
+              <c16:uniqueId val="{00000000-7B28-4C8B-935C-52CC36B38593}"/>
+            </c:ext>
+          </c:extLst>
+        </c:ser>
+        <c:ser>
+          <c:idx val="1"/>
+          <c:order val="1"/>
+          <c:tx>
+            <c:strRef>
+              <c:f>Foglio1!$C$1</c:f>
+              <c:strCache>
+                <c:ptCount val="1"/>
+                <c:pt idx="0">
+                  <c:v>Dim. SubClassGood</c:v>
+                </c:pt>
+              </c:strCache>
+            </c:strRef>
+          </c:tx>
+          <c:spPr>
+            <a:solidFill>
+              <a:schemeClr val="accent2"/>
+            </a:solidFill>
+            <a:ln>
+              <a:noFill/>
+            </a:ln>
+            <a:effectLst/>
+          </c:spPr>
+          <c:invertIfNegative val="0"/>
+          <c:cat>
+            <c:numRef>
+              <c:f>Foglio1!$A$2</c:f>
+              <c:numCache>
+                <c:formatCode>General</c:formatCode>
+                <c:ptCount val="1"/>
+              </c:numCache>
+            </c:numRef>
+          </c:cat>
+          <c:val>
+            <c:numRef>
+              <c:f>Foglio1!$C$2</c:f>
+              <c:numCache>
+                <c:formatCode>General</c:formatCode>
+                <c:ptCount val="1"/>
+                <c:pt idx="0">
+                  <c:v>2.94</c:v>
+                </c:pt>
+              </c:numCache>
+            </c:numRef>
+          </c:val>
+          <c:extLst>
+            <c:ext xmlns:c16="http://schemas.microsoft.com/office/drawing/2014/chart" uri="{C3380CC4-5D6E-409C-BE32-E72D297353CC}">
+              <c16:uniqueId val="{00000001-7B28-4C8B-935C-52CC36B38593}"/>
+            </c:ext>
+          </c:extLst>
+        </c:ser>
+        <c:ser>
+          <c:idx val="2"/>
+          <c:order val="2"/>
+          <c:tx>
+            <c:strRef>
+              <c:f>Foglio1!$D$1</c:f>
+              <c:strCache>
+                <c:ptCount val="1"/>
+                <c:pt idx="0">
+                  <c:v>Dim. SubClass</c:v>
+                </c:pt>
+              </c:strCache>
+            </c:strRef>
+          </c:tx>
+          <c:spPr>
+            <a:solidFill>
+              <a:schemeClr val="accent3"/>
+            </a:solidFill>
+            <a:ln>
+              <a:noFill/>
+            </a:ln>
+            <a:effectLst/>
+          </c:spPr>
+          <c:invertIfNegative val="0"/>
+          <c:cat>
+            <c:numRef>
+              <c:f>Foglio1!$A$2</c:f>
+              <c:numCache>
+                <c:formatCode>General</c:formatCode>
+                <c:ptCount val="1"/>
+              </c:numCache>
+            </c:numRef>
+          </c:cat>
+          <c:val>
+            <c:numRef>
+              <c:f>Foglio1!$D$2</c:f>
+              <c:numCache>
+                <c:formatCode>General</c:formatCode>
+                <c:ptCount val="1"/>
+                <c:pt idx="0">
+                  <c:v>4.07</c:v>
+                </c:pt>
+              </c:numCache>
+            </c:numRef>
+          </c:val>
+          <c:extLst>
+            <c:ext xmlns:c16="http://schemas.microsoft.com/office/drawing/2014/chart" uri="{C3380CC4-5D6E-409C-BE32-E72D297353CC}">
+              <c16:uniqueId val="{00000002-7B28-4C8B-935C-52CC36B38593}"/>
+            </c:ext>
+          </c:extLst>
+        </c:ser>
+        <c:dLbls>
+          <c:showLegendKey val="0"/>
+          <c:showVal val="0"/>
+          <c:showCatName val="0"/>
+          <c:showSerName val="0"/>
+          <c:showPercent val="0"/>
+          <c:showBubbleSize val="0"/>
+        </c:dLbls>
+        <c:gapWidth val="219"/>
+        <c:overlap val="-27"/>
+        <c:axId val="595562840"/>
+        <c:axId val="595563496"/>
+      </c:barChart>
+      <c:catAx>
+        <c:axId val="595562840"/>
+        <c:scaling>
+          <c:orientation val="minMax"/>
+        </c:scaling>
+        <c:delete val="0"/>
+        <c:axPos val="b"/>
+        <c:numFmt formatCode="General" sourceLinked="1"/>
+        <c:majorTickMark val="none"/>
+        <c:minorTickMark val="none"/>
+        <c:tickLblPos val="nextTo"/>
+        <c:spPr>
+          <a:noFill/>
+          <a:ln w="9525" cap="flat" cmpd="sng" algn="ctr">
+            <a:solidFill>
+              <a:schemeClr val="tx1">
+                <a:lumMod val="15000"/>
+                <a:lumOff val="85000"/>
+              </a:schemeClr>
+            </a:solidFill>
+            <a:round/>
+          </a:ln>
+          <a:effectLst/>
+        </c:spPr>
+        <c:txPr>
+          <a:bodyPr rot="-60000000" spcFirstLastPara="1" vertOverflow="ellipsis" vert="horz" wrap="square" anchor="ctr" anchorCtr="1"/>
+          <a:lstStyle/>
+          <a:p>
+            <a:pPr>
+              <a:defRPr sz="900" b="0" i="0" u="none" strike="noStrike" kern="1200" baseline="0">
+                <a:solidFill>
+                  <a:schemeClr val="tx1">
+                    <a:lumMod val="65000"/>
+                    <a:lumOff val="35000"/>
+                  </a:schemeClr>
+                </a:solidFill>
+                <a:latin typeface="+mn-lt"/>
+                <a:ea typeface="+mn-ea"/>
+                <a:cs typeface="+mn-cs"/>
+              </a:defRPr>
+            </a:pPr>
+            <a:endParaRPr lang="it-IT"/>
+          </a:p>
+        </c:txPr>
+        <c:crossAx val="595563496"/>
+        <c:crosses val="autoZero"/>
+        <c:auto val="1"/>
+        <c:lblAlgn val="ctr"/>
+        <c:lblOffset val="100"/>
+        <c:noMultiLvlLbl val="0"/>
+      </c:catAx>
+      <c:valAx>
+        <c:axId val="595563496"/>
+        <c:scaling>
+          <c:orientation val="minMax"/>
+        </c:scaling>
+        <c:delete val="0"/>
+        <c:axPos val="l"/>
+        <c:majorGridlines>
+          <c:spPr>
+            <a:ln w="9525" cap="flat" cmpd="sng" algn="ctr">
+              <a:solidFill>
+                <a:schemeClr val="tx1">
+                  <a:lumMod val="15000"/>
+                  <a:lumOff val="85000"/>
+                </a:schemeClr>
+              </a:solidFill>
+              <a:round/>
+            </a:ln>
+            <a:effectLst/>
+          </c:spPr>
+        </c:majorGridlines>
+        <c:numFmt formatCode="General" sourceLinked="1"/>
+        <c:majorTickMark val="none"/>
+        <c:minorTickMark val="none"/>
+        <c:tickLblPos val="nextTo"/>
+        <c:spPr>
+          <a:noFill/>
+          <a:ln>
+            <a:noFill/>
+          </a:ln>
+          <a:effectLst/>
+        </c:spPr>
+        <c:txPr>
+          <a:bodyPr rot="-60000000" spcFirstLastPara="1" vertOverflow="ellipsis" vert="horz" wrap="square" anchor="ctr" anchorCtr="1"/>
+          <a:lstStyle/>
+          <a:p>
+            <a:pPr>
+              <a:defRPr sz="900" b="0" i="0" u="none" strike="noStrike" kern="1200" baseline="0">
+                <a:solidFill>
+                  <a:schemeClr val="tx1">
+                    <a:lumMod val="65000"/>
+                    <a:lumOff val="35000"/>
+                  </a:schemeClr>
+                </a:solidFill>
+                <a:latin typeface="+mn-lt"/>
+                <a:ea typeface="+mn-ea"/>
+                <a:cs typeface="+mn-cs"/>
+              </a:defRPr>
+            </a:pPr>
+            <a:endParaRPr lang="it-IT"/>
+          </a:p>
+        </c:txPr>
+        <c:crossAx val="595562840"/>
+        <c:crosses val="autoZero"/>
+        <c:crossBetween val="between"/>
+      </c:valAx>
+      <c:spPr>
+        <a:noFill/>
+        <a:ln>
+          <a:noFill/>
+        </a:ln>
+        <a:effectLst/>
+      </c:spPr>
+    </c:plotArea>
+    <c:legend>
+      <c:legendPos val="b"/>
+      <c:overlay val="0"/>
+      <c:spPr>
+        <a:noFill/>
+        <a:ln>
+          <a:noFill/>
+        </a:ln>
+        <a:effectLst/>
+      </c:spPr>
+      <c:txPr>
+        <a:bodyPr rot="0" spcFirstLastPara="1" vertOverflow="ellipsis" vert="horz" wrap="square" anchor="ctr" anchorCtr="1"/>
+        <a:lstStyle/>
+        <a:p>
+          <a:pPr>
+            <a:defRPr sz="900" b="0" i="0" u="none" strike="noStrike" kern="1200" baseline="0">
+              <a:solidFill>
+                <a:schemeClr val="tx1">
+                  <a:lumMod val="65000"/>
+                  <a:lumOff val="35000"/>
+                </a:schemeClr>
+              </a:solidFill>
+              <a:latin typeface="+mn-lt"/>
+              <a:ea typeface="+mn-ea"/>
+              <a:cs typeface="+mn-cs"/>
+            </a:defRPr>
+          </a:pPr>
+          <a:endParaRPr lang="it-IT"/>
+        </a:p>
+      </c:txPr>
+    </c:legend>
+    <c:plotVisOnly val="1"/>
+    <c:dispBlanksAs val="gap"/>
+    <c:extLst>
+      <c:ext xmlns:c16r3="http://schemas.microsoft.com/office/drawing/2017/03/chart" uri="{56B9EC1D-385E-4148-901F-78D8002777C0}">
+        <c16r3:dataDisplayOptions16>
+          <c16r3:dispNaAsBlank val="1"/>
+        </c16r3:dataDisplayOptions16>
+      </c:ext>
+    </c:extLst>
+    <c:showDLblsOverMax val="0"/>
+  </c:chart>
+  <c:spPr>
+    <a:solidFill>
+      <a:schemeClr val="bg1"/>
+    </a:solidFill>
+    <a:ln w="9525" cap="flat" cmpd="sng" algn="ctr">
+      <a:noFill/>
       <a:round/>
     </a:ln>
     <a:effectLst/>
@@ -4758,6 +6549,126 @@
 </cs:colorStyle>
 </file>
 
+<file path=word/charts/colors2.xml><?xml version="1.0" encoding="utf-8"?>
+<cs:colorStyle xmlns:cs="http://schemas.microsoft.com/office/drawing/2012/chartStyle" xmlns:a="http://schemas.openxmlformats.org/drawingml/2006/main" meth="cycle" id="10">
+  <a:schemeClr val="accent1"/>
+  <a:schemeClr val="accent2"/>
+  <a:schemeClr val="accent3"/>
+  <a:schemeClr val="accent4"/>
+  <a:schemeClr val="accent5"/>
+  <a:schemeClr val="accent6"/>
+  <cs:variation/>
+  <cs:variation>
+    <a:lumMod val="60000"/>
+  </cs:variation>
+  <cs:variation>
+    <a:lumMod val="80000"/>
+    <a:lumOff val="20000"/>
+  </cs:variation>
+  <cs:variation>
+    <a:lumMod val="80000"/>
+  </cs:variation>
+  <cs:variation>
+    <a:lumMod val="60000"/>
+    <a:lumOff val="40000"/>
+  </cs:variation>
+  <cs:variation>
+    <a:lumMod val="50000"/>
+  </cs:variation>
+  <cs:variation>
+    <a:lumMod val="70000"/>
+    <a:lumOff val="30000"/>
+  </cs:variation>
+  <cs:variation>
+    <a:lumMod val="70000"/>
+  </cs:variation>
+  <cs:variation>
+    <a:lumMod val="50000"/>
+    <a:lumOff val="50000"/>
+  </cs:variation>
+</cs:colorStyle>
+</file>
+
+<file path=word/charts/colors3.xml><?xml version="1.0" encoding="utf-8"?>
+<cs:colorStyle xmlns:cs="http://schemas.microsoft.com/office/drawing/2012/chartStyle" xmlns:a="http://schemas.openxmlformats.org/drawingml/2006/main" meth="cycle" id="10">
+  <a:schemeClr val="accent1"/>
+  <a:schemeClr val="accent2"/>
+  <a:schemeClr val="accent3"/>
+  <a:schemeClr val="accent4"/>
+  <a:schemeClr val="accent5"/>
+  <a:schemeClr val="accent6"/>
+  <cs:variation/>
+  <cs:variation>
+    <a:lumMod val="60000"/>
+  </cs:variation>
+  <cs:variation>
+    <a:lumMod val="80000"/>
+    <a:lumOff val="20000"/>
+  </cs:variation>
+  <cs:variation>
+    <a:lumMod val="80000"/>
+  </cs:variation>
+  <cs:variation>
+    <a:lumMod val="60000"/>
+    <a:lumOff val="40000"/>
+  </cs:variation>
+  <cs:variation>
+    <a:lumMod val="50000"/>
+  </cs:variation>
+  <cs:variation>
+    <a:lumMod val="70000"/>
+    <a:lumOff val="30000"/>
+  </cs:variation>
+  <cs:variation>
+    <a:lumMod val="70000"/>
+  </cs:variation>
+  <cs:variation>
+    <a:lumMod val="50000"/>
+    <a:lumOff val="50000"/>
+  </cs:variation>
+</cs:colorStyle>
+</file>
+
+<file path=word/charts/colors4.xml><?xml version="1.0" encoding="utf-8"?>
+<cs:colorStyle xmlns:cs="http://schemas.microsoft.com/office/drawing/2012/chartStyle" xmlns:a="http://schemas.openxmlformats.org/drawingml/2006/main" meth="cycle" id="10">
+  <a:schemeClr val="accent1"/>
+  <a:schemeClr val="accent2"/>
+  <a:schemeClr val="accent3"/>
+  <a:schemeClr val="accent4"/>
+  <a:schemeClr val="accent5"/>
+  <a:schemeClr val="accent6"/>
+  <cs:variation/>
+  <cs:variation>
+    <a:lumMod val="60000"/>
+  </cs:variation>
+  <cs:variation>
+    <a:lumMod val="80000"/>
+    <a:lumOff val="20000"/>
+  </cs:variation>
+  <cs:variation>
+    <a:lumMod val="80000"/>
+  </cs:variation>
+  <cs:variation>
+    <a:lumMod val="60000"/>
+    <a:lumOff val="40000"/>
+  </cs:variation>
+  <cs:variation>
+    <a:lumMod val="50000"/>
+  </cs:variation>
+  <cs:variation>
+    <a:lumMod val="70000"/>
+    <a:lumOff val="30000"/>
+  </cs:variation>
+  <cs:variation>
+    <a:lumMod val="70000"/>
+  </cs:variation>
+  <cs:variation>
+    <a:lumMod val="50000"/>
+    <a:lumOff val="50000"/>
+  </cs:variation>
+</cs:colorStyle>
+</file>
+
 <file path=word/charts/style1.xml><?xml version="1.0" encoding="utf-8"?>
 <cs:chartStyle xmlns:cs="http://schemas.microsoft.com/office/drawing/2012/chartStyle" xmlns:a="http://schemas.openxmlformats.org/drawingml/2006/main" id="333">
   <cs:axisTitle>
@@ -5252,6 +7163,1531 @@
           </a:schemeClr>
         </a:solidFill>
         <a:round/>
+      </a:ln>
+    </cs:spPr>
+  </cs:upBar>
+  <cs:valueAxis>
+    <cs:lnRef idx="0"/>
+    <cs:fillRef idx="0"/>
+    <cs:effectRef idx="0"/>
+    <cs:fontRef idx="minor">
+      <a:schemeClr val="tx1">
+        <a:lumMod val="65000"/>
+        <a:lumOff val="35000"/>
+      </a:schemeClr>
+    </cs:fontRef>
+    <cs:defRPr sz="900" kern="1200"/>
+  </cs:valueAxis>
+  <cs:wall>
+    <cs:lnRef idx="0"/>
+    <cs:fillRef idx="0"/>
+    <cs:effectRef idx="0"/>
+    <cs:fontRef idx="minor">
+      <a:schemeClr val="tx1"/>
+    </cs:fontRef>
+    <cs:spPr>
+      <a:noFill/>
+      <a:ln>
+        <a:noFill/>
+      </a:ln>
+    </cs:spPr>
+  </cs:wall>
+</cs:chartStyle>
+</file>
+
+<file path=word/charts/style2.xml><?xml version="1.0" encoding="utf-8"?>
+<cs:chartStyle xmlns:cs="http://schemas.microsoft.com/office/drawing/2012/chartStyle" xmlns:a="http://schemas.openxmlformats.org/drawingml/2006/main" id="251">
+  <cs:axisTitle>
+    <cs:lnRef idx="0"/>
+    <cs:fillRef idx="0"/>
+    <cs:effectRef idx="0"/>
+    <cs:fontRef idx="minor">
+      <a:schemeClr val="tx1">
+        <a:lumMod val="65000"/>
+        <a:lumOff val="35000"/>
+      </a:schemeClr>
+    </cs:fontRef>
+    <cs:defRPr sz="1000" kern="1200"/>
+  </cs:axisTitle>
+  <cs:categoryAxis>
+    <cs:lnRef idx="0"/>
+    <cs:fillRef idx="0"/>
+    <cs:effectRef idx="0"/>
+    <cs:fontRef idx="minor">
+      <a:schemeClr val="tx1">
+        <a:lumMod val="65000"/>
+        <a:lumOff val="35000"/>
+      </a:schemeClr>
+    </cs:fontRef>
+    <cs:spPr>
+      <a:ln w="9525" cap="flat" cmpd="sng" algn="ctr">
+        <a:solidFill>
+          <a:schemeClr val="tx1">
+            <a:lumMod val="15000"/>
+            <a:lumOff val="85000"/>
+          </a:schemeClr>
+        </a:solidFill>
+        <a:round/>
+      </a:ln>
+    </cs:spPr>
+    <cs:defRPr sz="900" kern="1200"/>
+  </cs:categoryAxis>
+  <cs:chartArea mods="allowNoFillOverride allowNoLineOverride">
+    <cs:lnRef idx="0"/>
+    <cs:fillRef idx="0"/>
+    <cs:effectRef idx="0"/>
+    <cs:fontRef idx="minor">
+      <a:schemeClr val="tx1"/>
+    </cs:fontRef>
+    <cs:spPr>
+      <a:solidFill>
+        <a:schemeClr val="bg1"/>
+      </a:solidFill>
+      <a:ln w="9525" cap="flat" cmpd="sng" algn="ctr">
+        <a:solidFill>
+          <a:schemeClr val="tx1">
+            <a:lumMod val="15000"/>
+            <a:lumOff val="85000"/>
+          </a:schemeClr>
+        </a:solidFill>
+        <a:round/>
+      </a:ln>
+    </cs:spPr>
+    <cs:defRPr sz="900" kern="1200"/>
+  </cs:chartArea>
+  <cs:dataLabel>
+    <cs:lnRef idx="0"/>
+    <cs:fillRef idx="0"/>
+    <cs:effectRef idx="0"/>
+    <cs:fontRef idx="minor">
+      <a:schemeClr val="tx1">
+        <a:lumMod val="75000"/>
+        <a:lumOff val="25000"/>
+      </a:schemeClr>
+    </cs:fontRef>
+    <cs:defRPr sz="900" kern="1200"/>
+  </cs:dataLabel>
+  <cs:dataLabelCallout>
+    <cs:lnRef idx="0"/>
+    <cs:fillRef idx="0"/>
+    <cs:effectRef idx="0"/>
+    <cs:fontRef idx="minor">
+      <a:schemeClr val="dk1">
+        <a:lumMod val="65000"/>
+        <a:lumOff val="35000"/>
+      </a:schemeClr>
+    </cs:fontRef>
+    <cs:spPr>
+      <a:solidFill>
+        <a:schemeClr val="lt1"/>
+      </a:solidFill>
+      <a:ln>
+        <a:solidFill>
+          <a:schemeClr val="dk1">
+            <a:lumMod val="25000"/>
+            <a:lumOff val="75000"/>
+          </a:schemeClr>
+        </a:solidFill>
+      </a:ln>
+    </cs:spPr>
+    <cs:defRPr sz="900" kern="1200"/>
+    <cs:bodyPr rot="0" spcFirstLastPara="1" vertOverflow="clip" horzOverflow="clip" vert="horz" wrap="square" lIns="36576" tIns="18288" rIns="36576" bIns="18288" anchor="ctr" anchorCtr="1">
+      <a:spAutoFit/>
+    </cs:bodyPr>
+  </cs:dataLabelCallout>
+  <cs:dataPoint>
+    <cs:lnRef idx="0"/>
+    <cs:fillRef idx="1">
+      <cs:styleClr val="auto"/>
+    </cs:fillRef>
+    <cs:effectRef idx="0"/>
+    <cs:fontRef idx="minor">
+      <a:schemeClr val="tx1"/>
+    </cs:fontRef>
+    <cs:spPr>
+      <a:ln w="19050">
+        <a:solidFill>
+          <a:schemeClr val="lt1"/>
+        </a:solidFill>
+      </a:ln>
+    </cs:spPr>
+  </cs:dataPoint>
+  <cs:dataPoint3D>
+    <cs:lnRef idx="0"/>
+    <cs:fillRef idx="1">
+      <cs:styleClr val="auto"/>
+    </cs:fillRef>
+    <cs:effectRef idx="0"/>
+    <cs:fontRef idx="minor">
+      <a:schemeClr val="tx1"/>
+    </cs:fontRef>
+    <cs:spPr>
+      <a:ln w="25400">
+        <a:solidFill>
+          <a:schemeClr val="lt1"/>
+        </a:solidFill>
+      </a:ln>
+    </cs:spPr>
+  </cs:dataPoint3D>
+  <cs:dataPointLine>
+    <cs:lnRef idx="0">
+      <cs:styleClr val="auto"/>
+    </cs:lnRef>
+    <cs:fillRef idx="0"/>
+    <cs:effectRef idx="0"/>
+    <cs:fontRef idx="minor">
+      <a:schemeClr val="tx1"/>
+    </cs:fontRef>
+    <cs:spPr>
+      <a:ln w="28575" cap="rnd">
+        <a:solidFill>
+          <a:schemeClr val="phClr"/>
+        </a:solidFill>
+        <a:round/>
+      </a:ln>
+    </cs:spPr>
+  </cs:dataPointLine>
+  <cs:dataPointMarker>
+    <cs:lnRef idx="0">
+      <cs:styleClr val="auto"/>
+    </cs:lnRef>
+    <cs:fillRef idx="1">
+      <cs:styleClr val="auto"/>
+    </cs:fillRef>
+    <cs:effectRef idx="0"/>
+    <cs:fontRef idx="minor">
+      <a:schemeClr val="tx1"/>
+    </cs:fontRef>
+    <cs:spPr>
+      <a:ln w="9525">
+        <a:solidFill>
+          <a:schemeClr val="phClr"/>
+        </a:solidFill>
+      </a:ln>
+    </cs:spPr>
+  </cs:dataPointMarker>
+  <cs:dataPointMarkerLayout symbol="circle" size="5"/>
+  <cs:dataPointWireframe>
+    <cs:lnRef idx="0">
+      <cs:styleClr val="auto"/>
+    </cs:lnRef>
+    <cs:fillRef idx="0"/>
+    <cs:effectRef idx="0"/>
+    <cs:fontRef idx="minor">
+      <a:schemeClr val="tx1"/>
+    </cs:fontRef>
+    <cs:spPr>
+      <a:ln w="9525" cap="rnd">
+        <a:solidFill>
+          <a:schemeClr val="phClr"/>
+        </a:solidFill>
+        <a:round/>
+      </a:ln>
+    </cs:spPr>
+  </cs:dataPointWireframe>
+  <cs:dataTable>
+    <cs:lnRef idx="0"/>
+    <cs:fillRef idx="0"/>
+    <cs:effectRef idx="0"/>
+    <cs:fontRef idx="minor">
+      <a:schemeClr val="tx1">
+        <a:lumMod val="65000"/>
+        <a:lumOff val="35000"/>
+      </a:schemeClr>
+    </cs:fontRef>
+    <cs:spPr>
+      <a:noFill/>
+      <a:ln w="9525" cap="flat" cmpd="sng" algn="ctr">
+        <a:solidFill>
+          <a:schemeClr val="tx1">
+            <a:lumMod val="15000"/>
+            <a:lumOff val="85000"/>
+          </a:schemeClr>
+        </a:solidFill>
+        <a:round/>
+      </a:ln>
+    </cs:spPr>
+    <cs:defRPr sz="900" kern="1200"/>
+  </cs:dataTable>
+  <cs:downBar>
+    <cs:lnRef idx="0"/>
+    <cs:fillRef idx="0"/>
+    <cs:effectRef idx="0"/>
+    <cs:fontRef idx="minor">
+      <a:schemeClr val="tx1"/>
+    </cs:fontRef>
+    <cs:spPr>
+      <a:solidFill>
+        <a:schemeClr val="dk1">
+          <a:lumMod val="75000"/>
+          <a:lumOff val="25000"/>
+        </a:schemeClr>
+      </a:solidFill>
+      <a:ln w="9525" cap="flat" cmpd="sng" algn="ctr">
+        <a:solidFill>
+          <a:schemeClr val="tx1">
+            <a:lumMod val="65000"/>
+            <a:lumOff val="35000"/>
+          </a:schemeClr>
+        </a:solidFill>
+        <a:round/>
+      </a:ln>
+    </cs:spPr>
+  </cs:downBar>
+  <cs:dropLine>
+    <cs:lnRef idx="0"/>
+    <cs:fillRef idx="0"/>
+    <cs:effectRef idx="0"/>
+    <cs:fontRef idx="minor">
+      <a:schemeClr val="tx1"/>
+    </cs:fontRef>
+    <cs:spPr>
+      <a:ln w="9525" cap="flat" cmpd="sng" algn="ctr">
+        <a:solidFill>
+          <a:schemeClr val="tx1">
+            <a:lumMod val="35000"/>
+            <a:lumOff val="65000"/>
+          </a:schemeClr>
+        </a:solidFill>
+        <a:round/>
+      </a:ln>
+    </cs:spPr>
+  </cs:dropLine>
+  <cs:errorBar>
+    <cs:lnRef idx="0"/>
+    <cs:fillRef idx="0"/>
+    <cs:effectRef idx="0"/>
+    <cs:fontRef idx="minor">
+      <a:schemeClr val="tx1"/>
+    </cs:fontRef>
+    <cs:spPr>
+      <a:ln w="9525" cap="flat" cmpd="sng" algn="ctr">
+        <a:solidFill>
+          <a:schemeClr val="tx1">
+            <a:lumMod val="65000"/>
+            <a:lumOff val="35000"/>
+          </a:schemeClr>
+        </a:solidFill>
+        <a:round/>
+      </a:ln>
+    </cs:spPr>
+  </cs:errorBar>
+  <cs:floor>
+    <cs:lnRef idx="0"/>
+    <cs:fillRef idx="0"/>
+    <cs:effectRef idx="0"/>
+    <cs:fontRef idx="minor">
+      <a:schemeClr val="tx1"/>
+    </cs:fontRef>
+    <cs:spPr>
+      <a:noFill/>
+      <a:ln>
+        <a:noFill/>
+      </a:ln>
+    </cs:spPr>
+  </cs:floor>
+  <cs:gridlineMajor>
+    <cs:lnRef idx="0"/>
+    <cs:fillRef idx="0"/>
+    <cs:effectRef idx="0"/>
+    <cs:fontRef idx="minor">
+      <a:schemeClr val="tx1"/>
+    </cs:fontRef>
+    <cs:spPr>
+      <a:ln w="9525" cap="flat" cmpd="sng" algn="ctr">
+        <a:solidFill>
+          <a:schemeClr val="tx1">
+            <a:lumMod val="15000"/>
+            <a:lumOff val="85000"/>
+          </a:schemeClr>
+        </a:solidFill>
+        <a:round/>
+      </a:ln>
+    </cs:spPr>
+  </cs:gridlineMajor>
+  <cs:gridlineMinor>
+    <cs:lnRef idx="0"/>
+    <cs:fillRef idx="0"/>
+    <cs:effectRef idx="0"/>
+    <cs:fontRef idx="minor">
+      <a:schemeClr val="tx1"/>
+    </cs:fontRef>
+    <cs:spPr>
+      <a:ln w="9525" cap="flat" cmpd="sng" algn="ctr">
+        <a:solidFill>
+          <a:schemeClr val="tx1">
+            <a:lumMod val="5000"/>
+            <a:lumOff val="95000"/>
+          </a:schemeClr>
+        </a:solidFill>
+        <a:round/>
+      </a:ln>
+    </cs:spPr>
+  </cs:gridlineMinor>
+  <cs:hiLoLine>
+    <cs:lnRef idx="0"/>
+    <cs:fillRef idx="0"/>
+    <cs:effectRef idx="0"/>
+    <cs:fontRef idx="minor">
+      <a:schemeClr val="tx1"/>
+    </cs:fontRef>
+    <cs:spPr>
+      <a:ln w="9525" cap="flat" cmpd="sng" algn="ctr">
+        <a:solidFill>
+          <a:schemeClr val="tx1">
+            <a:lumMod val="50000"/>
+            <a:lumOff val="50000"/>
+          </a:schemeClr>
+        </a:solidFill>
+        <a:round/>
+      </a:ln>
+    </cs:spPr>
+  </cs:hiLoLine>
+  <cs:leaderLine>
+    <cs:lnRef idx="0"/>
+    <cs:fillRef idx="0"/>
+    <cs:effectRef idx="0"/>
+    <cs:fontRef idx="minor">
+      <a:schemeClr val="tx1"/>
+    </cs:fontRef>
+    <cs:spPr>
+      <a:ln w="9525" cap="flat" cmpd="sng" algn="ctr">
+        <a:solidFill>
+          <a:schemeClr val="tx1">
+            <a:lumMod val="35000"/>
+            <a:lumOff val="65000"/>
+          </a:schemeClr>
+        </a:solidFill>
+        <a:round/>
+      </a:ln>
+    </cs:spPr>
+  </cs:leaderLine>
+  <cs:legend>
+    <cs:lnRef idx="0"/>
+    <cs:fillRef idx="0"/>
+    <cs:effectRef idx="0"/>
+    <cs:fontRef idx="minor">
+      <a:schemeClr val="tx1">
+        <a:lumMod val="65000"/>
+        <a:lumOff val="35000"/>
+      </a:schemeClr>
+    </cs:fontRef>
+    <cs:defRPr sz="900" kern="1200"/>
+  </cs:legend>
+  <cs:plotArea mods="allowNoFillOverride allowNoLineOverride">
+    <cs:lnRef idx="0"/>
+    <cs:fillRef idx="0"/>
+    <cs:effectRef idx="0"/>
+    <cs:fontRef idx="minor">
+      <a:schemeClr val="tx1"/>
+    </cs:fontRef>
+  </cs:plotArea>
+  <cs:plotArea3D mods="allowNoFillOverride allowNoLineOverride">
+    <cs:lnRef idx="0"/>
+    <cs:fillRef idx="0"/>
+    <cs:effectRef idx="0"/>
+    <cs:fontRef idx="minor">
+      <a:schemeClr val="tx1"/>
+    </cs:fontRef>
+  </cs:plotArea3D>
+  <cs:seriesAxis>
+    <cs:lnRef idx="0"/>
+    <cs:fillRef idx="0"/>
+    <cs:effectRef idx="0"/>
+    <cs:fontRef idx="minor">
+      <a:schemeClr val="tx1">
+        <a:lumMod val="65000"/>
+        <a:lumOff val="35000"/>
+      </a:schemeClr>
+    </cs:fontRef>
+    <cs:defRPr sz="900" kern="1200"/>
+  </cs:seriesAxis>
+  <cs:seriesLine>
+    <cs:lnRef idx="0"/>
+    <cs:fillRef idx="0"/>
+    <cs:effectRef idx="0"/>
+    <cs:fontRef idx="minor">
+      <a:schemeClr val="tx1"/>
+    </cs:fontRef>
+    <cs:spPr>
+      <a:ln w="9525" cap="flat" cmpd="sng" algn="ctr">
+        <a:solidFill>
+          <a:schemeClr val="tx1">
+            <a:lumMod val="35000"/>
+            <a:lumOff val="65000"/>
+          </a:schemeClr>
+        </a:solidFill>
+        <a:round/>
+      </a:ln>
+    </cs:spPr>
+  </cs:seriesLine>
+  <cs:title>
+    <cs:lnRef idx="0"/>
+    <cs:fillRef idx="0"/>
+    <cs:effectRef idx="0"/>
+    <cs:fontRef idx="minor">
+      <a:schemeClr val="tx1">
+        <a:lumMod val="65000"/>
+        <a:lumOff val="35000"/>
+      </a:schemeClr>
+    </cs:fontRef>
+    <cs:defRPr sz="1400" b="0" kern="1200" spc="0" baseline="0"/>
+  </cs:title>
+  <cs:trendline>
+    <cs:lnRef idx="0">
+      <cs:styleClr val="auto"/>
+    </cs:lnRef>
+    <cs:fillRef idx="0"/>
+    <cs:effectRef idx="0"/>
+    <cs:fontRef idx="minor">
+      <a:schemeClr val="tx1"/>
+    </cs:fontRef>
+    <cs:spPr>
+      <a:ln w="19050" cap="rnd">
+        <a:solidFill>
+          <a:schemeClr val="phClr"/>
+        </a:solidFill>
+        <a:prstDash val="sysDot"/>
+      </a:ln>
+    </cs:spPr>
+  </cs:trendline>
+  <cs:trendlineLabel>
+    <cs:lnRef idx="0"/>
+    <cs:fillRef idx="0"/>
+    <cs:effectRef idx="0"/>
+    <cs:fontRef idx="minor">
+      <a:schemeClr val="tx1">
+        <a:lumMod val="65000"/>
+        <a:lumOff val="35000"/>
+      </a:schemeClr>
+    </cs:fontRef>
+    <cs:defRPr sz="900" kern="1200"/>
+  </cs:trendlineLabel>
+  <cs:upBar>
+    <cs:lnRef idx="0"/>
+    <cs:fillRef idx="0"/>
+    <cs:effectRef idx="0"/>
+    <cs:fontRef idx="minor">
+      <a:schemeClr val="tx1"/>
+    </cs:fontRef>
+    <cs:spPr>
+      <a:solidFill>
+        <a:schemeClr val="lt1"/>
+      </a:solidFill>
+      <a:ln w="9525" cap="flat" cmpd="sng" algn="ctr">
+        <a:solidFill>
+          <a:schemeClr val="tx1">
+            <a:lumMod val="65000"/>
+            <a:lumOff val="35000"/>
+          </a:schemeClr>
+        </a:solidFill>
+        <a:round/>
+      </a:ln>
+    </cs:spPr>
+  </cs:upBar>
+  <cs:valueAxis>
+    <cs:lnRef idx="0"/>
+    <cs:fillRef idx="0"/>
+    <cs:effectRef idx="0"/>
+    <cs:fontRef idx="minor">
+      <a:schemeClr val="tx1">
+        <a:lumMod val="65000"/>
+        <a:lumOff val="35000"/>
+      </a:schemeClr>
+    </cs:fontRef>
+    <cs:defRPr sz="900" kern="1200"/>
+  </cs:valueAxis>
+  <cs:wall>
+    <cs:lnRef idx="0"/>
+    <cs:fillRef idx="0"/>
+    <cs:effectRef idx="0"/>
+    <cs:fontRef idx="minor">
+      <a:schemeClr val="tx1"/>
+    </cs:fontRef>
+    <cs:spPr>
+      <a:noFill/>
+      <a:ln>
+        <a:noFill/>
+      </a:ln>
+    </cs:spPr>
+  </cs:wall>
+</cs:chartStyle>
+</file>
+
+<file path=word/charts/style3.xml><?xml version="1.0" encoding="utf-8"?>
+<cs:chartStyle xmlns:cs="http://schemas.microsoft.com/office/drawing/2012/chartStyle" xmlns:a="http://schemas.openxmlformats.org/drawingml/2006/main" id="201">
+  <cs:axisTitle>
+    <cs:lnRef idx="0"/>
+    <cs:fillRef idx="0"/>
+    <cs:effectRef idx="0"/>
+    <cs:fontRef idx="minor">
+      <a:schemeClr val="tx1">
+        <a:lumMod val="65000"/>
+        <a:lumOff val="35000"/>
+      </a:schemeClr>
+    </cs:fontRef>
+    <cs:defRPr sz="1000" kern="1200"/>
+  </cs:axisTitle>
+  <cs:categoryAxis>
+    <cs:lnRef idx="0"/>
+    <cs:fillRef idx="0"/>
+    <cs:effectRef idx="0"/>
+    <cs:fontRef idx="minor">
+      <a:schemeClr val="tx1">
+        <a:lumMod val="65000"/>
+        <a:lumOff val="35000"/>
+      </a:schemeClr>
+    </cs:fontRef>
+    <cs:spPr>
+      <a:ln w="9525" cap="flat" cmpd="sng" algn="ctr">
+        <a:solidFill>
+          <a:schemeClr val="tx1">
+            <a:lumMod val="15000"/>
+            <a:lumOff val="85000"/>
+          </a:schemeClr>
+        </a:solidFill>
+        <a:round/>
+      </a:ln>
+    </cs:spPr>
+    <cs:defRPr sz="900" kern="1200"/>
+  </cs:categoryAxis>
+  <cs:chartArea mods="allowNoFillOverride allowNoLineOverride">
+    <cs:lnRef idx="0"/>
+    <cs:fillRef idx="0"/>
+    <cs:effectRef idx="0"/>
+    <cs:fontRef idx="minor">
+      <a:schemeClr val="tx1"/>
+    </cs:fontRef>
+    <cs:spPr>
+      <a:solidFill>
+        <a:schemeClr val="bg1"/>
+      </a:solidFill>
+      <a:ln w="9525" cap="flat" cmpd="sng" algn="ctr">
+        <a:solidFill>
+          <a:schemeClr val="tx1">
+            <a:lumMod val="15000"/>
+            <a:lumOff val="85000"/>
+          </a:schemeClr>
+        </a:solidFill>
+        <a:round/>
+      </a:ln>
+    </cs:spPr>
+    <cs:defRPr sz="1000" kern="1200"/>
+  </cs:chartArea>
+  <cs:dataLabel>
+    <cs:lnRef idx="0"/>
+    <cs:fillRef idx="0"/>
+    <cs:effectRef idx="0"/>
+    <cs:fontRef idx="minor">
+      <a:schemeClr val="tx1">
+        <a:lumMod val="75000"/>
+        <a:lumOff val="25000"/>
+      </a:schemeClr>
+    </cs:fontRef>
+    <cs:defRPr sz="900" kern="1200"/>
+  </cs:dataLabel>
+  <cs:dataLabelCallout>
+    <cs:lnRef idx="0"/>
+    <cs:fillRef idx="0"/>
+    <cs:effectRef idx="0"/>
+    <cs:fontRef idx="minor">
+      <a:schemeClr val="dk1">
+        <a:lumMod val="65000"/>
+        <a:lumOff val="35000"/>
+      </a:schemeClr>
+    </cs:fontRef>
+    <cs:spPr>
+      <a:solidFill>
+        <a:schemeClr val="lt1"/>
+      </a:solidFill>
+      <a:ln>
+        <a:solidFill>
+          <a:schemeClr val="dk1">
+            <a:lumMod val="25000"/>
+            <a:lumOff val="75000"/>
+          </a:schemeClr>
+        </a:solidFill>
+      </a:ln>
+    </cs:spPr>
+    <cs:defRPr sz="900" kern="1200"/>
+    <cs:bodyPr rot="0" spcFirstLastPara="1" vertOverflow="clip" horzOverflow="clip" vert="horz" wrap="square" lIns="36576" tIns="18288" rIns="36576" bIns="18288" anchor="ctr" anchorCtr="1">
+      <a:spAutoFit/>
+    </cs:bodyPr>
+  </cs:dataLabelCallout>
+  <cs:dataPoint>
+    <cs:lnRef idx="0"/>
+    <cs:fillRef idx="1">
+      <cs:styleClr val="auto"/>
+    </cs:fillRef>
+    <cs:effectRef idx="0"/>
+    <cs:fontRef idx="minor">
+      <a:schemeClr val="tx1"/>
+    </cs:fontRef>
+  </cs:dataPoint>
+  <cs:dataPoint3D>
+    <cs:lnRef idx="0"/>
+    <cs:fillRef idx="1">
+      <cs:styleClr val="auto"/>
+    </cs:fillRef>
+    <cs:effectRef idx="0"/>
+    <cs:fontRef idx="minor">
+      <a:schemeClr val="tx1"/>
+    </cs:fontRef>
+  </cs:dataPoint3D>
+  <cs:dataPointLine>
+    <cs:lnRef idx="0">
+      <cs:styleClr val="auto"/>
+    </cs:lnRef>
+    <cs:fillRef idx="1"/>
+    <cs:effectRef idx="0"/>
+    <cs:fontRef idx="minor">
+      <a:schemeClr val="tx1"/>
+    </cs:fontRef>
+    <cs:spPr>
+      <a:ln w="28575" cap="rnd">
+        <a:solidFill>
+          <a:schemeClr val="phClr"/>
+        </a:solidFill>
+        <a:round/>
+      </a:ln>
+    </cs:spPr>
+  </cs:dataPointLine>
+  <cs:dataPointMarker>
+    <cs:lnRef idx="0">
+      <cs:styleClr val="auto"/>
+    </cs:lnRef>
+    <cs:fillRef idx="1">
+      <cs:styleClr val="auto"/>
+    </cs:fillRef>
+    <cs:effectRef idx="0"/>
+    <cs:fontRef idx="minor">
+      <a:schemeClr val="tx1"/>
+    </cs:fontRef>
+    <cs:spPr>
+      <a:ln w="9525">
+        <a:solidFill>
+          <a:schemeClr val="phClr"/>
+        </a:solidFill>
+      </a:ln>
+    </cs:spPr>
+  </cs:dataPointMarker>
+  <cs:dataPointMarkerLayout symbol="circle" size="5"/>
+  <cs:dataPointWireframe>
+    <cs:lnRef idx="0">
+      <cs:styleClr val="auto"/>
+    </cs:lnRef>
+    <cs:fillRef idx="1"/>
+    <cs:effectRef idx="0"/>
+    <cs:fontRef idx="minor">
+      <a:schemeClr val="tx1"/>
+    </cs:fontRef>
+    <cs:spPr>
+      <a:ln w="9525" cap="rnd">
+        <a:solidFill>
+          <a:schemeClr val="phClr"/>
+        </a:solidFill>
+        <a:round/>
+      </a:ln>
+    </cs:spPr>
+  </cs:dataPointWireframe>
+  <cs:dataTable>
+    <cs:lnRef idx="0"/>
+    <cs:fillRef idx="0"/>
+    <cs:effectRef idx="0"/>
+    <cs:fontRef idx="minor">
+      <a:schemeClr val="tx1">
+        <a:lumMod val="65000"/>
+        <a:lumOff val="35000"/>
+      </a:schemeClr>
+    </cs:fontRef>
+    <cs:spPr>
+      <a:noFill/>
+      <a:ln w="9525" cap="flat" cmpd="sng" algn="ctr">
+        <a:solidFill>
+          <a:schemeClr val="tx1">
+            <a:lumMod val="15000"/>
+            <a:lumOff val="85000"/>
+          </a:schemeClr>
+        </a:solidFill>
+        <a:round/>
+      </a:ln>
+    </cs:spPr>
+    <cs:defRPr sz="900" kern="1200"/>
+  </cs:dataTable>
+  <cs:downBar>
+    <cs:lnRef idx="0"/>
+    <cs:fillRef idx="0"/>
+    <cs:effectRef idx="0"/>
+    <cs:fontRef idx="minor">
+      <a:schemeClr val="dk1"/>
+    </cs:fontRef>
+    <cs:spPr>
+      <a:solidFill>
+        <a:schemeClr val="dk1">
+          <a:lumMod val="65000"/>
+          <a:lumOff val="35000"/>
+        </a:schemeClr>
+      </a:solidFill>
+      <a:ln w="9525">
+        <a:solidFill>
+          <a:schemeClr val="tx1">
+            <a:lumMod val="65000"/>
+            <a:lumOff val="35000"/>
+          </a:schemeClr>
+        </a:solidFill>
+      </a:ln>
+    </cs:spPr>
+  </cs:downBar>
+  <cs:dropLine>
+    <cs:lnRef idx="0"/>
+    <cs:fillRef idx="0"/>
+    <cs:effectRef idx="0"/>
+    <cs:fontRef idx="minor">
+      <a:schemeClr val="tx1"/>
+    </cs:fontRef>
+    <cs:spPr>
+      <a:ln w="9525" cap="flat" cmpd="sng" algn="ctr">
+        <a:solidFill>
+          <a:schemeClr val="tx1">
+            <a:lumMod val="35000"/>
+            <a:lumOff val="65000"/>
+          </a:schemeClr>
+        </a:solidFill>
+        <a:round/>
+      </a:ln>
+    </cs:spPr>
+  </cs:dropLine>
+  <cs:errorBar>
+    <cs:lnRef idx="0"/>
+    <cs:fillRef idx="0"/>
+    <cs:effectRef idx="0"/>
+    <cs:fontRef idx="minor">
+      <a:schemeClr val="tx1"/>
+    </cs:fontRef>
+    <cs:spPr>
+      <a:ln w="9525" cap="flat" cmpd="sng" algn="ctr">
+        <a:solidFill>
+          <a:schemeClr val="tx1">
+            <a:lumMod val="65000"/>
+            <a:lumOff val="35000"/>
+          </a:schemeClr>
+        </a:solidFill>
+        <a:round/>
+      </a:ln>
+    </cs:spPr>
+  </cs:errorBar>
+  <cs:floor>
+    <cs:lnRef idx="0"/>
+    <cs:fillRef idx="0"/>
+    <cs:effectRef idx="0"/>
+    <cs:fontRef idx="minor">
+      <a:schemeClr val="tx1"/>
+    </cs:fontRef>
+    <cs:spPr>
+      <a:noFill/>
+      <a:ln>
+        <a:noFill/>
+      </a:ln>
+    </cs:spPr>
+  </cs:floor>
+  <cs:gridlineMajor>
+    <cs:lnRef idx="0"/>
+    <cs:fillRef idx="0"/>
+    <cs:effectRef idx="0"/>
+    <cs:fontRef idx="minor">
+      <a:schemeClr val="tx1"/>
+    </cs:fontRef>
+    <cs:spPr>
+      <a:ln w="9525" cap="flat" cmpd="sng" algn="ctr">
+        <a:solidFill>
+          <a:schemeClr val="tx1">
+            <a:lumMod val="15000"/>
+            <a:lumOff val="85000"/>
+          </a:schemeClr>
+        </a:solidFill>
+        <a:round/>
+      </a:ln>
+    </cs:spPr>
+  </cs:gridlineMajor>
+  <cs:gridlineMinor>
+    <cs:lnRef idx="0"/>
+    <cs:fillRef idx="0"/>
+    <cs:effectRef idx="0"/>
+    <cs:fontRef idx="minor">
+      <a:schemeClr val="tx1"/>
+    </cs:fontRef>
+    <cs:spPr>
+      <a:ln w="9525" cap="flat" cmpd="sng" algn="ctr">
+        <a:solidFill>
+          <a:schemeClr val="tx1">
+            <a:lumMod val="5000"/>
+            <a:lumOff val="95000"/>
+          </a:schemeClr>
+        </a:solidFill>
+        <a:round/>
+      </a:ln>
+    </cs:spPr>
+  </cs:gridlineMinor>
+  <cs:hiLoLine>
+    <cs:lnRef idx="0"/>
+    <cs:fillRef idx="0"/>
+    <cs:effectRef idx="0"/>
+    <cs:fontRef idx="minor">
+      <a:schemeClr val="tx1"/>
+    </cs:fontRef>
+    <cs:spPr>
+      <a:ln w="9525" cap="flat" cmpd="sng" algn="ctr">
+        <a:solidFill>
+          <a:schemeClr val="tx1">
+            <a:lumMod val="75000"/>
+            <a:lumOff val="25000"/>
+          </a:schemeClr>
+        </a:solidFill>
+        <a:round/>
+      </a:ln>
+    </cs:spPr>
+  </cs:hiLoLine>
+  <cs:leaderLine>
+    <cs:lnRef idx="0"/>
+    <cs:fillRef idx="0"/>
+    <cs:effectRef idx="0"/>
+    <cs:fontRef idx="minor">
+      <a:schemeClr val="tx1"/>
+    </cs:fontRef>
+    <cs:spPr>
+      <a:ln w="9525" cap="flat" cmpd="sng" algn="ctr">
+        <a:solidFill>
+          <a:schemeClr val="tx1">
+            <a:lumMod val="35000"/>
+            <a:lumOff val="65000"/>
+          </a:schemeClr>
+        </a:solidFill>
+        <a:round/>
+      </a:ln>
+    </cs:spPr>
+  </cs:leaderLine>
+  <cs:legend>
+    <cs:lnRef idx="0"/>
+    <cs:fillRef idx="0"/>
+    <cs:effectRef idx="0"/>
+    <cs:fontRef idx="minor">
+      <a:schemeClr val="tx1">
+        <a:lumMod val="65000"/>
+        <a:lumOff val="35000"/>
+      </a:schemeClr>
+    </cs:fontRef>
+    <cs:defRPr sz="900" kern="1200"/>
+  </cs:legend>
+  <cs:plotArea mods="allowNoFillOverride allowNoLineOverride">
+    <cs:lnRef idx="0"/>
+    <cs:fillRef idx="0"/>
+    <cs:effectRef idx="0"/>
+    <cs:fontRef idx="minor">
+      <a:schemeClr val="tx1"/>
+    </cs:fontRef>
+  </cs:plotArea>
+  <cs:plotArea3D mods="allowNoFillOverride allowNoLineOverride">
+    <cs:lnRef idx="0"/>
+    <cs:fillRef idx="0"/>
+    <cs:effectRef idx="0"/>
+    <cs:fontRef idx="minor">
+      <a:schemeClr val="tx1"/>
+    </cs:fontRef>
+  </cs:plotArea3D>
+  <cs:seriesAxis>
+    <cs:lnRef idx="0"/>
+    <cs:fillRef idx="0"/>
+    <cs:effectRef idx="0"/>
+    <cs:fontRef idx="minor">
+      <a:schemeClr val="tx1">
+        <a:lumMod val="65000"/>
+        <a:lumOff val="35000"/>
+      </a:schemeClr>
+    </cs:fontRef>
+    <cs:defRPr sz="900" kern="1200"/>
+  </cs:seriesAxis>
+  <cs:seriesLine>
+    <cs:lnRef idx="0"/>
+    <cs:fillRef idx="0"/>
+    <cs:effectRef idx="0"/>
+    <cs:fontRef idx="minor">
+      <a:schemeClr val="tx1"/>
+    </cs:fontRef>
+    <cs:spPr>
+      <a:ln w="9525" cap="flat" cmpd="sng" algn="ctr">
+        <a:solidFill>
+          <a:schemeClr val="tx1">
+            <a:lumMod val="35000"/>
+            <a:lumOff val="65000"/>
+          </a:schemeClr>
+        </a:solidFill>
+        <a:round/>
+      </a:ln>
+    </cs:spPr>
+  </cs:seriesLine>
+  <cs:title>
+    <cs:lnRef idx="0"/>
+    <cs:fillRef idx="0"/>
+    <cs:effectRef idx="0"/>
+    <cs:fontRef idx="minor">
+      <a:schemeClr val="tx1">
+        <a:lumMod val="65000"/>
+        <a:lumOff val="35000"/>
+      </a:schemeClr>
+    </cs:fontRef>
+    <cs:defRPr sz="1400" b="0" kern="1200" spc="0" baseline="0"/>
+  </cs:title>
+  <cs:trendline>
+    <cs:lnRef idx="0">
+      <cs:styleClr val="auto"/>
+    </cs:lnRef>
+    <cs:fillRef idx="0"/>
+    <cs:effectRef idx="0"/>
+    <cs:fontRef idx="minor">
+      <a:schemeClr val="tx1"/>
+    </cs:fontRef>
+    <cs:spPr>
+      <a:ln w="19050" cap="rnd">
+        <a:solidFill>
+          <a:schemeClr val="phClr"/>
+        </a:solidFill>
+        <a:prstDash val="sysDot"/>
+      </a:ln>
+    </cs:spPr>
+  </cs:trendline>
+  <cs:trendlineLabel>
+    <cs:lnRef idx="0"/>
+    <cs:fillRef idx="0"/>
+    <cs:effectRef idx="0"/>
+    <cs:fontRef idx="minor">
+      <a:schemeClr val="tx1">
+        <a:lumMod val="65000"/>
+        <a:lumOff val="35000"/>
+      </a:schemeClr>
+    </cs:fontRef>
+    <cs:defRPr sz="900" kern="1200"/>
+  </cs:trendlineLabel>
+  <cs:upBar>
+    <cs:lnRef idx="0"/>
+    <cs:fillRef idx="0"/>
+    <cs:effectRef idx="0"/>
+    <cs:fontRef idx="minor">
+      <a:schemeClr val="dk1"/>
+    </cs:fontRef>
+    <cs:spPr>
+      <a:solidFill>
+        <a:schemeClr val="lt1"/>
+      </a:solidFill>
+      <a:ln w="9525">
+        <a:solidFill>
+          <a:schemeClr val="tx1">
+            <a:lumMod val="15000"/>
+            <a:lumOff val="85000"/>
+          </a:schemeClr>
+        </a:solidFill>
+      </a:ln>
+    </cs:spPr>
+  </cs:upBar>
+  <cs:valueAxis>
+    <cs:lnRef idx="0"/>
+    <cs:fillRef idx="0"/>
+    <cs:effectRef idx="0"/>
+    <cs:fontRef idx="minor">
+      <a:schemeClr val="tx1">
+        <a:lumMod val="65000"/>
+        <a:lumOff val="35000"/>
+      </a:schemeClr>
+    </cs:fontRef>
+    <cs:defRPr sz="900" kern="1200"/>
+  </cs:valueAxis>
+  <cs:wall>
+    <cs:lnRef idx="0"/>
+    <cs:fillRef idx="0"/>
+    <cs:effectRef idx="0"/>
+    <cs:fontRef idx="minor">
+      <a:schemeClr val="tx1"/>
+    </cs:fontRef>
+    <cs:spPr>
+      <a:noFill/>
+      <a:ln>
+        <a:noFill/>
+      </a:ln>
+    </cs:spPr>
+  </cs:wall>
+</cs:chartStyle>
+</file>
+
+<file path=word/charts/style4.xml><?xml version="1.0" encoding="utf-8"?>
+<cs:chartStyle xmlns:cs="http://schemas.microsoft.com/office/drawing/2012/chartStyle" xmlns:a="http://schemas.openxmlformats.org/drawingml/2006/main" id="201">
+  <cs:axisTitle>
+    <cs:lnRef idx="0"/>
+    <cs:fillRef idx="0"/>
+    <cs:effectRef idx="0"/>
+    <cs:fontRef idx="minor">
+      <a:schemeClr val="tx1">
+        <a:lumMod val="65000"/>
+        <a:lumOff val="35000"/>
+      </a:schemeClr>
+    </cs:fontRef>
+    <cs:defRPr sz="1000" kern="1200"/>
+  </cs:axisTitle>
+  <cs:categoryAxis>
+    <cs:lnRef idx="0"/>
+    <cs:fillRef idx="0"/>
+    <cs:effectRef idx="0"/>
+    <cs:fontRef idx="minor">
+      <a:schemeClr val="tx1">
+        <a:lumMod val="65000"/>
+        <a:lumOff val="35000"/>
+      </a:schemeClr>
+    </cs:fontRef>
+    <cs:spPr>
+      <a:ln w="9525" cap="flat" cmpd="sng" algn="ctr">
+        <a:solidFill>
+          <a:schemeClr val="tx1">
+            <a:lumMod val="15000"/>
+            <a:lumOff val="85000"/>
+          </a:schemeClr>
+        </a:solidFill>
+        <a:round/>
+      </a:ln>
+    </cs:spPr>
+    <cs:defRPr sz="900" kern="1200"/>
+  </cs:categoryAxis>
+  <cs:chartArea mods="allowNoFillOverride allowNoLineOverride">
+    <cs:lnRef idx="0"/>
+    <cs:fillRef idx="0"/>
+    <cs:effectRef idx="0"/>
+    <cs:fontRef idx="minor">
+      <a:schemeClr val="tx1"/>
+    </cs:fontRef>
+    <cs:spPr>
+      <a:solidFill>
+        <a:schemeClr val="bg1"/>
+      </a:solidFill>
+      <a:ln w="9525" cap="flat" cmpd="sng" algn="ctr">
+        <a:solidFill>
+          <a:schemeClr val="tx1">
+            <a:lumMod val="15000"/>
+            <a:lumOff val="85000"/>
+          </a:schemeClr>
+        </a:solidFill>
+        <a:round/>
+      </a:ln>
+    </cs:spPr>
+    <cs:defRPr sz="1000" kern="1200"/>
+  </cs:chartArea>
+  <cs:dataLabel>
+    <cs:lnRef idx="0"/>
+    <cs:fillRef idx="0"/>
+    <cs:effectRef idx="0"/>
+    <cs:fontRef idx="minor">
+      <a:schemeClr val="tx1">
+        <a:lumMod val="75000"/>
+        <a:lumOff val="25000"/>
+      </a:schemeClr>
+    </cs:fontRef>
+    <cs:defRPr sz="900" kern="1200"/>
+  </cs:dataLabel>
+  <cs:dataLabelCallout>
+    <cs:lnRef idx="0"/>
+    <cs:fillRef idx="0"/>
+    <cs:effectRef idx="0"/>
+    <cs:fontRef idx="minor">
+      <a:schemeClr val="dk1">
+        <a:lumMod val="65000"/>
+        <a:lumOff val="35000"/>
+      </a:schemeClr>
+    </cs:fontRef>
+    <cs:spPr>
+      <a:solidFill>
+        <a:schemeClr val="lt1"/>
+      </a:solidFill>
+      <a:ln>
+        <a:solidFill>
+          <a:schemeClr val="dk1">
+            <a:lumMod val="25000"/>
+            <a:lumOff val="75000"/>
+          </a:schemeClr>
+        </a:solidFill>
+      </a:ln>
+    </cs:spPr>
+    <cs:defRPr sz="900" kern="1200"/>
+    <cs:bodyPr rot="0" spcFirstLastPara="1" vertOverflow="clip" horzOverflow="clip" vert="horz" wrap="square" lIns="36576" tIns="18288" rIns="36576" bIns="18288" anchor="ctr" anchorCtr="1">
+      <a:spAutoFit/>
+    </cs:bodyPr>
+  </cs:dataLabelCallout>
+  <cs:dataPoint>
+    <cs:lnRef idx="0"/>
+    <cs:fillRef idx="1">
+      <cs:styleClr val="auto"/>
+    </cs:fillRef>
+    <cs:effectRef idx="0"/>
+    <cs:fontRef idx="minor">
+      <a:schemeClr val="tx1"/>
+    </cs:fontRef>
+  </cs:dataPoint>
+  <cs:dataPoint3D>
+    <cs:lnRef idx="0"/>
+    <cs:fillRef idx="1">
+      <cs:styleClr val="auto"/>
+    </cs:fillRef>
+    <cs:effectRef idx="0"/>
+    <cs:fontRef idx="minor">
+      <a:schemeClr val="tx1"/>
+    </cs:fontRef>
+  </cs:dataPoint3D>
+  <cs:dataPointLine>
+    <cs:lnRef idx="0">
+      <cs:styleClr val="auto"/>
+    </cs:lnRef>
+    <cs:fillRef idx="1"/>
+    <cs:effectRef idx="0"/>
+    <cs:fontRef idx="minor">
+      <a:schemeClr val="tx1"/>
+    </cs:fontRef>
+    <cs:spPr>
+      <a:ln w="28575" cap="rnd">
+        <a:solidFill>
+          <a:schemeClr val="phClr"/>
+        </a:solidFill>
+        <a:round/>
+      </a:ln>
+    </cs:spPr>
+  </cs:dataPointLine>
+  <cs:dataPointMarker>
+    <cs:lnRef idx="0">
+      <cs:styleClr val="auto"/>
+    </cs:lnRef>
+    <cs:fillRef idx="1">
+      <cs:styleClr val="auto"/>
+    </cs:fillRef>
+    <cs:effectRef idx="0"/>
+    <cs:fontRef idx="minor">
+      <a:schemeClr val="tx1"/>
+    </cs:fontRef>
+    <cs:spPr>
+      <a:ln w="9525">
+        <a:solidFill>
+          <a:schemeClr val="phClr"/>
+        </a:solidFill>
+      </a:ln>
+    </cs:spPr>
+  </cs:dataPointMarker>
+  <cs:dataPointMarkerLayout symbol="circle" size="5"/>
+  <cs:dataPointWireframe>
+    <cs:lnRef idx="0">
+      <cs:styleClr val="auto"/>
+    </cs:lnRef>
+    <cs:fillRef idx="1"/>
+    <cs:effectRef idx="0"/>
+    <cs:fontRef idx="minor">
+      <a:schemeClr val="tx1"/>
+    </cs:fontRef>
+    <cs:spPr>
+      <a:ln w="9525" cap="rnd">
+        <a:solidFill>
+          <a:schemeClr val="phClr"/>
+        </a:solidFill>
+        <a:round/>
+      </a:ln>
+    </cs:spPr>
+  </cs:dataPointWireframe>
+  <cs:dataTable>
+    <cs:lnRef idx="0"/>
+    <cs:fillRef idx="0"/>
+    <cs:effectRef idx="0"/>
+    <cs:fontRef idx="minor">
+      <a:schemeClr val="tx1">
+        <a:lumMod val="65000"/>
+        <a:lumOff val="35000"/>
+      </a:schemeClr>
+    </cs:fontRef>
+    <cs:spPr>
+      <a:noFill/>
+      <a:ln w="9525" cap="flat" cmpd="sng" algn="ctr">
+        <a:solidFill>
+          <a:schemeClr val="tx1">
+            <a:lumMod val="15000"/>
+            <a:lumOff val="85000"/>
+          </a:schemeClr>
+        </a:solidFill>
+        <a:round/>
+      </a:ln>
+    </cs:spPr>
+    <cs:defRPr sz="900" kern="1200"/>
+  </cs:dataTable>
+  <cs:downBar>
+    <cs:lnRef idx="0"/>
+    <cs:fillRef idx="0"/>
+    <cs:effectRef idx="0"/>
+    <cs:fontRef idx="minor">
+      <a:schemeClr val="dk1"/>
+    </cs:fontRef>
+    <cs:spPr>
+      <a:solidFill>
+        <a:schemeClr val="dk1">
+          <a:lumMod val="65000"/>
+          <a:lumOff val="35000"/>
+        </a:schemeClr>
+      </a:solidFill>
+      <a:ln w="9525">
+        <a:solidFill>
+          <a:schemeClr val="tx1">
+            <a:lumMod val="65000"/>
+            <a:lumOff val="35000"/>
+          </a:schemeClr>
+        </a:solidFill>
+      </a:ln>
+    </cs:spPr>
+  </cs:downBar>
+  <cs:dropLine>
+    <cs:lnRef idx="0"/>
+    <cs:fillRef idx="0"/>
+    <cs:effectRef idx="0"/>
+    <cs:fontRef idx="minor">
+      <a:schemeClr val="tx1"/>
+    </cs:fontRef>
+    <cs:spPr>
+      <a:ln w="9525" cap="flat" cmpd="sng" algn="ctr">
+        <a:solidFill>
+          <a:schemeClr val="tx1">
+            <a:lumMod val="35000"/>
+            <a:lumOff val="65000"/>
+          </a:schemeClr>
+        </a:solidFill>
+        <a:round/>
+      </a:ln>
+    </cs:spPr>
+  </cs:dropLine>
+  <cs:errorBar>
+    <cs:lnRef idx="0"/>
+    <cs:fillRef idx="0"/>
+    <cs:effectRef idx="0"/>
+    <cs:fontRef idx="minor">
+      <a:schemeClr val="tx1"/>
+    </cs:fontRef>
+    <cs:spPr>
+      <a:ln w="9525" cap="flat" cmpd="sng" algn="ctr">
+        <a:solidFill>
+          <a:schemeClr val="tx1">
+            <a:lumMod val="65000"/>
+            <a:lumOff val="35000"/>
+          </a:schemeClr>
+        </a:solidFill>
+        <a:round/>
+      </a:ln>
+    </cs:spPr>
+  </cs:errorBar>
+  <cs:floor>
+    <cs:lnRef idx="0"/>
+    <cs:fillRef idx="0"/>
+    <cs:effectRef idx="0"/>
+    <cs:fontRef idx="minor">
+      <a:schemeClr val="tx1"/>
+    </cs:fontRef>
+    <cs:spPr>
+      <a:noFill/>
+      <a:ln>
+        <a:noFill/>
+      </a:ln>
+    </cs:spPr>
+  </cs:floor>
+  <cs:gridlineMajor>
+    <cs:lnRef idx="0"/>
+    <cs:fillRef idx="0"/>
+    <cs:effectRef idx="0"/>
+    <cs:fontRef idx="minor">
+      <a:schemeClr val="tx1"/>
+    </cs:fontRef>
+    <cs:spPr>
+      <a:ln w="9525" cap="flat" cmpd="sng" algn="ctr">
+        <a:solidFill>
+          <a:schemeClr val="tx1">
+            <a:lumMod val="15000"/>
+            <a:lumOff val="85000"/>
+          </a:schemeClr>
+        </a:solidFill>
+        <a:round/>
+      </a:ln>
+    </cs:spPr>
+  </cs:gridlineMajor>
+  <cs:gridlineMinor>
+    <cs:lnRef idx="0"/>
+    <cs:fillRef idx="0"/>
+    <cs:effectRef idx="0"/>
+    <cs:fontRef idx="minor">
+      <a:schemeClr val="tx1"/>
+    </cs:fontRef>
+    <cs:spPr>
+      <a:ln w="9525" cap="flat" cmpd="sng" algn="ctr">
+        <a:solidFill>
+          <a:schemeClr val="tx1">
+            <a:lumMod val="5000"/>
+            <a:lumOff val="95000"/>
+          </a:schemeClr>
+        </a:solidFill>
+        <a:round/>
+      </a:ln>
+    </cs:spPr>
+  </cs:gridlineMinor>
+  <cs:hiLoLine>
+    <cs:lnRef idx="0"/>
+    <cs:fillRef idx="0"/>
+    <cs:effectRef idx="0"/>
+    <cs:fontRef idx="minor">
+      <a:schemeClr val="tx1"/>
+    </cs:fontRef>
+    <cs:spPr>
+      <a:ln w="9525" cap="flat" cmpd="sng" algn="ctr">
+        <a:solidFill>
+          <a:schemeClr val="tx1">
+            <a:lumMod val="75000"/>
+            <a:lumOff val="25000"/>
+          </a:schemeClr>
+        </a:solidFill>
+        <a:round/>
+      </a:ln>
+    </cs:spPr>
+  </cs:hiLoLine>
+  <cs:leaderLine>
+    <cs:lnRef idx="0"/>
+    <cs:fillRef idx="0"/>
+    <cs:effectRef idx="0"/>
+    <cs:fontRef idx="minor">
+      <a:schemeClr val="tx1"/>
+    </cs:fontRef>
+    <cs:spPr>
+      <a:ln w="9525" cap="flat" cmpd="sng" algn="ctr">
+        <a:solidFill>
+          <a:schemeClr val="tx1">
+            <a:lumMod val="35000"/>
+            <a:lumOff val="65000"/>
+          </a:schemeClr>
+        </a:solidFill>
+        <a:round/>
+      </a:ln>
+    </cs:spPr>
+  </cs:leaderLine>
+  <cs:legend>
+    <cs:lnRef idx="0"/>
+    <cs:fillRef idx="0"/>
+    <cs:effectRef idx="0"/>
+    <cs:fontRef idx="minor">
+      <a:schemeClr val="tx1">
+        <a:lumMod val="65000"/>
+        <a:lumOff val="35000"/>
+      </a:schemeClr>
+    </cs:fontRef>
+    <cs:defRPr sz="900" kern="1200"/>
+  </cs:legend>
+  <cs:plotArea mods="allowNoFillOverride allowNoLineOverride">
+    <cs:lnRef idx="0"/>
+    <cs:fillRef idx="0"/>
+    <cs:effectRef idx="0"/>
+    <cs:fontRef idx="minor">
+      <a:schemeClr val="tx1"/>
+    </cs:fontRef>
+  </cs:plotArea>
+  <cs:plotArea3D mods="allowNoFillOverride allowNoLineOverride">
+    <cs:lnRef idx="0"/>
+    <cs:fillRef idx="0"/>
+    <cs:effectRef idx="0"/>
+    <cs:fontRef idx="minor">
+      <a:schemeClr val="tx1"/>
+    </cs:fontRef>
+  </cs:plotArea3D>
+  <cs:seriesAxis>
+    <cs:lnRef idx="0"/>
+    <cs:fillRef idx="0"/>
+    <cs:effectRef idx="0"/>
+    <cs:fontRef idx="minor">
+      <a:schemeClr val="tx1">
+        <a:lumMod val="65000"/>
+        <a:lumOff val="35000"/>
+      </a:schemeClr>
+    </cs:fontRef>
+    <cs:defRPr sz="900" kern="1200"/>
+  </cs:seriesAxis>
+  <cs:seriesLine>
+    <cs:lnRef idx="0"/>
+    <cs:fillRef idx="0"/>
+    <cs:effectRef idx="0"/>
+    <cs:fontRef idx="minor">
+      <a:schemeClr val="tx1"/>
+    </cs:fontRef>
+    <cs:spPr>
+      <a:ln w="9525" cap="flat" cmpd="sng" algn="ctr">
+        <a:solidFill>
+          <a:schemeClr val="tx1">
+            <a:lumMod val="35000"/>
+            <a:lumOff val="65000"/>
+          </a:schemeClr>
+        </a:solidFill>
+        <a:round/>
+      </a:ln>
+    </cs:spPr>
+  </cs:seriesLine>
+  <cs:title>
+    <cs:lnRef idx="0"/>
+    <cs:fillRef idx="0"/>
+    <cs:effectRef idx="0"/>
+    <cs:fontRef idx="minor">
+      <a:schemeClr val="tx1">
+        <a:lumMod val="65000"/>
+        <a:lumOff val="35000"/>
+      </a:schemeClr>
+    </cs:fontRef>
+    <cs:defRPr sz="1400" b="0" kern="1200" spc="0" baseline="0"/>
+  </cs:title>
+  <cs:trendline>
+    <cs:lnRef idx="0">
+      <cs:styleClr val="auto"/>
+    </cs:lnRef>
+    <cs:fillRef idx="0"/>
+    <cs:effectRef idx="0"/>
+    <cs:fontRef idx="minor">
+      <a:schemeClr val="tx1"/>
+    </cs:fontRef>
+    <cs:spPr>
+      <a:ln w="19050" cap="rnd">
+        <a:solidFill>
+          <a:schemeClr val="phClr"/>
+        </a:solidFill>
+        <a:prstDash val="sysDot"/>
+      </a:ln>
+    </cs:spPr>
+  </cs:trendline>
+  <cs:trendlineLabel>
+    <cs:lnRef idx="0"/>
+    <cs:fillRef idx="0"/>
+    <cs:effectRef idx="0"/>
+    <cs:fontRef idx="minor">
+      <a:schemeClr val="tx1">
+        <a:lumMod val="65000"/>
+        <a:lumOff val="35000"/>
+      </a:schemeClr>
+    </cs:fontRef>
+    <cs:defRPr sz="900" kern="1200"/>
+  </cs:trendlineLabel>
+  <cs:upBar>
+    <cs:lnRef idx="0"/>
+    <cs:fillRef idx="0"/>
+    <cs:effectRef idx="0"/>
+    <cs:fontRef idx="minor">
+      <a:schemeClr val="dk1"/>
+    </cs:fontRef>
+    <cs:spPr>
+      <a:solidFill>
+        <a:schemeClr val="lt1"/>
+      </a:solidFill>
+      <a:ln w="9525">
+        <a:solidFill>
+          <a:schemeClr val="tx1">
+            <a:lumMod val="15000"/>
+            <a:lumOff val="85000"/>
+          </a:schemeClr>
+        </a:solidFill>
       </a:ln>
     </cs:spPr>
   </cs:upBar>
@@ -5546,6 +8982,15 @@
 </file>
 
 <file path=customXml/item1.xml><?xml version="1.0" encoding="utf-8"?>
+<?mso-contentType ?>
+<FormTemplates xmlns="http://schemas.microsoft.com/sharepoint/v3/contenttype/forms">
+  <Display>DocumentLibraryForm</Display>
+  <Edit>AssetEditForm</Edit>
+  <New>DocumentLibraryForm</New>
+</FormTemplates>
+</file>
+
+<file path=customXml/item2.xml><?xml version="1.0" encoding="utf-8"?>
 <ct:contentTypeSchema xmlns:ct="http://schemas.microsoft.com/office/2006/metadata/contentType" xmlns:ma="http://schemas.microsoft.com/office/2006/metadata/properties/metaAttributes" ct:_="" ma:_="" ma:contentTypeName="TemplateFile" ma:contentTypeID="0x0101006EDDDB5EE6D98C44930B742096920B300400F5B6D36B3EF94B4E9A635CDF2A18F5B8" ma:contentTypeVersion="72" ma:contentTypeDescription="Create a new document." ma:contentTypeScope="" ma:versionID="a23e56308344d904b51738559c3d67c9">
   <xsd:schema xmlns:xsd="http://www.w3.org/2001/XMLSchema" xmlns:xs="http://www.w3.org/2001/XMLSchema" xmlns:p="http://schemas.microsoft.com/office/2006/metadata/properties" xmlns:ns2="4873beb7-5857-4685-be1f-d57550cc96cc" targetNamespace="http://schemas.microsoft.com/office/2006/metadata/properties" ma:root="true" ma:fieldsID="cd0908cc4600e77bf5da051303e00c8d" ns2:_="">
     <xsd:import namespace="4873beb7-5857-4685-be1f-d57550cc96cc"/>
@@ -6585,15 +10030,6 @@
 </ct:contentTypeSchema>
 </file>
 
-<file path=customXml/item2.xml><?xml version="1.0" encoding="utf-8"?>
-<?mso-contentType ?>
-<FormTemplates xmlns="http://schemas.microsoft.com/sharepoint/v3/contenttype/forms">
-  <Display>DocumentLibraryForm</Display>
-  <Edit>AssetEditForm</Edit>
-  <New>DocumentLibraryForm</New>
-</FormTemplates>
-</file>
-
 <file path=customXml/item3.xml><?xml version="1.0" encoding="utf-8"?>
 <p:properties xmlns:p="http://schemas.microsoft.com/office/2006/metadata/properties" xmlns:xsi="http://www.w3.org/2001/XMLSchema-instance" xmlns:pc="http://schemas.microsoft.com/office/infopath/2007/PartnerControls">
   <documentManagement>
@@ -6721,6 +10157,14 @@
 </file>
 
 <file path=customXml/itemProps1.xml><?xml version="1.0" encoding="utf-8"?>
+<ds:datastoreItem xmlns:ds="http://schemas.openxmlformats.org/officeDocument/2006/customXml" ds:itemID="{499EA1EC-B023-4266-9865-E1EDA122A8C9}">
+  <ds:schemaRefs>
+    <ds:schemaRef ds:uri="http://schemas.microsoft.com/sharepoint/v3/contenttype/forms"/>
+  </ds:schemaRefs>
+</ds:datastoreItem>
+</file>
+
+<file path=customXml/itemProps2.xml><?xml version="1.0" encoding="utf-8"?>
 <ds:datastoreItem xmlns:ds="http://schemas.openxmlformats.org/officeDocument/2006/customXml" ds:itemID="{9332E30D-EFB4-40E8-AB8F-C2E02C2E75EB}">
   <ds:schemaRefs>
     <ds:schemaRef ds:uri="http://schemas.microsoft.com/office/2006/metadata/contentType"/>
@@ -6738,14 +10182,6 @@
 </ds:datastoreItem>
 </file>
 
-<file path=customXml/itemProps2.xml><?xml version="1.0" encoding="utf-8"?>
-<ds:datastoreItem xmlns:ds="http://schemas.openxmlformats.org/officeDocument/2006/customXml" ds:itemID="{499EA1EC-B023-4266-9865-E1EDA122A8C9}">
-  <ds:schemaRefs>
-    <ds:schemaRef ds:uri="http://schemas.microsoft.com/sharepoint/v3/contenttype/forms"/>
-  </ds:schemaRefs>
-</ds:datastoreItem>
-</file>
-
 <file path=customXml/itemProps3.xml><?xml version="1.0" encoding="utf-8"?>
 <ds:datastoreItem xmlns:ds="http://schemas.openxmlformats.org/officeDocument/2006/customXml" ds:itemID="{63671810-3EF7-4C8E-BCBA-248ABE2BAB39}">
   <ds:schemaRefs>

</xml_diff>

<commit_message>
Revisione finale della relazione
</commit_message>
<xml_diff>
--- a/Relazione_progetto_im.docx
+++ b/Relazione_progetto_im.docx
@@ -1,6 +1,6 @@
 
 <file path=word/document.xml><?xml version="1.0" encoding="utf-8"?>
-<w:document xmlns:wpc="http://schemas.microsoft.com/office/word/2010/wordprocessingCanvas" xmlns:cx="http://schemas.microsoft.com/office/drawing/2014/chartex" xmlns:cx1="http://schemas.microsoft.com/office/drawing/2015/9/8/chartex" xmlns:cx2="http://schemas.microsoft.com/office/drawing/2015/10/21/chartex" xmlns:cx3="http://schemas.microsoft.com/office/drawing/2016/5/9/chartex" xmlns:cx4="http://schemas.microsoft.com/office/drawing/2016/5/10/chartex" xmlns:cx5="http://schemas.microsoft.com/office/drawing/2016/5/11/chartex" xmlns:cx6="http://schemas.microsoft.com/office/drawing/2016/5/12/chartex" xmlns:cx7="http://schemas.microsoft.com/office/drawing/2016/5/13/chartex" xmlns:cx8="http://schemas.microsoft.com/office/drawing/2016/5/14/chartex" xmlns:mc="http://schemas.openxmlformats.org/markup-compatibility/2006" xmlns:aink="http://schemas.microsoft.com/office/drawing/2016/ink" xmlns:am3d="http://schemas.microsoft.com/office/drawing/2017/model3d" xmlns:o="urn:schemas-microsoft-com:office:office" xmlns:r="http://schemas.openxmlformats.org/officeDocument/2006/relationships" xmlns:m="http://schemas.openxmlformats.org/officeDocument/2006/math" xmlns:v="urn:schemas-microsoft-com:vml" xmlns:wp14="http://schemas.microsoft.com/office/word/2010/wordprocessingDrawing" xmlns:wp="http://schemas.openxmlformats.org/drawingml/2006/wordprocessingDrawing" xmlns:w10="urn:schemas-microsoft-com:office:word" xmlns:w="http://schemas.openxmlformats.org/wordprocessingml/2006/main" xmlns:w14="http://schemas.microsoft.com/office/word/2010/wordml" xmlns:w15="http://schemas.microsoft.com/office/word/2012/wordml" xmlns:w16cid="http://schemas.microsoft.com/office/word/2016/wordml/cid" xmlns:w16se="http://schemas.microsoft.com/office/word/2015/wordml/symex" xmlns:wpg="http://schemas.microsoft.com/office/word/2010/wordprocessingGroup" xmlns:wpi="http://schemas.microsoft.com/office/word/2010/wordprocessingInk" xmlns:wne="http://schemas.microsoft.com/office/word/2006/wordml" xmlns:wps="http://schemas.microsoft.com/office/word/2010/wordprocessingShape" mc:Ignorable="w14 w15 w16se w16cid wp14">
+<w:document xmlns:wpc="http://schemas.microsoft.com/office/word/2010/wordprocessingCanvas" xmlns:mc="http://schemas.openxmlformats.org/markup-compatibility/2006" xmlns:o="urn:schemas-microsoft-com:office:office" xmlns:r="http://schemas.openxmlformats.org/officeDocument/2006/relationships" xmlns:m="http://schemas.openxmlformats.org/officeDocument/2006/math" xmlns:v="urn:schemas-microsoft-com:vml" xmlns:wp14="http://schemas.microsoft.com/office/word/2010/wordprocessingDrawing" xmlns:wp="http://schemas.openxmlformats.org/drawingml/2006/wordprocessingDrawing" xmlns:w10="urn:schemas-microsoft-com:office:word" xmlns:w="http://schemas.openxmlformats.org/wordprocessingml/2006/main" xmlns:w14="http://schemas.microsoft.com/office/word/2010/wordml" xmlns:wpg="http://schemas.microsoft.com/office/word/2010/wordprocessingGroup" xmlns:wpi="http://schemas.microsoft.com/office/word/2010/wordprocessingInk" xmlns:wne="http://schemas.microsoft.com/office/word/2006/wordml" xmlns:wps="http://schemas.microsoft.com/office/word/2010/wordprocessingShape" mc:Ignorable="w14 wp14">
   <w:body>
     <w:p>
       <w:pPr>
@@ -56,7 +56,7 @@
           <w:szCs w:val="22"/>
         </w:rPr>
       </w:pPr>
-      <w:hyperlink r:id="rId10" w:history="1">
+      <w:hyperlink r:id="rId12" w:history="1">
         <w:r>
           <w:rPr>
             <w:rStyle w:val="Collegamentoipertestuale"/>
@@ -73,7 +73,7 @@
         </w:rPr>
         <w:t xml:space="preserve">, </w:t>
       </w:r>
-      <w:hyperlink r:id="rId11" w:history="1">
+      <w:hyperlink r:id="rId13" w:history="1">
         <w:r>
           <w:rPr>
             <w:rStyle w:val="Collegamentoipertestuale"/>
@@ -96,6 +96,7 @@
     <w:p>
       <w:pPr>
         <w:pStyle w:val="Titolo"/>
+        <w:jc w:val="center"/>
       </w:pPr>
       <w:r>
         <w:t>Relazione di progetto del corso di Informatica Medica</w:t>
@@ -152,7 +153,10 @@
     </w:p>
     <w:p>
       <w:r>
-        <w:t>I certificati di morte fornitoci contenevano codici nel formato standard ICD-10 da tradurre attraverso un mapping predefinito in codici ICD-11. In aggiunta a ciò, vi si richiedeva di fare una statistica</w:t>
+        <w:t xml:space="preserve">I certificati di morte fornitoci contenevano codici nel formato ICD-10 da tradurre attraverso un mapping predefinito in codici ICD-11. In aggiunta a ciò, si richiedeva di fare </w:t>
+      </w:r>
+      <w:r>
+        <w:t>una breve analisi statistica</w:t>
       </w:r>
       <w:r>
         <w:t xml:space="preserve"> </w:t>
@@ -247,7 +251,15 @@
         <w:t>che sussiste fra di essi</w:t>
       </w:r>
       <w:r>
-        <w:t>. Le tipologie di mapping sono</w:t>
+        <w:t xml:space="preserve">. Le tipologie di </w:t>
+      </w:r>
+      <w:proofErr w:type="spellStart"/>
+      <w:r>
+        <w:t>mapping</w:t>
+      </w:r>
+      <w:proofErr w:type="spellEnd"/>
+      <w:r>
+        <w:t xml:space="preserve"> sono</w:t>
       </w:r>
       <w:r>
         <w:rPr>
@@ -260,7 +272,13 @@
         <w:rPr>
           <w:rFonts w:cstheme="minorHAnsi"/>
         </w:rPr>
-        <w:t>NotConvertedYet</w:t>
+        <w:t>N</w:t>
+      </w:r>
+      <w:r>
+        <w:rPr>
+          <w:rFonts w:cstheme="minorHAnsi"/>
+        </w:rPr>
+        <w:t>otConvertedYet</w:t>
       </w:r>
       <w:proofErr w:type="spellEnd"/>
       <w:r>
@@ -288,7 +306,7 @@
         <w:rPr>
           <w:rFonts w:cstheme="minorHAnsi"/>
         </w:rPr>
-        <w:t>SubClass</w:t>
+        <w:t>Subclass</w:t>
       </w:r>
       <w:proofErr w:type="spellEnd"/>
       <w:r>
@@ -302,7 +320,13 @@
         <w:rPr>
           <w:rFonts w:cstheme="minorHAnsi"/>
         </w:rPr>
-        <w:t>SubClassGood</w:t>
+        <w:t>Subc</w:t>
+      </w:r>
+      <w:r>
+        <w:rPr>
+          <w:rFonts w:cstheme="minorHAnsi"/>
+        </w:rPr>
+        <w:t>lassGood</w:t>
       </w:r>
       <w:proofErr w:type="spellEnd"/>
       <w:r>
@@ -433,7 +457,31 @@
         <w:t>e</w:t>
       </w:r>
       <w:r>
-        <w:t xml:space="preserve"> si occupa di convertire i singoli codici ICD10 in ICD11, specificando anche il tipo di conversione. Per eseguire la conversione rapidamente, usa un albero di ricerca contente tutti i codici ICD10 e il loro eventuale corrispondente in ICD11, creato a partire da un file di mapping. È importante sottolineare che, per rendere la creazione dell’albero più rapida, è stata fatta una supposizione sulla struttura del file di mapping: è necessario infatti che nel file di mapping </w:t>
+        <w:t xml:space="preserve"> si occupa di convertire i singoli codici ICD</w:t>
+      </w:r>
+      <w:r>
+        <w:t>-</w:t>
+      </w:r>
+      <w:r>
+        <w:t>10 in ICD</w:t>
+      </w:r>
+      <w:r>
+        <w:t>-</w:t>
+      </w:r>
+      <w:r>
+        <w:t>11, specificando anche il tipo di conversione. Per eseguire la conversione rapidamente, usa un albero di ricerca contente tutti i codici ICD</w:t>
+      </w:r>
+      <w:r>
+        <w:t>-</w:t>
+      </w:r>
+      <w:r>
+        <w:t>10 e il loro eventuale corrispondente in ICD</w:t>
+      </w:r>
+      <w:r>
+        <w:t>-</w:t>
+      </w:r>
+      <w:r>
+        <w:t xml:space="preserve">11, creato a partire da un file di mapping. È importante sottolineare che, per rendere la creazione dell’albero più rapida, è stata fatta una supposizione sulla struttura del file di mapping: è necessario infatti che nel file di mapping </w:t>
       </w:r>
       <w:r>
         <w:t>i codici ICD10 appaiano sempre in ordine dal più generico al più specifico, ovvero che classificazioni più specifiche non appaiano prima di classificazioni meno specifiche.</w:t>
@@ -529,7 +577,32 @@
     </w:p>
     <w:p>
       <w:r>
-        <w:lastRenderedPageBreak/>
+        <w:t xml:space="preserve">La classe </w:t>
+      </w:r>
+      <w:r>
+        <w:rPr>
+          <w:rFonts w:ascii="Courier New" w:hAnsi="Courier New" w:cs="Courier New"/>
+          <w:b/>
+          <w:bCs/>
+        </w:rPr>
+        <w:t>ConvertiCertificatiInICD11</w:t>
+      </w:r>
+      <w:r>
+        <w:t xml:space="preserve"> usa le classi precedenti per eseguire la lettura del file di input, la conversione dei certificati, i calcoli statistici e</w:t>
+      </w:r>
+      <w:bookmarkStart w:id="0" w:name="_GoBack"/>
+      <w:bookmarkEnd w:id="0"/>
+      <w:r>
+        <w:t xml:space="preserve"> la scrittura dei file di output.</w:t>
+      </w:r>
+    </w:p>
+    <w:p>
+      <w:pPr>
+        <w:ind w:left="360"/>
+      </w:pPr>
+    </w:p>
+    <w:p>
+      <w:r>
         <w:t xml:space="preserve">Nel definire l’oggetto </w:t>
       </w:r>
       <w:r>
@@ -563,7 +636,15 @@
           <w:b/>
           <w:bCs/>
         </w:rPr>
-        <w:t>SubClassGood</w:t>
+        <w:t>Subc</w:t>
+      </w:r>
+      <w:r>
+        <w:rPr>
+          <w:rFonts w:ascii="Courier New" w:hAnsi="Courier New" w:cs="Courier New"/>
+          <w:b/>
+          <w:bCs/>
+        </w:rPr>
+        <w:t>lassGood</w:t>
       </w:r>
       <w:proofErr w:type="spellEnd"/>
       <w:r>
@@ -577,11 +658,25 @@
         <w:rPr>
           <w:rFonts w:ascii="Courier New" w:hAnsi="Courier New" w:cs="Courier New"/>
         </w:rPr>
-        <w:t>SubClass</w:t>
+        <w:t>Subclass</w:t>
       </w:r>
       <w:proofErr w:type="spellEnd"/>
       <w:r>
-        <w:t xml:space="preserve">: </w:t>
+        <w:t xml:space="preserve"> </w:t>
+      </w:r>
+      <w:r>
+        <w:t>che viene considerato buono in quanto</w:t>
+      </w:r>
+      <w:r>
+        <w:t xml:space="preserve"> esiste un solo </w:t>
+      </w:r>
+      <w:proofErr w:type="spellStart"/>
+      <w:r>
+        <w:t>mapping</w:t>
+      </w:r>
+      <w:proofErr w:type="spellEnd"/>
+      <w:r>
+        <w:t xml:space="preserve"> che da un codice ICD-10 raggiunge quello specifico codice ICD-11.</w:t>
       </w:r>
     </w:p>
     <w:p>
@@ -649,19 +744,33 @@
           <w:b/>
           <w:bCs/>
         </w:rPr>
-        <w:t>SubClassGood</w:t>
-      </w:r>
-      <w:proofErr w:type="spellEnd"/>
-      <w:r>
-        <w:t xml:space="preserve"> o </w:t>
-      </w:r>
-      <w:proofErr w:type="spellStart"/>
+        <w:t>Subc</w:t>
+      </w:r>
       <w:r>
         <w:rPr>
           <w:b/>
           <w:bCs/>
         </w:rPr>
-        <w:t>SubClass</w:t>
+        <w:t>lassGood</w:t>
+      </w:r>
+      <w:proofErr w:type="spellEnd"/>
+      <w:r>
+        <w:t xml:space="preserve"> o </w:t>
+      </w:r>
+      <w:proofErr w:type="spellStart"/>
+      <w:r>
+        <w:rPr>
+          <w:b/>
+          <w:bCs/>
+        </w:rPr>
+        <w:t>Subc</w:t>
+      </w:r>
+      <w:r>
+        <w:rPr>
+          <w:b/>
+          <w:bCs/>
+        </w:rPr>
+        <w:t>lass</w:t>
       </w:r>
       <w:proofErr w:type="spellEnd"/>
       <w:r>
@@ -1021,13 +1130,14 @@
             <wp:cNvGraphicFramePr/>
             <a:graphic xmlns:a="http://schemas.openxmlformats.org/drawingml/2006/main">
               <a:graphicData uri="http://schemas.openxmlformats.org/drawingml/2006/chart">
-                <c:chart xmlns:c="http://schemas.openxmlformats.org/drawingml/2006/chart" xmlns:r="http://schemas.openxmlformats.org/officeDocument/2006/relationships" r:id="rId12"/>
+                <c:chart xmlns:c="http://schemas.openxmlformats.org/drawingml/2006/chart" xmlns:r="http://schemas.openxmlformats.org/officeDocument/2006/relationships" r:id="rId14"/>
               </a:graphicData>
             </a:graphic>
           </wp:inline>
         </w:drawing>
       </w:r>
     </w:p>
+    <w:p/>
     <w:p>
       <w:r>
         <w:t>Un ulteriore dato che potrebbe risultare interessante è il numero di certificati convertiti</w:t>
@@ -1052,9 +1162,9 @@
         <w:tblLook w:val="04A0" w:firstRow="1" w:lastRow="0" w:firstColumn="1" w:lastColumn="0" w:noHBand="0" w:noVBand="1"/>
       </w:tblPr>
       <w:tblGrid>
-        <w:gridCol w:w="3197"/>
-        <w:gridCol w:w="2993"/>
-        <w:gridCol w:w="3053"/>
+        <w:gridCol w:w="3190"/>
+        <w:gridCol w:w="2997"/>
+        <w:gridCol w:w="3056"/>
       </w:tblGrid>
       <w:tr>
         <w:trPr>
@@ -1074,7 +1184,6 @@
               <w:rPr>
                 <w:rFonts w:ascii="Microsoft JhengHei UI Light" w:eastAsia="Microsoft JhengHei UI Light" w:hAnsi="Microsoft JhengHei UI Light"/>
               </w:rPr>
-              <w:lastRenderedPageBreak/>
               <w:t xml:space="preserve">Certificati </w:t>
             </w:r>
             <w:proofErr w:type="spellStart"/>
@@ -1149,7 +1258,19 @@
               <w:rPr>
                 <w:rFonts w:ascii="Microsoft JhengHei UI Light" w:eastAsia="Microsoft JhengHei UI Light" w:hAnsi="Microsoft JhengHei UI Light"/>
               </w:rPr>
-              <w:t>SubClassGood</w:t>
+              <w:t>Sub</w:t>
+            </w:r>
+            <w:r>
+              <w:rPr>
+                <w:rFonts w:ascii="Microsoft JhengHei UI Light" w:eastAsia="Microsoft JhengHei UI Light" w:hAnsi="Microsoft JhengHei UI Light"/>
+              </w:rPr>
+              <w:t>c</w:t>
+            </w:r>
+            <w:r>
+              <w:rPr>
+                <w:rFonts w:ascii="Microsoft JhengHei UI Light" w:eastAsia="Microsoft JhengHei UI Light" w:hAnsi="Microsoft JhengHei UI Light"/>
+              </w:rPr>
+              <w:t>lassGood</w:t>
             </w:r>
             <w:proofErr w:type="spellEnd"/>
           </w:p>
@@ -1272,47 +1393,40 @@
           <w:lang w:eastAsia="it-IT"/>
         </w:rPr>
         <w:drawing>
-          <wp:inline distT="0" distB="0" distL="0" distR="0" wp14:anchorId="642BF2D3" wp14:editId="5A1033B5">
+          <wp:inline distT="0" distB="0" distL="0" distR="0" wp14:anchorId="642BF2D3" wp14:editId="64D7990B">
             <wp:extent cx="5242560" cy="3703320"/>
             <wp:effectExtent l="0" t="0" r="0" b="0"/>
             <wp:docPr id="2" name="Grafico 2"/>
             <wp:cNvGraphicFramePr/>
             <a:graphic xmlns:a="http://schemas.openxmlformats.org/drawingml/2006/main">
               <a:graphicData uri="http://schemas.openxmlformats.org/drawingml/2006/chart">
-                <c:chart xmlns:c="http://schemas.openxmlformats.org/drawingml/2006/chart" xmlns:r="http://schemas.openxmlformats.org/officeDocument/2006/relationships" r:id="rId13"/>
+                <c:chart xmlns:c="http://schemas.openxmlformats.org/drawingml/2006/chart" xmlns:r="http://schemas.openxmlformats.org/officeDocument/2006/relationships" r:id="rId15"/>
               </a:graphicData>
             </a:graphic>
           </wp:inline>
         </w:drawing>
       </w:r>
     </w:p>
-    <w:p>
-      <w:r>
-        <w:t xml:space="preserve">Molti dei campi all’interno dei certificati </w:t>
-      </w:r>
-      <w:r>
-        <w:t>non sono valorizzati</w:t>
-      </w:r>
-      <w:r>
-        <w:t>, è possibile quindi analizzare quale sia la dimensione media dei certificati</w:t>
-      </w:r>
-      <w:r>
-        <w:t>, anche in base alla tipologia di conversion</w:t>
-      </w:r>
-      <w:r>
-        <w:t>e.</w:t>
-      </w:r>
-    </w:p>
     <w:p/>
     <w:p/>
     <w:p/>
-    <w:p/>
-    <w:p/>
-    <w:p/>
-    <w:p/>
-    <w:p/>
-    <w:p/>
-    <w:p/>
+    <w:p>
+      <w:r>
+        <w:t xml:space="preserve">Molti dei campi all’interno dei certificati </w:t>
+      </w:r>
+      <w:r>
+        <w:t>non sono valorizzati</w:t>
+      </w:r>
+      <w:r>
+        <w:t>, è possibile quindi analizzare quale sia la dimensione media dei certificati</w:t>
+      </w:r>
+      <w:r>
+        <w:t>, anche in base alla tipologia di conversion</w:t>
+      </w:r>
+      <w:r>
+        <w:t>e.</w:t>
+      </w:r>
+    </w:p>
     <w:p/>
     <w:tbl>
       <w:tblPr>
@@ -1354,7 +1468,13 @@
               <w:rPr>
                 <w:rFonts w:ascii="Microsoft JhengHei UI Light" w:eastAsia="Microsoft JhengHei UI Light" w:hAnsi="Microsoft JhengHei UI Light"/>
               </w:rPr>
-              <w:t xml:space="preserve"> Media certificati convertiti correttamente</w:t>
+              <w:t xml:space="preserve"> m</w:t>
+            </w:r>
+            <w:r>
+              <w:rPr>
+                <w:rFonts w:ascii="Microsoft JhengHei UI Light" w:eastAsia="Microsoft JhengHei UI Light" w:hAnsi="Microsoft JhengHei UI Light"/>
+              </w:rPr>
+              <w:t>edia certificati convertiti correttamente</w:t>
             </w:r>
           </w:p>
         </w:tc>
@@ -1395,7 +1515,6 @@
               <w:rPr>
                 <w:rFonts w:ascii="Microsoft JhengHei UI Light" w:eastAsia="Microsoft JhengHei UI Light" w:hAnsi="Microsoft JhengHei UI Light"/>
               </w:rPr>
-              <w:lastRenderedPageBreak/>
               <w:t>Dim</w:t>
             </w:r>
             <w:r>
@@ -1408,7 +1527,13 @@
               <w:rPr>
                 <w:rFonts w:ascii="Microsoft JhengHei UI Light" w:eastAsia="Microsoft JhengHei UI Light" w:hAnsi="Microsoft JhengHei UI Light"/>
               </w:rPr>
-              <w:t xml:space="preserve"> Media certificati scartati per </w:t>
+              <w:t xml:space="preserve"> m</w:t>
+            </w:r>
+            <w:r>
+              <w:rPr>
+                <w:rFonts w:ascii="Microsoft JhengHei UI Light" w:eastAsia="Microsoft JhengHei UI Light" w:hAnsi="Microsoft JhengHei UI Light"/>
+              </w:rPr>
+              <w:t xml:space="preserve">edia certificati scartati per </w:t>
             </w:r>
             <w:proofErr w:type="spellStart"/>
             <w:r>
@@ -1469,13 +1594,13 @@
               <w:rPr>
                 <w:rFonts w:ascii="Microsoft JhengHei UI Light" w:eastAsia="Microsoft JhengHei UI Light" w:hAnsi="Microsoft JhengHei UI Light"/>
               </w:rPr>
-              <w:t xml:space="preserve"> Media certificati scartati per </w:t>
+              <w:t xml:space="preserve"> m</w:t>
             </w:r>
             <w:r>
               <w:rPr>
                 <w:rFonts w:ascii="Microsoft JhengHei UI Light" w:eastAsia="Microsoft JhengHei UI Light" w:hAnsi="Microsoft JhengHei UI Light"/>
               </w:rPr>
-              <w:t>Codice Inesistente</w:t>
+              <w:t>edia certificati scartati per Codice Inesistente</w:t>
             </w:r>
           </w:p>
         </w:tc>
@@ -1528,13 +1653,7 @@
               <w:rPr>
                 <w:rFonts w:ascii="Microsoft JhengHei UI Light" w:eastAsia="Microsoft JhengHei UI Light" w:hAnsi="Microsoft JhengHei UI Light"/>
               </w:rPr>
-              <w:t xml:space="preserve"> Media </w:t>
-            </w:r>
-            <w:r>
-              <w:rPr>
-                <w:rFonts w:ascii="Microsoft JhengHei UI Light" w:eastAsia="Microsoft JhengHei UI Light" w:hAnsi="Microsoft JhengHei UI Light"/>
-              </w:rPr>
-              <w:t>certificato</w:t>
+              <w:t xml:space="preserve"> media certificati</w:t>
             </w:r>
           </w:p>
         </w:tc>
@@ -1568,6 +1687,7 @@
           <w:noProof/>
           <w:lang w:eastAsia="it-IT"/>
         </w:rPr>
+        <w:lastRenderedPageBreak/>
         <w:drawing>
           <wp:inline distT="0" distB="0" distL="0" distR="0" wp14:anchorId="26A48609" wp14:editId="49C24410">
             <wp:extent cx="5191125" cy="3505200"/>
@@ -1576,12 +1696,17 @@
             <wp:cNvGraphicFramePr/>
             <a:graphic xmlns:a="http://schemas.openxmlformats.org/drawingml/2006/main">
               <a:graphicData uri="http://schemas.openxmlformats.org/drawingml/2006/chart">
-                <c:chart xmlns:c="http://schemas.openxmlformats.org/drawingml/2006/chart" xmlns:r="http://schemas.openxmlformats.org/officeDocument/2006/relationships" r:id="rId14"/>
+                <c:chart xmlns:c="http://schemas.openxmlformats.org/drawingml/2006/chart" xmlns:r="http://schemas.openxmlformats.org/officeDocument/2006/relationships" r:id="rId16"/>
               </a:graphicData>
             </a:graphic>
           </wp:inline>
         </w:drawing>
       </w:r>
+    </w:p>
+    <w:p>
+      <w:pPr>
+        <w:jc w:val="center"/>
+      </w:pPr>
     </w:p>
     <w:tbl>
       <w:tblPr>
@@ -1618,7 +1743,13 @@
               <w:rPr>
                 <w:rFonts w:ascii="Microsoft JhengHei UI Light" w:eastAsia="Microsoft JhengHei UI Light" w:hAnsi="Microsoft JhengHei UI Light"/>
               </w:rPr>
-              <w:t xml:space="preserve"> Media certificati </w:t>
+              <w:t xml:space="preserve"> m</w:t>
+            </w:r>
+            <w:r>
+              <w:rPr>
+                <w:rFonts w:ascii="Microsoft JhengHei UI Light" w:eastAsia="Microsoft JhengHei UI Light" w:hAnsi="Microsoft JhengHei UI Light"/>
+              </w:rPr>
+              <w:t xml:space="preserve">edia certificati </w:t>
             </w:r>
             <w:r>
               <w:rPr>
@@ -1680,7 +1811,13 @@
               <w:rPr>
                 <w:rFonts w:ascii="Microsoft JhengHei UI Light" w:eastAsia="Microsoft JhengHei UI Light" w:hAnsi="Microsoft JhengHei UI Light"/>
               </w:rPr>
-              <w:t xml:space="preserve"> Media certificati </w:t>
+              <w:t xml:space="preserve"> m</w:t>
+            </w:r>
+            <w:r>
+              <w:rPr>
+                <w:rFonts w:ascii="Microsoft JhengHei UI Light" w:eastAsia="Microsoft JhengHei UI Light" w:hAnsi="Microsoft JhengHei UI Light"/>
+              </w:rPr>
+              <w:t xml:space="preserve">edia certificati </w:t>
             </w:r>
             <w:r>
               <w:rPr>
@@ -1693,7 +1830,19 @@
               <w:rPr>
                 <w:rFonts w:ascii="Microsoft JhengHei UI Light" w:eastAsia="Microsoft JhengHei UI Light" w:hAnsi="Microsoft JhengHei UI Light"/>
               </w:rPr>
-              <w:t>SubClassGood</w:t>
+              <w:t>Sub</w:t>
+            </w:r>
+            <w:r>
+              <w:rPr>
+                <w:rFonts w:ascii="Microsoft JhengHei UI Light" w:eastAsia="Microsoft JhengHei UI Light" w:hAnsi="Microsoft JhengHei UI Light"/>
+              </w:rPr>
+              <w:t>c</w:t>
+            </w:r>
+            <w:r>
+              <w:rPr>
+                <w:rFonts w:ascii="Microsoft JhengHei UI Light" w:eastAsia="Microsoft JhengHei UI Light" w:hAnsi="Microsoft JhengHei UI Light"/>
+              </w:rPr>
+              <w:t>lassGood</w:t>
             </w:r>
             <w:proofErr w:type="spellEnd"/>
           </w:p>
@@ -1745,7 +1894,13 @@
               <w:rPr>
                 <w:rFonts w:ascii="Microsoft JhengHei UI Light" w:eastAsia="Microsoft JhengHei UI Light" w:hAnsi="Microsoft JhengHei UI Light"/>
               </w:rPr>
-              <w:t xml:space="preserve"> Media certificati </w:t>
+              <w:t xml:space="preserve"> m</w:t>
+            </w:r>
+            <w:r>
+              <w:rPr>
+                <w:rFonts w:ascii="Microsoft JhengHei UI Light" w:eastAsia="Microsoft JhengHei UI Light" w:hAnsi="Microsoft JhengHei UI Light"/>
+              </w:rPr>
+              <w:t xml:space="preserve">edia certificati </w:t>
             </w:r>
             <w:r>
               <w:rPr>
@@ -1758,7 +1913,19 @@
               <w:rPr>
                 <w:rFonts w:ascii="Microsoft JhengHei UI Light" w:eastAsia="Microsoft JhengHei UI Light" w:hAnsi="Microsoft JhengHei UI Light"/>
               </w:rPr>
-              <w:t>SubClass</w:t>
+              <w:t>Sub</w:t>
+            </w:r>
+            <w:r>
+              <w:rPr>
+                <w:rFonts w:ascii="Microsoft JhengHei UI Light" w:eastAsia="Microsoft JhengHei UI Light" w:hAnsi="Microsoft JhengHei UI Light"/>
+              </w:rPr>
+              <w:t>c</w:t>
+            </w:r>
+            <w:r>
+              <w:rPr>
+                <w:rFonts w:ascii="Microsoft JhengHei UI Light" w:eastAsia="Microsoft JhengHei UI Light" w:hAnsi="Microsoft JhengHei UI Light"/>
+              </w:rPr>
+              <w:t>lass</w:t>
             </w:r>
             <w:proofErr w:type="spellEnd"/>
           </w:p>
@@ -1787,34 +1954,29 @@
       <w:pPr>
         <w:jc w:val="center"/>
       </w:pPr>
-    </w:p>
-    <w:p>
-      <w:pPr>
-        <w:jc w:val="center"/>
-      </w:pPr>
       <w:r>
         <w:rPr>
           <w:noProof/>
           <w:lang w:eastAsia="it-IT"/>
         </w:rPr>
         <w:drawing>
-          <wp:inline distT="0" distB="0" distL="0" distR="0" wp14:anchorId="7AAA16AC" wp14:editId="22F0ACD6">
+          <wp:inline distT="0" distB="0" distL="0" distR="0" wp14:anchorId="7AAA16AC" wp14:editId="2712E411">
             <wp:extent cx="5105400" cy="2952750"/>
             <wp:effectExtent l="0" t="0" r="0" b="0"/>
             <wp:docPr id="6" name="Grafico 6"/>
             <wp:cNvGraphicFramePr/>
             <a:graphic xmlns:a="http://schemas.openxmlformats.org/drawingml/2006/main">
               <a:graphicData uri="http://schemas.openxmlformats.org/drawingml/2006/chart">
-                <c:chart xmlns:c="http://schemas.openxmlformats.org/drawingml/2006/chart" xmlns:r="http://schemas.openxmlformats.org/officeDocument/2006/relationships" r:id="rId15"/>
+                <c:chart xmlns:c="http://schemas.openxmlformats.org/drawingml/2006/chart" xmlns:r="http://schemas.openxmlformats.org/officeDocument/2006/relationships" r:id="rId17"/>
               </a:graphicData>
             </a:graphic>
           </wp:inline>
         </w:drawing>
       </w:r>
     </w:p>
+    <w:p/>
     <w:p>
       <w:r>
-        <w:lastRenderedPageBreak/>
         <w:t xml:space="preserve">La percentuale media del numero di codici di tipo </w:t>
       </w:r>
       <w:proofErr w:type="spellStart"/>
@@ -1822,7 +1984,19 @@
         <w:rPr>
           <w:rFonts w:ascii="Courier New" w:hAnsi="Courier New" w:cs="Courier New"/>
         </w:rPr>
-        <w:t>SubClassGood</w:t>
+        <w:t>Sub</w:t>
+      </w:r>
+      <w:r>
+        <w:rPr>
+          <w:rFonts w:ascii="Courier New" w:hAnsi="Courier New" w:cs="Courier New"/>
+        </w:rPr>
+        <w:t>c</w:t>
+      </w:r>
+      <w:r>
+        <w:rPr>
+          <w:rFonts w:ascii="Courier New" w:hAnsi="Courier New" w:cs="Courier New"/>
+        </w:rPr>
+        <w:t>lassGood</w:t>
       </w:r>
       <w:proofErr w:type="spellEnd"/>
       <w:r>
@@ -1833,7 +2007,19 @@
         <w:rPr>
           <w:rFonts w:ascii="Courier New" w:hAnsi="Courier New" w:cs="Courier New"/>
         </w:rPr>
-        <w:t>SubClassGood</w:t>
+        <w:t>Sub</w:t>
+      </w:r>
+      <w:r>
+        <w:rPr>
+          <w:rFonts w:ascii="Courier New" w:hAnsi="Courier New" w:cs="Courier New"/>
+        </w:rPr>
+        <w:t>c</w:t>
+      </w:r>
+      <w:r>
+        <w:rPr>
+          <w:rFonts w:ascii="Courier New" w:hAnsi="Courier New" w:cs="Courier New"/>
+        </w:rPr>
+        <w:t>lassGood</w:t>
       </w:r>
       <w:proofErr w:type="spellEnd"/>
       <w:r>
@@ -1844,50 +2030,72 @@
         <w:rPr>
           <w:rFonts w:ascii="Courier New" w:hAnsi="Courier New" w:cs="Courier New"/>
         </w:rPr>
-        <w:t>SubClass</w:t>
+        <w:t>Sub</w:t>
+      </w:r>
+      <w:r>
+        <w:rPr>
+          <w:rFonts w:ascii="Courier New" w:hAnsi="Courier New" w:cs="Courier New"/>
+        </w:rPr>
+        <w:t>c</w:t>
+      </w:r>
+      <w:r>
+        <w:rPr>
+          <w:rFonts w:ascii="Courier New" w:hAnsi="Courier New" w:cs="Courier New"/>
+        </w:rPr>
+        <w:t>lass</w:t>
       </w:r>
       <w:proofErr w:type="spellEnd"/>
       <w:r>
-        <w:t xml:space="preserve"> nei certificati con tip</w:t>
-      </w:r>
-      <w:bookmarkStart w:id="0" w:name="_GoBack"/>
-      <w:bookmarkEnd w:id="0"/>
-      <w:r>
-        <w:t xml:space="preserve">o di conversione peggiore </w:t>
+        <w:t xml:space="preserve"> nei certificati con tipo di conversione peggiore </w:t>
       </w:r>
       <w:proofErr w:type="spellStart"/>
       <w:r>
         <w:rPr>
           <w:rFonts w:ascii="Courier New" w:hAnsi="Courier New" w:cs="Courier New"/>
         </w:rPr>
-        <w:t>SubClass</w:t>
+        <w:t>Sub</w:t>
+      </w:r>
+      <w:r>
+        <w:rPr>
+          <w:rFonts w:ascii="Courier New" w:hAnsi="Courier New" w:cs="Courier New"/>
+        </w:rPr>
+        <w:t>c</w:t>
+      </w:r>
+      <w:r>
+        <w:rPr>
+          <w:rFonts w:ascii="Courier New" w:hAnsi="Courier New" w:cs="Courier New"/>
+        </w:rPr>
+        <w:t>lass</w:t>
       </w:r>
       <w:proofErr w:type="spellEnd"/>
       <w:r>
-        <w:t xml:space="preserve"> sono, rispettivamente:</w:t>
+        <w:t xml:space="preserve"> sono rispettivamente </w:t>
+      </w:r>
+      <w:r>
+        <w:t>74.039%</w:t>
+      </w:r>
+      <w:r>
+        <w:tab/>
+      </w:r>
+      <w:r>
+        <w:t xml:space="preserve"> </w:t>
+      </w:r>
+      <w:r>
+        <w:t>e</w:t>
+      </w:r>
+      <w:r>
+        <w:t xml:space="preserve"> </w:t>
+      </w:r>
+      <w:r>
+        <w:t>69.040%</w:t>
       </w:r>
     </w:p>
     <w:p>
       <w:pPr>
-        <w:jc w:val="center"/>
-      </w:pPr>
-      <w:r>
-        <w:t>74.039%</w:t>
-      </w:r>
-      <w:r>
-        <w:tab/>
-        <w:t>e</w:t>
-      </w:r>
-      <w:r>
-        <w:tab/>
-        <w:t>69.040%</w:t>
-      </w:r>
-    </w:p>
-    <w:p>
-      <w:pPr>
         <w:pStyle w:val="Titolo1"/>
       </w:pPr>
       <w:r>
+        <w:lastRenderedPageBreak/>
         <w:t>Compilazione ed esecuzione del progetto</w:t>
       </w:r>
     </w:p>
@@ -2224,7 +2432,7 @@
                     </pic:cNvPicPr>
                   </pic:nvPicPr>
                   <pic:blipFill>
-                    <a:blip r:embed="rId16">
+                    <a:blip r:embed="rId18">
                       <a:extLst>
                         <a:ext uri="{28A0092B-C50C-407E-A947-70E740481C1C}">
                           <a14:useLocalDpi xmlns:a14="http://schemas.microsoft.com/office/drawing/2010/main" val="0"/>
@@ -2342,7 +2550,19 @@
         <w:rPr>
           <w:rFonts w:cstheme="minorHAnsi"/>
         </w:rPr>
-        <w:t>SubClass</w:t>
+        <w:t>Sub</w:t>
+      </w:r>
+      <w:r>
+        <w:rPr>
+          <w:rFonts w:cstheme="minorHAnsi"/>
+        </w:rPr>
+        <w:t>c</w:t>
+      </w:r>
+      <w:r>
+        <w:rPr>
+          <w:rFonts w:cstheme="minorHAnsi"/>
+        </w:rPr>
+        <w:t>lass</w:t>
       </w:r>
       <w:proofErr w:type="spellEnd"/>
       <w:r>
@@ -2543,21 +2763,31 @@
         <w:rPr>
           <w:rFonts w:cstheme="minorHAnsi"/>
         </w:rPr>
-        <w:t xml:space="preserve">legge anche la prima riga del file di input, che altrimenti è </w:t>
-      </w:r>
-      <w:proofErr w:type="spellStart"/>
+        <w:t>legge anche la prima riga del fi</w:t>
+      </w:r>
       <w:r>
         <w:rPr>
           <w:rFonts w:cstheme="minorHAnsi"/>
         </w:rPr>
-        <w:t>ingorata</w:t>
-      </w:r>
-      <w:proofErr w:type="spellEnd"/>
+        <w:t>le di input, che altrimenti è i</w:t>
+      </w:r>
       <w:r>
         <w:rPr>
           <w:rFonts w:cstheme="minorHAnsi"/>
         </w:rPr>
-        <w:t xml:space="preserve"> in quanto contenente l’intestazione;</w:t>
+        <w:t>g</w:t>
+      </w:r>
+      <w:r>
+        <w:rPr>
+          <w:rFonts w:cstheme="minorHAnsi"/>
+        </w:rPr>
+        <w:t>n</w:t>
+      </w:r>
+      <w:r>
+        <w:rPr>
+          <w:rFonts w:cstheme="minorHAnsi"/>
+        </w:rPr>
+        <w:t>orata in quanto contenente l’intestazione;</w:t>
       </w:r>
     </w:p>
     <w:p>
@@ -2575,7 +2805,6 @@
         <w:rPr>
           <w:rFonts w:ascii="Courier New" w:hAnsi="Courier New" w:cs="Courier New"/>
         </w:rPr>
-        <w:lastRenderedPageBreak/>
         <w:t>-</w:t>
       </w:r>
       <w:proofErr w:type="spellStart"/>
@@ -2626,7 +2855,7 @@
       </w:r>
     </w:p>
     <w:sectPr>
-      <w:footerReference w:type="default" r:id="rId17"/>
+      <w:footerReference w:type="default" r:id="rId19"/>
       <w:pgSz w:w="11907" w:h="16839" w:code="9"/>
       <w:pgMar w:top="1440" w:right="1440" w:bottom="1440" w:left="1440" w:header="720" w:footer="720" w:gutter="0"/>
       <w:cols w:space="720"/>
@@ -2638,7 +2867,7 @@
 </file>
 
 <file path=word/endnotes.xml><?xml version="1.0" encoding="utf-8"?>
-<w:endnotes xmlns:wpc="http://schemas.microsoft.com/office/word/2010/wordprocessingCanvas" xmlns:cx="http://schemas.microsoft.com/office/drawing/2014/chartex" xmlns:cx1="http://schemas.microsoft.com/office/drawing/2015/9/8/chartex" xmlns:cx2="http://schemas.microsoft.com/office/drawing/2015/10/21/chartex" xmlns:cx3="http://schemas.microsoft.com/office/drawing/2016/5/9/chartex" xmlns:cx4="http://schemas.microsoft.com/office/drawing/2016/5/10/chartex" xmlns:cx5="http://schemas.microsoft.com/office/drawing/2016/5/11/chartex" xmlns:cx6="http://schemas.microsoft.com/office/drawing/2016/5/12/chartex" xmlns:cx7="http://schemas.microsoft.com/office/drawing/2016/5/13/chartex" xmlns:cx8="http://schemas.microsoft.com/office/drawing/2016/5/14/chartex" xmlns:mc="http://schemas.openxmlformats.org/markup-compatibility/2006" xmlns:aink="http://schemas.microsoft.com/office/drawing/2016/ink" xmlns:am3d="http://schemas.microsoft.com/office/drawing/2017/model3d" xmlns:o="urn:schemas-microsoft-com:office:office" xmlns:r="http://schemas.openxmlformats.org/officeDocument/2006/relationships" xmlns:m="http://schemas.openxmlformats.org/officeDocument/2006/math" xmlns:v="urn:schemas-microsoft-com:vml" xmlns:wp14="http://schemas.microsoft.com/office/word/2010/wordprocessingDrawing" xmlns:wp="http://schemas.openxmlformats.org/drawingml/2006/wordprocessingDrawing" xmlns:w10="urn:schemas-microsoft-com:office:word" xmlns:w="http://schemas.openxmlformats.org/wordprocessingml/2006/main" xmlns:w14="http://schemas.microsoft.com/office/word/2010/wordml" xmlns:w15="http://schemas.microsoft.com/office/word/2012/wordml" xmlns:w16cid="http://schemas.microsoft.com/office/word/2016/wordml/cid" xmlns:w16se="http://schemas.microsoft.com/office/word/2015/wordml/symex" xmlns:wpg="http://schemas.microsoft.com/office/word/2010/wordprocessingGroup" xmlns:wpi="http://schemas.microsoft.com/office/word/2010/wordprocessingInk" xmlns:wne="http://schemas.microsoft.com/office/word/2006/wordml" xmlns:wps="http://schemas.microsoft.com/office/word/2010/wordprocessingShape" mc:Ignorable="w14 w15 w16se w16cid wp14">
+<w:endnotes xmlns:wpc="http://schemas.microsoft.com/office/word/2010/wordprocessingCanvas" xmlns:mc="http://schemas.openxmlformats.org/markup-compatibility/2006" xmlns:o="urn:schemas-microsoft-com:office:office" xmlns:r="http://schemas.openxmlformats.org/officeDocument/2006/relationships" xmlns:m="http://schemas.openxmlformats.org/officeDocument/2006/math" xmlns:v="urn:schemas-microsoft-com:vml" xmlns:wp14="http://schemas.microsoft.com/office/word/2010/wordprocessingDrawing" xmlns:wp="http://schemas.openxmlformats.org/drawingml/2006/wordprocessingDrawing" xmlns:w10="urn:schemas-microsoft-com:office:word" xmlns:w="http://schemas.openxmlformats.org/wordprocessingml/2006/main" xmlns:w14="http://schemas.microsoft.com/office/word/2010/wordml" xmlns:wpg="http://schemas.microsoft.com/office/word/2010/wordprocessingGroup" xmlns:wpi="http://schemas.microsoft.com/office/word/2010/wordprocessingInk" xmlns:wne="http://schemas.microsoft.com/office/word/2006/wordml" xmlns:wps="http://schemas.microsoft.com/office/word/2010/wordprocessingShape" mc:Ignorable="w14 wp14">
   <w:endnote w:type="separator" w:id="-1">
     <w:p>
       <w:pPr>
@@ -2663,7 +2892,7 @@
 </file>
 
 <file path=word/footer1.xml><?xml version="1.0" encoding="utf-8"?>
-<w:ftr xmlns:wpc="http://schemas.microsoft.com/office/word/2010/wordprocessingCanvas" xmlns:cx="http://schemas.microsoft.com/office/drawing/2014/chartex" xmlns:cx1="http://schemas.microsoft.com/office/drawing/2015/9/8/chartex" xmlns:cx2="http://schemas.microsoft.com/office/drawing/2015/10/21/chartex" xmlns:cx3="http://schemas.microsoft.com/office/drawing/2016/5/9/chartex" xmlns:cx4="http://schemas.microsoft.com/office/drawing/2016/5/10/chartex" xmlns:cx5="http://schemas.microsoft.com/office/drawing/2016/5/11/chartex" xmlns:cx6="http://schemas.microsoft.com/office/drawing/2016/5/12/chartex" xmlns:cx7="http://schemas.microsoft.com/office/drawing/2016/5/13/chartex" xmlns:cx8="http://schemas.microsoft.com/office/drawing/2016/5/14/chartex" xmlns:mc="http://schemas.openxmlformats.org/markup-compatibility/2006" xmlns:aink="http://schemas.microsoft.com/office/drawing/2016/ink" xmlns:am3d="http://schemas.microsoft.com/office/drawing/2017/model3d" xmlns:o="urn:schemas-microsoft-com:office:office" xmlns:r="http://schemas.openxmlformats.org/officeDocument/2006/relationships" xmlns:m="http://schemas.openxmlformats.org/officeDocument/2006/math" xmlns:v="urn:schemas-microsoft-com:vml" xmlns:wp14="http://schemas.microsoft.com/office/word/2010/wordprocessingDrawing" xmlns:wp="http://schemas.openxmlformats.org/drawingml/2006/wordprocessingDrawing" xmlns:w10="urn:schemas-microsoft-com:office:word" xmlns:w="http://schemas.openxmlformats.org/wordprocessingml/2006/main" xmlns:w14="http://schemas.microsoft.com/office/word/2010/wordml" xmlns:w15="http://schemas.microsoft.com/office/word/2012/wordml" xmlns:w16cid="http://schemas.microsoft.com/office/word/2016/wordml/cid" xmlns:w16se="http://schemas.microsoft.com/office/word/2015/wordml/symex" xmlns:wpg="http://schemas.microsoft.com/office/word/2010/wordprocessingGroup" xmlns:wpi="http://schemas.microsoft.com/office/word/2010/wordprocessingInk" xmlns:wne="http://schemas.microsoft.com/office/word/2006/wordml" xmlns:wps="http://schemas.microsoft.com/office/word/2010/wordprocessingShape" mc:Ignorable="w14 w15 w16se w16cid wp14">
+<w:ftr xmlns:wpc="http://schemas.microsoft.com/office/word/2010/wordprocessingCanvas" xmlns:mc="http://schemas.openxmlformats.org/markup-compatibility/2006" xmlns:o="urn:schemas-microsoft-com:office:office" xmlns:r="http://schemas.openxmlformats.org/officeDocument/2006/relationships" xmlns:m="http://schemas.openxmlformats.org/officeDocument/2006/math" xmlns:v="urn:schemas-microsoft-com:vml" xmlns:wp14="http://schemas.microsoft.com/office/word/2010/wordprocessingDrawing" xmlns:wp="http://schemas.openxmlformats.org/drawingml/2006/wordprocessingDrawing" xmlns:w10="urn:schemas-microsoft-com:office:word" xmlns:w="http://schemas.openxmlformats.org/wordprocessingml/2006/main" xmlns:w14="http://schemas.microsoft.com/office/word/2010/wordml" xmlns:wpg="http://schemas.microsoft.com/office/word/2010/wordprocessingGroup" xmlns:wpi="http://schemas.microsoft.com/office/word/2010/wordprocessingInk" xmlns:wne="http://schemas.microsoft.com/office/word/2006/wordml" xmlns:wps="http://schemas.microsoft.com/office/word/2010/wordprocessingShape" mc:Ignorable="w14 wp14">
   <w:sdt>
     <w:sdtPr>
       <w:id w:val="97759961"/>
@@ -2705,7 +2934,7 @@
             <w:noProof/>
             <w:lang w:bidi="it-IT"/>
           </w:rPr>
-          <w:t>2</w:t>
+          <w:t>5</w:t>
         </w:r>
         <w:r>
           <w:rPr>
@@ -2721,7 +2950,7 @@
 </file>
 
 <file path=word/footnotes.xml><?xml version="1.0" encoding="utf-8"?>
-<w:footnotes xmlns:wpc="http://schemas.microsoft.com/office/word/2010/wordprocessingCanvas" xmlns:cx="http://schemas.microsoft.com/office/drawing/2014/chartex" xmlns:cx1="http://schemas.microsoft.com/office/drawing/2015/9/8/chartex" xmlns:cx2="http://schemas.microsoft.com/office/drawing/2015/10/21/chartex" xmlns:cx3="http://schemas.microsoft.com/office/drawing/2016/5/9/chartex" xmlns:cx4="http://schemas.microsoft.com/office/drawing/2016/5/10/chartex" xmlns:cx5="http://schemas.microsoft.com/office/drawing/2016/5/11/chartex" xmlns:cx6="http://schemas.microsoft.com/office/drawing/2016/5/12/chartex" xmlns:cx7="http://schemas.microsoft.com/office/drawing/2016/5/13/chartex" xmlns:cx8="http://schemas.microsoft.com/office/drawing/2016/5/14/chartex" xmlns:mc="http://schemas.openxmlformats.org/markup-compatibility/2006" xmlns:aink="http://schemas.microsoft.com/office/drawing/2016/ink" xmlns:am3d="http://schemas.microsoft.com/office/drawing/2017/model3d" xmlns:o="urn:schemas-microsoft-com:office:office" xmlns:r="http://schemas.openxmlformats.org/officeDocument/2006/relationships" xmlns:m="http://schemas.openxmlformats.org/officeDocument/2006/math" xmlns:v="urn:schemas-microsoft-com:vml" xmlns:wp14="http://schemas.microsoft.com/office/word/2010/wordprocessingDrawing" xmlns:wp="http://schemas.openxmlformats.org/drawingml/2006/wordprocessingDrawing" xmlns:w10="urn:schemas-microsoft-com:office:word" xmlns:w="http://schemas.openxmlformats.org/wordprocessingml/2006/main" xmlns:w14="http://schemas.microsoft.com/office/word/2010/wordml" xmlns:w15="http://schemas.microsoft.com/office/word/2012/wordml" xmlns:w16cid="http://schemas.microsoft.com/office/word/2016/wordml/cid" xmlns:w16se="http://schemas.microsoft.com/office/word/2015/wordml/symex" xmlns:wpg="http://schemas.microsoft.com/office/word/2010/wordprocessingGroup" xmlns:wpi="http://schemas.microsoft.com/office/word/2010/wordprocessingInk" xmlns:wne="http://schemas.microsoft.com/office/word/2006/wordml" xmlns:wps="http://schemas.microsoft.com/office/word/2010/wordprocessingShape" mc:Ignorable="w14 w15 w16se w16cid wp14">
+<w:footnotes xmlns:wpc="http://schemas.microsoft.com/office/word/2010/wordprocessingCanvas" xmlns:mc="http://schemas.openxmlformats.org/markup-compatibility/2006" xmlns:o="urn:schemas-microsoft-com:office:office" xmlns:r="http://schemas.openxmlformats.org/officeDocument/2006/relationships" xmlns:m="http://schemas.openxmlformats.org/officeDocument/2006/math" xmlns:v="urn:schemas-microsoft-com:vml" xmlns:wp14="http://schemas.microsoft.com/office/word/2010/wordprocessingDrawing" xmlns:wp="http://schemas.openxmlformats.org/drawingml/2006/wordprocessingDrawing" xmlns:w10="urn:schemas-microsoft-com:office:word" xmlns:w="http://schemas.openxmlformats.org/wordprocessingml/2006/main" xmlns:w14="http://schemas.microsoft.com/office/word/2010/wordml" xmlns:wpg="http://schemas.microsoft.com/office/word/2010/wordprocessingGroup" xmlns:wpi="http://schemas.microsoft.com/office/word/2010/wordprocessingInk" xmlns:wne="http://schemas.microsoft.com/office/word/2006/wordml" xmlns:wps="http://schemas.microsoft.com/office/word/2010/wordprocessingShape" mc:Ignorable="w14 wp14">
   <w:footnote w:type="separator" w:id="-1">
     <w:p>
       <w:pPr>
@@ -2746,8 +2975,8 @@
 </file>
 
 <file path=word/numbering.xml><?xml version="1.0" encoding="utf-8"?>
-<w:numbering xmlns:wpc="http://schemas.microsoft.com/office/word/2010/wordprocessingCanvas" xmlns:cx="http://schemas.microsoft.com/office/drawing/2014/chartex" xmlns:cx1="http://schemas.microsoft.com/office/drawing/2015/9/8/chartex" xmlns:cx2="http://schemas.microsoft.com/office/drawing/2015/10/21/chartex" xmlns:cx3="http://schemas.microsoft.com/office/drawing/2016/5/9/chartex" xmlns:cx4="http://schemas.microsoft.com/office/drawing/2016/5/10/chartex" xmlns:cx5="http://schemas.microsoft.com/office/drawing/2016/5/11/chartex" xmlns:cx6="http://schemas.microsoft.com/office/drawing/2016/5/12/chartex" xmlns:cx7="http://schemas.microsoft.com/office/drawing/2016/5/13/chartex" xmlns:cx8="http://schemas.microsoft.com/office/drawing/2016/5/14/chartex" xmlns:mc="http://schemas.openxmlformats.org/markup-compatibility/2006" xmlns:aink="http://schemas.microsoft.com/office/drawing/2016/ink" xmlns:am3d="http://schemas.microsoft.com/office/drawing/2017/model3d" xmlns:o="urn:schemas-microsoft-com:office:office" xmlns:r="http://schemas.openxmlformats.org/officeDocument/2006/relationships" xmlns:m="http://schemas.openxmlformats.org/officeDocument/2006/math" xmlns:v="urn:schemas-microsoft-com:vml" xmlns:wp14="http://schemas.microsoft.com/office/word/2010/wordprocessingDrawing" xmlns:wp="http://schemas.openxmlformats.org/drawingml/2006/wordprocessingDrawing" xmlns:w10="urn:schemas-microsoft-com:office:word" xmlns:w="http://schemas.openxmlformats.org/wordprocessingml/2006/main" xmlns:w14="http://schemas.microsoft.com/office/word/2010/wordml" xmlns:w15="http://schemas.microsoft.com/office/word/2012/wordml" xmlns:w16cid="http://schemas.microsoft.com/office/word/2016/wordml/cid" xmlns:w16se="http://schemas.microsoft.com/office/word/2015/wordml/symex" xmlns:wpg="http://schemas.microsoft.com/office/word/2010/wordprocessingGroup" xmlns:wpi="http://schemas.microsoft.com/office/word/2010/wordprocessingInk" xmlns:wne="http://schemas.microsoft.com/office/word/2006/wordml" xmlns:wps="http://schemas.microsoft.com/office/word/2010/wordprocessingShape" mc:Ignorable="w14 w15 w16se w16cid wp14">
-  <w:abstractNum w:abstractNumId="0" w15:restartNumberingAfterBreak="0">
+<w:numbering xmlns:wpc="http://schemas.microsoft.com/office/word/2010/wordprocessingCanvas" xmlns:mc="http://schemas.openxmlformats.org/markup-compatibility/2006" xmlns:o="urn:schemas-microsoft-com:office:office" xmlns:r="http://schemas.openxmlformats.org/officeDocument/2006/relationships" xmlns:m="http://schemas.openxmlformats.org/officeDocument/2006/math" xmlns:v="urn:schemas-microsoft-com:vml" xmlns:wp14="http://schemas.microsoft.com/office/word/2010/wordprocessingDrawing" xmlns:wp="http://schemas.openxmlformats.org/drawingml/2006/wordprocessingDrawing" xmlns:w10="urn:schemas-microsoft-com:office:word" xmlns:w="http://schemas.openxmlformats.org/wordprocessingml/2006/main" xmlns:w14="http://schemas.microsoft.com/office/word/2010/wordml" xmlns:wpg="http://schemas.microsoft.com/office/word/2010/wordprocessingGroup" xmlns:wpi="http://schemas.microsoft.com/office/word/2010/wordprocessingInk" xmlns:wne="http://schemas.microsoft.com/office/word/2006/wordml" xmlns:wps="http://schemas.microsoft.com/office/word/2010/wordprocessingShape" mc:Ignorable="w14 wp14">
+  <w:abstractNum w:abstractNumId="0">
     <w:nsid w:val="FFFFFF7C"/>
     <w:multiLevelType w:val="singleLevel"/>
     <w:tmpl w:val="C4986F66"/>
@@ -2764,7 +2993,7 @@
       </w:pPr>
     </w:lvl>
   </w:abstractNum>
-  <w:abstractNum w:abstractNumId="1" w15:restartNumberingAfterBreak="0">
+  <w:abstractNum w:abstractNumId="1">
     <w:nsid w:val="FFFFFF7D"/>
     <w:multiLevelType w:val="singleLevel"/>
     <w:tmpl w:val="A8763C0C"/>
@@ -2781,7 +3010,7 @@
       </w:pPr>
     </w:lvl>
   </w:abstractNum>
-  <w:abstractNum w:abstractNumId="2" w15:restartNumberingAfterBreak="0">
+  <w:abstractNum w:abstractNumId="2">
     <w:nsid w:val="FFFFFF7E"/>
     <w:multiLevelType w:val="singleLevel"/>
     <w:tmpl w:val="26D2C1D4"/>
@@ -2798,7 +3027,7 @@
       </w:pPr>
     </w:lvl>
   </w:abstractNum>
-  <w:abstractNum w:abstractNumId="3" w15:restartNumberingAfterBreak="0">
+  <w:abstractNum w:abstractNumId="3">
     <w:nsid w:val="FFFFFF7F"/>
     <w:multiLevelType w:val="singleLevel"/>
     <w:tmpl w:val="9AF4021C"/>
@@ -2815,7 +3044,7 @@
       </w:pPr>
     </w:lvl>
   </w:abstractNum>
-  <w:abstractNum w:abstractNumId="4" w15:restartNumberingAfterBreak="0">
+  <w:abstractNum w:abstractNumId="4">
     <w:nsid w:val="FFFFFF80"/>
     <w:multiLevelType w:val="singleLevel"/>
     <w:tmpl w:val="6FA68F66"/>
@@ -2835,7 +3064,7 @@
       </w:rPr>
     </w:lvl>
   </w:abstractNum>
-  <w:abstractNum w:abstractNumId="5" w15:restartNumberingAfterBreak="0">
+  <w:abstractNum w:abstractNumId="5">
     <w:nsid w:val="FFFFFF81"/>
     <w:multiLevelType w:val="singleLevel"/>
     <w:tmpl w:val="A580A6C0"/>
@@ -2855,7 +3084,7 @@
       </w:rPr>
     </w:lvl>
   </w:abstractNum>
-  <w:abstractNum w:abstractNumId="6" w15:restartNumberingAfterBreak="0">
+  <w:abstractNum w:abstractNumId="6">
     <w:nsid w:val="FFFFFF82"/>
     <w:multiLevelType w:val="singleLevel"/>
     <w:tmpl w:val="2EFE450A"/>
@@ -2875,7 +3104,7 @@
       </w:rPr>
     </w:lvl>
   </w:abstractNum>
-  <w:abstractNum w:abstractNumId="7" w15:restartNumberingAfterBreak="0">
+  <w:abstractNum w:abstractNumId="7">
     <w:nsid w:val="FFFFFF83"/>
     <w:multiLevelType w:val="singleLevel"/>
     <w:tmpl w:val="772C68B4"/>
@@ -2895,7 +3124,7 @@
       </w:rPr>
     </w:lvl>
   </w:abstractNum>
-  <w:abstractNum w:abstractNumId="8" w15:restartNumberingAfterBreak="0">
+  <w:abstractNum w:abstractNumId="8">
     <w:nsid w:val="FFFFFF88"/>
     <w:multiLevelType w:val="singleLevel"/>
     <w:tmpl w:val="146242D6"/>
@@ -2912,7 +3141,7 @@
       </w:pPr>
     </w:lvl>
   </w:abstractNum>
-  <w:abstractNum w:abstractNumId="9" w15:restartNumberingAfterBreak="0">
+  <w:abstractNum w:abstractNumId="9">
     <w:nsid w:val="FFFFFF89"/>
     <w:multiLevelType w:val="singleLevel"/>
     <w:tmpl w:val="12BC200A"/>
@@ -2932,7 +3161,7 @@
       </w:rPr>
     </w:lvl>
   </w:abstractNum>
-  <w:abstractNum w:abstractNumId="10" w15:restartNumberingAfterBreak="0">
+  <w:abstractNum w:abstractNumId="10">
     <w:nsid w:val="01932408"/>
     <w:multiLevelType w:val="hybridMultilevel"/>
     <w:tmpl w:val="EBC453E8"/>
@@ -3045,7 +3274,7 @@
       </w:rPr>
     </w:lvl>
   </w:abstractNum>
-  <w:abstractNum w:abstractNumId="11" w15:restartNumberingAfterBreak="0">
+  <w:abstractNum w:abstractNumId="11">
     <w:nsid w:val="07370819"/>
     <w:multiLevelType w:val="multilevel"/>
     <w:tmpl w:val="0409001F"/>
@@ -3131,7 +3360,7 @@
       </w:pPr>
     </w:lvl>
   </w:abstractNum>
-  <w:abstractNum w:abstractNumId="12" w15:restartNumberingAfterBreak="0">
+  <w:abstractNum w:abstractNumId="12">
     <w:nsid w:val="0A42467A"/>
     <w:multiLevelType w:val="multilevel"/>
     <w:tmpl w:val="32C64BCA"/>
@@ -3218,7 +3447,7 @@
       </w:pPr>
     </w:lvl>
   </w:abstractNum>
-  <w:abstractNum w:abstractNumId="13" w15:restartNumberingAfterBreak="0">
+  <w:abstractNum w:abstractNumId="13">
     <w:nsid w:val="0B086CCA"/>
     <w:multiLevelType w:val="multilevel"/>
     <w:tmpl w:val="04090023"/>
@@ -3305,7 +3534,7 @@
       </w:pPr>
     </w:lvl>
   </w:abstractNum>
-  <w:abstractNum w:abstractNumId="14" w15:restartNumberingAfterBreak="0">
+  <w:abstractNum w:abstractNumId="14">
     <w:nsid w:val="0DBE68A0"/>
     <w:multiLevelType w:val="multilevel"/>
     <w:tmpl w:val="0409001F"/>
@@ -3391,7 +3620,7 @@
       </w:pPr>
     </w:lvl>
   </w:abstractNum>
-  <w:abstractNum w:abstractNumId="15" w15:restartNumberingAfterBreak="0">
+  <w:abstractNum w:abstractNumId="15">
     <w:nsid w:val="1482775B"/>
     <w:multiLevelType w:val="multilevel"/>
     <w:tmpl w:val="0EBA3C40"/>
@@ -3477,7 +3706,7 @@
       </w:pPr>
     </w:lvl>
   </w:abstractNum>
-  <w:abstractNum w:abstractNumId="16" w15:restartNumberingAfterBreak="0">
+  <w:abstractNum w:abstractNumId="16">
     <w:nsid w:val="157272BF"/>
     <w:multiLevelType w:val="multilevel"/>
     <w:tmpl w:val="0409001D"/>
@@ -3563,7 +3792,7 @@
       </w:pPr>
     </w:lvl>
   </w:abstractNum>
-  <w:abstractNum w:abstractNumId="17" w15:restartNumberingAfterBreak="0">
+  <w:abstractNum w:abstractNumId="17">
     <w:nsid w:val="2BA34911"/>
     <w:multiLevelType w:val="hybridMultilevel"/>
     <w:tmpl w:val="988839AC"/>
@@ -3649,7 +3878,7 @@
       </w:pPr>
     </w:lvl>
   </w:abstractNum>
-  <w:abstractNum w:abstractNumId="18" w15:restartNumberingAfterBreak="0">
+  <w:abstractNum w:abstractNumId="18">
     <w:nsid w:val="32C57636"/>
     <w:multiLevelType w:val="hybridMultilevel"/>
     <w:tmpl w:val="BC0836D4"/>
@@ -3762,7 +3991,7 @@
       </w:rPr>
     </w:lvl>
   </w:abstractNum>
-  <w:abstractNum w:abstractNumId="19" w15:restartNumberingAfterBreak="0">
+  <w:abstractNum w:abstractNumId="19">
     <w:nsid w:val="3F9A3F7E"/>
     <w:multiLevelType w:val="multilevel"/>
     <w:tmpl w:val="04090023"/>
@@ -3849,7 +4078,7 @@
       </w:pPr>
     </w:lvl>
   </w:abstractNum>
-  <w:abstractNum w:abstractNumId="20" w15:restartNumberingAfterBreak="0">
+  <w:abstractNum w:abstractNumId="20">
     <w:nsid w:val="4986523D"/>
     <w:multiLevelType w:val="multilevel"/>
     <w:tmpl w:val="0409001D"/>
@@ -3935,7 +4164,7 @@
       </w:pPr>
     </w:lvl>
   </w:abstractNum>
-  <w:abstractNum w:abstractNumId="21" w15:restartNumberingAfterBreak="0">
+  <w:abstractNum w:abstractNumId="21">
     <w:nsid w:val="63784BF0"/>
     <w:multiLevelType w:val="hybridMultilevel"/>
     <w:tmpl w:val="DF927D30"/>
@@ -4048,7 +4277,7 @@
       </w:rPr>
     </w:lvl>
   </w:abstractNum>
-  <w:abstractNum w:abstractNumId="22" w15:restartNumberingAfterBreak="0">
+  <w:abstractNum w:abstractNumId="22">
     <w:nsid w:val="68AD7151"/>
     <w:multiLevelType w:val="hybridMultilevel"/>
     <w:tmpl w:val="0D109D18"/>
@@ -4161,7 +4390,7 @@
       </w:rPr>
     </w:lvl>
   </w:abstractNum>
-  <w:abstractNum w:abstractNumId="23" w15:restartNumberingAfterBreak="0">
+  <w:abstractNum w:abstractNumId="23">
     <w:nsid w:val="785C3DC4"/>
     <w:multiLevelType w:val="hybridMultilevel"/>
     <w:tmpl w:val="6F30158C"/>
@@ -4410,7 +4639,7 @@
 </file>
 
 <file path=word/styles.xml><?xml version="1.0" encoding="utf-8"?>
-<w:styles xmlns:mc="http://schemas.openxmlformats.org/markup-compatibility/2006" xmlns:r="http://schemas.openxmlformats.org/officeDocument/2006/relationships" xmlns:w="http://schemas.openxmlformats.org/wordprocessingml/2006/main" xmlns:w14="http://schemas.microsoft.com/office/word/2010/wordml" xmlns:w15="http://schemas.microsoft.com/office/word/2012/wordml" xmlns:w16cid="http://schemas.microsoft.com/office/word/2016/wordml/cid" xmlns:w16se="http://schemas.microsoft.com/office/word/2015/wordml/symex" mc:Ignorable="w14 w15 w16se w16cid">
+<w:styles xmlns:mc="http://schemas.openxmlformats.org/markup-compatibility/2006" xmlns:r="http://schemas.openxmlformats.org/officeDocument/2006/relationships" xmlns:w="http://schemas.openxmlformats.org/wordprocessingml/2006/main" xmlns:w14="http://schemas.microsoft.com/office/word/2010/wordml" mc:Ignorable="w14">
   <w:docDefaults>
     <w:rPrDefault>
       <w:rPr>
@@ -4426,383 +4655,144 @@
       </w:pPr>
     </w:pPrDefault>
   </w:docDefaults>
-  <w:latentStyles w:defLockedState="0" w:defUIPriority="99" w:defSemiHidden="0" w:defUnhideWhenUsed="0" w:defQFormat="0" w:count="376">
-    <w:lsdException w:name="Normal" w:uiPriority="0" w:qFormat="1"/>
-    <w:lsdException w:name="heading 1" w:uiPriority="9" w:qFormat="1"/>
-    <w:lsdException w:name="heading 2" w:semiHidden="1" w:uiPriority="9" w:unhideWhenUsed="1" w:qFormat="1"/>
-    <w:lsdException w:name="heading 3" w:semiHidden="1" w:uiPriority="9" w:unhideWhenUsed="1" w:qFormat="1"/>
-    <w:lsdException w:name="heading 4" w:semiHidden="1" w:uiPriority="9" w:unhideWhenUsed="1" w:qFormat="1"/>
-    <w:lsdException w:name="heading 5" w:semiHidden="1" w:uiPriority="9" w:unhideWhenUsed="1" w:qFormat="1"/>
-    <w:lsdException w:name="heading 6" w:semiHidden="1" w:uiPriority="9" w:unhideWhenUsed="1" w:qFormat="1"/>
-    <w:lsdException w:name="heading 7" w:semiHidden="1" w:uiPriority="9" w:unhideWhenUsed="1" w:qFormat="1"/>
-    <w:lsdException w:name="heading 8" w:semiHidden="1" w:uiPriority="9" w:unhideWhenUsed="1" w:qFormat="1"/>
-    <w:lsdException w:name="heading 9" w:semiHidden="1" w:uiPriority="9" w:unhideWhenUsed="1" w:qFormat="1"/>
-    <w:lsdException w:name="index 1" w:semiHidden="1" w:unhideWhenUsed="1"/>
-    <w:lsdException w:name="index 2" w:semiHidden="1" w:unhideWhenUsed="1"/>
-    <w:lsdException w:name="index 3" w:semiHidden="1" w:unhideWhenUsed="1"/>
-    <w:lsdException w:name="index 4" w:semiHidden="1" w:unhideWhenUsed="1"/>
-    <w:lsdException w:name="index 5" w:semiHidden="1" w:unhideWhenUsed="1"/>
-    <w:lsdException w:name="index 6" w:semiHidden="1" w:unhideWhenUsed="1"/>
-    <w:lsdException w:name="index 7" w:semiHidden="1" w:unhideWhenUsed="1"/>
-    <w:lsdException w:name="index 8" w:semiHidden="1" w:unhideWhenUsed="1"/>
-    <w:lsdException w:name="index 9" w:semiHidden="1" w:unhideWhenUsed="1"/>
-    <w:lsdException w:name="toc 1" w:semiHidden="1" w:uiPriority="39" w:unhideWhenUsed="1"/>
-    <w:lsdException w:name="toc 2" w:semiHidden="1" w:uiPriority="39" w:unhideWhenUsed="1"/>
-    <w:lsdException w:name="toc 3" w:semiHidden="1" w:uiPriority="39" w:unhideWhenUsed="1"/>
-    <w:lsdException w:name="toc 4" w:semiHidden="1" w:uiPriority="39" w:unhideWhenUsed="1"/>
-    <w:lsdException w:name="toc 5" w:semiHidden="1" w:uiPriority="39" w:unhideWhenUsed="1"/>
-    <w:lsdException w:name="toc 6" w:semiHidden="1" w:uiPriority="39" w:unhideWhenUsed="1"/>
-    <w:lsdException w:name="toc 7" w:semiHidden="1" w:uiPriority="39" w:unhideWhenUsed="1"/>
-    <w:lsdException w:name="toc 8" w:semiHidden="1" w:uiPriority="39" w:unhideWhenUsed="1"/>
-    <w:lsdException w:name="toc 9" w:semiHidden="1" w:uiPriority="39" w:unhideWhenUsed="1"/>
-    <w:lsdException w:name="Normal Indent" w:semiHidden="1" w:unhideWhenUsed="1"/>
-    <w:lsdException w:name="footnote text" w:semiHidden="1" w:unhideWhenUsed="1"/>
-    <w:lsdException w:name="annotation text" w:semiHidden="1" w:unhideWhenUsed="1"/>
-    <w:lsdException w:name="header" w:semiHidden="1" w:unhideWhenUsed="1"/>
-    <w:lsdException w:name="footer" w:semiHidden="1" w:unhideWhenUsed="1"/>
-    <w:lsdException w:name="index heading" w:semiHidden="1" w:unhideWhenUsed="1"/>
-    <w:lsdException w:name="caption" w:semiHidden="1" w:uiPriority="35" w:unhideWhenUsed="1" w:qFormat="1"/>
-    <w:lsdException w:name="table of figures" w:semiHidden="1" w:unhideWhenUsed="1"/>
-    <w:lsdException w:name="envelope address" w:semiHidden="1" w:unhideWhenUsed="1"/>
-    <w:lsdException w:name="envelope return" w:semiHidden="1" w:unhideWhenUsed="1"/>
-    <w:lsdException w:name="footnote reference" w:semiHidden="1" w:unhideWhenUsed="1"/>
-    <w:lsdException w:name="annotation reference" w:semiHidden="1" w:unhideWhenUsed="1"/>
-    <w:lsdException w:name="line number" w:semiHidden="1" w:unhideWhenUsed="1"/>
-    <w:lsdException w:name="page number" w:semiHidden="1" w:unhideWhenUsed="1"/>
-    <w:lsdException w:name="endnote reference" w:semiHidden="1" w:unhideWhenUsed="1"/>
-    <w:lsdException w:name="endnote text" w:semiHidden="1" w:unhideWhenUsed="1"/>
-    <w:lsdException w:name="table of authorities" w:semiHidden="1" w:unhideWhenUsed="1"/>
-    <w:lsdException w:name="macro" w:semiHidden="1" w:unhideWhenUsed="1"/>
-    <w:lsdException w:name="toa heading" w:semiHidden="1" w:unhideWhenUsed="1"/>
-    <w:lsdException w:name="List" w:semiHidden="1" w:unhideWhenUsed="1"/>
-    <w:lsdException w:name="List Bullet" w:semiHidden="1" w:unhideWhenUsed="1"/>
-    <w:lsdException w:name="List Number" w:semiHidden="1" w:unhideWhenUsed="1"/>
-    <w:lsdException w:name="List 2" w:semiHidden="1" w:unhideWhenUsed="1"/>
-    <w:lsdException w:name="List 3" w:semiHidden="1" w:unhideWhenUsed="1"/>
-    <w:lsdException w:name="List 4" w:semiHidden="1" w:unhideWhenUsed="1"/>
-    <w:lsdException w:name="List 5" w:semiHidden="1" w:unhideWhenUsed="1"/>
-    <w:lsdException w:name="List Bullet 2" w:semiHidden="1" w:unhideWhenUsed="1"/>
-    <w:lsdException w:name="List Bullet 3" w:semiHidden="1" w:unhideWhenUsed="1"/>
-    <w:lsdException w:name="List Bullet 4" w:semiHidden="1" w:unhideWhenUsed="1"/>
-    <w:lsdException w:name="List Bullet 5" w:semiHidden="1" w:unhideWhenUsed="1"/>
-    <w:lsdException w:name="List Number 2" w:semiHidden="1" w:unhideWhenUsed="1"/>
-    <w:lsdException w:name="List Number 3" w:semiHidden="1" w:unhideWhenUsed="1"/>
-    <w:lsdException w:name="List Number 4" w:semiHidden="1" w:unhideWhenUsed="1"/>
-    <w:lsdException w:name="List Number 5" w:semiHidden="1" w:unhideWhenUsed="1"/>
-    <w:lsdException w:name="Title" w:uiPriority="10" w:qFormat="1"/>
-    <w:lsdException w:name="Closing" w:semiHidden="1" w:unhideWhenUsed="1"/>
-    <w:lsdException w:name="Signature" w:semiHidden="1" w:unhideWhenUsed="1"/>
-    <w:lsdException w:name="Default Paragraph Font" w:semiHidden="1" w:uiPriority="1" w:unhideWhenUsed="1"/>
-    <w:lsdException w:name="Body Text" w:semiHidden="1" w:unhideWhenUsed="1"/>
-    <w:lsdException w:name="Body Text Indent" w:semiHidden="1" w:unhideWhenUsed="1"/>
-    <w:lsdException w:name="List Continue" w:semiHidden="1" w:unhideWhenUsed="1"/>
-    <w:lsdException w:name="List Continue 2" w:semiHidden="1" w:unhideWhenUsed="1"/>
-    <w:lsdException w:name="List Continue 3" w:semiHidden="1" w:unhideWhenUsed="1"/>
-    <w:lsdException w:name="List Continue 4" w:semiHidden="1" w:unhideWhenUsed="1"/>
-    <w:lsdException w:name="List Continue 5" w:semiHidden="1" w:unhideWhenUsed="1"/>
-    <w:lsdException w:name="Message Header" w:semiHidden="1" w:unhideWhenUsed="1"/>
-    <w:lsdException w:name="Subtitle" w:uiPriority="11" w:qFormat="1"/>
-    <w:lsdException w:name="Salutation" w:semiHidden="1" w:unhideWhenUsed="1"/>
-    <w:lsdException w:name="Date" w:semiHidden="1" w:unhideWhenUsed="1"/>
-    <w:lsdException w:name="Body Text First Indent" w:semiHidden="1" w:unhideWhenUsed="1"/>
-    <w:lsdException w:name="Body Text First Indent 2" w:semiHidden="1" w:unhideWhenUsed="1"/>
-    <w:lsdException w:name="Note Heading" w:semiHidden="1" w:unhideWhenUsed="1"/>
-    <w:lsdException w:name="Body Text 2" w:semiHidden="1" w:unhideWhenUsed="1"/>
-    <w:lsdException w:name="Body Text 3" w:semiHidden="1" w:unhideWhenUsed="1"/>
-    <w:lsdException w:name="Body Text Indent 2" w:semiHidden="1" w:unhideWhenUsed="1"/>
-    <w:lsdException w:name="Body Text Indent 3" w:semiHidden="1" w:unhideWhenUsed="1"/>
-    <w:lsdException w:name="Block Text" w:semiHidden="1" w:unhideWhenUsed="1"/>
-    <w:lsdException w:name="Hyperlink" w:semiHidden="1" w:unhideWhenUsed="1"/>
-    <w:lsdException w:name="FollowedHyperlink" w:semiHidden="1" w:unhideWhenUsed="1"/>
-    <w:lsdException w:name="Strong" w:uiPriority="22" w:qFormat="1"/>
-    <w:lsdException w:name="Emphasis" w:uiPriority="20" w:qFormat="1"/>
-    <w:lsdException w:name="Document Map" w:semiHidden="1" w:unhideWhenUsed="1"/>
-    <w:lsdException w:name="Plain Text" w:semiHidden="1" w:unhideWhenUsed="1"/>
-    <w:lsdException w:name="E-mail Signature" w:semiHidden="1" w:unhideWhenUsed="1"/>
-    <w:lsdException w:name="HTML Top of Form" w:semiHidden="1" w:unhideWhenUsed="1"/>
-    <w:lsdException w:name="HTML Bottom of Form" w:semiHidden="1" w:unhideWhenUsed="1"/>
-    <w:lsdException w:name="Normal (Web)" w:semiHidden="1" w:unhideWhenUsed="1"/>
-    <w:lsdException w:name="HTML Acronym" w:semiHidden="1" w:unhideWhenUsed="1"/>
-    <w:lsdException w:name="HTML Address" w:semiHidden="1" w:unhideWhenUsed="1"/>
-    <w:lsdException w:name="HTML Cite" w:semiHidden="1" w:unhideWhenUsed="1"/>
-    <w:lsdException w:name="HTML Code" w:semiHidden="1" w:unhideWhenUsed="1"/>
-    <w:lsdException w:name="HTML Definition" w:semiHidden="1" w:unhideWhenUsed="1"/>
-    <w:lsdException w:name="HTML Keyboard" w:semiHidden="1" w:unhideWhenUsed="1"/>
-    <w:lsdException w:name="HTML Preformatted" w:semiHidden="1" w:unhideWhenUsed="1"/>
-    <w:lsdException w:name="HTML Sample" w:semiHidden="1" w:unhideWhenUsed="1"/>
-    <w:lsdException w:name="HTML Typewriter" w:semiHidden="1" w:unhideWhenUsed="1"/>
-    <w:lsdException w:name="HTML Variable" w:semiHidden="1" w:unhideWhenUsed="1"/>
-    <w:lsdException w:name="Normal Table" w:semiHidden="1" w:unhideWhenUsed="1"/>
-    <w:lsdException w:name="annotation subject" w:semiHidden="1" w:unhideWhenUsed="1"/>
-    <w:lsdException w:name="No List" w:semiHidden="1" w:unhideWhenUsed="1"/>
-    <w:lsdException w:name="Outline List 1" w:semiHidden="1" w:unhideWhenUsed="1"/>
-    <w:lsdException w:name="Outline List 2" w:semiHidden="1" w:unhideWhenUsed="1"/>
-    <w:lsdException w:name="Outline List 3" w:semiHidden="1" w:unhideWhenUsed="1"/>
-    <w:lsdException w:name="Table Simple 1" w:semiHidden="1" w:unhideWhenUsed="1"/>
-    <w:lsdException w:name="Table Simple 2" w:semiHidden="1" w:unhideWhenUsed="1"/>
-    <w:lsdException w:name="Table Simple 3" w:semiHidden="1" w:unhideWhenUsed="1"/>
-    <w:lsdException w:name="Table Classic 1" w:semiHidden="1" w:unhideWhenUsed="1"/>
-    <w:lsdException w:name="Table Classic 2" w:semiHidden="1" w:unhideWhenUsed="1"/>
-    <w:lsdException w:name="Table Classic 3" w:semiHidden="1" w:unhideWhenUsed="1"/>
-    <w:lsdException w:name="Table Classic 4" w:semiHidden="1" w:unhideWhenUsed="1"/>
-    <w:lsdException w:name="Table Colorful 1" w:semiHidden="1" w:unhideWhenUsed="1"/>
-    <w:lsdException w:name="Table Colorful 2" w:semiHidden="1" w:unhideWhenUsed="1"/>
-    <w:lsdException w:name="Table Colorful 3" w:semiHidden="1" w:unhideWhenUsed="1"/>
-    <w:lsdException w:name="Table Columns 1" w:semiHidden="1" w:unhideWhenUsed="1"/>
-    <w:lsdException w:name="Table Columns 2" w:semiHidden="1" w:unhideWhenUsed="1"/>
-    <w:lsdException w:name="Table Columns 3" w:semiHidden="1" w:unhideWhenUsed="1"/>
-    <w:lsdException w:name="Table Columns 4" w:semiHidden="1" w:unhideWhenUsed="1"/>
-    <w:lsdException w:name="Table Columns 5" w:semiHidden="1" w:unhideWhenUsed="1"/>
-    <w:lsdException w:name="Table Grid 1" w:semiHidden="1" w:unhideWhenUsed="1"/>
-    <w:lsdException w:name="Table Grid 2" w:semiHidden="1" w:unhideWhenUsed="1"/>
-    <w:lsdException w:name="Table Grid 3" w:semiHidden="1" w:unhideWhenUsed="1"/>
-    <w:lsdException w:name="Table Grid 4" w:semiHidden="1" w:unhideWhenUsed="1"/>
-    <w:lsdException w:name="Table Grid 5" w:semiHidden="1" w:unhideWhenUsed="1"/>
-    <w:lsdException w:name="Table Grid 6" w:semiHidden="1" w:unhideWhenUsed="1"/>
-    <w:lsdException w:name="Table Grid 7" w:semiHidden="1" w:unhideWhenUsed="1"/>
-    <w:lsdException w:name="Table Grid 8" w:semiHidden="1" w:unhideWhenUsed="1"/>
-    <w:lsdException w:name="Table List 1" w:semiHidden="1" w:unhideWhenUsed="1"/>
-    <w:lsdException w:name="Table List 2" w:semiHidden="1" w:unhideWhenUsed="1"/>
-    <w:lsdException w:name="Table List 3" w:semiHidden="1" w:unhideWhenUsed="1"/>
-    <w:lsdException w:name="Table List 4" w:semiHidden="1" w:unhideWhenUsed="1"/>
-    <w:lsdException w:name="Table List 5" w:semiHidden="1" w:unhideWhenUsed="1"/>
-    <w:lsdException w:name="Table List 6" w:semiHidden="1" w:unhideWhenUsed="1"/>
-    <w:lsdException w:name="Table List 7" w:semiHidden="1" w:unhideWhenUsed="1"/>
-    <w:lsdException w:name="Table List 8" w:semiHidden="1" w:unhideWhenUsed="1"/>
-    <w:lsdException w:name="Table 3D effects 1" w:semiHidden="1" w:unhideWhenUsed="1"/>
-    <w:lsdException w:name="Table 3D effects 2" w:semiHidden="1" w:unhideWhenUsed="1"/>
-    <w:lsdException w:name="Table 3D effects 3" w:semiHidden="1" w:unhideWhenUsed="1"/>
-    <w:lsdException w:name="Table Contemporary" w:semiHidden="1" w:unhideWhenUsed="1"/>
-    <w:lsdException w:name="Table Elegant" w:semiHidden="1" w:unhideWhenUsed="1"/>
-    <w:lsdException w:name="Table Professional" w:semiHidden="1" w:unhideWhenUsed="1"/>
-    <w:lsdException w:name="Table Subtle 1" w:semiHidden="1" w:unhideWhenUsed="1"/>
-    <w:lsdException w:name="Table Subtle 2" w:semiHidden="1" w:unhideWhenUsed="1"/>
-    <w:lsdException w:name="Table Web 1" w:semiHidden="1" w:unhideWhenUsed="1"/>
-    <w:lsdException w:name="Table Web 2" w:semiHidden="1" w:unhideWhenUsed="1"/>
-    <w:lsdException w:name="Table Web 3" w:semiHidden="1" w:unhideWhenUsed="1"/>
-    <w:lsdException w:name="Balloon Text" w:semiHidden="1" w:unhideWhenUsed="1"/>
-    <w:lsdException w:name="Table Grid" w:semiHidden="1" w:uiPriority="39" w:unhideWhenUsed="1"/>
-    <w:lsdException w:name="Table Theme" w:semiHidden="1" w:unhideWhenUsed="1"/>
-    <w:lsdException w:name="Placeholder Text" w:semiHidden="1"/>
-    <w:lsdException w:name="No Spacing" w:semiHidden="1" w:uiPriority="1" w:unhideWhenUsed="1" w:qFormat="1"/>
-    <w:lsdException w:name="Light Shading" w:uiPriority="60"/>
-    <w:lsdException w:name="Light List" w:uiPriority="61"/>
-    <w:lsdException w:name="Light Grid" w:uiPriority="62"/>
-    <w:lsdException w:name="Medium Shading 1" w:uiPriority="63"/>
-    <w:lsdException w:name="Medium Shading 2" w:uiPriority="64"/>
-    <w:lsdException w:name="Medium List 1" w:uiPriority="65"/>
-    <w:lsdException w:name="Medium List 2" w:uiPriority="66"/>
-    <w:lsdException w:name="Medium Grid 1" w:uiPriority="67"/>
-    <w:lsdException w:name="Medium Grid 2" w:uiPriority="68"/>
-    <w:lsdException w:name="Medium Grid 3" w:uiPriority="69"/>
-    <w:lsdException w:name="Dark List" w:uiPriority="70"/>
-    <w:lsdException w:name="Colorful Shading" w:uiPriority="71"/>
-    <w:lsdException w:name="Colorful List" w:uiPriority="72"/>
-    <w:lsdException w:name="Colorful Grid" w:uiPriority="73"/>
-    <w:lsdException w:name="Light Shading Accent 1" w:uiPriority="60"/>
-    <w:lsdException w:name="Light List Accent 1" w:uiPriority="61"/>
-    <w:lsdException w:name="Light Grid Accent 1" w:uiPriority="62"/>
-    <w:lsdException w:name="Medium Shading 1 Accent 1" w:uiPriority="63"/>
-    <w:lsdException w:name="Medium Shading 2 Accent 1" w:uiPriority="64"/>
-    <w:lsdException w:name="Medium List 1 Accent 1" w:uiPriority="65"/>
-    <w:lsdException w:name="Revision" w:semiHidden="1"/>
-    <w:lsdException w:name="List Paragraph" w:uiPriority="34" w:qFormat="1"/>
-    <w:lsdException w:name="Quote" w:uiPriority="29" w:qFormat="1"/>
-    <w:lsdException w:name="Intense Quote" w:uiPriority="30"/>
-    <w:lsdException w:name="Medium List 2 Accent 1" w:uiPriority="66"/>
-    <w:lsdException w:name="Medium Grid 1 Accent 1" w:uiPriority="67"/>
-    <w:lsdException w:name="Medium Grid 2 Accent 1" w:uiPriority="68"/>
-    <w:lsdException w:name="Medium Grid 3 Accent 1" w:uiPriority="69"/>
-    <w:lsdException w:name="Dark List Accent 1" w:uiPriority="70"/>
-    <w:lsdException w:name="Colorful Shading Accent 1" w:uiPriority="71"/>
-    <w:lsdException w:name="Colorful List Accent 1" w:uiPriority="72"/>
-    <w:lsdException w:name="Colorful Grid Accent 1" w:uiPriority="73"/>
-    <w:lsdException w:name="Light Shading Accent 2" w:uiPriority="60"/>
-    <w:lsdException w:name="Light List Accent 2" w:uiPriority="61"/>
-    <w:lsdException w:name="Light Grid Accent 2" w:uiPriority="62"/>
-    <w:lsdException w:name="Medium Shading 1 Accent 2" w:uiPriority="63"/>
-    <w:lsdException w:name="Medium Shading 2 Accent 2" w:uiPriority="64"/>
-    <w:lsdException w:name="Medium List 1 Accent 2" w:uiPriority="65"/>
-    <w:lsdException w:name="Medium List 2 Accent 2" w:uiPriority="66"/>
-    <w:lsdException w:name="Medium Grid 1 Accent 2" w:uiPriority="67"/>
-    <w:lsdException w:name="Medium Grid 2 Accent 2" w:uiPriority="68"/>
-    <w:lsdException w:name="Medium Grid 3 Accent 2" w:uiPriority="69"/>
-    <w:lsdException w:name="Dark List Accent 2" w:uiPriority="70"/>
-    <w:lsdException w:name="Colorful Shading Accent 2" w:uiPriority="71"/>
-    <w:lsdException w:name="Colorful List Accent 2" w:uiPriority="72"/>
-    <w:lsdException w:name="Colorful Grid Accent 2" w:uiPriority="73"/>
-    <w:lsdException w:name="Light Shading Accent 3" w:uiPriority="60"/>
-    <w:lsdException w:name="Light List Accent 3" w:uiPriority="61"/>
-    <w:lsdException w:name="Light Grid Accent 3" w:uiPriority="62"/>
-    <w:lsdException w:name="Medium Shading 1 Accent 3" w:uiPriority="63"/>
-    <w:lsdException w:name="Medium Shading 2 Accent 3" w:uiPriority="64"/>
-    <w:lsdException w:name="Medium List 1 Accent 3" w:uiPriority="65"/>
-    <w:lsdException w:name="Medium List 2 Accent 3" w:uiPriority="66"/>
-    <w:lsdException w:name="Medium Grid 1 Accent 3" w:uiPriority="67"/>
-    <w:lsdException w:name="Medium Grid 2 Accent 3" w:uiPriority="68"/>
-    <w:lsdException w:name="Medium Grid 3 Accent 3" w:uiPriority="69"/>
-    <w:lsdException w:name="Dark List Accent 3" w:uiPriority="70"/>
-    <w:lsdException w:name="Colorful Shading Accent 3" w:uiPriority="71"/>
-    <w:lsdException w:name="Colorful List Accent 3" w:uiPriority="72"/>
-    <w:lsdException w:name="Colorful Grid Accent 3" w:uiPriority="73"/>
-    <w:lsdException w:name="Light Shading Accent 4" w:uiPriority="60"/>
-    <w:lsdException w:name="Light List Accent 4" w:uiPriority="61"/>
-    <w:lsdException w:name="Light Grid Accent 4" w:uiPriority="62"/>
-    <w:lsdException w:name="Medium Shading 1 Accent 4" w:uiPriority="63"/>
-    <w:lsdException w:name="Medium Shading 2 Accent 4" w:uiPriority="64"/>
-    <w:lsdException w:name="Medium List 1 Accent 4" w:uiPriority="65"/>
-    <w:lsdException w:name="Medium List 2 Accent 4" w:uiPriority="66"/>
-    <w:lsdException w:name="Medium Grid 1 Accent 4" w:uiPriority="67"/>
-    <w:lsdException w:name="Medium Grid 2 Accent 4" w:uiPriority="68"/>
-    <w:lsdException w:name="Medium Grid 3 Accent 4" w:uiPriority="69"/>
-    <w:lsdException w:name="Dark List Accent 4" w:uiPriority="70"/>
-    <w:lsdException w:name="Colorful Shading Accent 4" w:uiPriority="71"/>
-    <w:lsdException w:name="Colorful List Accent 4" w:uiPriority="72"/>
-    <w:lsdException w:name="Colorful Grid Accent 4" w:uiPriority="73"/>
-    <w:lsdException w:name="Light Shading Accent 5" w:uiPriority="60"/>
-    <w:lsdException w:name="Light List Accent 5" w:uiPriority="61"/>
-    <w:lsdException w:name="Light Grid Accent 5" w:uiPriority="62"/>
-    <w:lsdException w:name="Medium Shading 1 Accent 5" w:uiPriority="63"/>
-    <w:lsdException w:name="Medium Shading 2 Accent 5" w:uiPriority="64"/>
-    <w:lsdException w:name="Medium List 1 Accent 5" w:uiPriority="65"/>
-    <w:lsdException w:name="Medium List 2 Accent 5" w:uiPriority="66"/>
-    <w:lsdException w:name="Medium Grid 1 Accent 5" w:uiPriority="67"/>
-    <w:lsdException w:name="Medium Grid 2 Accent 5" w:uiPriority="68"/>
-    <w:lsdException w:name="Medium Grid 3 Accent 5" w:uiPriority="69"/>
-    <w:lsdException w:name="Dark List Accent 5" w:uiPriority="70"/>
-    <w:lsdException w:name="Colorful Shading Accent 5" w:uiPriority="71"/>
-    <w:lsdException w:name="Colorful List Accent 5" w:uiPriority="72"/>
-    <w:lsdException w:name="Colorful Grid Accent 5" w:uiPriority="73"/>
-    <w:lsdException w:name="Light Shading Accent 6" w:uiPriority="60"/>
-    <w:lsdException w:name="Light List Accent 6" w:uiPriority="61"/>
-    <w:lsdException w:name="Light Grid Accent 6" w:uiPriority="62"/>
-    <w:lsdException w:name="Medium Shading 1 Accent 6" w:uiPriority="63"/>
-    <w:lsdException w:name="Medium Shading 2 Accent 6" w:uiPriority="64"/>
-    <w:lsdException w:name="Medium List 1 Accent 6" w:uiPriority="65"/>
-    <w:lsdException w:name="Medium List 2 Accent 6" w:uiPriority="66"/>
-    <w:lsdException w:name="Medium Grid 1 Accent 6" w:uiPriority="67"/>
-    <w:lsdException w:name="Medium Grid 2 Accent 6" w:uiPriority="68"/>
-    <w:lsdException w:name="Medium Grid 3 Accent 6" w:uiPriority="69"/>
-    <w:lsdException w:name="Dark List Accent 6" w:uiPriority="70"/>
-    <w:lsdException w:name="Colorful Shading Accent 6" w:uiPriority="71"/>
-    <w:lsdException w:name="Colorful List Accent 6" w:uiPriority="72"/>
-    <w:lsdException w:name="Colorful Grid Accent 6" w:uiPriority="73"/>
-    <w:lsdException w:name="Subtle Emphasis" w:uiPriority="19" w:qFormat="1"/>
-    <w:lsdException w:name="Intense Emphasis" w:uiPriority="21" w:qFormat="1"/>
-    <w:lsdException w:name="Subtle Reference" w:semiHidden="1" w:uiPriority="31" w:unhideWhenUsed="1" w:qFormat="1"/>
-    <w:lsdException w:name="Intense Reference" w:semiHidden="1" w:uiPriority="32" w:unhideWhenUsed="1" w:qFormat="1"/>
-    <w:lsdException w:name="Book Title" w:semiHidden="1" w:uiPriority="33" w:unhideWhenUsed="1" w:qFormat="1"/>
-    <w:lsdException w:name="Bibliography" w:semiHidden="1" w:uiPriority="37" w:unhideWhenUsed="1"/>
-    <w:lsdException w:name="TOC Heading" w:semiHidden="1" w:uiPriority="39" w:unhideWhenUsed="1" w:qFormat="1"/>
-    <w:lsdException w:name="Plain Table 1" w:uiPriority="41"/>
-    <w:lsdException w:name="Plain Table 2" w:uiPriority="42"/>
-    <w:lsdException w:name="Plain Table 3" w:uiPriority="43"/>
-    <w:lsdException w:name="Plain Table 4" w:uiPriority="44"/>
-    <w:lsdException w:name="Plain Table 5" w:uiPriority="45"/>
-    <w:lsdException w:name="Grid Table Light" w:uiPriority="40"/>
-    <w:lsdException w:name="Grid Table 1 Light" w:uiPriority="46"/>
-    <w:lsdException w:name="Grid Table 2" w:uiPriority="47"/>
-    <w:lsdException w:name="Grid Table 3" w:uiPriority="48"/>
-    <w:lsdException w:name="Grid Table 4" w:uiPriority="49"/>
-    <w:lsdException w:name="Grid Table 5 Dark" w:uiPriority="50"/>
-    <w:lsdException w:name="Grid Table 6 Colorful" w:uiPriority="51"/>
-    <w:lsdException w:name="Grid Table 7 Colorful" w:uiPriority="52"/>
-    <w:lsdException w:name="Grid Table 1 Light Accent 1" w:uiPriority="46"/>
-    <w:lsdException w:name="Grid Table 2 Accent 1" w:uiPriority="47"/>
-    <w:lsdException w:name="Grid Table 3 Accent 1" w:uiPriority="48"/>
-    <w:lsdException w:name="Grid Table 4 Accent 1" w:uiPriority="49"/>
-    <w:lsdException w:name="Grid Table 5 Dark Accent 1" w:uiPriority="50"/>
-    <w:lsdException w:name="Grid Table 6 Colorful Accent 1" w:uiPriority="51"/>
-    <w:lsdException w:name="Grid Table 7 Colorful Accent 1" w:uiPriority="52"/>
-    <w:lsdException w:name="Grid Table 1 Light Accent 2" w:uiPriority="46"/>
-    <w:lsdException w:name="Grid Table 2 Accent 2" w:uiPriority="47"/>
-    <w:lsdException w:name="Grid Table 3 Accent 2" w:uiPriority="48"/>
-    <w:lsdException w:name="Grid Table 4 Accent 2" w:uiPriority="49"/>
-    <w:lsdException w:name="Grid Table 5 Dark Accent 2" w:uiPriority="50"/>
-    <w:lsdException w:name="Grid Table 6 Colorful Accent 2" w:uiPriority="51"/>
-    <w:lsdException w:name="Grid Table 7 Colorful Accent 2" w:uiPriority="52"/>
-    <w:lsdException w:name="Grid Table 1 Light Accent 3" w:uiPriority="46"/>
-    <w:lsdException w:name="Grid Table 2 Accent 3" w:uiPriority="47"/>
-    <w:lsdException w:name="Grid Table 3 Accent 3" w:uiPriority="48"/>
-    <w:lsdException w:name="Grid Table 4 Accent 3" w:uiPriority="49"/>
-    <w:lsdException w:name="Grid Table 5 Dark Accent 3" w:uiPriority="50"/>
-    <w:lsdException w:name="Grid Table 6 Colorful Accent 3" w:uiPriority="51"/>
-    <w:lsdException w:name="Grid Table 7 Colorful Accent 3" w:uiPriority="52"/>
-    <w:lsdException w:name="Grid Table 1 Light Accent 4" w:uiPriority="46"/>
-    <w:lsdException w:name="Grid Table 2 Accent 4" w:uiPriority="47"/>
-    <w:lsdException w:name="Grid Table 3 Accent 4" w:uiPriority="48"/>
-    <w:lsdException w:name="Grid Table 4 Accent 4" w:uiPriority="49"/>
-    <w:lsdException w:name="Grid Table 5 Dark Accent 4" w:uiPriority="50"/>
-    <w:lsdException w:name="Grid Table 6 Colorful Accent 4" w:uiPriority="51"/>
-    <w:lsdException w:name="Grid Table 7 Colorful Accent 4" w:uiPriority="52"/>
-    <w:lsdException w:name="Grid Table 1 Light Accent 5" w:uiPriority="46"/>
-    <w:lsdException w:name="Grid Table 2 Accent 5" w:uiPriority="47"/>
-    <w:lsdException w:name="Grid Table 3 Accent 5" w:uiPriority="48"/>
-    <w:lsdException w:name="Grid Table 4 Accent 5" w:uiPriority="49"/>
-    <w:lsdException w:name="Grid Table 5 Dark Accent 5" w:uiPriority="50"/>
-    <w:lsdException w:name="Grid Table 6 Colorful Accent 5" w:uiPriority="51"/>
-    <w:lsdException w:name="Grid Table 7 Colorful Accent 5" w:uiPriority="52"/>
-    <w:lsdException w:name="Grid Table 1 Light Accent 6" w:uiPriority="46"/>
-    <w:lsdException w:name="Grid Table 2 Accent 6" w:uiPriority="47"/>
-    <w:lsdException w:name="Grid Table 3 Accent 6" w:uiPriority="48"/>
-    <w:lsdException w:name="Grid Table 4 Accent 6" w:uiPriority="49"/>
-    <w:lsdException w:name="Grid Table 5 Dark Accent 6" w:uiPriority="50"/>
-    <w:lsdException w:name="Grid Table 6 Colorful Accent 6" w:uiPriority="51"/>
-    <w:lsdException w:name="Grid Table 7 Colorful Accent 6" w:uiPriority="52"/>
-    <w:lsdException w:name="List Table 1 Light" w:uiPriority="46"/>
-    <w:lsdException w:name="List Table 2" w:uiPriority="47"/>
-    <w:lsdException w:name="List Table 3" w:uiPriority="48"/>
-    <w:lsdException w:name="List Table 4" w:uiPriority="49"/>
-    <w:lsdException w:name="List Table 5 Dark" w:uiPriority="50"/>
-    <w:lsdException w:name="List Table 6 Colorful" w:uiPriority="51"/>
-    <w:lsdException w:name="List Table 7 Colorful" w:uiPriority="52"/>
-    <w:lsdException w:name="List Table 1 Light Accent 1" w:uiPriority="46"/>
-    <w:lsdException w:name="List Table 2 Accent 1" w:uiPriority="47"/>
-    <w:lsdException w:name="List Table 3 Accent 1" w:uiPriority="48"/>
-    <w:lsdException w:name="List Table 4 Accent 1" w:uiPriority="49"/>
-    <w:lsdException w:name="List Table 5 Dark Accent 1" w:uiPriority="50"/>
-    <w:lsdException w:name="List Table 6 Colorful Accent 1" w:uiPriority="51"/>
-    <w:lsdException w:name="List Table 7 Colorful Accent 1" w:uiPriority="52"/>
-    <w:lsdException w:name="List Table 1 Light Accent 2" w:uiPriority="46"/>
-    <w:lsdException w:name="List Table 2 Accent 2" w:uiPriority="47"/>
-    <w:lsdException w:name="List Table 3 Accent 2" w:uiPriority="48"/>
-    <w:lsdException w:name="List Table 4 Accent 2" w:uiPriority="49"/>
-    <w:lsdException w:name="List Table 5 Dark Accent 2" w:uiPriority="50"/>
-    <w:lsdException w:name="List Table 6 Colorful Accent 2" w:uiPriority="51"/>
-    <w:lsdException w:name="List Table 7 Colorful Accent 2" w:uiPriority="52"/>
-    <w:lsdException w:name="List Table 1 Light Accent 3" w:uiPriority="46"/>
-    <w:lsdException w:name="List Table 2 Accent 3" w:uiPriority="47"/>
-    <w:lsdException w:name="List Table 3 Accent 3" w:uiPriority="48"/>
-    <w:lsdException w:name="List Table 4 Accent 3" w:uiPriority="49"/>
-    <w:lsdException w:name="List Table 5 Dark Accent 3" w:uiPriority="50"/>
-    <w:lsdException w:name="List Table 6 Colorful Accent 3" w:uiPriority="51"/>
-    <w:lsdException w:name="List Table 7 Colorful Accent 3" w:uiPriority="52"/>
-    <w:lsdException w:name="List Table 1 Light Accent 4" w:uiPriority="46"/>
-    <w:lsdException w:name="List Table 2 Accent 4" w:uiPriority="47"/>
-    <w:lsdException w:name="List Table 3 Accent 4" w:uiPriority="48"/>
-    <w:lsdException w:name="List Table 4 Accent 4" w:uiPriority="49"/>
-    <w:lsdException w:name="List Table 5 Dark Accent 4" w:uiPriority="50"/>
-    <w:lsdException w:name="List Table 6 Colorful Accent 4" w:uiPriority="51"/>
-    <w:lsdException w:name="List Table 7 Colorful Accent 4" w:uiPriority="52"/>
-    <w:lsdException w:name="List Table 1 Light Accent 5" w:uiPriority="46"/>
-    <w:lsdException w:name="List Table 2 Accent 5" w:uiPriority="47"/>
-    <w:lsdException w:name="List Table 3 Accent 5" w:uiPriority="48"/>
-    <w:lsdException w:name="List Table 4 Accent 5" w:uiPriority="49"/>
-    <w:lsdException w:name="List Table 5 Dark Accent 5" w:uiPriority="50"/>
-    <w:lsdException w:name="List Table 6 Colorful Accent 5" w:uiPriority="51"/>
-    <w:lsdException w:name="List Table 7 Colorful Accent 5" w:uiPriority="52"/>
-    <w:lsdException w:name="List Table 1 Light Accent 6" w:uiPriority="46"/>
-    <w:lsdException w:name="List Table 2 Accent 6" w:uiPriority="47"/>
-    <w:lsdException w:name="List Table 3 Accent 6" w:uiPriority="48"/>
-    <w:lsdException w:name="List Table 4 Accent 6" w:uiPriority="49"/>
-    <w:lsdException w:name="List Table 5 Dark Accent 6" w:uiPriority="50"/>
-    <w:lsdException w:name="List Table 6 Colorful Accent 6" w:uiPriority="51"/>
-    <w:lsdException w:name="List Table 7 Colorful Accent 6" w:uiPriority="52"/>
-    <w:lsdException w:name="Mention" w:semiHidden="1" w:unhideWhenUsed="1"/>
-    <w:lsdException w:name="Smart Hyperlink" w:semiHidden="1" w:unhideWhenUsed="1"/>
-    <w:lsdException w:name="Hashtag" w:semiHidden="1" w:unhideWhenUsed="1"/>
-    <w:lsdException w:name="Unresolved Mention" w:semiHidden="1" w:unhideWhenUsed="1"/>
-    <w:lsdException w:name="Smart Link" w:semiHidden="1" w:unhideWhenUsed="1"/>
+  <w:latentStyles w:defLockedState="0" w:defUIPriority="99" w:defSemiHidden="1" w:defUnhideWhenUsed="1" w:defQFormat="0" w:count="267">
+    <w:lsdException w:name="Normal" w:semiHidden="0" w:uiPriority="0" w:unhideWhenUsed="0" w:qFormat="1"/>
+    <w:lsdException w:name="heading 1" w:semiHidden="0" w:uiPriority="9" w:unhideWhenUsed="0" w:qFormat="1"/>
+    <w:lsdException w:name="heading 2" w:uiPriority="9" w:qFormat="1"/>
+    <w:lsdException w:name="heading 3" w:uiPriority="9" w:qFormat="1"/>
+    <w:lsdException w:name="heading 4" w:uiPriority="9" w:qFormat="1"/>
+    <w:lsdException w:name="heading 5" w:uiPriority="9" w:qFormat="1"/>
+    <w:lsdException w:name="heading 6" w:uiPriority="9" w:qFormat="1"/>
+    <w:lsdException w:name="heading 7" w:uiPriority="9" w:qFormat="1"/>
+    <w:lsdException w:name="heading 8" w:uiPriority="9" w:qFormat="1"/>
+    <w:lsdException w:name="heading 9" w:uiPriority="9" w:qFormat="1"/>
+    <w:lsdException w:name="toc 1" w:uiPriority="39"/>
+    <w:lsdException w:name="toc 2" w:uiPriority="39"/>
+    <w:lsdException w:name="toc 3" w:uiPriority="39"/>
+    <w:lsdException w:name="toc 4" w:uiPriority="39"/>
+    <w:lsdException w:name="toc 5" w:uiPriority="39"/>
+    <w:lsdException w:name="toc 6" w:uiPriority="39"/>
+    <w:lsdException w:name="toc 7" w:uiPriority="39"/>
+    <w:lsdException w:name="toc 8" w:uiPriority="39"/>
+    <w:lsdException w:name="toc 9" w:uiPriority="39"/>
+    <w:lsdException w:name="caption" w:uiPriority="35" w:qFormat="1"/>
+    <w:lsdException w:name="Title" w:semiHidden="0" w:uiPriority="10" w:unhideWhenUsed="0" w:qFormat="1"/>
+    <w:lsdException w:name="Default Paragraph Font" w:uiPriority="1"/>
+    <w:lsdException w:name="Subtitle" w:semiHidden="0" w:uiPriority="11" w:unhideWhenUsed="0" w:qFormat="1"/>
+    <w:lsdException w:name="Strong" w:semiHidden="0" w:uiPriority="22" w:unhideWhenUsed="0" w:qFormat="1"/>
+    <w:lsdException w:name="Emphasis" w:semiHidden="0" w:uiPriority="20" w:unhideWhenUsed="0" w:qFormat="1"/>
+    <w:lsdException w:name="Table Grid" w:uiPriority="39"/>
+    <w:lsdException w:name="Placeholder Text" w:unhideWhenUsed="0"/>
+    <w:lsdException w:name="No Spacing" w:uiPriority="1" w:qFormat="1"/>
+    <w:lsdException w:name="Light Shading" w:semiHidden="0" w:uiPriority="60" w:unhideWhenUsed="0"/>
+    <w:lsdException w:name="Light List" w:semiHidden="0" w:uiPriority="61" w:unhideWhenUsed="0"/>
+    <w:lsdException w:name="Light Grid" w:semiHidden="0" w:uiPriority="62" w:unhideWhenUsed="0"/>
+    <w:lsdException w:name="Medium Shading 1" w:semiHidden="0" w:uiPriority="63" w:unhideWhenUsed="0"/>
+    <w:lsdException w:name="Medium Shading 2" w:semiHidden="0" w:uiPriority="64" w:unhideWhenUsed="0"/>
+    <w:lsdException w:name="Medium List 1" w:semiHidden="0" w:uiPriority="65" w:unhideWhenUsed="0"/>
+    <w:lsdException w:name="Medium List 2" w:semiHidden="0" w:uiPriority="66" w:unhideWhenUsed="0"/>
+    <w:lsdException w:name="Medium Grid 1" w:semiHidden="0" w:uiPriority="67" w:unhideWhenUsed="0"/>
+    <w:lsdException w:name="Medium Grid 2" w:semiHidden="0" w:uiPriority="68" w:unhideWhenUsed="0"/>
+    <w:lsdException w:name="Medium Grid 3" w:semiHidden="0" w:uiPriority="69" w:unhideWhenUsed="0"/>
+    <w:lsdException w:name="Dark List" w:semiHidden="0" w:uiPriority="70" w:unhideWhenUsed="0"/>
+    <w:lsdException w:name="Colorful Shading" w:semiHidden="0" w:uiPriority="71" w:unhideWhenUsed="0"/>
+    <w:lsdException w:name="Colorful List" w:semiHidden="0" w:uiPriority="72" w:unhideWhenUsed="0"/>
+    <w:lsdException w:name="Colorful Grid" w:semiHidden="0" w:uiPriority="73" w:unhideWhenUsed="0"/>
+    <w:lsdException w:name="Light Shading Accent 1" w:semiHidden="0" w:uiPriority="60" w:unhideWhenUsed="0"/>
+    <w:lsdException w:name="Light List Accent 1" w:semiHidden="0" w:uiPriority="61" w:unhideWhenUsed="0"/>
+    <w:lsdException w:name="Light Grid Accent 1" w:semiHidden="0" w:uiPriority="62" w:unhideWhenUsed="0"/>
+    <w:lsdException w:name="Medium Shading 1 Accent 1" w:semiHidden="0" w:uiPriority="63" w:unhideWhenUsed="0"/>
+    <w:lsdException w:name="Medium Shading 2 Accent 1" w:semiHidden="0" w:uiPriority="64" w:unhideWhenUsed="0"/>
+    <w:lsdException w:name="Medium List 1 Accent 1" w:semiHidden="0" w:uiPriority="65" w:unhideWhenUsed="0"/>
+    <w:lsdException w:name="Revision" w:unhideWhenUsed="0"/>
+    <w:lsdException w:name="List Paragraph" w:semiHidden="0" w:uiPriority="34" w:unhideWhenUsed="0" w:qFormat="1"/>
+    <w:lsdException w:name="Quote" w:semiHidden="0" w:uiPriority="29" w:unhideWhenUsed="0" w:qFormat="1"/>
+    <w:lsdException w:name="Intense Quote" w:semiHidden="0" w:uiPriority="30" w:unhideWhenUsed="0"/>
+    <w:lsdException w:name="Medium List 2 Accent 1" w:semiHidden="0" w:uiPriority="66" w:unhideWhenUsed="0"/>
+    <w:lsdException w:name="Medium Grid 1 Accent 1" w:semiHidden="0" w:uiPriority="67" w:unhideWhenUsed="0"/>
+    <w:lsdException w:name="Medium Grid 2 Accent 1" w:semiHidden="0" w:uiPriority="68" w:unhideWhenUsed="0"/>
+    <w:lsdException w:name="Medium Grid 3 Accent 1" w:semiHidden="0" w:uiPriority="69" w:unhideWhenUsed="0"/>
+    <w:lsdException w:name="Dark List Accent 1" w:semiHidden="0" w:uiPriority="70" w:unhideWhenUsed="0"/>
+    <w:lsdException w:name="Colorful Shading Accent 1" w:semiHidden="0" w:uiPriority="71" w:unhideWhenUsed="0"/>
+    <w:lsdException w:name="Colorful List Accent 1" w:semiHidden="0" w:uiPriority="72" w:unhideWhenUsed="0"/>
+    <w:lsdException w:name="Colorful Grid Accent 1" w:semiHidden="0" w:uiPriority="73" w:unhideWhenUsed="0"/>
+    <w:lsdException w:name="Light Shading Accent 2" w:semiHidden="0" w:uiPriority="60" w:unhideWhenUsed="0"/>
+    <w:lsdException w:name="Light List Accent 2" w:semiHidden="0" w:uiPriority="61" w:unhideWhenUsed="0"/>
+    <w:lsdException w:name="Light Grid Accent 2" w:semiHidden="0" w:uiPriority="62" w:unhideWhenUsed="0"/>
+    <w:lsdException w:name="Medium Shading 1 Accent 2" w:semiHidden="0" w:uiPriority="63" w:unhideWhenUsed="0"/>
+    <w:lsdException w:name="Medium Shading 2 Accent 2" w:semiHidden="0" w:uiPriority="64" w:unhideWhenUsed="0"/>
+    <w:lsdException w:name="Medium List 1 Accent 2" w:semiHidden="0" w:uiPriority="65" w:unhideWhenUsed="0"/>
+    <w:lsdException w:name="Medium List 2 Accent 2" w:semiHidden="0" w:uiPriority="66" w:unhideWhenUsed="0"/>
+    <w:lsdException w:name="Medium Grid 1 Accent 2" w:semiHidden="0" w:uiPriority="67" w:unhideWhenUsed="0"/>
+    <w:lsdException w:name="Medium Grid 2 Accent 2" w:semiHidden="0" w:uiPriority="68" w:unhideWhenUsed="0"/>
+    <w:lsdException w:name="Medium Grid 3 Accent 2" w:semiHidden="0" w:uiPriority="69" w:unhideWhenUsed="0"/>
+    <w:lsdException w:name="Dark List Accent 2" w:semiHidden="0" w:uiPriority="70" w:unhideWhenUsed="0"/>
+    <w:lsdException w:name="Colorful Shading Accent 2" w:semiHidden="0" w:uiPriority="71" w:unhideWhenUsed="0"/>
+    <w:lsdException w:name="Colorful List Accent 2" w:semiHidden="0" w:uiPriority="72" w:unhideWhenUsed="0"/>
+    <w:lsdException w:name="Colorful Grid Accent 2" w:semiHidden="0" w:uiPriority="73" w:unhideWhenUsed="0"/>
+    <w:lsdException w:name="Light Shading Accent 3" w:semiHidden="0" w:uiPriority="60" w:unhideWhenUsed="0"/>
+    <w:lsdException w:name="Light List Accent 3" w:semiHidden="0" w:uiPriority="61" w:unhideWhenUsed="0"/>
+    <w:lsdException w:name="Light Grid Accent 3" w:semiHidden="0" w:uiPriority="62" w:unhideWhenUsed="0"/>
+    <w:lsdException w:name="Medium Shading 1 Accent 3" w:semiHidden="0" w:uiPriority="63" w:unhideWhenUsed="0"/>
+    <w:lsdException w:name="Medium Shading 2 Accent 3" w:semiHidden="0" w:uiPriority="64" w:unhideWhenUsed="0"/>
+    <w:lsdException w:name="Medium List 1 Accent 3" w:semiHidden="0" w:uiPriority="65" w:unhideWhenUsed="0"/>
+    <w:lsdException w:name="Medium List 2 Accent 3" w:semiHidden="0" w:uiPriority="66" w:unhideWhenUsed="0"/>
+    <w:lsdException w:name="Medium Grid 1 Accent 3" w:semiHidden="0" w:uiPriority="67" w:unhideWhenUsed="0"/>
+    <w:lsdException w:name="Medium Grid 2 Accent 3" w:semiHidden="0" w:uiPriority="68" w:unhideWhenUsed="0"/>
+    <w:lsdException w:name="Medium Grid 3 Accent 3" w:semiHidden="0" w:uiPriority="69" w:unhideWhenUsed="0"/>
+    <w:lsdException w:name="Dark List Accent 3" w:semiHidden="0" w:uiPriority="70" w:unhideWhenUsed="0"/>
+    <w:lsdException w:name="Colorful Shading Accent 3" w:semiHidden="0" w:uiPriority="71" w:unhideWhenUsed="0"/>
+    <w:lsdException w:name="Colorful List Accent 3" w:semiHidden="0" w:uiPriority="72" w:unhideWhenUsed="0"/>
+    <w:lsdException w:name="Colorful Grid Accent 3" w:semiHidden="0" w:uiPriority="73" w:unhideWhenUsed="0"/>
+    <w:lsdException w:name="Light Shading Accent 4" w:semiHidden="0" w:uiPriority="60" w:unhideWhenUsed="0"/>
+    <w:lsdException w:name="Light List Accent 4" w:semiHidden="0" w:uiPriority="61" w:unhideWhenUsed="0"/>
+    <w:lsdException w:name="Light Grid Accent 4" w:semiHidden="0" w:uiPriority="62" w:unhideWhenUsed="0"/>
+    <w:lsdException w:name="Medium Shading 1 Accent 4" w:semiHidden="0" w:uiPriority="63" w:unhideWhenUsed="0"/>
+    <w:lsdException w:name="Medium Shading 2 Accent 4" w:semiHidden="0" w:uiPriority="64" w:unhideWhenUsed="0"/>
+    <w:lsdException w:name="Medium List 1 Accent 4" w:semiHidden="0" w:uiPriority="65" w:unhideWhenUsed="0"/>
+    <w:lsdException w:name="Medium List 2 Accent 4" w:semiHidden="0" w:uiPriority="66" w:unhideWhenUsed="0"/>
+    <w:lsdException w:name="Medium Grid 1 Accent 4" w:semiHidden="0" w:uiPriority="67" w:unhideWhenUsed="0"/>
+    <w:lsdException w:name="Medium Grid 2 Accent 4" w:semiHidden="0" w:uiPriority="68" w:unhideWhenUsed="0"/>
+    <w:lsdException w:name="Medium Grid 3 Accent 4" w:semiHidden="0" w:uiPriority="69" w:unhideWhenUsed="0"/>
+    <w:lsdException w:name="Dark List Accent 4" w:semiHidden="0" w:uiPriority="70" w:unhideWhenUsed="0"/>
+    <w:lsdException w:name="Colorful Shading Accent 4" w:semiHidden="0" w:uiPriority="71" w:unhideWhenUsed="0"/>
+    <w:lsdException w:name="Colorful List Accent 4" w:semiHidden="0" w:uiPriority="72" w:unhideWhenUsed="0"/>
+    <w:lsdException w:name="Colorful Grid Accent 4" w:semiHidden="0" w:uiPriority="73" w:unhideWhenUsed="0"/>
+    <w:lsdException w:name="Light Shading Accent 5" w:semiHidden="0" w:uiPriority="60" w:unhideWhenUsed="0"/>
+    <w:lsdException w:name="Light List Accent 5" w:semiHidden="0" w:uiPriority="61" w:unhideWhenUsed="0"/>
+    <w:lsdException w:name="Light Grid Accent 5" w:semiHidden="0" w:uiPriority="62" w:unhideWhenUsed="0"/>
+    <w:lsdException w:name="Medium Shading 1 Accent 5" w:semiHidden="0" w:uiPriority="63" w:unhideWhenUsed="0"/>
+    <w:lsdException w:name="Medium Shading 2 Accent 5" w:semiHidden="0" w:uiPriority="64" w:unhideWhenUsed="0"/>
+    <w:lsdException w:name="Medium List 1 Accent 5" w:semiHidden="0" w:uiPriority="65" w:unhideWhenUsed="0"/>
+    <w:lsdException w:name="Medium List 2 Accent 5" w:semiHidden="0" w:uiPriority="66" w:unhideWhenUsed="0"/>
+    <w:lsdException w:name="Medium Grid 1 Accent 5" w:semiHidden="0" w:uiPriority="67" w:unhideWhenUsed="0"/>
+    <w:lsdException w:name="Medium Grid 2 Accent 5" w:semiHidden="0" w:uiPriority="68" w:unhideWhenUsed="0"/>
+    <w:lsdException w:name="Medium Grid 3 Accent 5" w:semiHidden="0" w:uiPriority="69" w:unhideWhenUsed="0"/>
+    <w:lsdException w:name="Dark List Accent 5" w:semiHidden="0" w:uiPriority="70" w:unhideWhenUsed="0"/>
+    <w:lsdException w:name="Colorful Shading Accent 5" w:semiHidden="0" w:uiPriority="71" w:unhideWhenUsed="0"/>
+    <w:lsdException w:name="Colorful List Accent 5" w:semiHidden="0" w:uiPriority="72" w:unhideWhenUsed="0"/>
+    <w:lsdException w:name="Colorful Grid Accent 5" w:semiHidden="0" w:uiPriority="73" w:unhideWhenUsed="0"/>
+    <w:lsdException w:name="Light Shading Accent 6" w:semiHidden="0" w:uiPriority="60" w:unhideWhenUsed="0"/>
+    <w:lsdException w:name="Light List Accent 6" w:semiHidden="0" w:uiPriority="61" w:unhideWhenUsed="0"/>
+    <w:lsdException w:name="Light Grid Accent 6" w:semiHidden="0" w:uiPriority="62" w:unhideWhenUsed="0"/>
+    <w:lsdException w:name="Medium Shading 1 Accent 6" w:semiHidden="0" w:uiPriority="63" w:unhideWhenUsed="0"/>
+    <w:lsdException w:name="Medium Shading 2 Accent 6" w:semiHidden="0" w:uiPriority="64" w:unhideWhenUsed="0"/>
+    <w:lsdException w:name="Medium List 1 Accent 6" w:semiHidden="0" w:uiPriority="65" w:unhideWhenUsed="0"/>
+    <w:lsdException w:name="Medium List 2 Accent 6" w:semiHidden="0" w:uiPriority="66" w:unhideWhenUsed="0"/>
+    <w:lsdException w:name="Medium Grid 1 Accent 6" w:semiHidden="0" w:uiPriority="67" w:unhideWhenUsed="0"/>
+    <w:lsdException w:name="Medium Grid 2 Accent 6" w:semiHidden="0" w:uiPriority="68" w:unhideWhenUsed="0"/>
+    <w:lsdException w:name="Medium Grid 3 Accent 6" w:semiHidden="0" w:uiPriority="69" w:unhideWhenUsed="0"/>
+    <w:lsdException w:name="Dark List Accent 6" w:semiHidden="0" w:uiPriority="70" w:unhideWhenUsed="0"/>
+    <w:lsdException w:name="Colorful Shading Accent 6" w:semiHidden="0" w:uiPriority="71" w:unhideWhenUsed="0"/>
+    <w:lsdException w:name="Colorful List Accent 6" w:semiHidden="0" w:uiPriority="72" w:unhideWhenUsed="0"/>
+    <w:lsdException w:name="Colorful Grid Accent 6" w:semiHidden="0" w:uiPriority="73" w:unhideWhenUsed="0"/>
+    <w:lsdException w:name="Subtle Emphasis" w:semiHidden="0" w:uiPriority="19" w:unhideWhenUsed="0" w:qFormat="1"/>
+    <w:lsdException w:name="Intense Emphasis" w:semiHidden="0" w:uiPriority="21" w:unhideWhenUsed="0" w:qFormat="1"/>
+    <w:lsdException w:name="Subtle Reference" w:uiPriority="31" w:qFormat="1"/>
+    <w:lsdException w:name="Intense Reference" w:uiPriority="32" w:qFormat="1"/>
+    <w:lsdException w:name="Book Title" w:uiPriority="33" w:qFormat="1"/>
+    <w:lsdException w:name="Bibliography" w:uiPriority="37"/>
+    <w:lsdException w:name="TOC Heading" w:uiPriority="39" w:qFormat="1"/>
   </w:latentStyles>
   <w:style w:type="paragraph" w:default="1" w:styleId="Normale">
     <w:name w:val="Normal"/>
@@ -5811,8 +5801,1171 @@
 </w:styles>
 </file>
 
+<file path=word/stylesWithEffects.xml><?xml version="1.0" encoding="utf-8"?>
+<w:styles xmlns:wpc="http://schemas.microsoft.com/office/word/2010/wordprocessingCanvas" xmlns:mc="http://schemas.openxmlformats.org/markup-compatibility/2006" xmlns:o="urn:schemas-microsoft-com:office:office" xmlns:r="http://schemas.openxmlformats.org/officeDocument/2006/relationships" xmlns:m="http://schemas.openxmlformats.org/officeDocument/2006/math" xmlns:v="urn:schemas-microsoft-com:vml" xmlns:wp14="http://schemas.microsoft.com/office/word/2010/wordprocessingDrawing" xmlns:wp="http://schemas.openxmlformats.org/drawingml/2006/wordprocessingDrawing" xmlns:w10="urn:schemas-microsoft-com:office:word" xmlns:w="http://schemas.openxmlformats.org/wordprocessingml/2006/main" xmlns:w14="http://schemas.microsoft.com/office/word/2010/wordml" xmlns:wpg="http://schemas.microsoft.com/office/word/2010/wordprocessingGroup" xmlns:wpi="http://schemas.microsoft.com/office/word/2010/wordprocessingInk" xmlns:wne="http://schemas.microsoft.com/office/word/2006/wordml" xmlns:wps="http://schemas.microsoft.com/office/word/2010/wordprocessingShape" mc:Ignorable="w14 wp14">
+  <w:docDefaults>
+    <w:rPrDefault>
+      <w:rPr>
+        <w:rFonts w:asciiTheme="minorHAnsi" w:eastAsiaTheme="minorEastAsia" w:hAnsiTheme="minorHAnsi" w:cstheme="minorBidi"/>
+        <w:sz w:val="22"/>
+        <w:szCs w:val="22"/>
+        <w:lang w:val="it-IT" w:eastAsia="ja-JP" w:bidi="ar-SA"/>
+      </w:rPr>
+    </w:rPrDefault>
+    <w:pPrDefault>
+      <w:pPr>
+        <w:spacing w:after="160" w:line="259" w:lineRule="auto"/>
+      </w:pPr>
+    </w:pPrDefault>
+  </w:docDefaults>
+  <w:latentStyles w:defLockedState="0" w:defUIPriority="99" w:defSemiHidden="1" w:defUnhideWhenUsed="1" w:defQFormat="0" w:count="267">
+    <w:lsdException w:name="Normal" w:semiHidden="0" w:uiPriority="0" w:unhideWhenUsed="0" w:qFormat="1"/>
+    <w:lsdException w:name="heading 1" w:semiHidden="0" w:uiPriority="9" w:unhideWhenUsed="0" w:qFormat="1"/>
+    <w:lsdException w:name="heading 2" w:uiPriority="9" w:qFormat="1"/>
+    <w:lsdException w:name="heading 3" w:uiPriority="9" w:qFormat="1"/>
+    <w:lsdException w:name="heading 4" w:uiPriority="9" w:qFormat="1"/>
+    <w:lsdException w:name="heading 5" w:uiPriority="9" w:qFormat="1"/>
+    <w:lsdException w:name="heading 6" w:uiPriority="9" w:qFormat="1"/>
+    <w:lsdException w:name="heading 7" w:uiPriority="9" w:qFormat="1"/>
+    <w:lsdException w:name="heading 8" w:uiPriority="9" w:qFormat="1"/>
+    <w:lsdException w:name="heading 9" w:uiPriority="9" w:qFormat="1"/>
+    <w:lsdException w:name="toc 1" w:uiPriority="39"/>
+    <w:lsdException w:name="toc 2" w:uiPriority="39"/>
+    <w:lsdException w:name="toc 3" w:uiPriority="39"/>
+    <w:lsdException w:name="toc 4" w:uiPriority="39"/>
+    <w:lsdException w:name="toc 5" w:uiPriority="39"/>
+    <w:lsdException w:name="toc 6" w:uiPriority="39"/>
+    <w:lsdException w:name="toc 7" w:uiPriority="39"/>
+    <w:lsdException w:name="toc 8" w:uiPriority="39"/>
+    <w:lsdException w:name="toc 9" w:uiPriority="39"/>
+    <w:lsdException w:name="caption" w:uiPriority="35" w:qFormat="1"/>
+    <w:lsdException w:name="Title" w:semiHidden="0" w:uiPriority="10" w:unhideWhenUsed="0" w:qFormat="1"/>
+    <w:lsdException w:name="Default Paragraph Font" w:uiPriority="1"/>
+    <w:lsdException w:name="Subtitle" w:semiHidden="0" w:uiPriority="11" w:unhideWhenUsed="0" w:qFormat="1"/>
+    <w:lsdException w:name="Strong" w:semiHidden="0" w:uiPriority="22" w:unhideWhenUsed="0" w:qFormat="1"/>
+    <w:lsdException w:name="Emphasis" w:semiHidden="0" w:uiPriority="20" w:unhideWhenUsed="0" w:qFormat="1"/>
+    <w:lsdException w:name="Table Grid" w:uiPriority="39"/>
+    <w:lsdException w:name="Placeholder Text" w:unhideWhenUsed="0"/>
+    <w:lsdException w:name="No Spacing" w:uiPriority="1" w:qFormat="1"/>
+    <w:lsdException w:name="Light Shading" w:semiHidden="0" w:uiPriority="60" w:unhideWhenUsed="0"/>
+    <w:lsdException w:name="Light List" w:semiHidden="0" w:uiPriority="61" w:unhideWhenUsed="0"/>
+    <w:lsdException w:name="Light Grid" w:semiHidden="0" w:uiPriority="62" w:unhideWhenUsed="0"/>
+    <w:lsdException w:name="Medium Shading 1" w:semiHidden="0" w:uiPriority="63" w:unhideWhenUsed="0"/>
+    <w:lsdException w:name="Medium Shading 2" w:semiHidden="0" w:uiPriority="64" w:unhideWhenUsed="0"/>
+    <w:lsdException w:name="Medium List 1" w:semiHidden="0" w:uiPriority="65" w:unhideWhenUsed="0"/>
+    <w:lsdException w:name="Medium List 2" w:semiHidden="0" w:uiPriority="66" w:unhideWhenUsed="0"/>
+    <w:lsdException w:name="Medium Grid 1" w:semiHidden="0" w:uiPriority="67" w:unhideWhenUsed="0"/>
+    <w:lsdException w:name="Medium Grid 2" w:semiHidden="0" w:uiPriority="68" w:unhideWhenUsed="0"/>
+    <w:lsdException w:name="Medium Grid 3" w:semiHidden="0" w:uiPriority="69" w:unhideWhenUsed="0"/>
+    <w:lsdException w:name="Dark List" w:semiHidden="0" w:uiPriority="70" w:unhideWhenUsed="0"/>
+    <w:lsdException w:name="Colorful Shading" w:semiHidden="0" w:uiPriority="71" w:unhideWhenUsed="0"/>
+    <w:lsdException w:name="Colorful List" w:semiHidden="0" w:uiPriority="72" w:unhideWhenUsed="0"/>
+    <w:lsdException w:name="Colorful Grid" w:semiHidden="0" w:uiPriority="73" w:unhideWhenUsed="0"/>
+    <w:lsdException w:name="Light Shading Accent 1" w:semiHidden="0" w:uiPriority="60" w:unhideWhenUsed="0"/>
+    <w:lsdException w:name="Light List Accent 1" w:semiHidden="0" w:uiPriority="61" w:unhideWhenUsed="0"/>
+    <w:lsdException w:name="Light Grid Accent 1" w:semiHidden="0" w:uiPriority="62" w:unhideWhenUsed="0"/>
+    <w:lsdException w:name="Medium Shading 1 Accent 1" w:semiHidden="0" w:uiPriority="63" w:unhideWhenUsed="0"/>
+    <w:lsdException w:name="Medium Shading 2 Accent 1" w:semiHidden="0" w:uiPriority="64" w:unhideWhenUsed="0"/>
+    <w:lsdException w:name="Medium List 1 Accent 1" w:semiHidden="0" w:uiPriority="65" w:unhideWhenUsed="0"/>
+    <w:lsdException w:name="Revision" w:unhideWhenUsed="0"/>
+    <w:lsdException w:name="List Paragraph" w:semiHidden="0" w:uiPriority="34" w:unhideWhenUsed="0" w:qFormat="1"/>
+    <w:lsdException w:name="Quote" w:semiHidden="0" w:uiPriority="29" w:unhideWhenUsed="0" w:qFormat="1"/>
+    <w:lsdException w:name="Intense Quote" w:semiHidden="0" w:uiPriority="30" w:unhideWhenUsed="0"/>
+    <w:lsdException w:name="Medium List 2 Accent 1" w:semiHidden="0" w:uiPriority="66" w:unhideWhenUsed="0"/>
+    <w:lsdException w:name="Medium Grid 1 Accent 1" w:semiHidden="0" w:uiPriority="67" w:unhideWhenUsed="0"/>
+    <w:lsdException w:name="Medium Grid 2 Accent 1" w:semiHidden="0" w:uiPriority="68" w:unhideWhenUsed="0"/>
+    <w:lsdException w:name="Medium Grid 3 Accent 1" w:semiHidden="0" w:uiPriority="69" w:unhideWhenUsed="0"/>
+    <w:lsdException w:name="Dark List Accent 1" w:semiHidden="0" w:uiPriority="70" w:unhideWhenUsed="0"/>
+    <w:lsdException w:name="Colorful Shading Accent 1" w:semiHidden="0" w:uiPriority="71" w:unhideWhenUsed="0"/>
+    <w:lsdException w:name="Colorful List Accent 1" w:semiHidden="0" w:uiPriority="72" w:unhideWhenUsed="0"/>
+    <w:lsdException w:name="Colorful Grid Accent 1" w:semiHidden="0" w:uiPriority="73" w:unhideWhenUsed="0"/>
+    <w:lsdException w:name="Light Shading Accent 2" w:semiHidden="0" w:uiPriority="60" w:unhideWhenUsed="0"/>
+    <w:lsdException w:name="Light List Accent 2" w:semiHidden="0" w:uiPriority="61" w:unhideWhenUsed="0"/>
+    <w:lsdException w:name="Light Grid Accent 2" w:semiHidden="0" w:uiPriority="62" w:unhideWhenUsed="0"/>
+    <w:lsdException w:name="Medium Shading 1 Accent 2" w:semiHidden="0" w:uiPriority="63" w:unhideWhenUsed="0"/>
+    <w:lsdException w:name="Medium Shading 2 Accent 2" w:semiHidden="0" w:uiPriority="64" w:unhideWhenUsed="0"/>
+    <w:lsdException w:name="Medium List 1 Accent 2" w:semiHidden="0" w:uiPriority="65" w:unhideWhenUsed="0"/>
+    <w:lsdException w:name="Medium List 2 Accent 2" w:semiHidden="0" w:uiPriority="66" w:unhideWhenUsed="0"/>
+    <w:lsdException w:name="Medium Grid 1 Accent 2" w:semiHidden="0" w:uiPriority="67" w:unhideWhenUsed="0"/>
+    <w:lsdException w:name="Medium Grid 2 Accent 2" w:semiHidden="0" w:uiPriority="68" w:unhideWhenUsed="0"/>
+    <w:lsdException w:name="Medium Grid 3 Accent 2" w:semiHidden="0" w:uiPriority="69" w:unhideWhenUsed="0"/>
+    <w:lsdException w:name="Dark List Accent 2" w:semiHidden="0" w:uiPriority="70" w:unhideWhenUsed="0"/>
+    <w:lsdException w:name="Colorful Shading Accent 2" w:semiHidden="0" w:uiPriority="71" w:unhideWhenUsed="0"/>
+    <w:lsdException w:name="Colorful List Accent 2" w:semiHidden="0" w:uiPriority="72" w:unhideWhenUsed="0"/>
+    <w:lsdException w:name="Colorful Grid Accent 2" w:semiHidden="0" w:uiPriority="73" w:unhideWhenUsed="0"/>
+    <w:lsdException w:name="Light Shading Accent 3" w:semiHidden="0" w:uiPriority="60" w:unhideWhenUsed="0"/>
+    <w:lsdException w:name="Light List Accent 3" w:semiHidden="0" w:uiPriority="61" w:unhideWhenUsed="0"/>
+    <w:lsdException w:name="Light Grid Accent 3" w:semiHidden="0" w:uiPriority="62" w:unhideWhenUsed="0"/>
+    <w:lsdException w:name="Medium Shading 1 Accent 3" w:semiHidden="0" w:uiPriority="63" w:unhideWhenUsed="0"/>
+    <w:lsdException w:name="Medium Shading 2 Accent 3" w:semiHidden="0" w:uiPriority="64" w:unhideWhenUsed="0"/>
+    <w:lsdException w:name="Medium List 1 Accent 3" w:semiHidden="0" w:uiPriority="65" w:unhideWhenUsed="0"/>
+    <w:lsdException w:name="Medium List 2 Accent 3" w:semiHidden="0" w:uiPriority="66" w:unhideWhenUsed="0"/>
+    <w:lsdException w:name="Medium Grid 1 Accent 3" w:semiHidden="0" w:uiPriority="67" w:unhideWhenUsed="0"/>
+    <w:lsdException w:name="Medium Grid 2 Accent 3" w:semiHidden="0" w:uiPriority="68" w:unhideWhenUsed="0"/>
+    <w:lsdException w:name="Medium Grid 3 Accent 3" w:semiHidden="0" w:uiPriority="69" w:unhideWhenUsed="0"/>
+    <w:lsdException w:name="Dark List Accent 3" w:semiHidden="0" w:uiPriority="70" w:unhideWhenUsed="0"/>
+    <w:lsdException w:name="Colorful Shading Accent 3" w:semiHidden="0" w:uiPriority="71" w:unhideWhenUsed="0"/>
+    <w:lsdException w:name="Colorful List Accent 3" w:semiHidden="0" w:uiPriority="72" w:unhideWhenUsed="0"/>
+    <w:lsdException w:name="Colorful Grid Accent 3" w:semiHidden="0" w:uiPriority="73" w:unhideWhenUsed="0"/>
+    <w:lsdException w:name="Light Shading Accent 4" w:semiHidden="0" w:uiPriority="60" w:unhideWhenUsed="0"/>
+    <w:lsdException w:name="Light List Accent 4" w:semiHidden="0" w:uiPriority="61" w:unhideWhenUsed="0"/>
+    <w:lsdException w:name="Light Grid Accent 4" w:semiHidden="0" w:uiPriority="62" w:unhideWhenUsed="0"/>
+    <w:lsdException w:name="Medium Shading 1 Accent 4" w:semiHidden="0" w:uiPriority="63" w:unhideWhenUsed="0"/>
+    <w:lsdException w:name="Medium Shading 2 Accent 4" w:semiHidden="0" w:uiPriority="64" w:unhideWhenUsed="0"/>
+    <w:lsdException w:name="Medium List 1 Accent 4" w:semiHidden="0" w:uiPriority="65" w:unhideWhenUsed="0"/>
+    <w:lsdException w:name="Medium List 2 Accent 4" w:semiHidden="0" w:uiPriority="66" w:unhideWhenUsed="0"/>
+    <w:lsdException w:name="Medium Grid 1 Accent 4" w:semiHidden="0" w:uiPriority="67" w:unhideWhenUsed="0"/>
+    <w:lsdException w:name="Medium Grid 2 Accent 4" w:semiHidden="0" w:uiPriority="68" w:unhideWhenUsed="0"/>
+    <w:lsdException w:name="Medium Grid 3 Accent 4" w:semiHidden="0" w:uiPriority="69" w:unhideWhenUsed="0"/>
+    <w:lsdException w:name="Dark List Accent 4" w:semiHidden="0" w:uiPriority="70" w:unhideWhenUsed="0"/>
+    <w:lsdException w:name="Colorful Shading Accent 4" w:semiHidden="0" w:uiPriority="71" w:unhideWhenUsed="0"/>
+    <w:lsdException w:name="Colorful List Accent 4" w:semiHidden="0" w:uiPriority="72" w:unhideWhenUsed="0"/>
+    <w:lsdException w:name="Colorful Grid Accent 4" w:semiHidden="0" w:uiPriority="73" w:unhideWhenUsed="0"/>
+    <w:lsdException w:name="Light Shading Accent 5" w:semiHidden="0" w:uiPriority="60" w:unhideWhenUsed="0"/>
+    <w:lsdException w:name="Light List Accent 5" w:semiHidden="0" w:uiPriority="61" w:unhideWhenUsed="0"/>
+    <w:lsdException w:name="Light Grid Accent 5" w:semiHidden="0" w:uiPriority="62" w:unhideWhenUsed="0"/>
+    <w:lsdException w:name="Medium Shading 1 Accent 5" w:semiHidden="0" w:uiPriority="63" w:unhideWhenUsed="0"/>
+    <w:lsdException w:name="Medium Shading 2 Accent 5" w:semiHidden="0" w:uiPriority="64" w:unhideWhenUsed="0"/>
+    <w:lsdException w:name="Medium List 1 Accent 5" w:semiHidden="0" w:uiPriority="65" w:unhideWhenUsed="0"/>
+    <w:lsdException w:name="Medium List 2 Accent 5" w:semiHidden="0" w:uiPriority="66" w:unhideWhenUsed="0"/>
+    <w:lsdException w:name="Medium Grid 1 Accent 5" w:semiHidden="0" w:uiPriority="67" w:unhideWhenUsed="0"/>
+    <w:lsdException w:name="Medium Grid 2 Accent 5" w:semiHidden="0" w:uiPriority="68" w:unhideWhenUsed="0"/>
+    <w:lsdException w:name="Medium Grid 3 Accent 5" w:semiHidden="0" w:uiPriority="69" w:unhideWhenUsed="0"/>
+    <w:lsdException w:name="Dark List Accent 5" w:semiHidden="0" w:uiPriority="70" w:unhideWhenUsed="0"/>
+    <w:lsdException w:name="Colorful Shading Accent 5" w:semiHidden="0" w:uiPriority="71" w:unhideWhenUsed="0"/>
+    <w:lsdException w:name="Colorful List Accent 5" w:semiHidden="0" w:uiPriority="72" w:unhideWhenUsed="0"/>
+    <w:lsdException w:name="Colorful Grid Accent 5" w:semiHidden="0" w:uiPriority="73" w:unhideWhenUsed="0"/>
+    <w:lsdException w:name="Light Shading Accent 6" w:semiHidden="0" w:uiPriority="60" w:unhideWhenUsed="0"/>
+    <w:lsdException w:name="Light List Accent 6" w:semiHidden="0" w:uiPriority="61" w:unhideWhenUsed="0"/>
+    <w:lsdException w:name="Light Grid Accent 6" w:semiHidden="0" w:uiPriority="62" w:unhideWhenUsed="0"/>
+    <w:lsdException w:name="Medium Shading 1 Accent 6" w:semiHidden="0" w:uiPriority="63" w:unhideWhenUsed="0"/>
+    <w:lsdException w:name="Medium Shading 2 Accent 6" w:semiHidden="0" w:uiPriority="64" w:unhideWhenUsed="0"/>
+    <w:lsdException w:name="Medium List 1 Accent 6" w:semiHidden="0" w:uiPriority="65" w:unhideWhenUsed="0"/>
+    <w:lsdException w:name="Medium List 2 Accent 6" w:semiHidden="0" w:uiPriority="66" w:unhideWhenUsed="0"/>
+    <w:lsdException w:name="Medium Grid 1 Accent 6" w:semiHidden="0" w:uiPriority="67" w:unhideWhenUsed="0"/>
+    <w:lsdException w:name="Medium Grid 2 Accent 6" w:semiHidden="0" w:uiPriority="68" w:unhideWhenUsed="0"/>
+    <w:lsdException w:name="Medium Grid 3 Accent 6" w:semiHidden="0" w:uiPriority="69" w:unhideWhenUsed="0"/>
+    <w:lsdException w:name="Dark List Accent 6" w:semiHidden="0" w:uiPriority="70" w:unhideWhenUsed="0"/>
+    <w:lsdException w:name="Colorful Shading Accent 6" w:semiHidden="0" w:uiPriority="71" w:unhideWhenUsed="0"/>
+    <w:lsdException w:name="Colorful List Accent 6" w:semiHidden="0" w:uiPriority="72" w:unhideWhenUsed="0"/>
+    <w:lsdException w:name="Colorful Grid Accent 6" w:semiHidden="0" w:uiPriority="73" w:unhideWhenUsed="0"/>
+    <w:lsdException w:name="Subtle Emphasis" w:semiHidden="0" w:uiPriority="19" w:unhideWhenUsed="0" w:qFormat="1"/>
+    <w:lsdException w:name="Intense Emphasis" w:semiHidden="0" w:uiPriority="21" w:unhideWhenUsed="0" w:qFormat="1"/>
+    <w:lsdException w:name="Subtle Reference" w:uiPriority="31" w:qFormat="1"/>
+    <w:lsdException w:name="Intense Reference" w:uiPriority="32" w:qFormat="1"/>
+    <w:lsdException w:name="Book Title" w:uiPriority="33" w:qFormat="1"/>
+    <w:lsdException w:name="Bibliography" w:uiPriority="37"/>
+    <w:lsdException w:name="TOC Heading" w:uiPriority="39" w:qFormat="1"/>
+  </w:latentStyles>
+  <w:style w:type="paragraph" w:default="1" w:styleId="Normale">
+    <w:name w:val="Normal"/>
+    <w:qFormat/>
+    <w:rsid w:val="00FD262C"/>
+  </w:style>
+  <w:style w:type="paragraph" w:styleId="Titolo1">
+    <w:name w:val="heading 1"/>
+    <w:basedOn w:val="Normale"/>
+    <w:next w:val="Normale"/>
+    <w:link w:val="Titolo1Carattere"/>
+    <w:uiPriority w:val="9"/>
+    <w:qFormat/>
+    <w:rsid w:val="00FD262C"/>
+    <w:pPr>
+      <w:keepNext/>
+      <w:keepLines/>
+      <w:pBdr>
+        <w:bottom w:val="single" w:sz="4" w:space="1" w:color="595959" w:themeColor="text1" w:themeTint="A6"/>
+      </w:pBdr>
+      <w:spacing w:before="360"/>
+      <w:outlineLvl w:val="0"/>
+    </w:pPr>
+    <w:rPr>
+      <w:rFonts w:asciiTheme="majorHAnsi" w:eastAsiaTheme="majorEastAsia" w:hAnsiTheme="majorHAnsi" w:cstheme="majorBidi"/>
+      <w:b/>
+      <w:bCs/>
+      <w:smallCaps/>
+      <w:sz w:val="36"/>
+      <w:szCs w:val="36"/>
+    </w:rPr>
+  </w:style>
+  <w:style w:type="paragraph" w:styleId="Titolo2">
+    <w:name w:val="heading 2"/>
+    <w:basedOn w:val="Normale"/>
+    <w:next w:val="Normale"/>
+    <w:link w:val="Titolo2Carattere"/>
+    <w:uiPriority w:val="9"/>
+    <w:semiHidden/>
+    <w:unhideWhenUsed/>
+    <w:qFormat/>
+    <w:rsid w:val="00FD262C"/>
+    <w:pPr>
+      <w:keepNext/>
+      <w:keepLines/>
+      <w:spacing w:before="360" w:after="0"/>
+      <w:outlineLvl w:val="1"/>
+    </w:pPr>
+    <w:rPr>
+      <w:rFonts w:asciiTheme="majorHAnsi" w:eastAsiaTheme="majorEastAsia" w:hAnsiTheme="majorHAnsi" w:cstheme="majorBidi"/>
+      <w:b/>
+      <w:bCs/>
+      <w:smallCaps/>
+      <w:sz w:val="28"/>
+      <w:szCs w:val="28"/>
+    </w:rPr>
+  </w:style>
+  <w:style w:type="paragraph" w:styleId="Titolo3">
+    <w:name w:val="heading 3"/>
+    <w:basedOn w:val="Normale"/>
+    <w:next w:val="Normale"/>
+    <w:link w:val="Titolo3Carattere"/>
+    <w:uiPriority w:val="9"/>
+    <w:semiHidden/>
+    <w:unhideWhenUsed/>
+    <w:qFormat/>
+    <w:rsid w:val="00FD262C"/>
+    <w:pPr>
+      <w:keepNext/>
+      <w:keepLines/>
+      <w:spacing w:before="200" w:after="0"/>
+      <w:outlineLvl w:val="2"/>
+    </w:pPr>
+    <w:rPr>
+      <w:rFonts w:asciiTheme="majorHAnsi" w:eastAsiaTheme="majorEastAsia" w:hAnsiTheme="majorHAnsi" w:cstheme="majorBidi"/>
+      <w:b/>
+      <w:bCs/>
+    </w:rPr>
+  </w:style>
+  <w:style w:type="paragraph" w:styleId="Titolo4">
+    <w:name w:val="heading 4"/>
+    <w:basedOn w:val="Normale"/>
+    <w:next w:val="Normale"/>
+    <w:link w:val="Titolo4Carattere"/>
+    <w:uiPriority w:val="9"/>
+    <w:semiHidden/>
+    <w:unhideWhenUsed/>
+    <w:qFormat/>
+    <w:rsid w:val="00FD262C"/>
+    <w:pPr>
+      <w:keepNext/>
+      <w:keepLines/>
+      <w:spacing w:before="200" w:after="0"/>
+      <w:outlineLvl w:val="3"/>
+    </w:pPr>
+    <w:rPr>
+      <w:rFonts w:asciiTheme="majorHAnsi" w:eastAsiaTheme="majorEastAsia" w:hAnsiTheme="majorHAnsi" w:cstheme="majorBidi"/>
+      <w:b/>
+      <w:bCs/>
+      <w:i/>
+      <w:iCs/>
+    </w:rPr>
+  </w:style>
+  <w:style w:type="paragraph" w:styleId="Titolo5">
+    <w:name w:val="heading 5"/>
+    <w:basedOn w:val="Normale"/>
+    <w:next w:val="Normale"/>
+    <w:link w:val="Titolo5Carattere"/>
+    <w:uiPriority w:val="9"/>
+    <w:semiHidden/>
+    <w:unhideWhenUsed/>
+    <w:qFormat/>
+    <w:rsid w:val="00FD262C"/>
+    <w:pPr>
+      <w:keepNext/>
+      <w:keepLines/>
+      <w:spacing w:before="200" w:after="0"/>
+      <w:outlineLvl w:val="4"/>
+    </w:pPr>
+    <w:rPr>
+      <w:rFonts w:asciiTheme="majorHAnsi" w:eastAsiaTheme="majorEastAsia" w:hAnsiTheme="majorHAnsi" w:cstheme="majorBidi"/>
+      <w:color w:val="404040" w:themeColor="text1" w:themeTint="BF"/>
+    </w:rPr>
+  </w:style>
+  <w:style w:type="paragraph" w:styleId="Titolo6">
+    <w:name w:val="heading 6"/>
+    <w:basedOn w:val="Normale"/>
+    <w:next w:val="Normale"/>
+    <w:link w:val="Titolo6Carattere"/>
+    <w:uiPriority w:val="9"/>
+    <w:semiHidden/>
+    <w:unhideWhenUsed/>
+    <w:qFormat/>
+    <w:rsid w:val="00FD262C"/>
+    <w:pPr>
+      <w:keepNext/>
+      <w:keepLines/>
+      <w:spacing w:before="200" w:after="0"/>
+      <w:outlineLvl w:val="5"/>
+    </w:pPr>
+    <w:rPr>
+      <w:rFonts w:asciiTheme="majorHAnsi" w:eastAsiaTheme="majorEastAsia" w:hAnsiTheme="majorHAnsi" w:cstheme="majorBidi"/>
+      <w:i/>
+      <w:iCs/>
+      <w:color w:val="404040" w:themeColor="text1" w:themeTint="BF"/>
+    </w:rPr>
+  </w:style>
+  <w:style w:type="paragraph" w:styleId="Titolo7">
+    <w:name w:val="heading 7"/>
+    <w:basedOn w:val="Normale"/>
+    <w:next w:val="Normale"/>
+    <w:link w:val="Titolo7Carattere"/>
+    <w:uiPriority w:val="9"/>
+    <w:semiHidden/>
+    <w:unhideWhenUsed/>
+    <w:qFormat/>
+    <w:rsid w:val="00FD262C"/>
+    <w:pPr>
+      <w:keepNext/>
+      <w:keepLines/>
+      <w:spacing w:before="200" w:after="0"/>
+      <w:outlineLvl w:val="6"/>
+    </w:pPr>
+    <w:rPr>
+      <w:rFonts w:asciiTheme="majorHAnsi" w:eastAsiaTheme="majorEastAsia" w:hAnsiTheme="majorHAnsi" w:cstheme="majorBidi"/>
+      <w:i/>
+      <w:iCs/>
+      <w:color w:val="404040" w:themeColor="text1" w:themeTint="BF"/>
+    </w:rPr>
+  </w:style>
+  <w:style w:type="paragraph" w:styleId="Titolo8">
+    <w:name w:val="heading 8"/>
+    <w:basedOn w:val="Normale"/>
+    <w:next w:val="Normale"/>
+    <w:link w:val="Titolo8Carattere"/>
+    <w:uiPriority w:val="9"/>
+    <w:semiHidden/>
+    <w:unhideWhenUsed/>
+    <w:qFormat/>
+    <w:rsid w:val="00FD262C"/>
+    <w:pPr>
+      <w:keepNext/>
+      <w:keepLines/>
+      <w:spacing w:before="200" w:after="0"/>
+      <w:outlineLvl w:val="7"/>
+    </w:pPr>
+    <w:rPr>
+      <w:rFonts w:asciiTheme="majorHAnsi" w:eastAsiaTheme="majorEastAsia" w:hAnsiTheme="majorHAnsi" w:cstheme="majorBidi"/>
+      <w:color w:val="404040" w:themeColor="text1" w:themeTint="BF"/>
+      <w:szCs w:val="20"/>
+    </w:rPr>
+  </w:style>
+  <w:style w:type="paragraph" w:styleId="Titolo9">
+    <w:name w:val="heading 9"/>
+    <w:basedOn w:val="Normale"/>
+    <w:next w:val="Normale"/>
+    <w:link w:val="Titolo9Carattere"/>
+    <w:uiPriority w:val="9"/>
+    <w:semiHidden/>
+    <w:unhideWhenUsed/>
+    <w:qFormat/>
+    <w:rsid w:val="00FD262C"/>
+    <w:pPr>
+      <w:keepNext/>
+      <w:keepLines/>
+      <w:spacing w:before="200" w:after="0"/>
+      <w:outlineLvl w:val="8"/>
+    </w:pPr>
+    <w:rPr>
+      <w:rFonts w:asciiTheme="majorHAnsi" w:eastAsiaTheme="majorEastAsia" w:hAnsiTheme="majorHAnsi" w:cstheme="majorBidi"/>
+      <w:i/>
+      <w:iCs/>
+      <w:color w:val="404040" w:themeColor="text1" w:themeTint="BF"/>
+      <w:szCs w:val="20"/>
+    </w:rPr>
+  </w:style>
+  <w:style w:type="character" w:default="1" w:styleId="Carpredefinitoparagrafo">
+    <w:name w:val="Default Paragraph Font"/>
+    <w:uiPriority w:val="1"/>
+    <w:semiHidden/>
+    <w:unhideWhenUsed/>
+  </w:style>
+  <w:style w:type="table" w:default="1" w:styleId="Tabellanormale">
+    <w:name w:val="Normal Table"/>
+    <w:uiPriority w:val="99"/>
+    <w:semiHidden/>
+    <w:unhideWhenUsed/>
+    <w:tblPr>
+      <w:tblInd w:w="0" w:type="dxa"/>
+      <w:tblCellMar>
+        <w:top w:w="0" w:type="dxa"/>
+        <w:left w:w="108" w:type="dxa"/>
+        <w:bottom w:w="0" w:type="dxa"/>
+        <w:right w:w="108" w:type="dxa"/>
+      </w:tblCellMar>
+    </w:tblPr>
+  </w:style>
+  <w:style w:type="numbering" w:default="1" w:styleId="Nessunelenco">
+    <w:name w:val="No List"/>
+    <w:uiPriority w:val="99"/>
+    <w:semiHidden/>
+    <w:unhideWhenUsed/>
+  </w:style>
+  <w:style w:type="paragraph" w:styleId="Titolo">
+    <w:name w:val="Title"/>
+    <w:basedOn w:val="Normale"/>
+    <w:link w:val="TitoloCarattere"/>
+    <w:uiPriority w:val="1"/>
+    <w:qFormat/>
+    <w:rsid w:val="00FD262C"/>
+    <w:pPr>
+      <w:spacing w:after="0" w:line="240" w:lineRule="auto"/>
+      <w:contextualSpacing/>
+    </w:pPr>
+    <w:rPr>
+      <w:rFonts w:asciiTheme="majorHAnsi" w:eastAsiaTheme="majorEastAsia" w:hAnsiTheme="majorHAnsi" w:cstheme="majorBidi"/>
+      <w:sz w:val="56"/>
+      <w:szCs w:val="56"/>
+    </w:rPr>
+  </w:style>
+  <w:style w:type="character" w:customStyle="1" w:styleId="TitoloCarattere">
+    <w:name w:val="Titolo Carattere"/>
+    <w:basedOn w:val="Carpredefinitoparagrafo"/>
+    <w:link w:val="Titolo"/>
+    <w:uiPriority w:val="1"/>
+    <w:rsid w:val="00FD262C"/>
+    <w:rPr>
+      <w:rFonts w:asciiTheme="majorHAnsi" w:eastAsiaTheme="majorEastAsia" w:hAnsiTheme="majorHAnsi" w:cstheme="majorBidi"/>
+      <w:sz w:val="56"/>
+      <w:szCs w:val="56"/>
+    </w:rPr>
+  </w:style>
+  <w:style w:type="paragraph" w:styleId="Intestazione">
+    <w:name w:val="header"/>
+    <w:basedOn w:val="Normale"/>
+    <w:link w:val="IntestazioneCarattere"/>
+    <w:uiPriority w:val="99"/>
+    <w:unhideWhenUsed/>
+    <w:rsid w:val="00855982"/>
+    <w:pPr>
+      <w:spacing w:after="0" w:line="240" w:lineRule="auto"/>
+    </w:pPr>
+  </w:style>
+  <w:style w:type="character" w:customStyle="1" w:styleId="IntestazioneCarattere">
+    <w:name w:val="Intestazione Carattere"/>
+    <w:basedOn w:val="Carpredefinitoparagrafo"/>
+    <w:link w:val="Intestazione"/>
+    <w:uiPriority w:val="99"/>
+    <w:rsid w:val="00855982"/>
+  </w:style>
+  <w:style w:type="character" w:customStyle="1" w:styleId="Titolo1Carattere">
+    <w:name w:val="Titolo 1 Carattere"/>
+    <w:basedOn w:val="Carpredefinitoparagrafo"/>
+    <w:link w:val="Titolo1"/>
+    <w:uiPriority w:val="9"/>
+    <w:rsid w:val="00FD262C"/>
+    <w:rPr>
+      <w:rFonts w:asciiTheme="majorHAnsi" w:eastAsiaTheme="majorEastAsia" w:hAnsiTheme="majorHAnsi" w:cstheme="majorBidi"/>
+      <w:b/>
+      <w:bCs/>
+      <w:smallCaps/>
+      <w:sz w:val="36"/>
+      <w:szCs w:val="36"/>
+    </w:rPr>
+  </w:style>
+  <w:style w:type="character" w:customStyle="1" w:styleId="Titolo2Carattere">
+    <w:name w:val="Titolo 2 Carattere"/>
+    <w:basedOn w:val="Carpredefinitoparagrafo"/>
+    <w:link w:val="Titolo2"/>
+    <w:uiPriority w:val="9"/>
+    <w:semiHidden/>
+    <w:rsid w:val="00FD262C"/>
+    <w:rPr>
+      <w:rFonts w:asciiTheme="majorHAnsi" w:eastAsiaTheme="majorEastAsia" w:hAnsiTheme="majorHAnsi" w:cstheme="majorBidi"/>
+      <w:b/>
+      <w:bCs/>
+      <w:smallCaps/>
+      <w:sz w:val="28"/>
+      <w:szCs w:val="28"/>
+    </w:rPr>
+  </w:style>
+  <w:style w:type="character" w:customStyle="1" w:styleId="Titolo3Carattere">
+    <w:name w:val="Titolo 3 Carattere"/>
+    <w:basedOn w:val="Carpredefinitoparagrafo"/>
+    <w:link w:val="Titolo3"/>
+    <w:uiPriority w:val="9"/>
+    <w:semiHidden/>
+    <w:rsid w:val="00FD262C"/>
+    <w:rPr>
+      <w:rFonts w:asciiTheme="majorHAnsi" w:eastAsiaTheme="majorEastAsia" w:hAnsiTheme="majorHAnsi" w:cstheme="majorBidi"/>
+      <w:b/>
+      <w:bCs/>
+    </w:rPr>
+  </w:style>
+  <w:style w:type="character" w:customStyle="1" w:styleId="Titolo4Carattere">
+    <w:name w:val="Titolo 4 Carattere"/>
+    <w:basedOn w:val="Carpredefinitoparagrafo"/>
+    <w:link w:val="Titolo4"/>
+    <w:uiPriority w:val="9"/>
+    <w:semiHidden/>
+    <w:rsid w:val="00FD262C"/>
+    <w:rPr>
+      <w:rFonts w:asciiTheme="majorHAnsi" w:eastAsiaTheme="majorEastAsia" w:hAnsiTheme="majorHAnsi" w:cstheme="majorBidi"/>
+      <w:b/>
+      <w:bCs/>
+      <w:i/>
+      <w:iCs/>
+    </w:rPr>
+  </w:style>
+  <w:style w:type="character" w:customStyle="1" w:styleId="Titolo5Carattere">
+    <w:name w:val="Titolo 5 Carattere"/>
+    <w:basedOn w:val="Carpredefinitoparagrafo"/>
+    <w:link w:val="Titolo5"/>
+    <w:uiPriority w:val="9"/>
+    <w:semiHidden/>
+    <w:rsid w:val="00FD262C"/>
+    <w:rPr>
+      <w:rFonts w:asciiTheme="majorHAnsi" w:eastAsiaTheme="majorEastAsia" w:hAnsiTheme="majorHAnsi" w:cstheme="majorBidi"/>
+      <w:color w:val="404040" w:themeColor="text1" w:themeTint="BF"/>
+    </w:rPr>
+  </w:style>
+  <w:style w:type="character" w:customStyle="1" w:styleId="Titolo6Carattere">
+    <w:name w:val="Titolo 6 Carattere"/>
+    <w:basedOn w:val="Carpredefinitoparagrafo"/>
+    <w:link w:val="Titolo6"/>
+    <w:uiPriority w:val="9"/>
+    <w:semiHidden/>
+    <w:rsid w:val="00FD262C"/>
+    <w:rPr>
+      <w:rFonts w:asciiTheme="majorHAnsi" w:eastAsiaTheme="majorEastAsia" w:hAnsiTheme="majorHAnsi" w:cstheme="majorBidi"/>
+      <w:i/>
+      <w:iCs/>
+      <w:color w:val="404040" w:themeColor="text1" w:themeTint="BF"/>
+    </w:rPr>
+  </w:style>
+  <w:style w:type="character" w:customStyle="1" w:styleId="Titolo7Carattere">
+    <w:name w:val="Titolo 7 Carattere"/>
+    <w:basedOn w:val="Carpredefinitoparagrafo"/>
+    <w:link w:val="Titolo7"/>
+    <w:uiPriority w:val="9"/>
+    <w:semiHidden/>
+    <w:rPr>
+      <w:rFonts w:asciiTheme="majorHAnsi" w:eastAsiaTheme="majorEastAsia" w:hAnsiTheme="majorHAnsi" w:cstheme="majorBidi"/>
+      <w:i/>
+      <w:iCs/>
+      <w:color w:val="404040" w:themeColor="text1" w:themeTint="BF"/>
+    </w:rPr>
+  </w:style>
+  <w:style w:type="character" w:customStyle="1" w:styleId="Titolo8Carattere">
+    <w:name w:val="Titolo 8 Carattere"/>
+    <w:basedOn w:val="Carpredefinitoparagrafo"/>
+    <w:link w:val="Titolo8"/>
+    <w:uiPriority w:val="9"/>
+    <w:semiHidden/>
+    <w:rsid w:val="001D4362"/>
+    <w:rPr>
+      <w:rFonts w:asciiTheme="majorHAnsi" w:eastAsiaTheme="majorEastAsia" w:hAnsiTheme="majorHAnsi" w:cstheme="majorBidi"/>
+      <w:color w:val="404040" w:themeColor="text1" w:themeTint="BF"/>
+      <w:szCs w:val="20"/>
+    </w:rPr>
+  </w:style>
+  <w:style w:type="character" w:customStyle="1" w:styleId="Titolo9Carattere">
+    <w:name w:val="Titolo 9 Carattere"/>
+    <w:basedOn w:val="Carpredefinitoparagrafo"/>
+    <w:link w:val="Titolo9"/>
+    <w:uiPriority w:val="9"/>
+    <w:semiHidden/>
+    <w:rsid w:val="001D4362"/>
+    <w:rPr>
+      <w:rFonts w:asciiTheme="majorHAnsi" w:eastAsiaTheme="majorEastAsia" w:hAnsiTheme="majorHAnsi" w:cstheme="majorBidi"/>
+      <w:i/>
+      <w:iCs/>
+      <w:color w:val="404040" w:themeColor="text1" w:themeTint="BF"/>
+      <w:szCs w:val="20"/>
+    </w:rPr>
+  </w:style>
+  <w:style w:type="paragraph" w:styleId="Pidipagina">
+    <w:name w:val="footer"/>
+    <w:basedOn w:val="Normale"/>
+    <w:link w:val="PidipaginaCarattere"/>
+    <w:uiPriority w:val="99"/>
+    <w:unhideWhenUsed/>
+    <w:rsid w:val="00855982"/>
+    <w:pPr>
+      <w:spacing w:after="0" w:line="240" w:lineRule="auto"/>
+    </w:pPr>
+  </w:style>
+  <w:style w:type="character" w:customStyle="1" w:styleId="PidipaginaCarattere">
+    <w:name w:val="Piè di pagina Carattere"/>
+    <w:basedOn w:val="Carpredefinitoparagrafo"/>
+    <w:link w:val="Pidipagina"/>
+    <w:uiPriority w:val="99"/>
+    <w:rsid w:val="00855982"/>
+  </w:style>
+  <w:style w:type="paragraph" w:styleId="Didascalia">
+    <w:name w:val="caption"/>
+    <w:basedOn w:val="Normale"/>
+    <w:next w:val="Normale"/>
+    <w:uiPriority w:val="35"/>
+    <w:semiHidden/>
+    <w:unhideWhenUsed/>
+    <w:qFormat/>
+    <w:rsid w:val="001D4362"/>
+    <w:pPr>
+      <w:spacing w:after="200" w:line="240" w:lineRule="auto"/>
+    </w:pPr>
+    <w:rPr>
+      <w:i/>
+      <w:iCs/>
+      <w:color w:val="323232" w:themeColor="text2"/>
+      <w:szCs w:val="18"/>
+    </w:rPr>
+  </w:style>
+  <w:style w:type="paragraph" w:styleId="Titolosommario">
+    <w:name w:val="TOC Heading"/>
+    <w:basedOn w:val="Titolo1"/>
+    <w:next w:val="Normale"/>
+    <w:uiPriority w:val="39"/>
+    <w:semiHidden/>
+    <w:unhideWhenUsed/>
+    <w:qFormat/>
+    <w:pPr>
+      <w:outlineLvl w:val="9"/>
+    </w:pPr>
+  </w:style>
+  <w:style w:type="paragraph" w:styleId="Testofumetto">
+    <w:name w:val="Balloon Text"/>
+    <w:basedOn w:val="Normale"/>
+    <w:link w:val="TestofumettoCarattere"/>
+    <w:uiPriority w:val="99"/>
+    <w:semiHidden/>
+    <w:unhideWhenUsed/>
+    <w:rsid w:val="001D4362"/>
+    <w:pPr>
+      <w:spacing w:after="0" w:line="240" w:lineRule="auto"/>
+    </w:pPr>
+    <w:rPr>
+      <w:rFonts w:ascii="Segoe UI" w:hAnsi="Segoe UI" w:cs="Segoe UI"/>
+      <w:szCs w:val="18"/>
+    </w:rPr>
+  </w:style>
+  <w:style w:type="character" w:customStyle="1" w:styleId="TestofumettoCarattere">
+    <w:name w:val="Testo fumetto Carattere"/>
+    <w:basedOn w:val="Carpredefinitoparagrafo"/>
+    <w:link w:val="Testofumetto"/>
+    <w:uiPriority w:val="99"/>
+    <w:semiHidden/>
+    <w:rsid w:val="001D4362"/>
+    <w:rPr>
+      <w:rFonts w:ascii="Segoe UI" w:hAnsi="Segoe UI" w:cs="Segoe UI"/>
+      <w:szCs w:val="18"/>
+    </w:rPr>
+  </w:style>
+  <w:style w:type="paragraph" w:styleId="Corpodeltesto3">
+    <w:name w:val="Body Text 3"/>
+    <w:basedOn w:val="Normale"/>
+    <w:link w:val="Corpodeltesto3Carattere"/>
+    <w:uiPriority w:val="99"/>
+    <w:semiHidden/>
+    <w:unhideWhenUsed/>
+    <w:rsid w:val="001D4362"/>
+    <w:pPr>
+      <w:spacing w:after="120"/>
+    </w:pPr>
+    <w:rPr>
+      <w:szCs w:val="16"/>
+    </w:rPr>
+  </w:style>
+  <w:style w:type="character" w:customStyle="1" w:styleId="Corpodeltesto3Carattere">
+    <w:name w:val="Corpo del testo 3 Carattere"/>
+    <w:basedOn w:val="Carpredefinitoparagrafo"/>
+    <w:link w:val="Corpodeltesto3"/>
+    <w:uiPriority w:val="99"/>
+    <w:semiHidden/>
+    <w:rsid w:val="001D4362"/>
+    <w:rPr>
+      <w:szCs w:val="16"/>
+    </w:rPr>
+  </w:style>
+  <w:style w:type="paragraph" w:styleId="Rientrocorpodeltesto3">
+    <w:name w:val="Body Text Indent 3"/>
+    <w:basedOn w:val="Normale"/>
+    <w:link w:val="Rientrocorpodeltesto3Carattere"/>
+    <w:uiPriority w:val="99"/>
+    <w:semiHidden/>
+    <w:unhideWhenUsed/>
+    <w:rsid w:val="001D4362"/>
+    <w:pPr>
+      <w:spacing w:after="120"/>
+      <w:ind w:left="360"/>
+    </w:pPr>
+    <w:rPr>
+      <w:szCs w:val="16"/>
+    </w:rPr>
+  </w:style>
+  <w:style w:type="character" w:customStyle="1" w:styleId="Rientrocorpodeltesto3Carattere">
+    <w:name w:val="Rientro corpo del testo 3 Carattere"/>
+    <w:basedOn w:val="Carpredefinitoparagrafo"/>
+    <w:link w:val="Rientrocorpodeltesto3"/>
+    <w:uiPriority w:val="99"/>
+    <w:semiHidden/>
+    <w:rsid w:val="001D4362"/>
+    <w:rPr>
+      <w:szCs w:val="16"/>
+    </w:rPr>
+  </w:style>
+  <w:style w:type="character" w:styleId="Rimandocommento">
+    <w:name w:val="annotation reference"/>
+    <w:basedOn w:val="Carpredefinitoparagrafo"/>
+    <w:uiPriority w:val="99"/>
+    <w:semiHidden/>
+    <w:unhideWhenUsed/>
+    <w:rsid w:val="001D4362"/>
+    <w:rPr>
+      <w:sz w:val="22"/>
+      <w:szCs w:val="16"/>
+    </w:rPr>
+  </w:style>
+  <w:style w:type="paragraph" w:styleId="Testocommento">
+    <w:name w:val="annotation text"/>
+    <w:basedOn w:val="Normale"/>
+    <w:link w:val="TestocommentoCarattere"/>
+    <w:uiPriority w:val="99"/>
+    <w:semiHidden/>
+    <w:unhideWhenUsed/>
+    <w:rsid w:val="001D4362"/>
+    <w:pPr>
+      <w:spacing w:line="240" w:lineRule="auto"/>
+    </w:pPr>
+    <w:rPr>
+      <w:szCs w:val="20"/>
+    </w:rPr>
+  </w:style>
+  <w:style w:type="character" w:customStyle="1" w:styleId="TestocommentoCarattere">
+    <w:name w:val="Testo commento Carattere"/>
+    <w:basedOn w:val="Carpredefinitoparagrafo"/>
+    <w:link w:val="Testocommento"/>
+    <w:uiPriority w:val="99"/>
+    <w:semiHidden/>
+    <w:rsid w:val="001D4362"/>
+    <w:rPr>
+      <w:szCs w:val="20"/>
+    </w:rPr>
+  </w:style>
+  <w:style w:type="paragraph" w:styleId="Soggettocommento">
+    <w:name w:val="annotation subject"/>
+    <w:basedOn w:val="Testocommento"/>
+    <w:next w:val="Testocommento"/>
+    <w:link w:val="SoggettocommentoCarattere"/>
+    <w:uiPriority w:val="99"/>
+    <w:semiHidden/>
+    <w:unhideWhenUsed/>
+    <w:rsid w:val="001D4362"/>
+    <w:rPr>
+      <w:b/>
+      <w:bCs/>
+    </w:rPr>
+  </w:style>
+  <w:style w:type="character" w:customStyle="1" w:styleId="SoggettocommentoCarattere">
+    <w:name w:val="Soggetto commento Carattere"/>
+    <w:basedOn w:val="TestocommentoCarattere"/>
+    <w:link w:val="Soggettocommento"/>
+    <w:uiPriority w:val="99"/>
+    <w:semiHidden/>
+    <w:rsid w:val="001D4362"/>
+    <w:rPr>
+      <w:b/>
+      <w:bCs/>
+      <w:szCs w:val="20"/>
+    </w:rPr>
+  </w:style>
+  <w:style w:type="paragraph" w:styleId="Mappadocumento">
+    <w:name w:val="Document Map"/>
+    <w:basedOn w:val="Normale"/>
+    <w:link w:val="MappadocumentoCarattere"/>
+    <w:uiPriority w:val="99"/>
+    <w:semiHidden/>
+    <w:unhideWhenUsed/>
+    <w:rsid w:val="001D4362"/>
+    <w:pPr>
+      <w:spacing w:after="0" w:line="240" w:lineRule="auto"/>
+    </w:pPr>
+    <w:rPr>
+      <w:rFonts w:ascii="Segoe UI" w:hAnsi="Segoe UI" w:cs="Segoe UI"/>
+      <w:szCs w:val="16"/>
+    </w:rPr>
+  </w:style>
+  <w:style w:type="character" w:customStyle="1" w:styleId="MappadocumentoCarattere">
+    <w:name w:val="Mappa documento Carattere"/>
+    <w:basedOn w:val="Carpredefinitoparagrafo"/>
+    <w:link w:val="Mappadocumento"/>
+    <w:uiPriority w:val="99"/>
+    <w:semiHidden/>
+    <w:rsid w:val="001D4362"/>
+    <w:rPr>
+      <w:rFonts w:ascii="Segoe UI" w:hAnsi="Segoe UI" w:cs="Segoe UI"/>
+      <w:szCs w:val="16"/>
+    </w:rPr>
+  </w:style>
+  <w:style w:type="paragraph" w:styleId="Testonotadichiusura">
+    <w:name w:val="endnote text"/>
+    <w:basedOn w:val="Normale"/>
+    <w:link w:val="TestonotadichiusuraCarattere"/>
+    <w:uiPriority w:val="99"/>
+    <w:semiHidden/>
+    <w:unhideWhenUsed/>
+    <w:rsid w:val="001D4362"/>
+    <w:pPr>
+      <w:spacing w:after="0" w:line="240" w:lineRule="auto"/>
+    </w:pPr>
+    <w:rPr>
+      <w:szCs w:val="20"/>
+    </w:rPr>
+  </w:style>
+  <w:style w:type="character" w:customStyle="1" w:styleId="TestonotadichiusuraCarattere">
+    <w:name w:val="Testo nota di chiusura Carattere"/>
+    <w:basedOn w:val="Carpredefinitoparagrafo"/>
+    <w:link w:val="Testonotadichiusura"/>
+    <w:uiPriority w:val="99"/>
+    <w:semiHidden/>
+    <w:rsid w:val="001D4362"/>
+    <w:rPr>
+      <w:szCs w:val="20"/>
+    </w:rPr>
+  </w:style>
+  <w:style w:type="paragraph" w:styleId="Indirizzomittente">
+    <w:name w:val="envelope return"/>
+    <w:basedOn w:val="Normale"/>
+    <w:uiPriority w:val="99"/>
+    <w:semiHidden/>
+    <w:unhideWhenUsed/>
+    <w:rsid w:val="001D4362"/>
+    <w:pPr>
+      <w:spacing w:after="0" w:line="240" w:lineRule="auto"/>
+    </w:pPr>
+    <w:rPr>
+      <w:rFonts w:asciiTheme="majorHAnsi" w:eastAsiaTheme="majorEastAsia" w:hAnsiTheme="majorHAnsi" w:cstheme="majorBidi"/>
+      <w:szCs w:val="20"/>
+    </w:rPr>
+  </w:style>
+  <w:style w:type="paragraph" w:styleId="Testonotaapidipagina">
+    <w:name w:val="footnote text"/>
+    <w:basedOn w:val="Normale"/>
+    <w:link w:val="TestonotaapidipaginaCarattere"/>
+    <w:uiPriority w:val="99"/>
+    <w:semiHidden/>
+    <w:unhideWhenUsed/>
+    <w:rsid w:val="001D4362"/>
+    <w:pPr>
+      <w:spacing w:after="0" w:line="240" w:lineRule="auto"/>
+    </w:pPr>
+    <w:rPr>
+      <w:szCs w:val="20"/>
+    </w:rPr>
+  </w:style>
+  <w:style w:type="character" w:customStyle="1" w:styleId="TestonotaapidipaginaCarattere">
+    <w:name w:val="Testo nota a piè di pagina Carattere"/>
+    <w:basedOn w:val="Carpredefinitoparagrafo"/>
+    <w:link w:val="Testonotaapidipagina"/>
+    <w:uiPriority w:val="99"/>
+    <w:semiHidden/>
+    <w:rsid w:val="001D4362"/>
+    <w:rPr>
+      <w:szCs w:val="20"/>
+    </w:rPr>
+  </w:style>
+  <w:style w:type="character" w:styleId="CodiceHTML">
+    <w:name w:val="HTML Code"/>
+    <w:basedOn w:val="Carpredefinitoparagrafo"/>
+    <w:uiPriority w:val="99"/>
+    <w:semiHidden/>
+    <w:unhideWhenUsed/>
+    <w:rsid w:val="001D4362"/>
+    <w:rPr>
+      <w:rFonts w:ascii="Consolas" w:hAnsi="Consolas"/>
+      <w:sz w:val="22"/>
+      <w:szCs w:val="20"/>
+    </w:rPr>
+  </w:style>
+  <w:style w:type="character" w:styleId="TastieraHTML">
+    <w:name w:val="HTML Keyboard"/>
+    <w:basedOn w:val="Carpredefinitoparagrafo"/>
+    <w:uiPriority w:val="99"/>
+    <w:semiHidden/>
+    <w:unhideWhenUsed/>
+    <w:rsid w:val="001D4362"/>
+    <w:rPr>
+      <w:rFonts w:ascii="Consolas" w:hAnsi="Consolas"/>
+      <w:sz w:val="22"/>
+      <w:szCs w:val="20"/>
+    </w:rPr>
+  </w:style>
+  <w:style w:type="paragraph" w:styleId="PreformattatoHTML">
+    <w:name w:val="HTML Preformatted"/>
+    <w:basedOn w:val="Normale"/>
+    <w:link w:val="PreformattatoHTMLCarattere"/>
+    <w:uiPriority w:val="99"/>
+    <w:semiHidden/>
+    <w:unhideWhenUsed/>
+    <w:rsid w:val="001D4362"/>
+    <w:pPr>
+      <w:spacing w:after="0" w:line="240" w:lineRule="auto"/>
+    </w:pPr>
+    <w:rPr>
+      <w:rFonts w:ascii="Consolas" w:hAnsi="Consolas"/>
+      <w:szCs w:val="20"/>
+    </w:rPr>
+  </w:style>
+  <w:style w:type="character" w:customStyle="1" w:styleId="PreformattatoHTMLCarattere">
+    <w:name w:val="Preformattato HTML Carattere"/>
+    <w:basedOn w:val="Carpredefinitoparagrafo"/>
+    <w:link w:val="PreformattatoHTML"/>
+    <w:uiPriority w:val="99"/>
+    <w:semiHidden/>
+    <w:rsid w:val="001D4362"/>
+    <w:rPr>
+      <w:rFonts w:ascii="Consolas" w:hAnsi="Consolas"/>
+      <w:szCs w:val="20"/>
+    </w:rPr>
+  </w:style>
+  <w:style w:type="character" w:styleId="MacchinadascrivereHTML">
+    <w:name w:val="HTML Typewriter"/>
+    <w:basedOn w:val="Carpredefinitoparagrafo"/>
+    <w:uiPriority w:val="99"/>
+    <w:semiHidden/>
+    <w:unhideWhenUsed/>
+    <w:rsid w:val="001D4362"/>
+    <w:rPr>
+      <w:rFonts w:ascii="Consolas" w:hAnsi="Consolas"/>
+      <w:sz w:val="22"/>
+      <w:szCs w:val="20"/>
+    </w:rPr>
+  </w:style>
+  <w:style w:type="paragraph" w:styleId="Testomacro">
+    <w:name w:val="macro"/>
+    <w:link w:val="TestomacroCarattere"/>
+    <w:uiPriority w:val="99"/>
+    <w:semiHidden/>
+    <w:unhideWhenUsed/>
+    <w:rsid w:val="001D4362"/>
+    <w:pPr>
+      <w:tabs>
+        <w:tab w:val="left" w:pos="480"/>
+        <w:tab w:val="left" w:pos="960"/>
+        <w:tab w:val="left" w:pos="1440"/>
+        <w:tab w:val="left" w:pos="1920"/>
+        <w:tab w:val="left" w:pos="2400"/>
+        <w:tab w:val="left" w:pos="2880"/>
+        <w:tab w:val="left" w:pos="3360"/>
+        <w:tab w:val="left" w:pos="3840"/>
+        <w:tab w:val="left" w:pos="4320"/>
+      </w:tabs>
+      <w:spacing w:after="0"/>
+    </w:pPr>
+    <w:rPr>
+      <w:rFonts w:ascii="Consolas" w:hAnsi="Consolas"/>
+      <w:szCs w:val="20"/>
+    </w:rPr>
+  </w:style>
+  <w:style w:type="character" w:customStyle="1" w:styleId="TestomacroCarattere">
+    <w:name w:val="Testo macro Carattere"/>
+    <w:basedOn w:val="Carpredefinitoparagrafo"/>
+    <w:link w:val="Testomacro"/>
+    <w:uiPriority w:val="99"/>
+    <w:semiHidden/>
+    <w:rsid w:val="001D4362"/>
+    <w:rPr>
+      <w:rFonts w:ascii="Consolas" w:hAnsi="Consolas"/>
+      <w:szCs w:val="20"/>
+    </w:rPr>
+  </w:style>
+  <w:style w:type="paragraph" w:styleId="Testonormale">
+    <w:name w:val="Plain Text"/>
+    <w:basedOn w:val="Normale"/>
+    <w:link w:val="TestonormaleCarattere"/>
+    <w:uiPriority w:val="99"/>
+    <w:semiHidden/>
+    <w:unhideWhenUsed/>
+    <w:rsid w:val="001D4362"/>
+    <w:pPr>
+      <w:spacing w:after="0" w:line="240" w:lineRule="auto"/>
+    </w:pPr>
+    <w:rPr>
+      <w:rFonts w:ascii="Consolas" w:hAnsi="Consolas"/>
+      <w:szCs w:val="21"/>
+    </w:rPr>
+  </w:style>
+  <w:style w:type="character" w:customStyle="1" w:styleId="TestonormaleCarattere">
+    <w:name w:val="Testo normale Carattere"/>
+    <w:basedOn w:val="Carpredefinitoparagrafo"/>
+    <w:link w:val="Testonormale"/>
+    <w:uiPriority w:val="99"/>
+    <w:semiHidden/>
+    <w:rsid w:val="001D4362"/>
+    <w:rPr>
+      <w:rFonts w:ascii="Consolas" w:hAnsi="Consolas"/>
+      <w:szCs w:val="21"/>
+    </w:rPr>
+  </w:style>
+  <w:style w:type="paragraph" w:styleId="Testodelblocco">
+    <w:name w:val="Block Text"/>
+    <w:basedOn w:val="Normale"/>
+    <w:uiPriority w:val="99"/>
+    <w:semiHidden/>
+    <w:unhideWhenUsed/>
+    <w:rsid w:val="00FD262C"/>
+    <w:pPr>
+      <w:pBdr>
+        <w:top w:val="single" w:sz="2" w:space="10" w:color="783F04" w:themeColor="accent1" w:themeShade="80" w:shadow="1"/>
+        <w:left w:val="single" w:sz="2" w:space="10" w:color="783F04" w:themeColor="accent1" w:themeShade="80" w:shadow="1"/>
+        <w:bottom w:val="single" w:sz="2" w:space="10" w:color="783F04" w:themeColor="accent1" w:themeShade="80" w:shadow="1"/>
+        <w:right w:val="single" w:sz="2" w:space="10" w:color="783F04" w:themeColor="accent1" w:themeShade="80" w:shadow="1"/>
+      </w:pBdr>
+      <w:ind w:left="1152" w:right="1152"/>
+    </w:pPr>
+    <w:rPr>
+      <w:i/>
+      <w:iCs/>
+      <w:color w:val="783F04" w:themeColor="accent1" w:themeShade="80"/>
+    </w:rPr>
+  </w:style>
+  <w:style w:type="character" w:styleId="Collegamentovisitato">
+    <w:name w:val="FollowedHyperlink"/>
+    <w:basedOn w:val="Carpredefinitoparagrafo"/>
+    <w:uiPriority w:val="99"/>
+    <w:semiHidden/>
+    <w:unhideWhenUsed/>
+    <w:rsid w:val="007833A7"/>
+    <w:rPr>
+      <w:color w:val="783F04" w:themeColor="accent1" w:themeShade="80"/>
+      <w:u w:val="single"/>
+    </w:rPr>
+  </w:style>
+  <w:style w:type="character" w:styleId="Collegamentoipertestuale">
+    <w:name w:val="Hyperlink"/>
+    <w:basedOn w:val="Carpredefinitoparagrafo"/>
+    <w:uiPriority w:val="99"/>
+    <w:unhideWhenUsed/>
+    <w:rsid w:val="007833A7"/>
+    <w:rPr>
+      <w:color w:val="3A6331" w:themeColor="accent4" w:themeShade="BF"/>
+      <w:u w:val="single"/>
+    </w:rPr>
+  </w:style>
+  <w:style w:type="character" w:styleId="Testosegnaposto">
+    <w:name w:val="Placeholder Text"/>
+    <w:basedOn w:val="Carpredefinitoparagrafo"/>
+    <w:uiPriority w:val="99"/>
+    <w:semiHidden/>
+    <w:rsid w:val="007833A7"/>
+    <w:rPr>
+      <w:color w:val="595959" w:themeColor="text1" w:themeTint="A6"/>
+    </w:rPr>
+  </w:style>
+  <w:style w:type="character" w:styleId="Enfasiintensa">
+    <w:name w:val="Intense Emphasis"/>
+    <w:basedOn w:val="Carpredefinitoparagrafo"/>
+    <w:uiPriority w:val="21"/>
+    <w:semiHidden/>
+    <w:unhideWhenUsed/>
+    <w:qFormat/>
+    <w:rsid w:val="00FD262C"/>
+    <w:rPr>
+      <w:i/>
+      <w:iCs/>
+      <w:color w:val="B35E06" w:themeColor="accent1" w:themeShade="BF"/>
+    </w:rPr>
+  </w:style>
+  <w:style w:type="paragraph" w:styleId="Citazioneintensa">
+    <w:name w:val="Intense Quote"/>
+    <w:basedOn w:val="Normale"/>
+    <w:next w:val="Normale"/>
+    <w:link w:val="CitazioneintensaCarattere"/>
+    <w:uiPriority w:val="30"/>
+    <w:semiHidden/>
+    <w:unhideWhenUsed/>
+    <w:rsid w:val="00FD262C"/>
+    <w:pPr>
+      <w:pBdr>
+        <w:top w:val="single" w:sz="4" w:space="10" w:color="B35E06" w:themeColor="accent1" w:themeShade="BF"/>
+        <w:bottom w:val="single" w:sz="4" w:space="10" w:color="B35E06" w:themeColor="accent1" w:themeShade="BF"/>
+      </w:pBdr>
+      <w:spacing w:before="360" w:after="360"/>
+      <w:ind w:left="864" w:right="864"/>
+      <w:jc w:val="center"/>
+    </w:pPr>
+    <w:rPr>
+      <w:i/>
+      <w:iCs/>
+      <w:color w:val="B35E06" w:themeColor="accent1" w:themeShade="BF"/>
+    </w:rPr>
+  </w:style>
+  <w:style w:type="character" w:customStyle="1" w:styleId="CitazioneintensaCarattere">
+    <w:name w:val="Citazione intensa Carattere"/>
+    <w:basedOn w:val="Carpredefinitoparagrafo"/>
+    <w:link w:val="Citazioneintensa"/>
+    <w:uiPriority w:val="30"/>
+    <w:semiHidden/>
+    <w:rsid w:val="00FD262C"/>
+    <w:rPr>
+      <w:i/>
+      <w:iCs/>
+      <w:color w:val="B35E06" w:themeColor="accent1" w:themeShade="BF"/>
+    </w:rPr>
+  </w:style>
+  <w:style w:type="character" w:styleId="Riferimentointenso">
+    <w:name w:val="Intense Reference"/>
+    <w:basedOn w:val="Carpredefinitoparagrafo"/>
+    <w:uiPriority w:val="32"/>
+    <w:semiHidden/>
+    <w:unhideWhenUsed/>
+    <w:qFormat/>
+    <w:rsid w:val="00FD262C"/>
+    <w:rPr>
+      <w:b/>
+      <w:bCs/>
+      <w:caps w:val="0"/>
+      <w:smallCaps/>
+      <w:color w:val="B35E06" w:themeColor="accent1" w:themeShade="BF"/>
+      <w:spacing w:val="5"/>
+    </w:rPr>
+  </w:style>
+  <w:style w:type="character" w:customStyle="1" w:styleId="Menzionenonrisolta1">
+    <w:name w:val="Menzione non risolta1"/>
+    <w:basedOn w:val="Carpredefinitoparagrafo"/>
+    <w:uiPriority w:val="99"/>
+    <w:semiHidden/>
+    <w:unhideWhenUsed/>
+    <w:rsid w:val="003C1896"/>
+    <w:rPr>
+      <w:color w:val="605E5C"/>
+      <w:shd w:val="clear" w:color="auto" w:fill="E1DFDD"/>
+    </w:rPr>
+  </w:style>
+  <w:style w:type="paragraph" w:styleId="Paragrafoelenco">
+    <w:name w:val="List Paragraph"/>
+    <w:basedOn w:val="Normale"/>
+    <w:uiPriority w:val="34"/>
+    <w:unhideWhenUsed/>
+    <w:qFormat/>
+    <w:rsid w:val="003B7424"/>
+    <w:pPr>
+      <w:ind w:left="720"/>
+      <w:contextualSpacing/>
+    </w:pPr>
+  </w:style>
+  <w:style w:type="table" w:styleId="Grigliatabella">
+    <w:name w:val="Table Grid"/>
+    <w:basedOn w:val="Tabellanormale"/>
+    <w:uiPriority w:val="39"/>
+    <w:rsid w:val="00813F12"/>
+    <w:pPr>
+      <w:spacing w:after="0" w:line="240" w:lineRule="auto"/>
+    </w:pPr>
+    <w:tblPr>
+      <w:tblBorders>
+        <w:top w:val="single" w:sz="4" w:space="0" w:color="auto"/>
+        <w:left w:val="single" w:sz="4" w:space="0" w:color="auto"/>
+        <w:bottom w:val="single" w:sz="4" w:space="0" w:color="auto"/>
+        <w:right w:val="single" w:sz="4" w:space="0" w:color="auto"/>
+        <w:insideH w:val="single" w:sz="4" w:space="0" w:color="auto"/>
+        <w:insideV w:val="single" w:sz="4" w:space="0" w:color="auto"/>
+      </w:tblBorders>
+    </w:tblPr>
+  </w:style>
+</w:styles>
+</file>
+
 <file path=word/charts/chart1.xml><?xml version="1.0" encoding="utf-8"?>
-<c:chartSpace xmlns:c="http://schemas.openxmlformats.org/drawingml/2006/chart" xmlns:a="http://schemas.openxmlformats.org/drawingml/2006/main" xmlns:r="http://schemas.openxmlformats.org/officeDocument/2006/relationships" xmlns:c16r2="http://schemas.microsoft.com/office/drawing/2015/06/chart">
+<c:chartSpace xmlns:c="http://schemas.openxmlformats.org/drawingml/2006/chart" xmlns:a="http://schemas.openxmlformats.org/drawingml/2006/main" xmlns:r="http://schemas.openxmlformats.org/officeDocument/2006/relationships">
   <c:date1904 val="0"/>
   <c:lang val="it-IT"/>
   <c:roundedCorners val="0"/>
@@ -5889,7 +7042,7 @@
               </a:ln>
               <a:effectLst/>
             </c:spPr>
-            <c:extLst>
+            <c:extLst xmlns:c16r2="http://schemas.microsoft.com/office/drawing/2015/06/chart">
               <c:ext xmlns:c16="http://schemas.microsoft.com/office/drawing/2014/chart" uri="{C3380CC4-5D6E-409C-BE32-E72D297353CC}">
                 <c16:uniqueId val="{00000001-0090-4D7B-A40C-9D07C7752870}"/>
               </c:ext>
@@ -5909,7 +7062,7 @@
               </a:ln>
               <a:effectLst/>
             </c:spPr>
-            <c:extLst>
+            <c:extLst xmlns:c16r2="http://schemas.microsoft.com/office/drawing/2015/06/chart">
               <c:ext xmlns:c16="http://schemas.microsoft.com/office/drawing/2014/chart" uri="{C3380CC4-5D6E-409C-BE32-E72D297353CC}">
                 <c16:uniqueId val="{00000003-0090-4D7B-A40C-9D07C7752870}"/>
               </c:ext>
@@ -5927,7 +7080,7 @@
               </a:ln>
               <a:effectLst/>
             </c:spPr>
-            <c:extLst>
+            <c:extLst xmlns:c16r2="http://schemas.microsoft.com/office/drawing/2015/06/chart">
               <c:ext xmlns:c16="http://schemas.microsoft.com/office/drawing/2014/chart" uri="{C3380CC4-5D6E-409C-BE32-E72D297353CC}">
                 <c16:uniqueId val="{00000005-0090-4D7B-A40C-9D07C7752870}"/>
               </c:ext>
@@ -5947,7 +7100,7 @@
               </a:ln>
               <a:effectLst/>
             </c:spPr>
-            <c:extLst>
+            <c:extLst xmlns:c16r2="http://schemas.microsoft.com/office/drawing/2015/06/chart">
               <c:ext xmlns:c16="http://schemas.microsoft.com/office/drawing/2014/chart" uri="{C3380CC4-5D6E-409C-BE32-E72D297353CC}">
                 <c16:uniqueId val="{00000007-0090-4D7B-A40C-9D07C7752870}"/>
               </c:ext>
@@ -5967,7 +7120,7 @@
               </a:ln>
               <a:effectLst/>
             </c:spPr>
-            <c:extLst>
+            <c:extLst xmlns:c16r2="http://schemas.microsoft.com/office/drawing/2015/06/chart">
               <c:ext xmlns:c16="http://schemas.microsoft.com/office/drawing/2014/chart" uri="{C3380CC4-5D6E-409C-BE32-E72D297353CC}">
                 <c16:uniqueId val="{00000009-0090-4D7B-A40C-9D07C7752870}"/>
               </c:ext>
@@ -6014,7 +7167,7 @@
               </c:numCache>
             </c:numRef>
           </c:val>
-          <c:extLst>
+          <c:extLst xmlns:c16r2="http://schemas.microsoft.com/office/drawing/2015/06/chart">
             <c:ext xmlns:c16="http://schemas.microsoft.com/office/drawing/2014/chart" uri="{C3380CC4-5D6E-409C-BE32-E72D297353CC}">
               <c16:uniqueId val="{00000000-2C78-4444-829D-FBD57CE8D90E}"/>
             </c:ext>
@@ -6087,14 +7240,14 @@
     </c:legend>
     <c:plotVisOnly val="1"/>
     <c:dispBlanksAs val="gap"/>
-    <c:extLst>
+    <c:showDLblsOverMax val="0"/>
+    <c:extLst xmlns:c16r2="http://schemas.microsoft.com/office/drawing/2015/06/chart">
       <c:ext xmlns:c16r3="http://schemas.microsoft.com/office/drawing/2017/03/chart" uri="{56B9EC1D-385E-4148-901F-78D8002777C0}">
         <c16r3:dataDisplayOptions16>
           <c16r3:dispNaAsBlank val="1"/>
         </c16r3:dataDisplayOptions16>
       </c:ext>
     </c:extLst>
-    <c:showDLblsOverMax val="0"/>
   </c:chart>
   <c:spPr>
     <a:solidFill>
@@ -6123,7 +7276,7 @@
 </file>
 
 <file path=word/charts/chart2.xml><?xml version="1.0" encoding="utf-8"?>
-<c:chartSpace xmlns:c="http://schemas.openxmlformats.org/drawingml/2006/chart" xmlns:a="http://schemas.openxmlformats.org/drawingml/2006/main" xmlns:r="http://schemas.openxmlformats.org/officeDocument/2006/relationships" xmlns:c16r2="http://schemas.microsoft.com/office/drawing/2015/06/chart">
+<c:chartSpace xmlns:c="http://schemas.openxmlformats.org/drawingml/2006/chart" xmlns:a="http://schemas.openxmlformats.org/drawingml/2006/main" xmlns:r="http://schemas.openxmlformats.org/officeDocument/2006/relationships">
   <c:date1904 val="0"/>
   <c:lang val="it-IT"/>
   <c:roundedCorners val="0"/>
@@ -6199,7 +7352,7 @@
               </a:ln>
               <a:effectLst/>
             </c:spPr>
-            <c:extLst>
+            <c:extLst xmlns:c16r2="http://schemas.microsoft.com/office/drawing/2015/06/chart">
               <c:ext xmlns:c16="http://schemas.microsoft.com/office/drawing/2014/chart" uri="{C3380CC4-5D6E-409C-BE32-E72D297353CC}">
                 <c16:uniqueId val="{00000001-4DAC-4088-922D-E8B21A0ABDFE}"/>
               </c:ext>
@@ -6219,7 +7372,7 @@
               </a:ln>
               <a:effectLst/>
             </c:spPr>
-            <c:extLst>
+            <c:extLst xmlns:c16r2="http://schemas.microsoft.com/office/drawing/2015/06/chart">
               <c:ext xmlns:c16="http://schemas.microsoft.com/office/drawing/2014/chart" uri="{C3380CC4-5D6E-409C-BE32-E72D297353CC}">
                 <c16:uniqueId val="{00000003-4DAC-4088-922D-E8B21A0ABDFE}"/>
               </c:ext>
@@ -6239,7 +7392,7 @@
               </a:ln>
               <a:effectLst/>
             </c:spPr>
-            <c:extLst>
+            <c:extLst xmlns:c16r2="http://schemas.microsoft.com/office/drawing/2015/06/chart">
               <c:ext xmlns:c16="http://schemas.microsoft.com/office/drawing/2014/chart" uri="{C3380CC4-5D6E-409C-BE32-E72D297353CC}">
                 <c16:uniqueId val="{00000005-4DAC-4088-922D-E8B21A0ABDFE}"/>
               </c:ext>
@@ -6254,10 +7407,10 @@
                   <c:v>Equivalent</c:v>
                 </c:pt>
                 <c:pt idx="1">
-                  <c:v>SubClassGood</c:v>
+                  <c:v>SubclassGood</c:v>
                 </c:pt>
                 <c:pt idx="2">
-                  <c:v>SubClass</c:v>
+                  <c:v>Subclass</c:v>
                 </c:pt>
               </c:strCache>
             </c:strRef>
@@ -6280,7 +7433,7 @@
               </c:numCache>
             </c:numRef>
           </c:val>
-          <c:extLst>
+          <c:extLst xmlns:c16r2="http://schemas.microsoft.com/office/drawing/2015/06/chart">
             <c:ext xmlns:c16="http://schemas.microsoft.com/office/drawing/2014/chart" uri="{C3380CC4-5D6E-409C-BE32-E72D297353CC}">
               <c16:uniqueId val="{00000000-0D26-428B-B0ED-ACF23FC2B4C6}"/>
             </c:ext>
@@ -6339,14 +7492,14 @@
     </c:legend>
     <c:plotVisOnly val="1"/>
     <c:dispBlanksAs val="gap"/>
-    <c:extLst>
+    <c:showDLblsOverMax val="0"/>
+    <c:extLst xmlns:c16r2="http://schemas.microsoft.com/office/drawing/2015/06/chart">
       <c:ext xmlns:c16r3="http://schemas.microsoft.com/office/drawing/2017/03/chart" uri="{56B9EC1D-385E-4148-901F-78D8002777C0}">
         <c16r3:dataDisplayOptions16>
           <c16r3:dispNaAsBlank val="1"/>
         </c16r3:dataDisplayOptions16>
       </c:ext>
     </c:extLst>
-    <c:showDLblsOverMax val="0"/>
   </c:chart>
   <c:spPr>
     <a:solidFill>
@@ -6375,7 +7528,7 @@
 </file>
 
 <file path=word/charts/chart3.xml><?xml version="1.0" encoding="utf-8"?>
-<c:chartSpace xmlns:c="http://schemas.openxmlformats.org/drawingml/2006/chart" xmlns:a="http://schemas.openxmlformats.org/drawingml/2006/main" xmlns:r="http://schemas.openxmlformats.org/officeDocument/2006/relationships" xmlns:c16r2="http://schemas.microsoft.com/office/drawing/2015/06/chart">
+<c:chartSpace xmlns:c="http://schemas.openxmlformats.org/drawingml/2006/chart" xmlns:a="http://schemas.openxmlformats.org/drawingml/2006/main" xmlns:r="http://schemas.openxmlformats.org/officeDocument/2006/relationships">
   <c:date1904 val="0"/>
   <c:lang val="it-IT"/>
   <c:roundedCorners val="0"/>
@@ -6480,7 +7633,7 @@
               </c:numCache>
             </c:numRef>
           </c:val>
-          <c:extLst>
+          <c:extLst xmlns:c16r2="http://schemas.microsoft.com/office/drawing/2015/06/chart">
             <c:ext xmlns:c16="http://schemas.microsoft.com/office/drawing/2014/chart" uri="{C3380CC4-5D6E-409C-BE32-E72D297353CC}">
               <c16:uniqueId val="{00000000-C3AE-49DC-8CD9-1C58111B7E3F}"/>
             </c:ext>
@@ -6531,7 +7684,7 @@
               </c:numCache>
             </c:numRef>
           </c:val>
-          <c:extLst>
+          <c:extLst xmlns:c16r2="http://schemas.microsoft.com/office/drawing/2015/06/chart">
             <c:ext xmlns:c16="http://schemas.microsoft.com/office/drawing/2014/chart" uri="{C3380CC4-5D6E-409C-BE32-E72D297353CC}">
               <c16:uniqueId val="{00000001-C3AE-49DC-8CD9-1C58111B7E3F}"/>
             </c:ext>
@@ -6582,7 +7735,7 @@
               </c:numCache>
             </c:numRef>
           </c:val>
-          <c:extLst>
+          <c:extLst xmlns:c16r2="http://schemas.microsoft.com/office/drawing/2015/06/chart">
             <c:ext xmlns:c16="http://schemas.microsoft.com/office/drawing/2014/chart" uri="{C3380CC4-5D6E-409C-BE32-E72D297353CC}">
               <c16:uniqueId val="{00000002-C3AE-49DC-8CD9-1C58111B7E3F}"/>
             </c:ext>
@@ -6633,7 +7786,7 @@
               </c:numCache>
             </c:numRef>
           </c:val>
-          <c:extLst>
+          <c:extLst xmlns:c16r2="http://schemas.microsoft.com/office/drawing/2015/06/chart">
             <c:ext xmlns:c16="http://schemas.microsoft.com/office/drawing/2014/chart" uri="{C3380CC4-5D6E-409C-BE32-E72D297353CC}">
               <c16:uniqueId val="{00000003-C3AE-49DC-8CD9-1C58111B7E3F}"/>
             </c:ext>
@@ -6649,11 +7802,11 @@
         </c:dLbls>
         <c:gapWidth val="219"/>
         <c:overlap val="-27"/>
-        <c:axId val="140064256"/>
-        <c:axId val="45837696"/>
+        <c:axId val="166756864"/>
+        <c:axId val="239882752"/>
       </c:barChart>
       <c:catAx>
-        <c:axId val="140064256"/>
+        <c:axId val="166756864"/>
         <c:scaling>
           <c:orientation val="minMax"/>
         </c:scaling>
@@ -6696,7 +7849,7 @@
             <a:endParaRPr lang="it-IT"/>
           </a:p>
         </c:txPr>
-        <c:crossAx val="45837696"/>
+        <c:crossAx val="239882752"/>
         <c:crosses val="autoZero"/>
         <c:auto val="1"/>
         <c:lblAlgn val="ctr"/>
@@ -6704,7 +7857,7 @@
         <c:noMultiLvlLbl val="0"/>
       </c:catAx>
       <c:valAx>
-        <c:axId val="45837696"/>
+        <c:axId val="239882752"/>
         <c:scaling>
           <c:orientation val="minMax"/>
         </c:scaling>
@@ -6755,7 +7908,7 @@
             <a:endParaRPr lang="it-IT"/>
           </a:p>
         </c:txPr>
-        <c:crossAx val="140064256"/>
+        <c:crossAx val="166756864"/>
         <c:crosses val="autoZero"/>
         <c:crossBetween val="between"/>
       </c:valAx>
@@ -6800,14 +7953,14 @@
     </c:legend>
     <c:plotVisOnly val="1"/>
     <c:dispBlanksAs val="gap"/>
-    <c:extLst>
+    <c:showDLblsOverMax val="0"/>
+    <c:extLst xmlns:c16r2="http://schemas.microsoft.com/office/drawing/2015/06/chart">
       <c:ext xmlns:c16r3="http://schemas.microsoft.com/office/drawing/2017/03/chart" uri="{56B9EC1D-385E-4148-901F-78D8002777C0}">
         <c16r3:dataDisplayOptions16>
           <c16r3:dispNaAsBlank val="1"/>
         </c16r3:dataDisplayOptions16>
       </c:ext>
     </c:extLst>
-    <c:showDLblsOverMax val="0"/>
   </c:chart>
   <c:spPr>
     <a:solidFill>
@@ -6836,7 +7989,7 @@
 </file>
 
 <file path=word/charts/chart4.xml><?xml version="1.0" encoding="utf-8"?>
-<c:chartSpace xmlns:c="http://schemas.openxmlformats.org/drawingml/2006/chart" xmlns:a="http://schemas.openxmlformats.org/drawingml/2006/main" xmlns:r="http://schemas.openxmlformats.org/officeDocument/2006/relationships" xmlns:c16r2="http://schemas.microsoft.com/office/drawing/2015/06/chart">
+<c:chartSpace xmlns:c="http://schemas.openxmlformats.org/drawingml/2006/chart" xmlns:a="http://schemas.openxmlformats.org/drawingml/2006/main" xmlns:r="http://schemas.openxmlformats.org/officeDocument/2006/relationships">
   <c:date1904 val="0"/>
   <c:lang val="it-IT"/>
   <c:roundedCorners val="0"/>
@@ -6941,7 +8094,7 @@
               </c:numCache>
             </c:numRef>
           </c:val>
-          <c:extLst>
+          <c:extLst xmlns:c16r2="http://schemas.microsoft.com/office/drawing/2015/06/chart">
             <c:ext xmlns:c16="http://schemas.microsoft.com/office/drawing/2014/chart" uri="{C3380CC4-5D6E-409C-BE32-E72D297353CC}">
               <c16:uniqueId val="{00000000-7B28-4C8B-935C-52CC36B38593}"/>
             </c:ext>
@@ -6956,7 +8109,7 @@
               <c:strCache>
                 <c:ptCount val="1"/>
                 <c:pt idx="0">
-                  <c:v>Dim. SubClassGood</c:v>
+                  <c:v>Dim. SubclassGood</c:v>
                 </c:pt>
               </c:strCache>
             </c:strRef>
@@ -6992,7 +8145,7 @@
               </c:numCache>
             </c:numRef>
           </c:val>
-          <c:extLst>
+          <c:extLst xmlns:c16r2="http://schemas.microsoft.com/office/drawing/2015/06/chart">
             <c:ext xmlns:c16="http://schemas.microsoft.com/office/drawing/2014/chart" uri="{C3380CC4-5D6E-409C-BE32-E72D297353CC}">
               <c16:uniqueId val="{00000001-7B28-4C8B-935C-52CC36B38593}"/>
             </c:ext>
@@ -7007,7 +8160,7 @@
               <c:strCache>
                 <c:ptCount val="1"/>
                 <c:pt idx="0">
-                  <c:v>Dim. SubClass</c:v>
+                  <c:v>Dim. Subclass</c:v>
                 </c:pt>
               </c:strCache>
             </c:strRef>
@@ -7043,7 +8196,7 @@
               </c:numCache>
             </c:numRef>
           </c:val>
-          <c:extLst>
+          <c:extLst xmlns:c16r2="http://schemas.microsoft.com/office/drawing/2015/06/chart">
             <c:ext xmlns:c16="http://schemas.microsoft.com/office/drawing/2014/chart" uri="{C3380CC4-5D6E-409C-BE32-E72D297353CC}">
               <c16:uniqueId val="{00000002-7B28-4C8B-935C-52CC36B38593}"/>
             </c:ext>
@@ -7059,11 +8212,11 @@
         </c:dLbls>
         <c:gapWidth val="219"/>
         <c:overlap val="-27"/>
-        <c:axId val="140063232"/>
-        <c:axId val="45839424"/>
+        <c:axId val="131386368"/>
+        <c:axId val="239884480"/>
       </c:barChart>
       <c:catAx>
-        <c:axId val="140063232"/>
+        <c:axId val="131386368"/>
         <c:scaling>
           <c:orientation val="minMax"/>
         </c:scaling>
@@ -7106,7 +8259,7 @@
             <a:endParaRPr lang="it-IT"/>
           </a:p>
         </c:txPr>
-        <c:crossAx val="45839424"/>
+        <c:crossAx val="239884480"/>
         <c:crosses val="autoZero"/>
         <c:auto val="1"/>
         <c:lblAlgn val="ctr"/>
@@ -7114,7 +8267,7 @@
         <c:noMultiLvlLbl val="0"/>
       </c:catAx>
       <c:valAx>
-        <c:axId val="45839424"/>
+        <c:axId val="239884480"/>
         <c:scaling>
           <c:orientation val="minMax"/>
         </c:scaling>
@@ -7165,7 +8318,7 @@
             <a:endParaRPr lang="it-IT"/>
           </a:p>
         </c:txPr>
-        <c:crossAx val="140063232"/>
+        <c:crossAx val="131386368"/>
         <c:crosses val="autoZero"/>
         <c:crossBetween val="between"/>
       </c:valAx>
@@ -7210,14 +8363,14 @@
     </c:legend>
     <c:plotVisOnly val="1"/>
     <c:dispBlanksAs val="gap"/>
-    <c:extLst>
+    <c:showDLblsOverMax val="0"/>
+    <c:extLst xmlns:c16r2="http://schemas.microsoft.com/office/drawing/2015/06/chart">
       <c:ext xmlns:c16r3="http://schemas.microsoft.com/office/drawing/2017/03/chart" uri="{56B9EC1D-385E-4148-901F-78D8002777C0}">
         <c16r3:dataDisplayOptions16>
           <c16r3:dispNaAsBlank val="1"/>
         </c16r3:dataDisplayOptions16>
       </c:ext>
     </c:extLst>
-    <c:showDLblsOverMax val="0"/>
   </c:chart>
   <c:spPr>
     <a:solidFill>
@@ -7500,19 +8653,136 @@
   <a:extraClrSchemeLst/>
   <a:extLst>
     <a:ext uri="{05A4C25C-085E-4340-85A3-A5531E510DB2}">
-      <thm15:themeFamily xmlns:thm15="http://schemas.microsoft.com/office/thememl/2012/main" name="Office Theme" id="{62F939B6-93AF-4DB8-9C6B-D6C7DFDC589F}" vid="{4A3C46E8-61CC-4603-A589-7422A47A8E4A}"/>
+      <thm15:themeFamily xmlns:thm15="http://schemas.microsoft.com/office/thememl/2012/main" xmlns="" name="Office Theme" id="{62F939B6-93AF-4DB8-9C6B-D6C7DFDC589F}" vid="{4A3C46E8-61CC-4603-A589-7422A47A8E4A}"/>
     </a:ext>
   </a:extLst>
 </a:theme>
 </file>
 
 <file path=customXml/item1.xml><?xml version="1.0" encoding="utf-8"?>
-<?mso-contentType ?>
-<FormTemplates xmlns="http://schemas.microsoft.com/sharepoint/v3/contenttype/forms">
-  <Display>DocumentLibraryForm</Display>
-  <Edit>AssetEditForm</Edit>
-  <New>DocumentLibraryForm</New>
-</FormTemplates>
+<p:properties xmlns:p="http://schemas.microsoft.com/office/2006/metadata/properties" xmlns:xsi="http://www.w3.org/2001/XMLSchema-instance" xmlns:pc="http://schemas.microsoft.com/office/infopath/2007/PartnerControls">
+  <documentManagement>
+    <APDescription xmlns="4873beb7-5857-4685-be1f-d57550cc96cc" xsi:nil="true"/>
+    <AssetExpire xmlns="4873beb7-5857-4685-be1f-d57550cc96cc">2029-01-01T08:00:00+00:00</AssetExpire>
+    <CampaignTagsTaxHTField0 xmlns="4873beb7-5857-4685-be1f-d57550cc96cc">
+      <Terms xmlns="http://schemas.microsoft.com/office/infopath/2007/PartnerControls"/>
+    </CampaignTagsTaxHTField0>
+    <IntlLangReviewDate xmlns="4873beb7-5857-4685-be1f-d57550cc96cc" xsi:nil="true"/>
+    <TPFriendlyName xmlns="4873beb7-5857-4685-be1f-d57550cc96cc" xsi:nil="true"/>
+    <IntlLangReview xmlns="4873beb7-5857-4685-be1f-d57550cc96cc">false</IntlLangReview>
+    <LocLastLocAttemptVersionLookup xmlns="4873beb7-5857-4685-be1f-d57550cc96cc">856581</LocLastLocAttemptVersionLookup>
+    <PolicheckWords xmlns="4873beb7-5857-4685-be1f-d57550cc96cc" xsi:nil="true"/>
+    <SubmitterId xmlns="4873beb7-5857-4685-be1f-d57550cc96cc" xsi:nil="true"/>
+    <AcquiredFrom xmlns="4873beb7-5857-4685-be1f-d57550cc96cc">Internal MS</AcquiredFrom>
+    <EditorialStatus xmlns="4873beb7-5857-4685-be1f-d57550cc96cc">Complete</EditorialStatus>
+    <Markets xmlns="4873beb7-5857-4685-be1f-d57550cc96cc"/>
+    <OriginAsset xmlns="4873beb7-5857-4685-be1f-d57550cc96cc" xsi:nil="true"/>
+    <AssetStart xmlns="4873beb7-5857-4685-be1f-d57550cc96cc">2012-09-19T07:42:00+00:00</AssetStart>
+    <FriendlyTitle xmlns="4873beb7-5857-4685-be1f-d57550cc96cc" xsi:nil="true"/>
+    <MarketSpecific xmlns="4873beb7-5857-4685-be1f-d57550cc96cc">false</MarketSpecific>
+    <TPNamespace xmlns="4873beb7-5857-4685-be1f-d57550cc96cc" xsi:nil="true"/>
+    <PublishStatusLookup xmlns="4873beb7-5857-4685-be1f-d57550cc96cc">
+      <Value>1622610</Value>
+    </PublishStatusLookup>
+    <APAuthor xmlns="4873beb7-5857-4685-be1f-d57550cc96cc">
+      <UserInfo>
+        <DisplayName>REDMOND\v-aptall</DisplayName>
+        <AccountId>2566</AccountId>
+        <AccountType/>
+      </UserInfo>
+    </APAuthor>
+    <TPCommandLine xmlns="4873beb7-5857-4685-be1f-d57550cc96cc" xsi:nil="true"/>
+    <IntlLangReviewer xmlns="4873beb7-5857-4685-be1f-d57550cc96cc" xsi:nil="true"/>
+    <OpenTemplate xmlns="4873beb7-5857-4685-be1f-d57550cc96cc">true</OpenTemplate>
+    <CSXSubmissionDate xmlns="4873beb7-5857-4685-be1f-d57550cc96cc" xsi:nil="true"/>
+    <TaxCatchAll xmlns="4873beb7-5857-4685-be1f-d57550cc96cc"/>
+    <Manager xmlns="4873beb7-5857-4685-be1f-d57550cc96cc" xsi:nil="true"/>
+    <NumericId xmlns="4873beb7-5857-4685-be1f-d57550cc96cc" xsi:nil="true"/>
+    <ParentAssetId xmlns="4873beb7-5857-4685-be1f-d57550cc96cc" xsi:nil="true"/>
+    <OriginalSourceMarket xmlns="4873beb7-5857-4685-be1f-d57550cc96cc" xsi:nil="true"/>
+    <ApprovalStatus xmlns="4873beb7-5857-4685-be1f-d57550cc96cc">InProgress</ApprovalStatus>
+    <TPComponent xmlns="4873beb7-5857-4685-be1f-d57550cc96cc" xsi:nil="true"/>
+    <EditorialTags xmlns="4873beb7-5857-4685-be1f-d57550cc96cc" xsi:nil="true"/>
+    <TPExecutable xmlns="4873beb7-5857-4685-be1f-d57550cc96cc" xsi:nil="true"/>
+    <TPLaunchHelpLink xmlns="4873beb7-5857-4685-be1f-d57550cc96cc" xsi:nil="true"/>
+    <LocComments xmlns="4873beb7-5857-4685-be1f-d57550cc96cc" xsi:nil="true"/>
+    <LocRecommendedHandoff xmlns="4873beb7-5857-4685-be1f-d57550cc96cc" xsi:nil="true"/>
+    <SourceTitle xmlns="4873beb7-5857-4685-be1f-d57550cc96cc" xsi:nil="true"/>
+    <CSXUpdate xmlns="4873beb7-5857-4685-be1f-d57550cc96cc">false</CSXUpdate>
+    <IntlLocPriority xmlns="4873beb7-5857-4685-be1f-d57550cc96cc" xsi:nil="true"/>
+    <UAProjectedTotalWords xmlns="4873beb7-5857-4685-be1f-d57550cc96cc" xsi:nil="true"/>
+    <AssetType xmlns="4873beb7-5857-4685-be1f-d57550cc96cc">TP</AssetType>
+    <MachineTranslated xmlns="4873beb7-5857-4685-be1f-d57550cc96cc">false</MachineTranslated>
+    <OutputCachingOn xmlns="4873beb7-5857-4685-be1f-d57550cc96cc">false</OutputCachingOn>
+    <TemplateStatus xmlns="4873beb7-5857-4685-be1f-d57550cc96cc">Complete</TemplateStatus>
+    <IsSearchable xmlns="4873beb7-5857-4685-be1f-d57550cc96cc">true</IsSearchable>
+    <ContentItem xmlns="4873beb7-5857-4685-be1f-d57550cc96cc" xsi:nil="true"/>
+    <HandoffToMSDN xmlns="4873beb7-5857-4685-be1f-d57550cc96cc" xsi:nil="true"/>
+    <ShowIn xmlns="4873beb7-5857-4685-be1f-d57550cc96cc">Show everywhere</ShowIn>
+    <ThumbnailAssetId xmlns="4873beb7-5857-4685-be1f-d57550cc96cc" xsi:nil="true"/>
+    <UALocComments xmlns="4873beb7-5857-4685-be1f-d57550cc96cc" xsi:nil="true"/>
+    <UALocRecommendation xmlns="4873beb7-5857-4685-be1f-d57550cc96cc">Localize</UALocRecommendation>
+    <LastModifiedDateTime xmlns="4873beb7-5857-4685-be1f-d57550cc96cc" xsi:nil="true"/>
+    <LegacyData xmlns="4873beb7-5857-4685-be1f-d57550cc96cc" xsi:nil="true"/>
+    <LocManualTestRequired xmlns="4873beb7-5857-4685-be1f-d57550cc96cc">false</LocManualTestRequired>
+    <LocMarketGroupTiers2 xmlns="4873beb7-5857-4685-be1f-d57550cc96cc" xsi:nil="true"/>
+    <ClipArtFilename xmlns="4873beb7-5857-4685-be1f-d57550cc96cc" xsi:nil="true"/>
+    <TPApplication xmlns="4873beb7-5857-4685-be1f-d57550cc96cc" xsi:nil="true"/>
+    <CSXHash xmlns="4873beb7-5857-4685-be1f-d57550cc96cc" xsi:nil="true"/>
+    <DirectSourceMarket xmlns="4873beb7-5857-4685-be1f-d57550cc96cc" xsi:nil="true"/>
+    <PrimaryImageGen xmlns="4873beb7-5857-4685-be1f-d57550cc96cc">true</PrimaryImageGen>
+    <PlannedPubDate xmlns="4873beb7-5857-4685-be1f-d57550cc96cc" xsi:nil="true"/>
+    <CSXSubmissionMarket xmlns="4873beb7-5857-4685-be1f-d57550cc96cc" xsi:nil="true"/>
+    <Downloads xmlns="4873beb7-5857-4685-be1f-d57550cc96cc">0</Downloads>
+    <ArtSampleDocs xmlns="4873beb7-5857-4685-be1f-d57550cc96cc" xsi:nil="true"/>
+    <TrustLevel xmlns="4873beb7-5857-4685-be1f-d57550cc96cc">1 Microsoft Managed Content</TrustLevel>
+    <BlockPublish xmlns="4873beb7-5857-4685-be1f-d57550cc96cc">false</BlockPublish>
+    <TPLaunchHelpLinkType xmlns="4873beb7-5857-4685-be1f-d57550cc96cc">Template</TPLaunchHelpLinkType>
+    <LocalizationTagsTaxHTField0 xmlns="4873beb7-5857-4685-be1f-d57550cc96cc">
+      <Terms xmlns="http://schemas.microsoft.com/office/infopath/2007/PartnerControls"/>
+    </LocalizationTagsTaxHTField0>
+    <BusinessGroup xmlns="4873beb7-5857-4685-be1f-d57550cc96cc" xsi:nil="true"/>
+    <Providers xmlns="4873beb7-5857-4685-be1f-d57550cc96cc" xsi:nil="true"/>
+    <TemplateTemplateType xmlns="4873beb7-5857-4685-be1f-d57550cc96cc">Word Document Template</TemplateTemplateType>
+    <TimesCloned xmlns="4873beb7-5857-4685-be1f-d57550cc96cc" xsi:nil="true"/>
+    <TPAppVersion xmlns="4873beb7-5857-4685-be1f-d57550cc96cc" xsi:nil="true"/>
+    <VoteCount xmlns="4873beb7-5857-4685-be1f-d57550cc96cc" xsi:nil="true"/>
+    <AverageRating xmlns="4873beb7-5857-4685-be1f-d57550cc96cc" xsi:nil="true"/>
+    <FeatureTagsTaxHTField0 xmlns="4873beb7-5857-4685-be1f-d57550cc96cc">
+      <Terms xmlns="http://schemas.microsoft.com/office/infopath/2007/PartnerControls"/>
+    </FeatureTagsTaxHTField0>
+    <Provider xmlns="4873beb7-5857-4685-be1f-d57550cc96cc" xsi:nil="true"/>
+    <UACurrentWords xmlns="4873beb7-5857-4685-be1f-d57550cc96cc" xsi:nil="true"/>
+    <AssetId xmlns="4873beb7-5857-4685-be1f-d57550cc96cc">TP103457714</AssetId>
+    <TPClientViewer xmlns="4873beb7-5857-4685-be1f-d57550cc96cc" xsi:nil="true"/>
+    <DSATActionTaken xmlns="4873beb7-5857-4685-be1f-d57550cc96cc" xsi:nil="true"/>
+    <APEditor xmlns="4873beb7-5857-4685-be1f-d57550cc96cc">
+      <UserInfo>
+        <DisplayName/>
+        <AccountId xsi:nil="true"/>
+        <AccountType/>
+      </UserInfo>
+    </APEditor>
+    <TPInstallLocation xmlns="4873beb7-5857-4685-be1f-d57550cc96cc" xsi:nil="true"/>
+    <OOCacheId xmlns="4873beb7-5857-4685-be1f-d57550cc96cc" xsi:nil="true"/>
+    <IsDeleted xmlns="4873beb7-5857-4685-be1f-d57550cc96cc">false</IsDeleted>
+    <PublishTargets xmlns="4873beb7-5857-4685-be1f-d57550cc96cc">OfficeOnlineVNext</PublishTargets>
+    <ApprovalLog xmlns="4873beb7-5857-4685-be1f-d57550cc96cc" xsi:nil="true"/>
+    <BugNumber xmlns="4873beb7-5857-4685-be1f-d57550cc96cc" xsi:nil="true"/>
+    <CrawlForDependencies xmlns="4873beb7-5857-4685-be1f-d57550cc96cc">false</CrawlForDependencies>
+    <InternalTagsTaxHTField0 xmlns="4873beb7-5857-4685-be1f-d57550cc96cc">
+      <Terms xmlns="http://schemas.microsoft.com/office/infopath/2007/PartnerControls"/>
+    </InternalTagsTaxHTField0>
+    <LastHandOff xmlns="4873beb7-5857-4685-be1f-d57550cc96cc" xsi:nil="true"/>
+    <Milestone xmlns="4873beb7-5857-4685-be1f-d57550cc96cc" xsi:nil="true"/>
+    <OriginalRelease xmlns="4873beb7-5857-4685-be1f-d57550cc96cc">15</OriginalRelease>
+    <RecommendationsModifier xmlns="4873beb7-5857-4685-be1f-d57550cc96cc" xsi:nil="true"/>
+    <ScenarioTagsTaxHTField0 xmlns="4873beb7-5857-4685-be1f-d57550cc96cc">
+      <Terms xmlns="http://schemas.microsoft.com/office/infopath/2007/PartnerControls"/>
+    </ScenarioTagsTaxHTField0>
+    <UANotes xmlns="4873beb7-5857-4685-be1f-d57550cc96cc" xsi:nil="true"/>
+  </documentManagement>
+</p:properties>
 </file>
 
 <file path=customXml/item2.xml><?xml version="1.0" encoding="utf-8"?>
@@ -8556,135 +9826,24 @@
 </file>
 
 <file path=customXml/item3.xml><?xml version="1.0" encoding="utf-8"?>
-<p:properties xmlns:p="http://schemas.microsoft.com/office/2006/metadata/properties" xmlns:xsi="http://www.w3.org/2001/XMLSchema-instance" xmlns:pc="http://schemas.microsoft.com/office/infopath/2007/PartnerControls">
-  <documentManagement>
-    <APDescription xmlns="4873beb7-5857-4685-be1f-d57550cc96cc" xsi:nil="true"/>
-    <AssetExpire xmlns="4873beb7-5857-4685-be1f-d57550cc96cc">2029-01-01T08:00:00+00:00</AssetExpire>
-    <CampaignTagsTaxHTField0 xmlns="4873beb7-5857-4685-be1f-d57550cc96cc">
-      <Terms xmlns="http://schemas.microsoft.com/office/infopath/2007/PartnerControls"/>
-    </CampaignTagsTaxHTField0>
-    <IntlLangReviewDate xmlns="4873beb7-5857-4685-be1f-d57550cc96cc" xsi:nil="true"/>
-    <TPFriendlyName xmlns="4873beb7-5857-4685-be1f-d57550cc96cc" xsi:nil="true"/>
-    <IntlLangReview xmlns="4873beb7-5857-4685-be1f-d57550cc96cc">false</IntlLangReview>
-    <LocLastLocAttemptVersionLookup xmlns="4873beb7-5857-4685-be1f-d57550cc96cc">856581</LocLastLocAttemptVersionLookup>
-    <PolicheckWords xmlns="4873beb7-5857-4685-be1f-d57550cc96cc" xsi:nil="true"/>
-    <SubmitterId xmlns="4873beb7-5857-4685-be1f-d57550cc96cc" xsi:nil="true"/>
-    <AcquiredFrom xmlns="4873beb7-5857-4685-be1f-d57550cc96cc">Internal MS</AcquiredFrom>
-    <EditorialStatus xmlns="4873beb7-5857-4685-be1f-d57550cc96cc">Complete</EditorialStatus>
-    <Markets xmlns="4873beb7-5857-4685-be1f-d57550cc96cc"/>
-    <OriginAsset xmlns="4873beb7-5857-4685-be1f-d57550cc96cc" xsi:nil="true"/>
-    <AssetStart xmlns="4873beb7-5857-4685-be1f-d57550cc96cc">2012-09-19T07:42:00+00:00</AssetStart>
-    <FriendlyTitle xmlns="4873beb7-5857-4685-be1f-d57550cc96cc" xsi:nil="true"/>
-    <MarketSpecific xmlns="4873beb7-5857-4685-be1f-d57550cc96cc">false</MarketSpecific>
-    <TPNamespace xmlns="4873beb7-5857-4685-be1f-d57550cc96cc" xsi:nil="true"/>
-    <PublishStatusLookup xmlns="4873beb7-5857-4685-be1f-d57550cc96cc">
-      <Value>1622610</Value>
-    </PublishStatusLookup>
-    <APAuthor xmlns="4873beb7-5857-4685-be1f-d57550cc96cc">
-      <UserInfo>
-        <DisplayName>REDMOND\v-aptall</DisplayName>
-        <AccountId>2566</AccountId>
-        <AccountType/>
-      </UserInfo>
-    </APAuthor>
-    <TPCommandLine xmlns="4873beb7-5857-4685-be1f-d57550cc96cc" xsi:nil="true"/>
-    <IntlLangReviewer xmlns="4873beb7-5857-4685-be1f-d57550cc96cc" xsi:nil="true"/>
-    <OpenTemplate xmlns="4873beb7-5857-4685-be1f-d57550cc96cc">true</OpenTemplate>
-    <CSXSubmissionDate xmlns="4873beb7-5857-4685-be1f-d57550cc96cc" xsi:nil="true"/>
-    <TaxCatchAll xmlns="4873beb7-5857-4685-be1f-d57550cc96cc"/>
-    <Manager xmlns="4873beb7-5857-4685-be1f-d57550cc96cc" xsi:nil="true"/>
-    <NumericId xmlns="4873beb7-5857-4685-be1f-d57550cc96cc" xsi:nil="true"/>
-    <ParentAssetId xmlns="4873beb7-5857-4685-be1f-d57550cc96cc" xsi:nil="true"/>
-    <OriginalSourceMarket xmlns="4873beb7-5857-4685-be1f-d57550cc96cc" xsi:nil="true"/>
-    <ApprovalStatus xmlns="4873beb7-5857-4685-be1f-d57550cc96cc">InProgress</ApprovalStatus>
-    <TPComponent xmlns="4873beb7-5857-4685-be1f-d57550cc96cc" xsi:nil="true"/>
-    <EditorialTags xmlns="4873beb7-5857-4685-be1f-d57550cc96cc" xsi:nil="true"/>
-    <TPExecutable xmlns="4873beb7-5857-4685-be1f-d57550cc96cc" xsi:nil="true"/>
-    <TPLaunchHelpLink xmlns="4873beb7-5857-4685-be1f-d57550cc96cc" xsi:nil="true"/>
-    <LocComments xmlns="4873beb7-5857-4685-be1f-d57550cc96cc" xsi:nil="true"/>
-    <LocRecommendedHandoff xmlns="4873beb7-5857-4685-be1f-d57550cc96cc" xsi:nil="true"/>
-    <SourceTitle xmlns="4873beb7-5857-4685-be1f-d57550cc96cc" xsi:nil="true"/>
-    <CSXUpdate xmlns="4873beb7-5857-4685-be1f-d57550cc96cc">false</CSXUpdate>
-    <IntlLocPriority xmlns="4873beb7-5857-4685-be1f-d57550cc96cc" xsi:nil="true"/>
-    <UAProjectedTotalWords xmlns="4873beb7-5857-4685-be1f-d57550cc96cc" xsi:nil="true"/>
-    <AssetType xmlns="4873beb7-5857-4685-be1f-d57550cc96cc">TP</AssetType>
-    <MachineTranslated xmlns="4873beb7-5857-4685-be1f-d57550cc96cc">false</MachineTranslated>
-    <OutputCachingOn xmlns="4873beb7-5857-4685-be1f-d57550cc96cc">false</OutputCachingOn>
-    <TemplateStatus xmlns="4873beb7-5857-4685-be1f-d57550cc96cc">Complete</TemplateStatus>
-    <IsSearchable xmlns="4873beb7-5857-4685-be1f-d57550cc96cc">true</IsSearchable>
-    <ContentItem xmlns="4873beb7-5857-4685-be1f-d57550cc96cc" xsi:nil="true"/>
-    <HandoffToMSDN xmlns="4873beb7-5857-4685-be1f-d57550cc96cc" xsi:nil="true"/>
-    <ShowIn xmlns="4873beb7-5857-4685-be1f-d57550cc96cc">Show everywhere</ShowIn>
-    <ThumbnailAssetId xmlns="4873beb7-5857-4685-be1f-d57550cc96cc" xsi:nil="true"/>
-    <UALocComments xmlns="4873beb7-5857-4685-be1f-d57550cc96cc" xsi:nil="true"/>
-    <UALocRecommendation xmlns="4873beb7-5857-4685-be1f-d57550cc96cc">Localize</UALocRecommendation>
-    <LastModifiedDateTime xmlns="4873beb7-5857-4685-be1f-d57550cc96cc" xsi:nil="true"/>
-    <LegacyData xmlns="4873beb7-5857-4685-be1f-d57550cc96cc" xsi:nil="true"/>
-    <LocManualTestRequired xmlns="4873beb7-5857-4685-be1f-d57550cc96cc">false</LocManualTestRequired>
-    <LocMarketGroupTiers2 xmlns="4873beb7-5857-4685-be1f-d57550cc96cc" xsi:nil="true"/>
-    <ClipArtFilename xmlns="4873beb7-5857-4685-be1f-d57550cc96cc" xsi:nil="true"/>
-    <TPApplication xmlns="4873beb7-5857-4685-be1f-d57550cc96cc" xsi:nil="true"/>
-    <CSXHash xmlns="4873beb7-5857-4685-be1f-d57550cc96cc" xsi:nil="true"/>
-    <DirectSourceMarket xmlns="4873beb7-5857-4685-be1f-d57550cc96cc" xsi:nil="true"/>
-    <PrimaryImageGen xmlns="4873beb7-5857-4685-be1f-d57550cc96cc">true</PrimaryImageGen>
-    <PlannedPubDate xmlns="4873beb7-5857-4685-be1f-d57550cc96cc" xsi:nil="true"/>
-    <CSXSubmissionMarket xmlns="4873beb7-5857-4685-be1f-d57550cc96cc" xsi:nil="true"/>
-    <Downloads xmlns="4873beb7-5857-4685-be1f-d57550cc96cc">0</Downloads>
-    <ArtSampleDocs xmlns="4873beb7-5857-4685-be1f-d57550cc96cc" xsi:nil="true"/>
-    <TrustLevel xmlns="4873beb7-5857-4685-be1f-d57550cc96cc">1 Microsoft Managed Content</TrustLevel>
-    <BlockPublish xmlns="4873beb7-5857-4685-be1f-d57550cc96cc">false</BlockPublish>
-    <TPLaunchHelpLinkType xmlns="4873beb7-5857-4685-be1f-d57550cc96cc">Template</TPLaunchHelpLinkType>
-    <LocalizationTagsTaxHTField0 xmlns="4873beb7-5857-4685-be1f-d57550cc96cc">
-      <Terms xmlns="http://schemas.microsoft.com/office/infopath/2007/PartnerControls"/>
-    </LocalizationTagsTaxHTField0>
-    <BusinessGroup xmlns="4873beb7-5857-4685-be1f-d57550cc96cc" xsi:nil="true"/>
-    <Providers xmlns="4873beb7-5857-4685-be1f-d57550cc96cc" xsi:nil="true"/>
-    <TemplateTemplateType xmlns="4873beb7-5857-4685-be1f-d57550cc96cc">Word Document Template</TemplateTemplateType>
-    <TimesCloned xmlns="4873beb7-5857-4685-be1f-d57550cc96cc" xsi:nil="true"/>
-    <TPAppVersion xmlns="4873beb7-5857-4685-be1f-d57550cc96cc" xsi:nil="true"/>
-    <VoteCount xmlns="4873beb7-5857-4685-be1f-d57550cc96cc" xsi:nil="true"/>
-    <AverageRating xmlns="4873beb7-5857-4685-be1f-d57550cc96cc" xsi:nil="true"/>
-    <FeatureTagsTaxHTField0 xmlns="4873beb7-5857-4685-be1f-d57550cc96cc">
-      <Terms xmlns="http://schemas.microsoft.com/office/infopath/2007/PartnerControls"/>
-    </FeatureTagsTaxHTField0>
-    <Provider xmlns="4873beb7-5857-4685-be1f-d57550cc96cc" xsi:nil="true"/>
-    <UACurrentWords xmlns="4873beb7-5857-4685-be1f-d57550cc96cc" xsi:nil="true"/>
-    <AssetId xmlns="4873beb7-5857-4685-be1f-d57550cc96cc">TP103457714</AssetId>
-    <TPClientViewer xmlns="4873beb7-5857-4685-be1f-d57550cc96cc" xsi:nil="true"/>
-    <DSATActionTaken xmlns="4873beb7-5857-4685-be1f-d57550cc96cc" xsi:nil="true"/>
-    <APEditor xmlns="4873beb7-5857-4685-be1f-d57550cc96cc">
-      <UserInfo>
-        <DisplayName/>
-        <AccountId xsi:nil="true"/>
-        <AccountType/>
-      </UserInfo>
-    </APEditor>
-    <TPInstallLocation xmlns="4873beb7-5857-4685-be1f-d57550cc96cc" xsi:nil="true"/>
-    <OOCacheId xmlns="4873beb7-5857-4685-be1f-d57550cc96cc" xsi:nil="true"/>
-    <IsDeleted xmlns="4873beb7-5857-4685-be1f-d57550cc96cc">false</IsDeleted>
-    <PublishTargets xmlns="4873beb7-5857-4685-be1f-d57550cc96cc">OfficeOnlineVNext</PublishTargets>
-    <ApprovalLog xmlns="4873beb7-5857-4685-be1f-d57550cc96cc" xsi:nil="true"/>
-    <BugNumber xmlns="4873beb7-5857-4685-be1f-d57550cc96cc" xsi:nil="true"/>
-    <CrawlForDependencies xmlns="4873beb7-5857-4685-be1f-d57550cc96cc">false</CrawlForDependencies>
-    <InternalTagsTaxHTField0 xmlns="4873beb7-5857-4685-be1f-d57550cc96cc">
-      <Terms xmlns="http://schemas.microsoft.com/office/infopath/2007/PartnerControls"/>
-    </InternalTagsTaxHTField0>
-    <LastHandOff xmlns="4873beb7-5857-4685-be1f-d57550cc96cc" xsi:nil="true"/>
-    <Milestone xmlns="4873beb7-5857-4685-be1f-d57550cc96cc" xsi:nil="true"/>
-    <OriginalRelease xmlns="4873beb7-5857-4685-be1f-d57550cc96cc">15</OriginalRelease>
-    <RecommendationsModifier xmlns="4873beb7-5857-4685-be1f-d57550cc96cc" xsi:nil="true"/>
-    <ScenarioTagsTaxHTField0 xmlns="4873beb7-5857-4685-be1f-d57550cc96cc">
-      <Terms xmlns="http://schemas.microsoft.com/office/infopath/2007/PartnerControls"/>
-    </ScenarioTagsTaxHTField0>
-    <UANotes xmlns="4873beb7-5857-4685-be1f-d57550cc96cc" xsi:nil="true"/>
-  </documentManagement>
-</p:properties>
+<?mso-contentType ?>
+<FormTemplates xmlns="http://schemas.microsoft.com/sharepoint/v3/contenttype/forms">
+  <Display>DocumentLibraryForm</Display>
+  <Edit>AssetEditForm</Edit>
+  <New>DocumentLibraryForm</New>
+</FormTemplates>
+</file>
+
+<file path=customXml/item4.xml><?xml version="1.0" encoding="utf-8"?>
+<b:Sources xmlns:b="http://schemas.openxmlformats.org/officeDocument/2006/bibliography" xmlns="http://schemas.openxmlformats.org/officeDocument/2006/bibliography" SelectedStyle="\APA.XSL" StyleName="APA"/>
 </file>
 
 <file path=customXml/itemProps1.xml><?xml version="1.0" encoding="utf-8"?>
-<ds:datastoreItem xmlns:ds="http://schemas.openxmlformats.org/officeDocument/2006/customXml" ds:itemID="{499EA1EC-B023-4266-9865-E1EDA122A8C9}">
+<ds:datastoreItem xmlns:ds="http://schemas.openxmlformats.org/officeDocument/2006/customXml" ds:itemID="{63671810-3EF7-4C8E-BCBA-248ABE2BAB39}">
   <ds:schemaRefs>
-    <ds:schemaRef ds:uri="http://schemas.microsoft.com/sharepoint/v3/contenttype/forms"/>
+    <ds:schemaRef ds:uri="http://schemas.microsoft.com/office/2006/metadata/properties"/>
+    <ds:schemaRef ds:uri="http://schemas.microsoft.com/office/infopath/2007/PartnerControls"/>
+    <ds:schemaRef ds:uri="4873beb7-5857-4685-be1f-d57550cc96cc"/>
   </ds:schemaRefs>
 </ds:datastoreItem>
 </file>
@@ -8708,11 +9867,17 @@
 </file>
 
 <file path=customXml/itemProps3.xml><?xml version="1.0" encoding="utf-8"?>
-<ds:datastoreItem xmlns:ds="http://schemas.openxmlformats.org/officeDocument/2006/customXml" ds:itemID="{63671810-3EF7-4C8E-BCBA-248ABE2BAB39}">
+<ds:datastoreItem xmlns:ds="http://schemas.openxmlformats.org/officeDocument/2006/customXml" ds:itemID="{499EA1EC-B023-4266-9865-E1EDA122A8C9}">
   <ds:schemaRefs>
-    <ds:schemaRef ds:uri="http://schemas.microsoft.com/office/2006/metadata/properties"/>
-    <ds:schemaRef ds:uri="http://schemas.microsoft.com/office/infopath/2007/PartnerControls"/>
-    <ds:schemaRef ds:uri="4873beb7-5857-4685-be1f-d57550cc96cc"/>
+    <ds:schemaRef ds:uri="http://schemas.microsoft.com/sharepoint/v3/contenttype/forms"/>
+  </ds:schemaRefs>
+</ds:datastoreItem>
+</file>
+
+<file path=customXml/itemProps4.xml><?xml version="1.0" encoding="utf-8"?>
+<ds:datastoreItem xmlns:ds="http://schemas.openxmlformats.org/officeDocument/2006/customXml" ds:itemID="{E0CA5DBF-3EEE-4038-B160-A139318131D3}">
+  <ds:schemaRefs>
+    <ds:schemaRef ds:uri="http://schemas.openxmlformats.org/officeDocument/2006/bibliography"/>
   </ds:schemaRefs>
 </ds:datastoreItem>
 </file>
</xml_diff>